<commit_message>
TS 1 Correction 25/06/2021
</commit_message>
<xml_diff>
--- a/saMhitA/01/TS 1 Tamil Corrections.docx
+++ b/saMhitA/01/TS 1 Tamil Corrections.docx
@@ -1,6 +1,6 @@
 
 <file path=word/document.xml><?xml version="1.0" encoding="utf-8"?>
-<w:document xmlns:wpc="http://schemas.microsoft.com/office/word/2010/wordprocessingCanvas" xmlns:cx="http://schemas.microsoft.com/office/drawing/2014/chartex" xmlns:cx1="http://schemas.microsoft.com/office/drawing/2015/9/8/chartex" xmlns:mc="http://schemas.openxmlformats.org/markup-compatibility/2006" xmlns:o="urn:schemas-microsoft-com:office:office" xmlns:r="http://schemas.openxmlformats.org/officeDocument/2006/relationships" xmlns:m="http://schemas.openxmlformats.org/officeDocument/2006/math" xmlns:v="urn:schemas-microsoft-com:vml" xmlns:wp14="http://schemas.microsoft.com/office/word/2010/wordprocessingDrawing" xmlns:wp="http://schemas.openxmlformats.org/drawingml/2006/wordprocessingDrawing" xmlns:w10="urn:schemas-microsoft-com:office:word" xmlns:w="http://schemas.openxmlformats.org/wordprocessingml/2006/main" xmlns:w14="http://schemas.microsoft.com/office/word/2010/wordml" xmlns:w15="http://schemas.microsoft.com/office/word/2012/wordml" xmlns:w16se="http://schemas.microsoft.com/office/word/2015/wordml/symex" xmlns:wpg="http://schemas.microsoft.com/office/word/2010/wordprocessingGroup" xmlns:wpi="http://schemas.microsoft.com/office/word/2010/wordprocessingInk" xmlns:wne="http://schemas.microsoft.com/office/word/2006/wordml" xmlns:wps="http://schemas.microsoft.com/office/word/2010/wordprocessingShape" mc:Ignorable="w14 w15 w16se wp14">
+<w:document xmlns:wpc="http://schemas.microsoft.com/office/word/2010/wordprocessingCanvas" xmlns:cx="http://schemas.microsoft.com/office/drawing/2014/chartex" xmlns:cx1="http://schemas.microsoft.com/office/drawing/2015/9/8/chartex" xmlns:cx2="http://schemas.microsoft.com/office/drawing/2015/10/21/chartex" xmlns:cx3="http://schemas.microsoft.com/office/drawing/2016/5/9/chartex" xmlns:cx4="http://schemas.microsoft.com/office/drawing/2016/5/10/chartex" xmlns:cx5="http://schemas.microsoft.com/office/drawing/2016/5/11/chartex" xmlns:cx6="http://schemas.microsoft.com/office/drawing/2016/5/12/chartex" xmlns:cx7="http://schemas.microsoft.com/office/drawing/2016/5/13/chartex" xmlns:cx8="http://schemas.microsoft.com/office/drawing/2016/5/14/chartex" xmlns:mc="http://schemas.openxmlformats.org/markup-compatibility/2006" xmlns:aink="http://schemas.microsoft.com/office/drawing/2016/ink" xmlns:am3d="http://schemas.microsoft.com/office/drawing/2017/model3d" xmlns:o="urn:schemas-microsoft-com:office:office" xmlns:r="http://schemas.openxmlformats.org/officeDocument/2006/relationships" xmlns:m="http://schemas.openxmlformats.org/officeDocument/2006/math" xmlns:v="urn:schemas-microsoft-com:vml" xmlns:wp14="http://schemas.microsoft.com/office/word/2010/wordprocessingDrawing" xmlns:wp="http://schemas.openxmlformats.org/drawingml/2006/wordprocessingDrawing" xmlns:w10="urn:schemas-microsoft-com:office:word" xmlns:w="http://schemas.openxmlformats.org/wordprocessingml/2006/main" xmlns:w14="http://schemas.microsoft.com/office/word/2010/wordml" xmlns:w15="http://schemas.microsoft.com/office/word/2012/wordml" xmlns:w16cex="http://schemas.microsoft.com/office/word/2018/wordml/cex" xmlns:w16cid="http://schemas.microsoft.com/office/word/2016/wordml/cid" xmlns:w16="http://schemas.microsoft.com/office/word/2018/wordml" xmlns:w16sdtdh="http://schemas.microsoft.com/office/word/2020/wordml/sdtdatahash" xmlns:w16se="http://schemas.microsoft.com/office/word/2015/wordml/symex" xmlns:wpg="http://schemas.microsoft.com/office/word/2010/wordprocessingGroup" xmlns:wpi="http://schemas.microsoft.com/office/word/2010/wordprocessingInk" xmlns:wne="http://schemas.microsoft.com/office/word/2006/wordml" xmlns:wps="http://schemas.microsoft.com/office/word/2010/wordprocessingShape" mc:Ignorable="w14 w15 w16se w16cid w16 w16cex w16sdtdh wp14">
   <w:body>
     <w:p>
       <w:pPr>
@@ -269,6 +269,7 @@
               <w:rPr>
                 <w:rFonts w:cs="Arial"/>
                 <w:b/>
+                <w:bCs/>
                 <w:sz w:val="28"/>
                 <w:szCs w:val="28"/>
               </w:rPr>
@@ -277,11 +278,24 @@
               <w:rPr>
                 <w:rFonts w:cs="Arial"/>
                 <w:b/>
-                <w:sz w:val="28"/>
-                <w:szCs w:val="28"/>
-              </w:rPr>
-              <w:t>TS 1.5.3.2 – Vaakyam</w:t>
-            </w:r>
+                <w:bCs/>
+                <w:sz w:val="28"/>
+                <w:szCs w:val="28"/>
+              </w:rPr>
+              <w:t xml:space="preserve">TS 1.5.2.2 – </w:t>
+            </w:r>
+            <w:proofErr w:type="spellStart"/>
+            <w:r>
+              <w:rPr>
+                <w:rFonts w:cs="Arial"/>
+                <w:b/>
+                <w:bCs/>
+                <w:sz w:val="28"/>
+                <w:szCs w:val="28"/>
+              </w:rPr>
+              <w:t>Vaakyam</w:t>
+            </w:r>
+            <w:proofErr w:type="spellEnd"/>
           </w:p>
           <w:p>
             <w:pPr>
@@ -293,6 +307,7 @@
               <w:rPr>
                 <w:rFonts w:cs="Arial"/>
                 <w:b/>
+                <w:bCs/>
                 <w:sz w:val="28"/>
                 <w:szCs w:val="28"/>
               </w:rPr>
@@ -301,19 +316,11 @@
               <w:rPr>
                 <w:rFonts w:cs="Arial"/>
                 <w:b/>
-                <w:sz w:val="28"/>
-                <w:szCs w:val="28"/>
-              </w:rPr>
-              <w:t>Line No. –</w:t>
-            </w:r>
-            <w:r>
-              <w:rPr>
-                <w:rFonts w:cs="Arial"/>
-                <w:b/>
-                <w:sz w:val="28"/>
-                <w:szCs w:val="28"/>
-              </w:rPr>
-              <w:t xml:space="preserve"> 7</w:t>
+                <w:bCs/>
+                <w:sz w:val="28"/>
+                <w:szCs w:val="28"/>
+              </w:rPr>
+              <w:t>Line No. – 1</w:t>
             </w:r>
           </w:p>
           <w:p>
@@ -325,6 +332,7 @@
               <w:spacing w:before="0" w:line="240" w:lineRule="auto"/>
               <w:rPr>
                 <w:rFonts w:cs="Arial"/>
+                <w:b/>
                 <w:bCs/>
                 <w:sz w:val="28"/>
                 <w:szCs w:val="28"/>
@@ -336,7 +344,7 @@
                 <w:sz w:val="28"/>
                 <w:szCs w:val="28"/>
               </w:rPr>
-              <w:t>Panchaati No.- 11</w:t>
+              <w:t>Panchaati No.- 5</w:t>
             </w:r>
           </w:p>
         </w:tc>
@@ -362,6 +370,7 @@
                 <w:rFonts w:ascii="BRH Devanagari Extra" w:hAnsi="BRH Devanagari Extra" w:cs="BRH Devanagari Extra"/>
                 <w:sz w:val="40"/>
                 <w:szCs w:val="40"/>
+                <w:highlight w:val="yellow"/>
               </w:rPr>
             </w:pPr>
             <w:r>
@@ -372,67 +381,16 @@
                 <w:cs/>
                 <w:lang w:bidi="ta-IN"/>
               </w:rPr>
-              <w:t>ஸ</w:t>
-            </w:r>
-            <w:r>
-              <w:rPr>
-                <w:rFonts w:ascii="BRH Tamil Tab Extra" w:hAnsi="BRH Tamil Tab Extra"/>
-                <w:b/>
-                <w:sz w:val="36"/>
-                <w:szCs w:val="28"/>
-              </w:rPr>
-              <w:t>…</w:t>
-            </w:r>
-            <w:r>
-              <w:rPr>
-                <w:rFonts w:ascii="Latha" w:hAnsi="Latha" w:cs="Latha" w:hint="cs"/>
-                <w:sz w:val="28"/>
-                <w:szCs w:val="28"/>
-                <w:cs/>
-                <w:lang w:bidi="ta-IN"/>
-              </w:rPr>
-              <w:t>ப்த</w:t>
-            </w:r>
-            <w:r>
-              <w:rPr>
-                <w:rFonts w:ascii="Mangal" w:hAnsi="Mangal" w:hint="cs"/>
-                <w:sz w:val="28"/>
-                <w:szCs w:val="28"/>
-                <w:cs/>
-                <w:lang w:bidi="ta-IN"/>
-              </w:rPr>
-              <w:t xml:space="preserve"> </w:t>
-            </w:r>
-            <w:r>
-              <w:rPr>
-                <w:rFonts w:ascii="Latha" w:hAnsi="Latha" w:cs="Latha" w:hint="cs"/>
-                <w:sz w:val="28"/>
-                <w:szCs w:val="28"/>
-                <w:highlight w:val="yellow"/>
-                <w:cs/>
-                <w:lang w:bidi="ta-IN"/>
-              </w:rPr>
-              <w:t>தே</w:t>
-            </w:r>
-            <w:r>
-              <w:rPr>
-                <w:rFonts w:ascii="Mangal" w:hAnsi="Mangal" w:hint="cs"/>
-                <w:sz w:val="28"/>
-                <w:szCs w:val="28"/>
-                <w:cs/>
-                <w:lang w:bidi="ta-IN"/>
-              </w:rPr>
-              <w:t xml:space="preserve"> </w:t>
-            </w:r>
-            <w:r>
-              <w:rPr>
-                <w:rFonts w:ascii="Latha" w:hAnsi="Latha" w:cs="Latha" w:hint="cs"/>
-                <w:sz w:val="28"/>
-                <w:szCs w:val="28"/>
-                <w:cs/>
-                <w:lang w:bidi="ta-IN"/>
-              </w:rPr>
-              <w:t>அக்</w:t>
+              <w:t>த</w:t>
+            </w:r>
+            <w:r>
+              <w:rPr>
+                <w:rFonts w:ascii="BRH Tamil Tab Extra" w:hAnsi="BRH Tamil Tab Extra"/>
+                <w:b/>
+                <w:sz w:val="36"/>
+                <w:szCs w:val="28"/>
+              </w:rPr>
+              <w:t>†</w:t>
             </w:r>
             <w:r>
               <w:rPr>
@@ -445,17 +403,92 @@
                 <w:cs/>
                 <w:lang w:bidi="ta-IN"/>
               </w:rPr>
-              <w:t>3</w:t>
-            </w:r>
-            <w:r>
-              <w:rPr>
-                <w:rFonts w:ascii="Latha" w:hAnsi="Latha" w:cs="Latha" w:hint="cs"/>
-                <w:sz w:val="28"/>
-                <w:szCs w:val="28"/>
-                <w:cs/>
-                <w:lang w:bidi="ta-IN"/>
-              </w:rPr>
-              <w:t>னே</w:t>
+              <w:t>4</w:t>
+            </w:r>
+            <w:r>
+              <w:rPr>
+                <w:rFonts w:ascii="Latha" w:hAnsi="Latha" w:cs="Latha" w:hint="cs"/>
+                <w:sz w:val="28"/>
+                <w:szCs w:val="28"/>
+                <w:cs/>
+                <w:lang w:bidi="ta-IN"/>
+              </w:rPr>
+              <w:t>த்</w:t>
+            </w:r>
+            <w:r>
+              <w:rPr>
+                <w:rFonts w:ascii="Latha" w:hAnsi="Latha" w:cs="Latha" w:hint="cs"/>
+                <w:sz w:val="28"/>
+                <w:szCs w:val="28"/>
+                <w:highlight w:val="yellow"/>
+                <w:cs/>
+                <w:lang w:bidi="ta-IN"/>
+              </w:rPr>
+              <w:t>தே</w:t>
+            </w:r>
+            <w:r>
+              <w:rPr>
+                <w:rFonts w:ascii="BRH Tamil Tab Extra" w:hAnsi="BRH Tamil Tab Extra"/>
+                <w:b/>
+                <w:sz w:val="36"/>
+                <w:szCs w:val="28"/>
+              </w:rPr>
+              <w:t>…</w:t>
+            </w:r>
+            <w:r>
+              <w:rPr>
+                <w:sz w:val="28"/>
+                <w:szCs w:val="28"/>
+              </w:rPr>
+              <w:t xml:space="preserve"> </w:t>
+            </w:r>
+            <w:r>
+              <w:rPr>
+                <w:rFonts w:ascii="Latha" w:hAnsi="Latha" w:cs="Latha" w:hint="cs"/>
+                <w:sz w:val="28"/>
+                <w:szCs w:val="28"/>
+                <w:cs/>
+                <w:lang w:bidi="ta-IN"/>
+              </w:rPr>
+              <w:t>ஶ</w:t>
+            </w:r>
+            <w:r>
+              <w:rPr>
+                <w:rFonts w:ascii="BRH Tamil Tab Extra" w:hAnsi="BRH Tamil Tab Extra"/>
+                <w:b/>
+                <w:sz w:val="36"/>
+                <w:szCs w:val="28"/>
+              </w:rPr>
+              <w:t>…</w:t>
+            </w:r>
+            <w:r>
+              <w:rPr>
+                <w:rFonts w:ascii="Latha" w:hAnsi="Latha" w:cs="Latha" w:hint="cs"/>
+                <w:sz w:val="28"/>
+                <w:szCs w:val="28"/>
+                <w:cs/>
+                <w:lang w:bidi="ta-IN"/>
+              </w:rPr>
+              <w:t>தாக்ஷ</w:t>
+            </w:r>
+            <w:r>
+              <w:rPr>
+                <w:rFonts w:ascii="BRH Tamil Tab Extra" w:hAnsi="BRH Tamil Tab Extra"/>
+                <w:b/>
+                <w:sz w:val="36"/>
+                <w:szCs w:val="28"/>
+              </w:rPr>
+              <w:t>†</w:t>
+            </w:r>
+            <w:r>
+              <w:rPr>
+                <w:rFonts w:ascii="Latha" w:hAnsi="Latha" w:cs="Latha" w:hint="cs"/>
+                <w:sz w:val="28"/>
+                <w:szCs w:val="28"/>
+                <w:cs/>
+                <w:lang w:bidi="ta-IN"/>
+              </w:rPr>
+              <w:t>ரா</w:t>
             </w:r>
             <w:r>
               <w:rPr>
@@ -475,35 +508,7 @@
                 <w:cs/>
                 <w:lang w:bidi="ta-IN"/>
               </w:rPr>
-              <w:t>ஸ</w:t>
-            </w:r>
-            <w:r>
-              <w:rPr>
-                <w:rFonts w:ascii="BRH Tamil Tab Extra" w:hAnsi="BRH Tamil Tab Extra"/>
-                <w:b/>
-                <w:sz w:val="36"/>
-                <w:szCs w:val="28"/>
-              </w:rPr>
-              <w:t>…</w:t>
-            </w:r>
-            <w:r>
-              <w:rPr>
-                <w:rFonts w:ascii="Latha" w:hAnsi="Latha" w:cs="Latha" w:hint="cs"/>
-                <w:sz w:val="28"/>
-                <w:szCs w:val="28"/>
-                <w:cs/>
-                <w:lang w:bidi="ta-IN"/>
-              </w:rPr>
-              <w:t>மித</w:t>
-            </w:r>
-            <w:r>
-              <w:rPr>
-                <w:rFonts w:ascii="BRH Tamil Tab Extra" w:hAnsi="BRH Tamil Tab Extra"/>
-                <w:b/>
-                <w:sz w:val="36"/>
-                <w:szCs w:val="28"/>
-              </w:rPr>
-              <w:t>†</w:t>
+              <w:t>ப</w:t>
             </w:r>
             <w:r>
               <w:rPr>
@@ -521,14 +526,12 @@
             <w:r>
               <w:rPr>
                 <w:rFonts w:ascii="Latha" w:hAnsi="Latha" w:cs="Latha" w:hint="cs"/>
-                <w:b/>
-                <w:bCs/>
-                <w:sz w:val="28"/>
-                <w:szCs w:val="28"/>
-                <w:cs/>
-                <w:lang w:bidi="ta-IN"/>
-              </w:rPr>
-              <w:t>:</w:t>
+                <w:sz w:val="28"/>
+                <w:szCs w:val="28"/>
+                <w:cs/>
+                <w:lang w:bidi="ta-IN"/>
+              </w:rPr>
+              <w:t>வந்தி</w:t>
             </w:r>
           </w:p>
         </w:tc>
@@ -554,6 +557,7 @@
                 <w:rFonts w:ascii="BRH Devanagari Extra" w:hAnsi="BRH Devanagari Extra" w:cs="BRH Devanagari Extra"/>
                 <w:sz w:val="40"/>
                 <w:szCs w:val="40"/>
+                <w:highlight w:val="green"/>
               </w:rPr>
             </w:pPr>
             <w:r>
@@ -564,47 +568,7 @@
                 <w:cs/>
                 <w:lang w:bidi="ta-IN"/>
               </w:rPr>
-              <w:t>ஸ</w:t>
-            </w:r>
-            <w:r>
-              <w:rPr>
-                <w:rFonts w:ascii="BRH Tamil Tab Extra" w:hAnsi="BRH Tamil Tab Extra"/>
-                <w:b/>
-                <w:sz w:val="36"/>
-                <w:szCs w:val="28"/>
-              </w:rPr>
-              <w:t>…</w:t>
-            </w:r>
-            <w:r>
-              <w:rPr>
-                <w:rFonts w:ascii="Latha" w:hAnsi="Latha" w:cs="Latha" w:hint="cs"/>
-                <w:sz w:val="28"/>
-                <w:szCs w:val="28"/>
-                <w:cs/>
-                <w:lang w:bidi="ta-IN"/>
-              </w:rPr>
-              <w:t>ப்த</w:t>
-            </w:r>
-            <w:r>
-              <w:rPr>
-                <w:rFonts w:ascii="Mangal" w:hAnsi="Mangal" w:hint="cs"/>
-                <w:sz w:val="28"/>
-                <w:szCs w:val="28"/>
-                <w:cs/>
-                <w:lang w:bidi="ta-IN"/>
-              </w:rPr>
-              <w:t xml:space="preserve"> </w:t>
-            </w:r>
-            <w:r>
-              <w:rPr>
-                <w:rFonts w:ascii="Latha" w:hAnsi="Latha" w:cs="Latha" w:hint="cs"/>
-                <w:sz w:val="28"/>
-                <w:szCs w:val="28"/>
-                <w:highlight w:val="green"/>
-                <w:cs/>
-                <w:lang w:bidi="ta-IN"/>
-              </w:rPr>
-              <w:t>தே</w:t>
+              <w:t>த</w:t>
             </w:r>
             <w:r>
               <w:rPr>
@@ -614,26 +578,6 @@
                 <w:szCs w:val="28"/>
               </w:rPr>
               <w:t>†</w:t>
-            </w:r>
-            <w:r>
-              <w:rPr>
-                <w:rFonts w:ascii="Mangal" w:hAnsi="Mangal" w:hint="cs"/>
-                <w:sz w:val="28"/>
-                <w:szCs w:val="28"/>
-                <w:cs/>
-                <w:lang w:bidi="ta-IN"/>
-              </w:rPr>
-              <w:t xml:space="preserve"> </w:t>
-            </w:r>
-            <w:r>
-              <w:rPr>
-                <w:rFonts w:ascii="Latha" w:hAnsi="Latha" w:cs="Latha" w:hint="cs"/>
-                <w:sz w:val="28"/>
-                <w:szCs w:val="28"/>
-                <w:cs/>
-                <w:lang w:bidi="ta-IN"/>
-              </w:rPr>
-              <w:t>அக்</w:t>
             </w:r>
             <w:r>
               <w:rPr>
@@ -646,17 +590,83 @@
                 <w:cs/>
                 <w:lang w:bidi="ta-IN"/>
               </w:rPr>
-              <w:t>3</w:t>
-            </w:r>
-            <w:r>
-              <w:rPr>
-                <w:rFonts w:ascii="Latha" w:hAnsi="Latha" w:cs="Latha" w:hint="cs"/>
-                <w:sz w:val="28"/>
-                <w:szCs w:val="28"/>
-                <w:cs/>
-                <w:lang w:bidi="ta-IN"/>
-              </w:rPr>
-              <w:t>னே</w:t>
+              <w:t>4</w:t>
+            </w:r>
+            <w:r>
+              <w:rPr>
+                <w:rFonts w:ascii="Latha" w:hAnsi="Latha" w:cs="Latha" w:hint="cs"/>
+                <w:sz w:val="28"/>
+                <w:szCs w:val="28"/>
+                <w:cs/>
+                <w:lang w:bidi="ta-IN"/>
+              </w:rPr>
+              <w:t>த்</w:t>
+            </w:r>
+            <w:r>
+              <w:rPr>
+                <w:rFonts w:ascii="Latha" w:hAnsi="Latha" w:cs="Latha" w:hint="cs"/>
+                <w:sz w:val="28"/>
+                <w:szCs w:val="28"/>
+                <w:highlight w:val="green"/>
+                <w:cs/>
+                <w:lang w:bidi="ta-IN"/>
+              </w:rPr>
+              <w:t>தே</w:t>
+            </w:r>
+            <w:r>
+              <w:rPr>
+                <w:sz w:val="28"/>
+                <w:szCs w:val="28"/>
+              </w:rPr>
+              <w:t xml:space="preserve"> </w:t>
+            </w:r>
+            <w:r>
+              <w:rPr>
+                <w:rFonts w:ascii="Latha" w:hAnsi="Latha" w:cs="Latha" w:hint="cs"/>
+                <w:sz w:val="28"/>
+                <w:szCs w:val="28"/>
+                <w:cs/>
+                <w:lang w:bidi="ta-IN"/>
+              </w:rPr>
+              <w:t>ஶ</w:t>
+            </w:r>
+            <w:r>
+              <w:rPr>
+                <w:rFonts w:ascii="BRH Tamil Tab Extra" w:hAnsi="BRH Tamil Tab Extra"/>
+                <w:b/>
+                <w:sz w:val="36"/>
+                <w:szCs w:val="28"/>
+              </w:rPr>
+              <w:t>…</w:t>
+            </w:r>
+            <w:r>
+              <w:rPr>
+                <w:rFonts w:ascii="Latha" w:hAnsi="Latha" w:cs="Latha" w:hint="cs"/>
+                <w:sz w:val="28"/>
+                <w:szCs w:val="28"/>
+                <w:cs/>
+                <w:lang w:bidi="ta-IN"/>
+              </w:rPr>
+              <w:t>தாக்ஷ</w:t>
+            </w:r>
+            <w:r>
+              <w:rPr>
+                <w:rFonts w:ascii="BRH Tamil Tab Extra" w:hAnsi="BRH Tamil Tab Extra"/>
+                <w:b/>
+                <w:sz w:val="36"/>
+                <w:szCs w:val="28"/>
+              </w:rPr>
+              <w:t>†</w:t>
+            </w:r>
+            <w:r>
+              <w:rPr>
+                <w:rFonts w:ascii="Latha" w:hAnsi="Latha" w:cs="Latha" w:hint="cs"/>
+                <w:sz w:val="28"/>
+                <w:szCs w:val="28"/>
+                <w:cs/>
+                <w:lang w:bidi="ta-IN"/>
+              </w:rPr>
+              <w:t>ரா</w:t>
             </w:r>
             <w:r>
               <w:rPr>
@@ -676,35 +686,7 @@
                 <w:cs/>
                 <w:lang w:bidi="ta-IN"/>
               </w:rPr>
-              <w:t>ஸ</w:t>
-            </w:r>
-            <w:r>
-              <w:rPr>
-                <w:rFonts w:ascii="BRH Tamil Tab Extra" w:hAnsi="BRH Tamil Tab Extra"/>
-                <w:b/>
-                <w:sz w:val="36"/>
-                <w:szCs w:val="28"/>
-              </w:rPr>
-              <w:t>…</w:t>
-            </w:r>
-            <w:r>
-              <w:rPr>
-                <w:rFonts w:ascii="Latha" w:hAnsi="Latha" w:cs="Latha" w:hint="cs"/>
-                <w:sz w:val="28"/>
-                <w:szCs w:val="28"/>
-                <w:cs/>
-                <w:lang w:bidi="ta-IN"/>
-              </w:rPr>
-              <w:t>மித</w:t>
-            </w:r>
-            <w:r>
-              <w:rPr>
-                <w:rFonts w:ascii="BRH Tamil Tab Extra" w:hAnsi="BRH Tamil Tab Extra"/>
-                <w:b/>
-                <w:sz w:val="36"/>
-                <w:szCs w:val="28"/>
-              </w:rPr>
-              <w:t>†</w:t>
+              <w:t>ப</w:t>
             </w:r>
             <w:r>
               <w:rPr>
@@ -722,14 +704,12 @@
             <w:r>
               <w:rPr>
                 <w:rFonts w:ascii="Latha" w:hAnsi="Latha" w:cs="Latha" w:hint="cs"/>
-                <w:b/>
-                <w:bCs/>
-                <w:sz w:val="28"/>
-                <w:szCs w:val="28"/>
-                <w:cs/>
-                <w:lang w:bidi="ta-IN"/>
-              </w:rPr>
-              <w:t>:</w:t>
+                <w:sz w:val="28"/>
+                <w:szCs w:val="28"/>
+                <w:cs/>
+                <w:lang w:bidi="ta-IN"/>
+              </w:rPr>
+              <w:t>வந்தி</w:t>
             </w:r>
           </w:p>
         </w:tc>
@@ -759,7 +739,6 @@
               <w:rPr>
                 <w:rFonts w:cs="Arial"/>
                 <w:b/>
-                <w:bCs/>
                 <w:sz w:val="28"/>
                 <w:szCs w:val="28"/>
               </w:rPr>
@@ -768,42 +747,22 @@
               <w:rPr>
                 <w:rFonts w:cs="Arial"/>
                 <w:b/>
-                <w:bCs/>
-                <w:sz w:val="28"/>
-                <w:szCs w:val="28"/>
-              </w:rPr>
-              <w:t>TS 1.8.</w:t>
-            </w:r>
-            <w:r>
-              <w:rPr>
-                <w:rFonts w:cs="Arial"/>
-                <w:b/>
-                <w:bCs/>
-                <w:sz w:val="28"/>
-                <w:szCs w:val="28"/>
-              </w:rPr>
-              <w:t>9</w:t>
-            </w:r>
-            <w:r>
-              <w:rPr>
-                <w:rFonts w:cs="Arial"/>
-                <w:b/>
-                <w:bCs/>
-                <w:sz w:val="28"/>
-                <w:szCs w:val="28"/>
-              </w:rPr>
-              <w:t xml:space="preserve">.3 – </w:t>
-            </w:r>
-            <w:r>
-              <w:rPr>
-                <w:rFonts w:cs="Arial"/>
-                <w:b/>
-                <w:bCs/>
+                <w:sz w:val="28"/>
+                <w:szCs w:val="28"/>
+              </w:rPr>
+              <w:t xml:space="preserve">TS 1.5.3.2 – </w:t>
+            </w:r>
+            <w:proofErr w:type="spellStart"/>
+            <w:r>
+              <w:rPr>
+                <w:rFonts w:cs="Arial"/>
+                <w:b/>
                 <w:sz w:val="28"/>
                 <w:szCs w:val="28"/>
               </w:rPr>
               <w:t>Vaakyam</w:t>
             </w:r>
+            <w:proofErr w:type="spellEnd"/>
           </w:p>
           <w:p>
             <w:pPr>
@@ -815,7 +774,6 @@
               <w:rPr>
                 <w:rFonts w:cs="Arial"/>
                 <w:b/>
-                <w:bCs/>
                 <w:sz w:val="28"/>
                 <w:szCs w:val="28"/>
               </w:rPr>
@@ -824,31 +782,19 @@
               <w:rPr>
                 <w:rFonts w:cs="Arial"/>
                 <w:b/>
-                <w:bCs/>
-                <w:sz w:val="28"/>
-                <w:szCs w:val="28"/>
-              </w:rPr>
-              <w:t>Line</w:t>
-            </w:r>
-            <w:r>
-              <w:rPr>
-                <w:rFonts w:cs="Arial"/>
-                <w:b/>
-                <w:bCs/>
-                <w:sz w:val="28"/>
-                <w:szCs w:val="28"/>
-              </w:rPr>
-              <w:t xml:space="preserve"> No. - </w:t>
-            </w:r>
-            <w:r>
-              <w:rPr>
-                <w:rFonts w:cs="Arial"/>
-                <w:b/>
-                <w:bCs/>
-                <w:sz w:val="28"/>
-                <w:szCs w:val="28"/>
-              </w:rPr>
-              <w:t>3</w:t>
+                <w:sz w:val="28"/>
+                <w:szCs w:val="28"/>
+              </w:rPr>
+              <w:t>Line No. –</w:t>
+            </w:r>
+            <w:r>
+              <w:rPr>
+                <w:rFonts w:cs="Arial"/>
+                <w:b/>
+                <w:sz w:val="28"/>
+                <w:szCs w:val="28"/>
+              </w:rPr>
+              <w:t xml:space="preserve"> 7</w:t>
             </w:r>
           </w:p>
           <w:p>
@@ -860,7 +806,7 @@
               <w:spacing w:before="0" w:line="240" w:lineRule="auto"/>
               <w:rPr>
                 <w:rFonts w:cs="Arial"/>
-                <w:b/>
+                <w:bCs/>
                 <w:sz w:val="28"/>
                 <w:szCs w:val="28"/>
               </w:rPr>
@@ -871,15 +817,7 @@
                 <w:sz w:val="28"/>
                 <w:szCs w:val="28"/>
               </w:rPr>
-              <w:t xml:space="preserve">Panchaati No. -  </w:t>
-            </w:r>
-            <w:r>
-              <w:rPr>
-                <w:b/>
-                <w:sz w:val="28"/>
-                <w:szCs w:val="28"/>
-              </w:rPr>
-              <w:t>17</w:t>
+              <w:t>Panchaati No.- 11</w:t>
             </w:r>
           </w:p>
         </w:tc>
@@ -902,10 +840,9 @@
               <w:adjustRightInd w:val="0"/>
               <w:spacing w:before="0" w:line="240" w:lineRule="auto"/>
               <w:rPr>
-                <w:rFonts w:ascii="Latha" w:hAnsi="Latha" w:cs="Latha"/>
-                <w:sz w:val="28"/>
-                <w:szCs w:val="28"/>
-                <w:lang w:bidi="ta-IN"/>
+                <w:rFonts w:ascii="BRH Devanagari Extra" w:hAnsi="BRH Devanagari Extra" w:cs="BRH Devanagari Extra"/>
+                <w:sz w:val="40"/>
+                <w:szCs w:val="40"/>
               </w:rPr>
             </w:pPr>
             <w:r>
@@ -913,111 +850,166 @@
                 <w:rFonts w:ascii="Latha" w:hAnsi="Latha" w:cs="Latha" w:hint="cs"/>
                 <w:sz w:val="28"/>
                 <w:szCs w:val="28"/>
+                <w:cs/>
+                <w:lang w:bidi="ta-IN"/>
+              </w:rPr>
+              <w:t>ஸ</w:t>
+            </w:r>
+            <w:r>
+              <w:rPr>
+                <w:rFonts w:ascii="BRH Tamil Tab Extra" w:hAnsi="BRH Tamil Tab Extra"/>
+                <w:b/>
+                <w:sz w:val="36"/>
+                <w:szCs w:val="28"/>
+              </w:rPr>
+              <w:t>…</w:t>
+            </w:r>
+            <w:r>
+              <w:rPr>
+                <w:rFonts w:ascii="Latha" w:hAnsi="Latha" w:cs="Latha" w:hint="cs"/>
+                <w:sz w:val="28"/>
+                <w:szCs w:val="28"/>
+                <w:cs/>
+                <w:lang w:bidi="ta-IN"/>
+              </w:rPr>
+              <w:t>ப்த</w:t>
+            </w:r>
+            <w:r>
+              <w:rPr>
+                <w:rFonts w:ascii="Mangal" w:hAnsi="Mangal" w:hint="cs"/>
+                <w:sz w:val="28"/>
+                <w:szCs w:val="28"/>
+                <w:cs/>
+                <w:lang w:bidi="ta-IN"/>
+              </w:rPr>
+              <w:t xml:space="preserve"> </w:t>
+            </w:r>
+            <w:r>
+              <w:rPr>
+                <w:rFonts w:ascii="Latha" w:hAnsi="Latha" w:cs="Latha" w:hint="cs"/>
+                <w:sz w:val="28"/>
+                <w:szCs w:val="28"/>
                 <w:highlight w:val="yellow"/>
                 <w:cs/>
                 <w:lang w:bidi="ta-IN"/>
               </w:rPr>
-              <w:t>ப</w:t>
-            </w:r>
-            <w:r>
-              <w:rPr>
-                <w:rFonts w:ascii="BRH Tamil Tab Extra" w:hAnsi="BRH Tamil Tab Extra"/>
-                <w:b/>
-                <w:sz w:val="36"/>
-                <w:szCs w:val="28"/>
-                <w:highlight w:val="yellow"/>
+              <w:t>தே</w:t>
+            </w:r>
+            <w:r>
+              <w:rPr>
+                <w:rFonts w:ascii="Mangal" w:hAnsi="Mangal" w:hint="cs"/>
+                <w:sz w:val="28"/>
+                <w:szCs w:val="28"/>
+                <w:cs/>
+                <w:lang w:bidi="ta-IN"/>
+              </w:rPr>
+              <w:t xml:space="preserve"> </w:t>
+            </w:r>
+            <w:r>
+              <w:rPr>
+                <w:rFonts w:ascii="Latha" w:hAnsi="Latha" w:cs="Latha" w:hint="cs"/>
+                <w:sz w:val="28"/>
+                <w:szCs w:val="28"/>
+                <w:cs/>
+                <w:lang w:bidi="ta-IN"/>
+              </w:rPr>
+              <w:t>அக்</w:t>
+            </w:r>
+            <w:r>
+              <w:rPr>
+                <w:rFonts w:ascii="Latha" w:hAnsi="Latha" w:cs="Latha" w:hint="cs"/>
+                <w:b/>
+                <w:bCs/>
+                <w:position w:val="-12"/>
+                <w:sz w:val="28"/>
+                <w:szCs w:val="28"/>
+                <w:cs/>
+                <w:lang w:bidi="ta-IN"/>
+              </w:rPr>
+              <w:t>3</w:t>
+            </w:r>
+            <w:r>
+              <w:rPr>
+                <w:rFonts w:ascii="Latha" w:hAnsi="Latha" w:cs="Latha" w:hint="cs"/>
+                <w:sz w:val="28"/>
+                <w:szCs w:val="28"/>
+                <w:cs/>
+                <w:lang w:bidi="ta-IN"/>
+              </w:rPr>
+              <w:t>னே</w:t>
+            </w:r>
+            <w:r>
+              <w:rPr>
+                <w:rFonts w:ascii="Mangal" w:hAnsi="Mangal" w:hint="cs"/>
+                <w:sz w:val="28"/>
+                <w:szCs w:val="28"/>
+                <w:cs/>
+                <w:lang w:bidi="ta-IN"/>
+              </w:rPr>
+              <w:t xml:space="preserve"> </w:t>
+            </w:r>
+            <w:r>
+              <w:rPr>
+                <w:rFonts w:ascii="Latha" w:hAnsi="Latha" w:cs="Latha" w:hint="cs"/>
+                <w:sz w:val="28"/>
+                <w:szCs w:val="28"/>
+                <w:cs/>
+                <w:lang w:bidi="ta-IN"/>
+              </w:rPr>
+              <w:t>ஸ</w:t>
+            </w:r>
+            <w:r>
+              <w:rPr>
+                <w:rFonts w:ascii="BRH Tamil Tab Extra" w:hAnsi="BRH Tamil Tab Extra"/>
+                <w:b/>
+                <w:sz w:val="36"/>
+                <w:szCs w:val="28"/>
+              </w:rPr>
+              <w:t>…</w:t>
+            </w:r>
+            <w:r>
+              <w:rPr>
+                <w:rFonts w:ascii="Latha" w:hAnsi="Latha" w:cs="Latha" w:hint="cs"/>
+                <w:sz w:val="28"/>
+                <w:szCs w:val="28"/>
+                <w:cs/>
+                <w:lang w:bidi="ta-IN"/>
+              </w:rPr>
+              <w:t>மித</w:t>
+            </w:r>
+            <w:r>
+              <w:rPr>
+                <w:rFonts w:ascii="BRH Tamil Tab Extra" w:hAnsi="BRH Tamil Tab Extra"/>
+                <w:b/>
+                <w:sz w:val="36"/>
+                <w:szCs w:val="28"/>
               </w:rPr>
               <w:t>†</w:t>
             </w:r>
             <w:r>
               <w:rPr>
                 <w:rFonts w:ascii="Latha" w:hAnsi="Latha" w:cs="Latha" w:hint="cs"/>
-                <w:sz w:val="28"/>
-                <w:szCs w:val="28"/>
-                <w:cs/>
-                <w:lang w:bidi="ta-IN"/>
-              </w:rPr>
-              <w:t>யஸி</w:t>
-            </w:r>
-            <w:r>
-              <w:rPr>
-                <w:rFonts w:ascii="Mangal" w:hAnsi="Mangal" w:hint="cs"/>
-                <w:sz w:val="28"/>
-                <w:szCs w:val="28"/>
-                <w:cs/>
-                <w:lang w:bidi="ta-IN"/>
-              </w:rPr>
-              <w:t xml:space="preserve"> </w:t>
-            </w:r>
-            <w:r>
-              <w:rPr>
-                <w:rFonts w:ascii="Latha" w:hAnsi="Latha" w:cs="Latha" w:hint="cs"/>
-                <w:sz w:val="28"/>
-                <w:szCs w:val="28"/>
-                <w:cs/>
-                <w:lang w:bidi="ta-IN"/>
-              </w:rPr>
-              <w:t>பா</w:t>
-            </w:r>
-            <w:r>
-              <w:rPr>
-                <w:rFonts w:ascii="Latha" w:hAnsi="Latha" w:cs="Latha" w:hint="cs"/>
-                <w:b/>
+                <w:b/>
+                <w:bCs/>
                 <w:position w:val="-12"/>
                 <w:sz w:val="28"/>
                 <w:szCs w:val="28"/>
                 <w:cs/>
                 <w:lang w:bidi="ta-IN"/>
               </w:rPr>
-              <w:t>3</w:t>
-            </w:r>
-            <w:r>
-              <w:rPr>
-                <w:rFonts w:ascii="Latha" w:hAnsi="Latha" w:cs="Latha" w:hint="cs"/>
-                <w:sz w:val="28"/>
-                <w:szCs w:val="28"/>
-                <w:cs/>
-                <w:lang w:bidi="ta-IN"/>
-              </w:rPr>
-              <w:t>ர்</w:t>
-            </w:r>
-            <w:r>
-              <w:rPr>
+              <w:t>4</w:t>
+            </w:r>
+            <w:r>
+              <w:rPr>
+                <w:rFonts w:ascii="Latha" w:hAnsi="Latha" w:cs="Latha" w:hint="cs"/>
                 <w:b/>
                 <w:bCs/>
                 <w:sz w:val="28"/>
                 <w:szCs w:val="28"/>
-              </w:rPr>
-              <w:t>.</w:t>
-            </w:r>
-            <w:r>
-              <w:rPr>
-                <w:rFonts w:ascii="Latha" w:hAnsi="Latha" w:cs="Latha" w:hint="cs"/>
-                <w:sz w:val="28"/>
-                <w:szCs w:val="28"/>
-                <w:cs/>
-                <w:lang w:bidi="ta-IN"/>
-              </w:rPr>
-              <w:t>ஹஸ்ப</w:t>
-            </w:r>
-            <w:r>
-              <w:rPr>
-                <w:rFonts w:ascii="BRH Tamil Tab Extra" w:hAnsi="BRH Tamil Tab Extra"/>
-                <w:b/>
-                <w:sz w:val="36"/>
-                <w:szCs w:val="28"/>
-              </w:rPr>
-              <w:t>…</w:t>
-            </w:r>
-            <w:r>
-              <w:rPr>
-                <w:rFonts w:ascii="Latha" w:hAnsi="Latha" w:cs="Latha" w:hint="cs"/>
-                <w:sz w:val="28"/>
-                <w:szCs w:val="28"/>
-                <w:cs/>
-                <w:lang w:bidi="ta-IN"/>
-              </w:rPr>
-              <w:t>த்யோ</w:t>
+                <w:cs/>
+                <w:lang w:bidi="ta-IN"/>
+              </w:rPr>
+              <w:t>:</w:t>
             </w:r>
           </w:p>
         </w:tc>
@@ -1040,6 +1032,497 @@
               <w:adjustRightInd w:val="0"/>
               <w:spacing w:before="0" w:line="240" w:lineRule="auto"/>
               <w:rPr>
+                <w:rFonts w:ascii="BRH Devanagari Extra" w:hAnsi="BRH Devanagari Extra" w:cs="BRH Devanagari Extra"/>
+                <w:sz w:val="40"/>
+                <w:szCs w:val="40"/>
+              </w:rPr>
+            </w:pPr>
+            <w:r>
+              <w:rPr>
+                <w:rFonts w:ascii="Latha" w:hAnsi="Latha" w:cs="Latha" w:hint="cs"/>
+                <w:sz w:val="28"/>
+                <w:szCs w:val="28"/>
+                <w:cs/>
+                <w:lang w:bidi="ta-IN"/>
+              </w:rPr>
+              <w:t>ஸ</w:t>
+            </w:r>
+            <w:r>
+              <w:rPr>
+                <w:rFonts w:ascii="BRH Tamil Tab Extra" w:hAnsi="BRH Tamil Tab Extra"/>
+                <w:b/>
+                <w:sz w:val="36"/>
+                <w:szCs w:val="28"/>
+              </w:rPr>
+              <w:t>…</w:t>
+            </w:r>
+            <w:r>
+              <w:rPr>
+                <w:rFonts w:ascii="Latha" w:hAnsi="Latha" w:cs="Latha" w:hint="cs"/>
+                <w:sz w:val="28"/>
+                <w:szCs w:val="28"/>
+                <w:cs/>
+                <w:lang w:bidi="ta-IN"/>
+              </w:rPr>
+              <w:t>ப்த</w:t>
+            </w:r>
+            <w:r>
+              <w:rPr>
+                <w:rFonts w:ascii="Mangal" w:hAnsi="Mangal" w:hint="cs"/>
+                <w:sz w:val="28"/>
+                <w:szCs w:val="28"/>
+                <w:cs/>
+                <w:lang w:bidi="ta-IN"/>
+              </w:rPr>
+              <w:t xml:space="preserve"> </w:t>
+            </w:r>
+            <w:r>
+              <w:rPr>
+                <w:rFonts w:ascii="Latha" w:hAnsi="Latha" w:cs="Latha" w:hint="cs"/>
+                <w:sz w:val="28"/>
+                <w:szCs w:val="28"/>
+                <w:highlight w:val="green"/>
+                <w:cs/>
+                <w:lang w:bidi="ta-IN"/>
+              </w:rPr>
+              <w:t>தே</w:t>
+            </w:r>
+            <w:r>
+              <w:rPr>
+                <w:rFonts w:ascii="BRH Tamil Tab Extra" w:hAnsi="BRH Tamil Tab Extra"/>
+                <w:b/>
+                <w:sz w:val="36"/>
+                <w:szCs w:val="28"/>
+              </w:rPr>
+              <w:t>†</w:t>
+            </w:r>
+            <w:r>
+              <w:rPr>
+                <w:rFonts w:ascii="Mangal" w:hAnsi="Mangal" w:hint="cs"/>
+                <w:sz w:val="28"/>
+                <w:szCs w:val="28"/>
+                <w:cs/>
+                <w:lang w:bidi="ta-IN"/>
+              </w:rPr>
+              <w:t xml:space="preserve"> </w:t>
+            </w:r>
+            <w:r>
+              <w:rPr>
+                <w:rFonts w:ascii="Latha" w:hAnsi="Latha" w:cs="Latha" w:hint="cs"/>
+                <w:sz w:val="28"/>
+                <w:szCs w:val="28"/>
+                <w:cs/>
+                <w:lang w:bidi="ta-IN"/>
+              </w:rPr>
+              <w:t>அக்</w:t>
+            </w:r>
+            <w:r>
+              <w:rPr>
+                <w:rFonts w:ascii="Latha" w:hAnsi="Latha" w:cs="Latha" w:hint="cs"/>
+                <w:b/>
+                <w:bCs/>
+                <w:position w:val="-12"/>
+                <w:sz w:val="28"/>
+                <w:szCs w:val="28"/>
+                <w:cs/>
+                <w:lang w:bidi="ta-IN"/>
+              </w:rPr>
+              <w:t>3</w:t>
+            </w:r>
+            <w:r>
+              <w:rPr>
+                <w:rFonts w:ascii="Latha" w:hAnsi="Latha" w:cs="Latha" w:hint="cs"/>
+                <w:sz w:val="28"/>
+                <w:szCs w:val="28"/>
+                <w:cs/>
+                <w:lang w:bidi="ta-IN"/>
+              </w:rPr>
+              <w:t>னே</w:t>
+            </w:r>
+            <w:r>
+              <w:rPr>
+                <w:rFonts w:ascii="Mangal" w:hAnsi="Mangal" w:hint="cs"/>
+                <w:sz w:val="28"/>
+                <w:szCs w:val="28"/>
+                <w:cs/>
+                <w:lang w:bidi="ta-IN"/>
+              </w:rPr>
+              <w:t xml:space="preserve"> </w:t>
+            </w:r>
+            <w:r>
+              <w:rPr>
+                <w:rFonts w:ascii="Latha" w:hAnsi="Latha" w:cs="Latha" w:hint="cs"/>
+                <w:sz w:val="28"/>
+                <w:szCs w:val="28"/>
+                <w:cs/>
+                <w:lang w:bidi="ta-IN"/>
+              </w:rPr>
+              <w:t>ஸ</w:t>
+            </w:r>
+            <w:r>
+              <w:rPr>
+                <w:rFonts w:ascii="BRH Tamil Tab Extra" w:hAnsi="BRH Tamil Tab Extra"/>
+                <w:b/>
+                <w:sz w:val="36"/>
+                <w:szCs w:val="28"/>
+              </w:rPr>
+              <w:t>…</w:t>
+            </w:r>
+            <w:r>
+              <w:rPr>
+                <w:rFonts w:ascii="Latha" w:hAnsi="Latha" w:cs="Latha" w:hint="cs"/>
+                <w:sz w:val="28"/>
+                <w:szCs w:val="28"/>
+                <w:cs/>
+                <w:lang w:bidi="ta-IN"/>
+              </w:rPr>
+              <w:t>மித</w:t>
+            </w:r>
+            <w:r>
+              <w:rPr>
+                <w:rFonts w:ascii="BRH Tamil Tab Extra" w:hAnsi="BRH Tamil Tab Extra"/>
+                <w:b/>
+                <w:sz w:val="36"/>
+                <w:szCs w:val="28"/>
+              </w:rPr>
+              <w:t>†</w:t>
+            </w:r>
+            <w:r>
+              <w:rPr>
+                <w:rFonts w:ascii="Latha" w:hAnsi="Latha" w:cs="Latha" w:hint="cs"/>
+                <w:b/>
+                <w:bCs/>
+                <w:position w:val="-12"/>
+                <w:sz w:val="28"/>
+                <w:szCs w:val="28"/>
+                <w:cs/>
+                <w:lang w:bidi="ta-IN"/>
+              </w:rPr>
+              <w:t>4</w:t>
+            </w:r>
+            <w:r>
+              <w:rPr>
+                <w:rFonts w:ascii="Latha" w:hAnsi="Latha" w:cs="Latha" w:hint="cs"/>
+                <w:b/>
+                <w:bCs/>
+                <w:sz w:val="28"/>
+                <w:szCs w:val="28"/>
+                <w:cs/>
+                <w:lang w:bidi="ta-IN"/>
+              </w:rPr>
+              <w:t>:</w:t>
+            </w:r>
+          </w:p>
+        </w:tc>
+      </w:tr>
+      <w:tr>
+        <w:trPr>
+          <w:trHeight w:val="914"/>
+        </w:trPr>
+        <w:tc>
+          <w:tcPr>
+            <w:tcW w:w="3168" w:type="dxa"/>
+            <w:tcBorders>
+              <w:top w:val="single" w:sz="4" w:space="0" w:color="000000"/>
+              <w:left w:val="single" w:sz="4" w:space="0" w:color="000000"/>
+              <w:bottom w:val="single" w:sz="4" w:space="0" w:color="000000"/>
+              <w:right w:val="single" w:sz="4" w:space="0" w:color="000000"/>
+            </w:tcBorders>
+            <w:shd w:val="clear" w:color="auto" w:fill="auto"/>
+          </w:tcPr>
+          <w:p>
+            <w:pPr>
+              <w:widowControl w:val="0"/>
+              <w:autoSpaceDE w:val="0"/>
+              <w:autoSpaceDN w:val="0"/>
+              <w:adjustRightInd w:val="0"/>
+              <w:spacing w:before="0" w:line="240" w:lineRule="auto"/>
+              <w:rPr>
+                <w:rFonts w:cs="Arial"/>
+                <w:b/>
+                <w:bCs/>
+                <w:sz w:val="28"/>
+                <w:szCs w:val="28"/>
+              </w:rPr>
+            </w:pPr>
+            <w:r>
+              <w:rPr>
+                <w:rFonts w:cs="Arial"/>
+                <w:b/>
+                <w:bCs/>
+                <w:sz w:val="28"/>
+                <w:szCs w:val="28"/>
+              </w:rPr>
+              <w:t>TS 1.8.</w:t>
+            </w:r>
+            <w:r>
+              <w:rPr>
+                <w:rFonts w:cs="Arial"/>
+                <w:b/>
+                <w:bCs/>
+                <w:sz w:val="28"/>
+                <w:szCs w:val="28"/>
+              </w:rPr>
+              <w:t>9</w:t>
+            </w:r>
+            <w:r>
+              <w:rPr>
+                <w:rFonts w:cs="Arial"/>
+                <w:b/>
+                <w:bCs/>
+                <w:sz w:val="28"/>
+                <w:szCs w:val="28"/>
+              </w:rPr>
+              <w:t xml:space="preserve">.3 – </w:t>
+            </w:r>
+            <w:proofErr w:type="spellStart"/>
+            <w:r>
+              <w:rPr>
+                <w:rFonts w:cs="Arial"/>
+                <w:b/>
+                <w:bCs/>
+                <w:sz w:val="28"/>
+                <w:szCs w:val="28"/>
+              </w:rPr>
+              <w:t>Vaakyam</w:t>
+            </w:r>
+            <w:proofErr w:type="spellEnd"/>
+          </w:p>
+          <w:p>
+            <w:pPr>
+              <w:widowControl w:val="0"/>
+              <w:autoSpaceDE w:val="0"/>
+              <w:autoSpaceDN w:val="0"/>
+              <w:adjustRightInd w:val="0"/>
+              <w:spacing w:before="0" w:line="240" w:lineRule="auto"/>
+              <w:rPr>
+                <w:rFonts w:cs="Arial"/>
+                <w:b/>
+                <w:bCs/>
+                <w:sz w:val="28"/>
+                <w:szCs w:val="28"/>
+              </w:rPr>
+            </w:pPr>
+            <w:r>
+              <w:rPr>
+                <w:rFonts w:cs="Arial"/>
+                <w:b/>
+                <w:bCs/>
+                <w:sz w:val="28"/>
+                <w:szCs w:val="28"/>
+              </w:rPr>
+              <w:t>Line</w:t>
+            </w:r>
+            <w:r>
+              <w:rPr>
+                <w:rFonts w:cs="Arial"/>
+                <w:b/>
+                <w:bCs/>
+                <w:sz w:val="28"/>
+                <w:szCs w:val="28"/>
+              </w:rPr>
+              <w:t xml:space="preserve"> No. - </w:t>
+            </w:r>
+            <w:r>
+              <w:rPr>
+                <w:rFonts w:cs="Arial"/>
+                <w:b/>
+                <w:bCs/>
+                <w:sz w:val="28"/>
+                <w:szCs w:val="28"/>
+              </w:rPr>
+              <w:t>3</w:t>
+            </w:r>
+          </w:p>
+          <w:p>
+            <w:pPr>
+              <w:widowControl w:val="0"/>
+              <w:autoSpaceDE w:val="0"/>
+              <w:autoSpaceDN w:val="0"/>
+              <w:adjustRightInd w:val="0"/>
+              <w:spacing w:before="0" w:line="240" w:lineRule="auto"/>
+              <w:rPr>
+                <w:rFonts w:cs="Arial"/>
+                <w:b/>
+                <w:sz w:val="28"/>
+                <w:szCs w:val="28"/>
+              </w:rPr>
+            </w:pPr>
+            <w:r>
+              <w:rPr>
+                <w:b/>
+                <w:sz w:val="28"/>
+                <w:szCs w:val="28"/>
+              </w:rPr>
+              <w:t xml:space="preserve">Panchaati No. -  </w:t>
+            </w:r>
+            <w:r>
+              <w:rPr>
+                <w:b/>
+                <w:sz w:val="28"/>
+                <w:szCs w:val="28"/>
+              </w:rPr>
+              <w:t>17</w:t>
+            </w:r>
+          </w:p>
+        </w:tc>
+        <w:tc>
+          <w:tcPr>
+            <w:tcW w:w="5304" w:type="dxa"/>
+            <w:tcBorders>
+              <w:top w:val="single" w:sz="4" w:space="0" w:color="000000"/>
+              <w:left w:val="single" w:sz="4" w:space="0" w:color="000000"/>
+              <w:bottom w:val="single" w:sz="4" w:space="0" w:color="000000"/>
+              <w:right w:val="single" w:sz="4" w:space="0" w:color="000000"/>
+            </w:tcBorders>
+            <w:shd w:val="clear" w:color="auto" w:fill="auto"/>
+          </w:tcPr>
+          <w:p>
+            <w:pPr>
+              <w:widowControl w:val="0"/>
+              <w:autoSpaceDE w:val="0"/>
+              <w:autoSpaceDN w:val="0"/>
+              <w:adjustRightInd w:val="0"/>
+              <w:spacing w:before="0" w:line="240" w:lineRule="auto"/>
+              <w:rPr>
+                <w:rFonts w:ascii="Latha" w:hAnsi="Latha" w:cs="Latha"/>
+                <w:sz w:val="28"/>
+                <w:szCs w:val="28"/>
+                <w:lang w:bidi="ta-IN"/>
+              </w:rPr>
+            </w:pPr>
+            <w:r>
+              <w:rPr>
+                <w:rFonts w:ascii="Latha" w:hAnsi="Latha" w:cs="Latha" w:hint="cs"/>
+                <w:sz w:val="28"/>
+                <w:szCs w:val="28"/>
+                <w:highlight w:val="yellow"/>
+                <w:cs/>
+                <w:lang w:bidi="ta-IN"/>
+              </w:rPr>
+              <w:t>ப</w:t>
+            </w:r>
+            <w:r>
+              <w:rPr>
+                <w:rFonts w:ascii="BRH Tamil Tab Extra" w:hAnsi="BRH Tamil Tab Extra"/>
+                <w:b/>
+                <w:sz w:val="36"/>
+                <w:szCs w:val="28"/>
+                <w:highlight w:val="yellow"/>
+              </w:rPr>
+              <w:t>†</w:t>
+            </w:r>
+            <w:r>
+              <w:rPr>
+                <w:rFonts w:ascii="Latha" w:hAnsi="Latha" w:cs="Latha" w:hint="cs"/>
+                <w:sz w:val="28"/>
+                <w:szCs w:val="28"/>
+                <w:cs/>
+                <w:lang w:bidi="ta-IN"/>
+              </w:rPr>
+              <w:t>யஸி</w:t>
+            </w:r>
+            <w:r>
+              <w:rPr>
+                <w:rFonts w:ascii="Mangal" w:hAnsi="Mangal" w:hint="cs"/>
+                <w:sz w:val="28"/>
+                <w:szCs w:val="28"/>
+                <w:cs/>
+                <w:lang w:bidi="ta-IN"/>
+              </w:rPr>
+              <w:t xml:space="preserve"> </w:t>
+            </w:r>
+            <w:r>
+              <w:rPr>
+                <w:rFonts w:ascii="Latha" w:hAnsi="Latha" w:cs="Latha" w:hint="cs"/>
+                <w:sz w:val="28"/>
+                <w:szCs w:val="28"/>
+                <w:cs/>
+                <w:lang w:bidi="ta-IN"/>
+              </w:rPr>
+              <w:t>பா</w:t>
+            </w:r>
+            <w:r>
+              <w:rPr>
+                <w:rFonts w:ascii="Latha" w:hAnsi="Latha" w:cs="Latha" w:hint="cs"/>
+                <w:b/>
+                <w:position w:val="-12"/>
+                <w:sz w:val="28"/>
+                <w:szCs w:val="28"/>
+                <w:cs/>
+                <w:lang w:bidi="ta-IN"/>
+              </w:rPr>
+              <w:t>3</w:t>
+            </w:r>
+            <w:r>
+              <w:rPr>
+                <w:rFonts w:ascii="Latha" w:hAnsi="Latha" w:cs="Latha" w:hint="cs"/>
+                <w:sz w:val="28"/>
+                <w:szCs w:val="28"/>
+                <w:cs/>
+                <w:lang w:bidi="ta-IN"/>
+              </w:rPr>
+              <w:t>ர்</w:t>
+            </w:r>
+            <w:r>
+              <w:rPr>
+                <w:b/>
+                <w:bCs/>
+                <w:sz w:val="28"/>
+                <w:szCs w:val="28"/>
+              </w:rPr>
+              <w:t>.</w:t>
+            </w:r>
+            <w:r>
+              <w:rPr>
+                <w:rFonts w:ascii="Latha" w:hAnsi="Latha" w:cs="Latha" w:hint="cs"/>
+                <w:sz w:val="28"/>
+                <w:szCs w:val="28"/>
+                <w:cs/>
+                <w:lang w:bidi="ta-IN"/>
+              </w:rPr>
+              <w:t>ஹஸ்ப</w:t>
+            </w:r>
+            <w:r>
+              <w:rPr>
+                <w:rFonts w:ascii="BRH Tamil Tab Extra" w:hAnsi="BRH Tamil Tab Extra"/>
+                <w:b/>
+                <w:sz w:val="36"/>
+                <w:szCs w:val="28"/>
+              </w:rPr>
+              <w:t>…</w:t>
+            </w:r>
+            <w:r>
+              <w:rPr>
+                <w:rFonts w:ascii="Latha" w:hAnsi="Latha" w:cs="Latha" w:hint="cs"/>
+                <w:sz w:val="28"/>
+                <w:szCs w:val="28"/>
+                <w:cs/>
+                <w:lang w:bidi="ta-IN"/>
+              </w:rPr>
+              <w:t>த்யோ</w:t>
+            </w:r>
+          </w:p>
+        </w:tc>
+        <w:tc>
+          <w:tcPr>
+            <w:tcW w:w="5103" w:type="dxa"/>
+            <w:tcBorders>
+              <w:top w:val="single" w:sz="4" w:space="0" w:color="000000"/>
+              <w:left w:val="single" w:sz="4" w:space="0" w:color="000000"/>
+              <w:bottom w:val="single" w:sz="4" w:space="0" w:color="000000"/>
+              <w:right w:val="single" w:sz="4" w:space="0" w:color="000000"/>
+            </w:tcBorders>
+            <w:shd w:val="clear" w:color="auto" w:fill="auto"/>
+          </w:tcPr>
+          <w:p>
+            <w:pPr>
+              <w:widowControl w:val="0"/>
+              <w:autoSpaceDE w:val="0"/>
+              <w:autoSpaceDN w:val="0"/>
+              <w:adjustRightInd w:val="0"/>
+              <w:spacing w:before="0" w:line="240" w:lineRule="auto"/>
+              <w:rPr>
                 <w:rFonts w:ascii="Latha" w:hAnsi="Latha" w:cs="Latha"/>
                 <w:sz w:val="28"/>
                 <w:szCs w:val="28"/>
@@ -1181,8 +1664,6 @@
           <w:u w:val="single"/>
         </w:rPr>
       </w:pPr>
-      <w:bookmarkStart w:id="0" w:name="_GoBack"/>
-      <w:bookmarkEnd w:id="0"/>
     </w:p>
     <w:p>
       <w:pPr>
@@ -1469,8 +1950,20 @@
                 <w:sz w:val="28"/>
                 <w:szCs w:val="28"/>
               </w:rPr>
-              <w:t>1.1.14.3 – Vaakyam</w:t>
-            </w:r>
+              <w:t xml:space="preserve">1.1.14.3 – </w:t>
+            </w:r>
+            <w:proofErr w:type="spellStart"/>
+            <w:r>
+              <w:rPr>
+                <w:rFonts w:cs="Arial"/>
+                <w:b/>
+                <w:bCs/>
+                <w:sz w:val="28"/>
+                <w:szCs w:val="28"/>
+              </w:rPr>
+              <w:t>Vaakyam</w:t>
+            </w:r>
+            <w:proofErr w:type="spellEnd"/>
           </w:p>
           <w:p>
             <w:pPr>
@@ -2001,8 +2494,20 @@
                 <w:sz w:val="28"/>
                 <w:szCs w:val="28"/>
               </w:rPr>
-              <w:t>TS 1.4.27.1 – Vaakyam</w:t>
-            </w:r>
+              <w:lastRenderedPageBreak/>
+              <w:t xml:space="preserve">TS 1.4.27.1 – </w:t>
+            </w:r>
+            <w:proofErr w:type="spellStart"/>
+            <w:r>
+              <w:rPr>
+                <w:rFonts w:cs="Arial"/>
+                <w:b/>
+                <w:sz w:val="28"/>
+                <w:szCs w:val="28"/>
+              </w:rPr>
+              <w:t>Vaakyam</w:t>
+            </w:r>
+            <w:proofErr w:type="spellEnd"/>
           </w:p>
           <w:p>
             <w:pPr>
@@ -2568,9 +3073,19 @@
                 <w:sz w:val="28"/>
                 <w:szCs w:val="28"/>
               </w:rPr>
-              <w:lastRenderedPageBreak/>
-              <w:t>TS 1.5.3.2 – Vaakyam</w:t>
-            </w:r>
+              <w:t xml:space="preserve">TS 1.5.3.2 – </w:t>
+            </w:r>
+            <w:proofErr w:type="spellStart"/>
+            <w:r>
+              <w:rPr>
+                <w:rFonts w:cs="Arial"/>
+                <w:b/>
+                <w:sz w:val="28"/>
+                <w:szCs w:val="28"/>
+              </w:rPr>
+              <w:t>Vaakyam</w:t>
+            </w:r>
+            <w:proofErr w:type="spellEnd"/>
           </w:p>
           <w:p>
             <w:pPr>
@@ -3394,8 +3909,21 @@
                 <w:sz w:val="28"/>
                 <w:szCs w:val="28"/>
               </w:rPr>
-              <w:t>1.1.7.1 – Vaakyam</w:t>
-            </w:r>
+              <w:t xml:space="preserve">1.1.7.1 – </w:t>
+            </w:r>
+            <w:proofErr w:type="spellStart"/>
+            <w:r>
+              <w:rPr>
+                <w:rFonts w:cs="Arial"/>
+                <w:b/>
+                <w:bCs/>
+                <w:color w:val="000000"/>
+                <w:sz w:val="28"/>
+                <w:szCs w:val="28"/>
+              </w:rPr>
+              <w:t>Vaakyam</w:t>
+            </w:r>
+            <w:proofErr w:type="spellEnd"/>
           </w:p>
           <w:p>
             <w:pPr>
@@ -3872,8 +4400,19 @@
                 <w:sz w:val="28"/>
                 <w:szCs w:val="28"/>
               </w:rPr>
-              <w:t xml:space="preserve"> – Vaakyam</w:t>
-            </w:r>
+              <w:t xml:space="preserve"> – </w:t>
+            </w:r>
+            <w:proofErr w:type="spellStart"/>
+            <w:r>
+              <w:rPr>
+                <w:rFonts w:cs="Arial"/>
+                <w:b/>
+                <w:sz w:val="28"/>
+                <w:szCs w:val="28"/>
+              </w:rPr>
+              <w:t>Vaakyam</w:t>
+            </w:r>
+            <w:proofErr w:type="spellEnd"/>
           </w:p>
           <w:p>
             <w:pPr>
@@ -3980,6 +4519,7 @@
               </w:rPr>
               <w:t>னா</w:t>
             </w:r>
+            <w:proofErr w:type="spellStart"/>
             <w:r>
               <w:rPr>
                 <w:rFonts w:ascii="BRH Devanagari Extra" w:hAnsi="BRH Devanagari Extra"/>
@@ -3990,6 +4530,7 @@
               </w:rPr>
               <w:t>óè</w:t>
             </w:r>
+            <w:proofErr w:type="spellEnd"/>
             <w:r>
               <w:rPr>
                 <w:sz w:val="28"/>
@@ -4110,6 +4651,7 @@
               </w:rPr>
               <w:t>…</w:t>
             </w:r>
+            <w:proofErr w:type="spellStart"/>
             <w:r>
               <w:rPr>
                 <w:rFonts w:ascii="BRH Devanagari Extra" w:hAnsi="BRH Devanagari Extra"/>
@@ -4119,6 +4661,7 @@
               </w:rPr>
               <w:t>óè</w:t>
             </w:r>
+            <w:proofErr w:type="spellEnd"/>
             <w:r>
               <w:rPr>
                 <w:rFonts w:ascii="BRH Tamil Tab Extra" w:hAnsi="BRH Tamil Tab Extra"/>
@@ -4221,6 +4764,7 @@
               </w:rPr>
               <w:t>னா</w:t>
             </w:r>
+            <w:proofErr w:type="spellStart"/>
             <w:r>
               <w:rPr>
                 <w:rFonts w:ascii="BRH Devanagari Extra" w:hAnsi="BRH Devanagari Extra"/>
@@ -4230,6 +4774,7 @@
               </w:rPr>
               <w:t>óè</w:t>
             </w:r>
+            <w:proofErr w:type="spellEnd"/>
             <w:r>
               <w:rPr>
                 <w:sz w:val="28"/>
@@ -4357,6 +4902,7 @@
               </w:rPr>
               <w:t>…</w:t>
             </w:r>
+            <w:proofErr w:type="spellStart"/>
             <w:r>
               <w:rPr>
                 <w:rFonts w:ascii="BRH Devanagari Extra" w:hAnsi="BRH Devanagari Extra"/>
@@ -4366,6 +4912,7 @@
               </w:rPr>
               <w:t>óè</w:t>
             </w:r>
+            <w:proofErr w:type="spellEnd"/>
             <w:r>
               <w:rPr>
                 <w:rFonts w:ascii="BRH Tamil Tab Extra" w:hAnsi="BRH Tamil Tab Extra"/>
@@ -4452,6 +4999,7 @@
               </w:rPr>
               <w:t xml:space="preserve">(deletion of </w:t>
             </w:r>
+            <w:proofErr w:type="spellStart"/>
             <w:r>
               <w:rPr>
                 <w:rFonts w:ascii="Latha" w:hAnsi="Latha" w:cs="Latha"/>
@@ -4472,7 +5020,19 @@
                 <w:szCs w:val="28"/>
                 <w:lang w:bidi="ta-IN"/>
               </w:rPr>
-              <w:t>u now added)</w:t>
+              <w:t>u</w:t>
+            </w:r>
+            <w:proofErr w:type="spellEnd"/>
+            <w:r>
+              <w:rPr>
+                <w:rFonts w:ascii="Latha" w:hAnsi="Latha" w:cs="Latha"/>
+                <w:b/>
+                <w:bCs/>
+                <w:sz w:val="28"/>
+                <w:szCs w:val="28"/>
+                <w:lang w:bidi="ta-IN"/>
+              </w:rPr>
+              <w:t xml:space="preserve"> now added)</w:t>
             </w:r>
           </w:p>
         </w:tc>
@@ -4561,8 +5121,19 @@
                 <w:sz w:val="28"/>
                 <w:szCs w:val="28"/>
               </w:rPr>
-              <w:t xml:space="preserve"> – Vaakyam</w:t>
-            </w:r>
+              <w:t xml:space="preserve"> – </w:t>
+            </w:r>
+            <w:proofErr w:type="spellStart"/>
+            <w:r>
+              <w:rPr>
+                <w:rFonts w:cs="Arial"/>
+                <w:b/>
+                <w:sz w:val="28"/>
+                <w:szCs w:val="28"/>
+              </w:rPr>
+              <w:t>Vaakyam</w:t>
+            </w:r>
+            <w:proofErr w:type="spellEnd"/>
           </w:p>
           <w:p>
             <w:pPr>
@@ -5144,8 +5715,19 @@
                 <w:sz w:val="28"/>
                 <w:szCs w:val="28"/>
               </w:rPr>
-              <w:t xml:space="preserve"> – Vaakyam</w:t>
-            </w:r>
+              <w:t xml:space="preserve"> – </w:t>
+            </w:r>
+            <w:proofErr w:type="spellStart"/>
+            <w:r>
+              <w:rPr>
+                <w:rFonts w:cs="Arial"/>
+                <w:b/>
+                <w:sz w:val="28"/>
+                <w:szCs w:val="28"/>
+              </w:rPr>
+              <w:t>Vaakyam</w:t>
+            </w:r>
+            <w:proofErr w:type="spellEnd"/>
           </w:p>
           <w:p>
             <w:pPr>
@@ -5683,8 +6265,19 @@
                 <w:sz w:val="28"/>
                 <w:szCs w:val="28"/>
               </w:rPr>
-              <w:t xml:space="preserve"> – Vaakyam</w:t>
-            </w:r>
+              <w:t xml:space="preserve"> – </w:t>
+            </w:r>
+            <w:proofErr w:type="spellStart"/>
+            <w:r>
+              <w:rPr>
+                <w:rFonts w:cs="Arial"/>
+                <w:b/>
+                <w:sz w:val="28"/>
+                <w:szCs w:val="28"/>
+              </w:rPr>
+              <w:t>Vaakyam</w:t>
+            </w:r>
+            <w:proofErr w:type="spellEnd"/>
           </w:p>
           <w:p>
             <w:pPr>
@@ -6111,8 +6704,19 @@
                 <w:sz w:val="28"/>
                 <w:szCs w:val="28"/>
               </w:rPr>
-              <w:t xml:space="preserve"> – Vaakyam</w:t>
-            </w:r>
+              <w:t xml:space="preserve"> – </w:t>
+            </w:r>
+            <w:proofErr w:type="spellStart"/>
+            <w:r>
+              <w:rPr>
+                <w:rFonts w:cs="Arial"/>
+                <w:b/>
+                <w:sz w:val="28"/>
+                <w:szCs w:val="28"/>
+              </w:rPr>
+              <w:t>Vaakyam</w:t>
+            </w:r>
+            <w:proofErr w:type="spellEnd"/>
           </w:p>
           <w:p>
             <w:pPr>
@@ -7076,8 +7680,19 @@
                 <w:sz w:val="28"/>
                 <w:szCs w:val="28"/>
               </w:rPr>
-              <w:t xml:space="preserve"> – Vaakyam</w:t>
-            </w:r>
+              <w:t xml:space="preserve"> – </w:t>
+            </w:r>
+            <w:proofErr w:type="spellStart"/>
+            <w:r>
+              <w:rPr>
+                <w:rFonts w:cs="Arial"/>
+                <w:b/>
+                <w:sz w:val="28"/>
+                <w:szCs w:val="28"/>
+              </w:rPr>
+              <w:t>Vaakyam</w:t>
+            </w:r>
+            <w:proofErr w:type="spellEnd"/>
           </w:p>
           <w:p>
             <w:pPr>
@@ -7503,8 +8118,19 @@
                 <w:sz w:val="28"/>
                 <w:szCs w:val="28"/>
               </w:rPr>
-              <w:t xml:space="preserve"> – Vaakyam</w:t>
-            </w:r>
+              <w:t xml:space="preserve"> – </w:t>
+            </w:r>
+            <w:proofErr w:type="spellStart"/>
+            <w:r>
+              <w:rPr>
+                <w:rFonts w:cs="Arial"/>
+                <w:b/>
+                <w:sz w:val="28"/>
+                <w:szCs w:val="28"/>
+              </w:rPr>
+              <w:t>Vaakyam</w:t>
+            </w:r>
+            <w:proofErr w:type="spellEnd"/>
           </w:p>
           <w:p>
             <w:pPr>
@@ -7987,8 +8613,19 @@
                 <w:sz w:val="28"/>
                 <w:szCs w:val="28"/>
               </w:rPr>
-              <w:t>TS 1.3.6.1 Vaakyam</w:t>
-            </w:r>
+              <w:t xml:space="preserve">TS 1.3.6.1 </w:t>
+            </w:r>
+            <w:proofErr w:type="spellStart"/>
+            <w:r>
+              <w:rPr>
+                <w:rFonts w:cs="Arial"/>
+                <w:b/>
+                <w:sz w:val="28"/>
+                <w:szCs w:val="28"/>
+              </w:rPr>
+              <w:t>Vaakyam</w:t>
+            </w:r>
+            <w:proofErr w:type="spellEnd"/>
           </w:p>
           <w:p>
             <w:pPr>
@@ -8470,8 +9107,19 @@
                 <w:sz w:val="28"/>
                 <w:szCs w:val="28"/>
               </w:rPr>
-              <w:t xml:space="preserve"> – Vaakyam</w:t>
-            </w:r>
+              <w:t xml:space="preserve"> – </w:t>
+            </w:r>
+            <w:proofErr w:type="spellStart"/>
+            <w:r>
+              <w:rPr>
+                <w:rFonts w:cs="Arial"/>
+                <w:b/>
+                <w:sz w:val="28"/>
+                <w:szCs w:val="28"/>
+              </w:rPr>
+              <w:t>Vaakyam</w:t>
+            </w:r>
+            <w:proofErr w:type="spellEnd"/>
           </w:p>
           <w:p>
             <w:pPr>
@@ -8926,8 +9574,19 @@
                 <w:sz w:val="28"/>
                 <w:szCs w:val="28"/>
               </w:rPr>
-              <w:t>TS 1.4.18.1 – Vaakyam</w:t>
-            </w:r>
+              <w:t xml:space="preserve">TS 1.4.18.1 – </w:t>
+            </w:r>
+            <w:proofErr w:type="spellStart"/>
+            <w:r>
+              <w:rPr>
+                <w:rFonts w:cs="Arial"/>
+                <w:b/>
+                <w:sz w:val="28"/>
+                <w:szCs w:val="28"/>
+              </w:rPr>
+              <w:t>Vaakyam</w:t>
+            </w:r>
+            <w:proofErr w:type="spellEnd"/>
           </w:p>
           <w:p>
             <w:pPr>
@@ -9284,8 +9943,19 @@
                 <w:sz w:val="28"/>
                 <w:szCs w:val="28"/>
               </w:rPr>
-              <w:t>TS 1.4.20.1 – Vaakyam</w:t>
-            </w:r>
+              <w:t xml:space="preserve">TS 1.4.20.1 – </w:t>
+            </w:r>
+            <w:proofErr w:type="spellStart"/>
+            <w:r>
+              <w:rPr>
+                <w:rFonts w:cs="Arial"/>
+                <w:b/>
+                <w:sz w:val="28"/>
+                <w:szCs w:val="28"/>
+              </w:rPr>
+              <w:t>Vaakyam</w:t>
+            </w:r>
+            <w:proofErr w:type="spellEnd"/>
           </w:p>
           <w:p>
             <w:pPr>
@@ -9529,7 +10199,6 @@
                 <w:cs/>
                 <w:lang w:bidi="ta-IN"/>
               </w:rPr>
-              <w:lastRenderedPageBreak/>
               <w:t>யோனி</w:t>
             </w:r>
             <w:r>
@@ -9711,8 +10380,19 @@
                 <w:szCs w:val="28"/>
               </w:rPr>
               <w:lastRenderedPageBreak/>
-              <w:t>TS 1.4.42.1 – Vaakyam</w:t>
-            </w:r>
+              <w:t xml:space="preserve">TS 1.4.42.1 – </w:t>
+            </w:r>
+            <w:proofErr w:type="spellStart"/>
+            <w:r>
+              <w:rPr>
+                <w:rFonts w:cs="Arial"/>
+                <w:b/>
+                <w:sz w:val="28"/>
+                <w:szCs w:val="28"/>
+              </w:rPr>
+              <w:t>Vaakyam</w:t>
+            </w:r>
+            <w:proofErr w:type="spellEnd"/>
           </w:p>
           <w:p>
             <w:pPr>
@@ -10129,8 +10809,19 @@
                 <w:sz w:val="28"/>
                 <w:szCs w:val="28"/>
               </w:rPr>
-              <w:t>(visargam</w:t>
-            </w:r>
+              <w:t>(</w:t>
+            </w:r>
+            <w:proofErr w:type="spellStart"/>
+            <w:r>
+              <w:rPr>
+                <w:rFonts w:cs="Arial"/>
+                <w:bCs/>
+                <w:sz w:val="28"/>
+                <w:szCs w:val="28"/>
+              </w:rPr>
+              <w:t>visargam</w:t>
+            </w:r>
+            <w:proofErr w:type="spellEnd"/>
             <w:r>
               <w:rPr>
                 <w:rFonts w:ascii="BRH Devanagari Extra" w:hAnsi="BRH Devanagari Extra" w:cs="BRH Devanagari Extra"/>
@@ -10187,8 +10878,19 @@
                 <w:sz w:val="28"/>
                 <w:szCs w:val="28"/>
               </w:rPr>
-              <w:t>TS 1.5.1.2 – Vaakyam</w:t>
-            </w:r>
+              <w:t xml:space="preserve">TS 1.5.1.2 – </w:t>
+            </w:r>
+            <w:proofErr w:type="spellStart"/>
+            <w:r>
+              <w:rPr>
+                <w:rFonts w:cs="Arial"/>
+                <w:b/>
+                <w:sz w:val="28"/>
+                <w:szCs w:val="28"/>
+              </w:rPr>
+              <w:t>Vaakyam</w:t>
+            </w:r>
+            <w:proofErr w:type="spellEnd"/>
           </w:p>
           <w:p>
             <w:pPr>
@@ -10740,8 +11442,19 @@
                 <w:sz w:val="28"/>
                 <w:szCs w:val="28"/>
               </w:rPr>
-              <w:t xml:space="preserve"> – Vaakyam</w:t>
-            </w:r>
+              <w:t xml:space="preserve"> – </w:t>
+            </w:r>
+            <w:proofErr w:type="spellStart"/>
+            <w:r>
+              <w:rPr>
+                <w:rFonts w:cs="Arial"/>
+                <w:b/>
+                <w:sz w:val="28"/>
+                <w:szCs w:val="28"/>
+              </w:rPr>
+              <w:t>Vaakyam</w:t>
+            </w:r>
+            <w:proofErr w:type="spellEnd"/>
           </w:p>
           <w:p>
             <w:pPr>
@@ -11159,8 +11872,19 @@
                 <w:sz w:val="28"/>
                 <w:szCs w:val="28"/>
               </w:rPr>
-              <w:t>TS 1.5.2.2 – Vaakyam</w:t>
-            </w:r>
+              <w:t xml:space="preserve">TS 1.5.2.2 – </w:t>
+            </w:r>
+            <w:proofErr w:type="spellStart"/>
+            <w:r>
+              <w:rPr>
+                <w:rFonts w:cs="Arial"/>
+                <w:b/>
+                <w:sz w:val="28"/>
+                <w:szCs w:val="28"/>
+              </w:rPr>
+              <w:t>Vaakyam</w:t>
+            </w:r>
+            <w:proofErr w:type="spellEnd"/>
           </w:p>
           <w:p>
             <w:pPr>
@@ -11277,6 +12001,7 @@
               </w:rPr>
               <w:t>…</w:t>
             </w:r>
+            <w:proofErr w:type="spellStart"/>
             <w:r>
               <w:rPr>
                 <w:rFonts w:ascii="BRH Devanagari Extra" w:hAnsi="BRH Devanagari Extra"/>
@@ -11286,6 +12011,7 @@
               </w:rPr>
               <w:t>óè</w:t>
             </w:r>
+            <w:proofErr w:type="spellEnd"/>
             <w:r>
               <w:rPr>
                 <w:rFonts w:ascii="BRH Tamil Tab Extra" w:hAnsi="BRH Tamil Tab Extra"/>
@@ -11459,6 +12185,7 @@
               </w:rPr>
               <w:t>…</w:t>
             </w:r>
+            <w:proofErr w:type="spellStart"/>
             <w:r>
               <w:rPr>
                 <w:rFonts w:ascii="BRH Devanagari Extra" w:hAnsi="BRH Devanagari Extra"/>
@@ -11468,6 +12195,7 @@
               </w:rPr>
               <w:t>óè</w:t>
             </w:r>
+            <w:proofErr w:type="spellEnd"/>
             <w:r>
               <w:rPr>
                 <w:rFonts w:ascii="BRH Tamil Tab Extra" w:hAnsi="BRH Tamil Tab Extra"/>
@@ -11504,6 +12232,7 @@
               </w:rPr>
               <w:t>ஸ</w:t>
             </w:r>
+            <w:proofErr w:type="spellStart"/>
             <w:r>
               <w:rPr>
                 <w:rFonts w:ascii="BRH Devanagari Extra" w:hAnsi="BRH Devanagari Extra"/>
@@ -11514,6 +12243,7 @@
               </w:rPr>
               <w:t>óè</w:t>
             </w:r>
+            <w:proofErr w:type="spellEnd"/>
             <w:r>
               <w:rPr>
                 <w:sz w:val="28"/>
@@ -11693,8 +12423,19 @@
                 <w:sz w:val="28"/>
                 <w:szCs w:val="28"/>
               </w:rPr>
-              <w:t>TS 1.5.2.4 – Vaakyam</w:t>
-            </w:r>
+              <w:t xml:space="preserve">TS 1.5.2.4 – </w:t>
+            </w:r>
+            <w:proofErr w:type="spellStart"/>
+            <w:r>
+              <w:rPr>
+                <w:rFonts w:cs="Arial"/>
+                <w:b/>
+                <w:sz w:val="28"/>
+                <w:szCs w:val="28"/>
+              </w:rPr>
+              <w:t>Vaakyam</w:t>
+            </w:r>
+            <w:proofErr w:type="spellEnd"/>
           </w:p>
           <w:p>
             <w:pPr>
@@ -12181,8 +12922,19 @@
                 <w:sz w:val="28"/>
                 <w:szCs w:val="28"/>
               </w:rPr>
-              <w:t xml:space="preserve"> – Vaakyam</w:t>
-            </w:r>
+              <w:t xml:space="preserve"> – </w:t>
+            </w:r>
+            <w:proofErr w:type="spellStart"/>
+            <w:r>
+              <w:rPr>
+                <w:rFonts w:cs="Arial"/>
+                <w:b/>
+                <w:sz w:val="28"/>
+                <w:szCs w:val="28"/>
+              </w:rPr>
+              <w:t>Vaakyam</w:t>
+            </w:r>
+            <w:proofErr w:type="spellEnd"/>
           </w:p>
           <w:p>
             <w:pPr>
@@ -12642,8 +13394,19 @@
                 <w:sz w:val="28"/>
                 <w:szCs w:val="28"/>
               </w:rPr>
-              <w:t xml:space="preserve"> – Vaakyam</w:t>
-            </w:r>
+              <w:t xml:space="preserve"> – </w:t>
+            </w:r>
+            <w:proofErr w:type="spellStart"/>
+            <w:r>
+              <w:rPr>
+                <w:rFonts w:cs="Arial"/>
+                <w:b/>
+                <w:sz w:val="28"/>
+                <w:szCs w:val="28"/>
+              </w:rPr>
+              <w:t>Vaakyam</w:t>
+            </w:r>
+            <w:proofErr w:type="spellEnd"/>
           </w:p>
           <w:p>
             <w:pPr>
@@ -12999,7 +13762,23 @@
                 <w:sz w:val="28"/>
                 <w:szCs w:val="28"/>
               </w:rPr>
-              <w:t>(no avagraham not applicable)</w:t>
+              <w:t xml:space="preserve">(no </w:t>
+            </w:r>
+            <w:proofErr w:type="spellStart"/>
+            <w:r>
+              <w:rPr>
+                <w:sz w:val="28"/>
+                <w:szCs w:val="28"/>
+              </w:rPr>
+              <w:t>avagraham</w:t>
+            </w:r>
+            <w:proofErr w:type="spellEnd"/>
+            <w:r>
+              <w:rPr>
+                <w:sz w:val="28"/>
+                <w:szCs w:val="28"/>
+              </w:rPr>
+              <w:t xml:space="preserve"> not applicable)</w:t>
             </w:r>
           </w:p>
         </w:tc>
@@ -13034,9 +13813,19 @@
                 <w:sz w:val="28"/>
                 <w:szCs w:val="28"/>
               </w:rPr>
-              <w:lastRenderedPageBreak/>
-              <w:t>TS 1.5.6.3 – Vaakyam</w:t>
-            </w:r>
+              <w:t xml:space="preserve">TS 1.5.6.3 – </w:t>
+            </w:r>
+            <w:proofErr w:type="spellStart"/>
+            <w:r>
+              <w:rPr>
+                <w:rFonts w:cs="Arial"/>
+                <w:b/>
+                <w:sz w:val="28"/>
+                <w:szCs w:val="28"/>
+              </w:rPr>
+              <w:t>Vaakyam</w:t>
+            </w:r>
+            <w:proofErr w:type="spellEnd"/>
           </w:p>
           <w:p>
             <w:pPr>
@@ -13424,8 +14213,20 @@
                 <w:sz w:val="28"/>
                 <w:szCs w:val="28"/>
               </w:rPr>
-              <w:t>TS 1.5.8.4 – Vaakyam</w:t>
-            </w:r>
+              <w:lastRenderedPageBreak/>
+              <w:t xml:space="preserve">TS 1.5.8.4 – </w:t>
+            </w:r>
+            <w:proofErr w:type="spellStart"/>
+            <w:r>
+              <w:rPr>
+                <w:rFonts w:cs="Arial"/>
+                <w:b/>
+                <w:sz w:val="28"/>
+                <w:szCs w:val="28"/>
+              </w:rPr>
+              <w:t>Vaakyam</w:t>
+            </w:r>
+            <w:proofErr w:type="spellEnd"/>
           </w:p>
           <w:p>
             <w:pPr>
@@ -13880,8 +14681,19 @@
                 <w:sz w:val="28"/>
                 <w:szCs w:val="28"/>
               </w:rPr>
-              <w:t xml:space="preserve"> – Vaakyam</w:t>
-            </w:r>
+              <w:t xml:space="preserve"> – </w:t>
+            </w:r>
+            <w:proofErr w:type="spellStart"/>
+            <w:r>
+              <w:rPr>
+                <w:rFonts w:cs="Arial"/>
+                <w:b/>
+                <w:sz w:val="28"/>
+                <w:szCs w:val="28"/>
+              </w:rPr>
+              <w:t>Vaakyam</w:t>
+            </w:r>
+            <w:proofErr w:type="spellEnd"/>
           </w:p>
           <w:p>
             <w:pPr>
@@ -14364,7 +15176,47 @@
                 <w:szCs w:val="28"/>
                 <w:lang w:bidi="ta-IN"/>
               </w:rPr>
-              <w:t xml:space="preserve"> and shift of swaram and varnam corrected)</w:t>
+              <w:t xml:space="preserve"> and shift of </w:t>
+            </w:r>
+            <w:proofErr w:type="spellStart"/>
+            <w:r>
+              <w:rPr>
+                <w:rFonts w:ascii="Latha" w:hAnsi="Latha" w:cs="Latha"/>
+                <w:sz w:val="28"/>
+                <w:szCs w:val="28"/>
+                <w:lang w:bidi="ta-IN"/>
+              </w:rPr>
+              <w:t>swaram</w:t>
+            </w:r>
+            <w:proofErr w:type="spellEnd"/>
+            <w:r>
+              <w:rPr>
+                <w:rFonts w:ascii="Latha" w:hAnsi="Latha" w:cs="Latha"/>
+                <w:sz w:val="28"/>
+                <w:szCs w:val="28"/>
+                <w:lang w:bidi="ta-IN"/>
+              </w:rPr>
+              <w:t xml:space="preserve"> and </w:t>
+            </w:r>
+            <w:proofErr w:type="spellStart"/>
+            <w:r>
+              <w:rPr>
+                <w:rFonts w:ascii="Latha" w:hAnsi="Latha" w:cs="Latha"/>
+                <w:sz w:val="28"/>
+                <w:szCs w:val="28"/>
+                <w:lang w:bidi="ta-IN"/>
+              </w:rPr>
+              <w:t>varnam</w:t>
+            </w:r>
+            <w:proofErr w:type="spellEnd"/>
+            <w:r>
+              <w:rPr>
+                <w:rFonts w:ascii="Latha" w:hAnsi="Latha" w:cs="Latha"/>
+                <w:sz w:val="28"/>
+                <w:szCs w:val="28"/>
+                <w:lang w:bidi="ta-IN"/>
+              </w:rPr>
+              <w:t xml:space="preserve"> corrected)</w:t>
             </w:r>
           </w:p>
         </w:tc>
@@ -14435,8 +15287,19 @@
                 <w:sz w:val="28"/>
                 <w:szCs w:val="28"/>
               </w:rPr>
-              <w:t xml:space="preserve"> – Vaakyam</w:t>
-            </w:r>
+              <w:t xml:space="preserve"> – </w:t>
+            </w:r>
+            <w:proofErr w:type="spellStart"/>
+            <w:r>
+              <w:rPr>
+                <w:rFonts w:cs="Arial"/>
+                <w:b/>
+                <w:sz w:val="28"/>
+                <w:szCs w:val="28"/>
+              </w:rPr>
+              <w:t>Vaakyam</w:t>
+            </w:r>
+            <w:proofErr w:type="spellEnd"/>
           </w:p>
           <w:p>
             <w:pPr>
@@ -14812,8 +15675,19 @@
                 <w:sz w:val="28"/>
                 <w:szCs w:val="28"/>
               </w:rPr>
-              <w:t>TS 1.6.9.2 – Vaakyam</w:t>
-            </w:r>
+              <w:t xml:space="preserve">TS 1.6.9.2 – </w:t>
+            </w:r>
+            <w:proofErr w:type="spellStart"/>
+            <w:r>
+              <w:rPr>
+                <w:rFonts w:cs="Arial"/>
+                <w:b/>
+                <w:sz w:val="28"/>
+                <w:szCs w:val="28"/>
+              </w:rPr>
+              <w:t>Vaakyam</w:t>
+            </w:r>
+            <w:proofErr w:type="spellEnd"/>
           </w:p>
           <w:p>
             <w:pPr>
@@ -15407,8 +16281,19 @@
                 <w:sz w:val="28"/>
                 <w:szCs w:val="28"/>
               </w:rPr>
-              <w:t>TS 1.7.1.4 – Vaakyam</w:t>
-            </w:r>
+              <w:t xml:space="preserve">TS 1.7.1.4 – </w:t>
+            </w:r>
+            <w:proofErr w:type="spellStart"/>
+            <w:r>
+              <w:rPr>
+                <w:rFonts w:cs="Arial"/>
+                <w:b/>
+                <w:sz w:val="28"/>
+                <w:szCs w:val="28"/>
+              </w:rPr>
+              <w:t>Vaakyam</w:t>
+            </w:r>
+            <w:proofErr w:type="spellEnd"/>
           </w:p>
           <w:p>
             <w:pPr>
@@ -15592,6 +16477,7 @@
                 <w:szCs w:val="40"/>
               </w:rPr>
             </w:pPr>
+            <w:proofErr w:type="spellStart"/>
             <w:r>
               <w:rPr>
                 <w:rFonts w:ascii="BRH Devanagari Extra" w:hAnsi="BRH Devanagari Extra" w:cs="BRH Devanagari Extra"/>
@@ -15600,6 +16486,7 @@
               </w:rPr>
               <w:t>xÉÉ</w:t>
             </w:r>
+            <w:proofErr w:type="spellEnd"/>
             <w:r>
               <w:rPr>
                 <w:rFonts w:ascii="BRH Malayalam Extra" w:hAnsi="BRH Malayalam Extra" w:cs="BRH Devanagari Extra"/>
@@ -15608,13 +16495,23 @@
               </w:rPr>
               <w:t>–</w:t>
             </w:r>
+            <w:proofErr w:type="spellStart"/>
             <w:r>
               <w:rPr>
                 <w:rFonts w:ascii="BRH Devanagari Extra" w:hAnsi="BRH Devanagari Extra" w:cs="BRH Devanagari Extra"/>
                 <w:sz w:val="40"/>
                 <w:szCs w:val="40"/>
               </w:rPr>
-              <w:t xml:space="preserve">ÍqÉ </w:t>
+              <w:t>ÍqÉ</w:t>
+            </w:r>
+            <w:proofErr w:type="spellEnd"/>
+            <w:r>
+              <w:rPr>
+                <w:rFonts w:ascii="BRH Devanagari Extra" w:hAnsi="BRH Devanagari Extra" w:cs="BRH Devanagari Extra"/>
+                <w:sz w:val="40"/>
+                <w:szCs w:val="40"/>
+              </w:rPr>
+              <w:t xml:space="preserve"> </w:t>
             </w:r>
             <w:r>
               <w:rPr>
@@ -15778,8 +16675,19 @@
                 <w:sz w:val="28"/>
                 <w:szCs w:val="28"/>
               </w:rPr>
-              <w:t>TS 1.7.3.4 – Vaakyam</w:t>
-            </w:r>
+              <w:t xml:space="preserve">TS 1.7.3.4 – </w:t>
+            </w:r>
+            <w:proofErr w:type="spellStart"/>
+            <w:r>
+              <w:rPr>
+                <w:rFonts w:cs="Arial"/>
+                <w:b/>
+                <w:sz w:val="28"/>
+                <w:szCs w:val="28"/>
+              </w:rPr>
+              <w:t>Vaakyam</w:t>
+            </w:r>
+            <w:proofErr w:type="spellEnd"/>
           </w:p>
           <w:p>
             <w:pPr>
@@ -16349,9 +17257,19 @@
                 <w:sz w:val="28"/>
                 <w:szCs w:val="28"/>
               </w:rPr>
-              <w:lastRenderedPageBreak/>
-              <w:t>TS 1.8.10.1 – Vaakyam</w:t>
-            </w:r>
+              <w:t xml:space="preserve">TS 1.8.10.1 – </w:t>
+            </w:r>
+            <w:proofErr w:type="spellStart"/>
+            <w:r>
+              <w:rPr>
+                <w:rFonts w:cs="Arial"/>
+                <w:b/>
+                <w:sz w:val="28"/>
+                <w:szCs w:val="28"/>
+              </w:rPr>
+              <w:t>Vaakyam</w:t>
+            </w:r>
+            <w:proofErr w:type="spellEnd"/>
           </w:p>
           <w:p>
             <w:pPr>
@@ -16746,6 +17664,7 @@
                 <w:sz w:val="28"/>
                 <w:szCs w:val="28"/>
               </w:rPr>
+              <w:lastRenderedPageBreak/>
               <w:t xml:space="preserve">TS 1.8.18.1 </w:t>
             </w:r>
             <w:r>
@@ -17582,8 +18501,19 @@
                 <w:sz w:val="28"/>
                 <w:szCs w:val="28"/>
               </w:rPr>
-              <w:t>TS 1.3.12.1 – Vaakyam</w:t>
-            </w:r>
+              <w:t xml:space="preserve">TS 1.3.12.1 – </w:t>
+            </w:r>
+            <w:proofErr w:type="spellStart"/>
+            <w:r>
+              <w:rPr>
+                <w:rFonts w:cs="Arial"/>
+                <w:b/>
+                <w:sz w:val="28"/>
+                <w:szCs w:val="28"/>
+              </w:rPr>
+              <w:t>Vaakyam</w:t>
+            </w:r>
+            <w:proofErr w:type="spellEnd"/>
           </w:p>
           <w:p>
             <w:pPr>
@@ -17854,6 +18784,7 @@
               </w:rPr>
               <w:t>…</w:t>
             </w:r>
+            <w:proofErr w:type="spellStart"/>
             <w:r>
               <w:rPr>
                 <w:rFonts w:ascii="BRH Devanagari Extra" w:hAnsi="BRH Devanagari Extra"/>
@@ -17863,6 +18794,7 @@
               </w:rPr>
               <w:t>óè</w:t>
             </w:r>
+            <w:proofErr w:type="spellEnd"/>
             <w:r>
               <w:rPr>
                 <w:rFonts w:ascii="BRH Tamil Tab Extra" w:hAnsi="BRH Tamil Tab Extra"/>
@@ -18093,6 +19025,7 @@
               </w:rPr>
               <w:t>…</w:t>
             </w:r>
+            <w:proofErr w:type="spellStart"/>
             <w:r>
               <w:rPr>
                 <w:rFonts w:ascii="BRH Devanagari Extra" w:hAnsi="BRH Devanagari Extra"/>
@@ -18102,6 +19035,7 @@
               </w:rPr>
               <w:t>óè</w:t>
             </w:r>
+            <w:proofErr w:type="spellEnd"/>
             <w:r>
               <w:rPr>
                 <w:rFonts w:ascii="BRH Tamil Tab Extra" w:hAnsi="BRH Tamil Tab Extra"/>
@@ -18150,8 +19084,19 @@
                 <w:sz w:val="28"/>
                 <w:szCs w:val="28"/>
               </w:rPr>
-              <w:t>TS 1.3.12.1 – Vaakyam</w:t>
-            </w:r>
+              <w:t xml:space="preserve">TS 1.3.12.1 – </w:t>
+            </w:r>
+            <w:proofErr w:type="spellStart"/>
+            <w:r>
+              <w:rPr>
+                <w:rFonts w:cs="Arial"/>
+                <w:b/>
+                <w:sz w:val="28"/>
+                <w:szCs w:val="28"/>
+              </w:rPr>
+              <w:t>Vaakyam</w:t>
+            </w:r>
+            <w:proofErr w:type="spellEnd"/>
           </w:p>
           <w:p>
             <w:pPr>
@@ -18252,6 +19197,7 @@
               </w:rPr>
               <w:t>விஷ்மா</w:t>
             </w:r>
+            <w:proofErr w:type="spellStart"/>
             <w:r>
               <w:rPr>
                 <w:rFonts w:ascii="BRH Devanagari Extra" w:hAnsi="BRH Devanagari Extra"/>
@@ -18261,6 +19207,7 @@
               </w:rPr>
               <w:t>óè</w:t>
             </w:r>
+            <w:proofErr w:type="spellEnd"/>
             <w:r>
               <w:rPr>
                 <w:rFonts w:ascii="BRH Tamil Tab Extra" w:hAnsi="BRH Tamil Tab Extra"/>
@@ -18410,6 +19357,7 @@
               </w:rPr>
               <w:t>விஷ்மா</w:t>
             </w:r>
+            <w:proofErr w:type="spellStart"/>
             <w:r>
               <w:rPr>
                 <w:rFonts w:ascii="BRH Devanagari Extra" w:hAnsi="BRH Devanagari Extra"/>
@@ -18419,6 +19367,7 @@
               </w:rPr>
               <w:t>óè</w:t>
             </w:r>
+            <w:proofErr w:type="spellEnd"/>
             <w:r>
               <w:rPr>
                 <w:rFonts w:ascii="BRH Tamil Tab Extra" w:hAnsi="BRH Tamil Tab Extra"/>
@@ -18563,8 +19512,19 @@
                 <w:sz w:val="28"/>
                 <w:szCs w:val="28"/>
               </w:rPr>
-              <w:t>TS 1.3.13.2 – Vaakyam</w:t>
-            </w:r>
+              <w:t xml:space="preserve">TS 1.3.13.2 – </w:t>
+            </w:r>
+            <w:proofErr w:type="spellStart"/>
+            <w:r>
+              <w:rPr>
+                <w:rFonts w:cs="Arial"/>
+                <w:b/>
+                <w:sz w:val="28"/>
+                <w:szCs w:val="28"/>
+              </w:rPr>
+              <w:t>Vaakyam</w:t>
+            </w:r>
+            <w:proofErr w:type="spellEnd"/>
           </w:p>
           <w:p>
             <w:pPr>
@@ -19079,8 +20039,19 @@
                 <w:sz w:val="28"/>
                 <w:szCs w:val="28"/>
               </w:rPr>
-              <w:t>TS 1.3.14.5 – Vaakyam</w:t>
-            </w:r>
+              <w:t xml:space="preserve">TS 1.3.14.5 – </w:t>
+            </w:r>
+            <w:proofErr w:type="spellStart"/>
+            <w:r>
+              <w:rPr>
+                <w:rFonts w:cs="Arial"/>
+                <w:b/>
+                <w:sz w:val="28"/>
+                <w:szCs w:val="28"/>
+              </w:rPr>
+              <w:t>Vaakyam</w:t>
+            </w:r>
+            <w:proofErr w:type="spellEnd"/>
           </w:p>
           <w:p>
             <w:pPr>
@@ -19486,8 +20457,19 @@
                 <w:sz w:val="28"/>
                 <w:szCs w:val="28"/>
               </w:rPr>
-              <w:t>TS 1.3.14.8 – Vaakyam</w:t>
-            </w:r>
+              <w:t xml:space="preserve">TS 1.3.14.8 – </w:t>
+            </w:r>
+            <w:proofErr w:type="spellStart"/>
+            <w:r>
+              <w:rPr>
+                <w:rFonts w:cs="Arial"/>
+                <w:b/>
+                <w:sz w:val="28"/>
+                <w:szCs w:val="28"/>
+              </w:rPr>
+              <w:t>Vaakyam</w:t>
+            </w:r>
+            <w:proofErr w:type="spellEnd"/>
           </w:p>
           <w:p>
             <w:pPr>
@@ -19892,8 +20874,19 @@
                 <w:sz w:val="28"/>
                 <w:szCs w:val="28"/>
               </w:rPr>
-              <w:t>TS 1.4.13.1 – Vaakyam</w:t>
-            </w:r>
+              <w:t xml:space="preserve">TS 1.4.13.1 – </w:t>
+            </w:r>
+            <w:proofErr w:type="spellStart"/>
+            <w:r>
+              <w:rPr>
+                <w:rFonts w:cs="Arial"/>
+                <w:b/>
+                <w:sz w:val="28"/>
+                <w:szCs w:val="28"/>
+              </w:rPr>
+              <w:t>Vaakyam</w:t>
+            </w:r>
+            <w:proofErr w:type="spellEnd"/>
           </w:p>
           <w:p>
             <w:pPr>
@@ -20453,8 +21446,19 @@
                 <w:szCs w:val="28"/>
               </w:rPr>
               <w:lastRenderedPageBreak/>
-              <w:t>TS 1.5.1.4 – Vaakyam</w:t>
-            </w:r>
+              <w:t xml:space="preserve">TS 1.5.1.4 – </w:t>
+            </w:r>
+            <w:proofErr w:type="spellStart"/>
+            <w:r>
+              <w:rPr>
+                <w:rFonts w:cs="Arial"/>
+                <w:b/>
+                <w:sz w:val="28"/>
+                <w:szCs w:val="28"/>
+              </w:rPr>
+              <w:t>Vaakyam</w:t>
+            </w:r>
+            <w:proofErr w:type="spellEnd"/>
           </w:p>
           <w:p>
             <w:pPr>
@@ -20899,8 +21903,19 @@
                 <w:sz w:val="28"/>
                 <w:szCs w:val="28"/>
               </w:rPr>
-              <w:t>TS 1.5.7.1 – Vaakyam</w:t>
-            </w:r>
+              <w:t xml:space="preserve">TS 1.5.7.1 – </w:t>
+            </w:r>
+            <w:proofErr w:type="spellStart"/>
+            <w:r>
+              <w:rPr>
+                <w:rFonts w:cs="Arial"/>
+                <w:b/>
+                <w:sz w:val="28"/>
+                <w:szCs w:val="28"/>
+              </w:rPr>
+              <w:t>Vaakyam</w:t>
+            </w:r>
+            <w:proofErr w:type="spellEnd"/>
           </w:p>
           <w:p>
             <w:pPr>
@@ -21347,8 +22362,19 @@
                 <w:sz w:val="28"/>
                 <w:szCs w:val="28"/>
               </w:rPr>
-              <w:t>TS 1.6.7.3 – Vaakyam</w:t>
-            </w:r>
+              <w:t xml:space="preserve">TS 1.6.7.3 – </w:t>
+            </w:r>
+            <w:proofErr w:type="spellStart"/>
+            <w:r>
+              <w:rPr>
+                <w:rFonts w:cs="Arial"/>
+                <w:b/>
+                <w:sz w:val="28"/>
+                <w:szCs w:val="28"/>
+              </w:rPr>
+              <w:t>Vaakyam</w:t>
+            </w:r>
+            <w:proofErr w:type="spellEnd"/>
           </w:p>
           <w:p>
             <w:pPr>
@@ -21632,8 +22658,19 @@
                 <w:sz w:val="28"/>
                 <w:szCs w:val="28"/>
               </w:rPr>
-              <w:t>TS 1.6.10.5 – Vaakyam</w:t>
-            </w:r>
+              <w:t xml:space="preserve">TS 1.6.10.5 – </w:t>
+            </w:r>
+            <w:proofErr w:type="spellStart"/>
+            <w:r>
+              <w:rPr>
+                <w:rFonts w:cs="Arial"/>
+                <w:b/>
+                <w:sz w:val="28"/>
+                <w:szCs w:val="28"/>
+              </w:rPr>
+              <w:t>Vaakyam</w:t>
+            </w:r>
+            <w:proofErr w:type="spellEnd"/>
           </w:p>
           <w:p>
             <w:pPr>
@@ -22078,8 +23115,19 @@
                 <w:sz w:val="28"/>
                 <w:szCs w:val="28"/>
               </w:rPr>
-              <w:t>TS 1.6.11.3 – Vaakyam</w:t>
-            </w:r>
+              <w:t xml:space="preserve">TS 1.6.11.3 – </w:t>
+            </w:r>
+            <w:proofErr w:type="spellStart"/>
+            <w:r>
+              <w:rPr>
+                <w:rFonts w:cs="Arial"/>
+                <w:b/>
+                <w:sz w:val="28"/>
+                <w:szCs w:val="28"/>
+              </w:rPr>
+              <w:t>Vaakyam</w:t>
+            </w:r>
+            <w:proofErr w:type="spellEnd"/>
           </w:p>
           <w:p>
             <w:pPr>
@@ -22608,8 +23656,19 @@
                 <w:sz w:val="28"/>
                 <w:szCs w:val="28"/>
               </w:rPr>
-              <w:t xml:space="preserve"> – Vaakyam</w:t>
-            </w:r>
+              <w:t xml:space="preserve"> – </w:t>
+            </w:r>
+            <w:proofErr w:type="spellStart"/>
+            <w:r>
+              <w:rPr>
+                <w:rFonts w:cs="Arial"/>
+                <w:b/>
+                <w:sz w:val="28"/>
+                <w:szCs w:val="28"/>
+              </w:rPr>
+              <w:t>Vaakyam</w:t>
+            </w:r>
+            <w:proofErr w:type="spellEnd"/>
           </w:p>
           <w:p>
             <w:pPr>
@@ -23343,8 +24402,19 @@
                 <w:sz w:val="28"/>
                 <w:szCs w:val="28"/>
               </w:rPr>
-              <w:t>TS 1.7.1.4 – Vaakyam</w:t>
-            </w:r>
+              <w:t xml:space="preserve">TS 1.7.1.4 – </w:t>
+            </w:r>
+            <w:proofErr w:type="spellStart"/>
+            <w:r>
+              <w:rPr>
+                <w:rFonts w:cs="Arial"/>
+                <w:b/>
+                <w:sz w:val="28"/>
+                <w:szCs w:val="28"/>
+              </w:rPr>
+              <w:t>Vaakyam</w:t>
+            </w:r>
+            <w:proofErr w:type="spellEnd"/>
           </w:p>
           <w:p>
             <w:pPr>
@@ -23714,8 +24784,19 @@
                 <w:sz w:val="28"/>
                 <w:szCs w:val="28"/>
               </w:rPr>
-              <w:t xml:space="preserve"> – Vaakyam</w:t>
-            </w:r>
+              <w:t xml:space="preserve"> – </w:t>
+            </w:r>
+            <w:proofErr w:type="spellStart"/>
+            <w:r>
+              <w:rPr>
+                <w:rFonts w:cs="Arial"/>
+                <w:b/>
+                <w:sz w:val="28"/>
+                <w:szCs w:val="28"/>
+              </w:rPr>
+              <w:t>Vaakyam</w:t>
+            </w:r>
+            <w:proofErr w:type="spellEnd"/>
           </w:p>
           <w:p>
             <w:pPr>
@@ -24243,8 +25324,19 @@
                 <w:sz w:val="28"/>
                 <w:szCs w:val="28"/>
               </w:rPr>
-              <w:t>TS 1.7.4.1 – Vaakyam</w:t>
-            </w:r>
+              <w:t xml:space="preserve">TS 1.7.4.1 – </w:t>
+            </w:r>
+            <w:proofErr w:type="spellStart"/>
+            <w:r>
+              <w:rPr>
+                <w:rFonts w:cs="Arial"/>
+                <w:b/>
+                <w:sz w:val="28"/>
+                <w:szCs w:val="28"/>
+              </w:rPr>
+              <w:t>Vaakyam</w:t>
+            </w:r>
+            <w:proofErr w:type="spellEnd"/>
           </w:p>
           <w:p>
             <w:pPr>
@@ -24859,14 +25951,25 @@
                 <w:szCs w:val="28"/>
               </w:rPr>
             </w:pPr>
-            <w:r>
-              <w:rPr>
-                <w:rFonts w:cs="Arial"/>
-                <w:b/>
-                <w:sz w:val="28"/>
-                <w:szCs w:val="28"/>
-              </w:rPr>
-              <w:t xml:space="preserve">Visargam should be represented as </w:t>
+            <w:proofErr w:type="spellStart"/>
+            <w:r>
+              <w:rPr>
+                <w:rFonts w:cs="Arial"/>
+                <w:b/>
+                <w:sz w:val="28"/>
+                <w:szCs w:val="28"/>
+              </w:rPr>
+              <w:t>Visargam</w:t>
+            </w:r>
+            <w:proofErr w:type="spellEnd"/>
+            <w:r>
+              <w:rPr>
+                <w:rFonts w:cs="Arial"/>
+                <w:b/>
+                <w:sz w:val="28"/>
+                <w:szCs w:val="28"/>
+              </w:rPr>
+              <w:t xml:space="preserve"> should be represented as </w:t>
             </w:r>
             <w:r>
               <w:rPr>
@@ -26673,9 +27776,19 @@
                 <w:sz w:val="28"/>
                 <w:szCs w:val="28"/>
               </w:rPr>
-              <w:lastRenderedPageBreak/>
-              <w:t>TS 1.7.8.4 – Vaakyam</w:t>
-            </w:r>
+              <w:t xml:space="preserve">TS 1.7.8.4 – </w:t>
+            </w:r>
+            <w:proofErr w:type="spellStart"/>
+            <w:r>
+              <w:rPr>
+                <w:rFonts w:cs="Arial"/>
+                <w:b/>
+                <w:sz w:val="28"/>
+                <w:szCs w:val="28"/>
+              </w:rPr>
+              <w:t>Vaakyam</w:t>
+            </w:r>
+            <w:proofErr w:type="spellEnd"/>
           </w:p>
           <w:p>
             <w:pPr>
@@ -27182,8 +28295,20 @@
                 <w:sz w:val="28"/>
                 <w:szCs w:val="28"/>
               </w:rPr>
-              <w:t>TS 1.7.13.1 – Vaakyam</w:t>
-            </w:r>
+              <w:lastRenderedPageBreak/>
+              <w:t xml:space="preserve">TS 1.7.13.1 – </w:t>
+            </w:r>
+            <w:proofErr w:type="spellStart"/>
+            <w:r>
+              <w:rPr>
+                <w:rFonts w:cs="Arial"/>
+                <w:b/>
+                <w:sz w:val="28"/>
+                <w:szCs w:val="28"/>
+              </w:rPr>
+              <w:t>Vaakyam</w:t>
+            </w:r>
+            <w:proofErr w:type="spellEnd"/>
           </w:p>
           <w:p>
             <w:pPr>
@@ -27502,8 +28627,19 @@
                 <w:sz w:val="28"/>
                 <w:szCs w:val="28"/>
               </w:rPr>
-              <w:t>TS 1.8.3.1 – Vaakyam</w:t>
-            </w:r>
+              <w:t xml:space="preserve">TS 1.8.3.1 – </w:t>
+            </w:r>
+            <w:proofErr w:type="spellStart"/>
+            <w:r>
+              <w:rPr>
+                <w:rFonts w:cs="Arial"/>
+                <w:b/>
+                <w:sz w:val="28"/>
+                <w:szCs w:val="28"/>
+              </w:rPr>
+              <w:t>Vaakyam</w:t>
+            </w:r>
+            <w:proofErr w:type="spellEnd"/>
           </w:p>
           <w:p>
             <w:pPr>
@@ -27930,8 +29066,19 @@
                 <w:sz w:val="28"/>
                 <w:szCs w:val="28"/>
               </w:rPr>
-              <w:t>TS 1.8.10.1 – Vaakyam</w:t>
-            </w:r>
+              <w:t xml:space="preserve">TS 1.8.10.1 – </w:t>
+            </w:r>
+            <w:proofErr w:type="spellStart"/>
+            <w:r>
+              <w:rPr>
+                <w:rFonts w:cs="Arial"/>
+                <w:b/>
+                <w:sz w:val="28"/>
+                <w:szCs w:val="28"/>
+              </w:rPr>
+              <w:t>Vaakyam</w:t>
+            </w:r>
+            <w:proofErr w:type="spellEnd"/>
           </w:p>
           <w:p>
             <w:pPr>
@@ -28286,8 +29433,19 @@
                 <w:sz w:val="28"/>
                 <w:szCs w:val="28"/>
               </w:rPr>
-              <w:t>TS 1.8.13.2 – Vaakyam</w:t>
-            </w:r>
+              <w:t xml:space="preserve">TS 1.8.13.2 – </w:t>
+            </w:r>
+            <w:proofErr w:type="spellStart"/>
+            <w:r>
+              <w:rPr>
+                <w:rFonts w:cs="Arial"/>
+                <w:b/>
+                <w:sz w:val="28"/>
+                <w:szCs w:val="28"/>
+              </w:rPr>
+              <w:t>Vaakyam</w:t>
+            </w:r>
+            <w:proofErr w:type="spellEnd"/>
           </w:p>
           <w:p>
             <w:pPr>
@@ -28640,8 +29798,19 @@
                 <w:sz w:val="28"/>
                 <w:szCs w:val="28"/>
               </w:rPr>
-              <w:t>TS 1.8.18.1 – Vaakyam</w:t>
-            </w:r>
+              <w:t xml:space="preserve">TS 1.8.18.1 – </w:t>
+            </w:r>
+            <w:proofErr w:type="spellStart"/>
+            <w:r>
+              <w:rPr>
+                <w:rFonts w:cs="Arial"/>
+                <w:b/>
+                <w:sz w:val="28"/>
+                <w:szCs w:val="28"/>
+              </w:rPr>
+              <w:t>Vaakyam</w:t>
+            </w:r>
+            <w:proofErr w:type="spellEnd"/>
           </w:p>
           <w:p>
             <w:pPr>
@@ -29032,8 +30201,19 @@
                 <w:sz w:val="28"/>
                 <w:szCs w:val="28"/>
               </w:rPr>
-              <w:t>TS 1.8.22.5 – Vaakyam</w:t>
-            </w:r>
+              <w:t xml:space="preserve">TS 1.8.22.5 – </w:t>
+            </w:r>
+            <w:proofErr w:type="spellStart"/>
+            <w:r>
+              <w:rPr>
+                <w:rFonts w:cs="Arial"/>
+                <w:b/>
+                <w:sz w:val="28"/>
+                <w:szCs w:val="28"/>
+              </w:rPr>
+              <w:t>Vaakyam</w:t>
+            </w:r>
+            <w:proofErr w:type="spellEnd"/>
           </w:p>
           <w:p>
             <w:pPr>
@@ -29644,10 +30824,10 @@
         <w:tblLook w:val="04A0" w:firstRow="1" w:lastRow="0" w:firstColumn="1" w:lastColumn="0" w:noHBand="0" w:noVBand="1"/>
       </w:tblPr>
       <w:tblGrid>
-        <w:gridCol w:w="2102"/>
-        <w:gridCol w:w="5495"/>
-        <w:gridCol w:w="16"/>
-        <w:gridCol w:w="5437"/>
+        <w:gridCol w:w="2615"/>
+        <w:gridCol w:w="5215"/>
+        <w:gridCol w:w="20"/>
+        <w:gridCol w:w="5200"/>
       </w:tblGrid>
       <w:tr>
         <w:tc>
@@ -29791,6 +30971,7 @@
               </w:rPr>
               <w:br/>
             </w:r>
+            <w:proofErr w:type="spellStart"/>
             <w:r>
               <w:rPr>
                 <w:rFonts w:cs="Nirmala UI"/>
@@ -29798,7 +30979,17 @@
                 <w:szCs w:val="28"/>
                 <w:lang w:bidi="ta-IN"/>
               </w:rPr>
-              <w:t xml:space="preserve">Panchati </w:t>
+              <w:t>Panchati</w:t>
+            </w:r>
+            <w:proofErr w:type="spellEnd"/>
+            <w:r>
+              <w:rPr>
+                <w:rFonts w:cs="Nirmala UI"/>
+                <w:sz w:val="28"/>
+                <w:szCs w:val="28"/>
+                <w:lang w:bidi="ta-IN"/>
+              </w:rPr>
+              <w:t xml:space="preserve"> </w:t>
             </w:r>
             <w:r>
               <w:rPr>
@@ -30556,13 +31747,23 @@
                 <w:szCs w:val="28"/>
               </w:rPr>
             </w:pPr>
-            <w:r>
-              <w:rPr>
-                <w:rFonts w:cs="Arial"/>
-                <w:sz w:val="28"/>
-                <w:szCs w:val="28"/>
-              </w:rPr>
-              <w:t>Panchati 24</w:t>
+            <w:proofErr w:type="spellStart"/>
+            <w:r>
+              <w:rPr>
+                <w:rFonts w:cs="Arial"/>
+                <w:sz w:val="28"/>
+                <w:szCs w:val="28"/>
+              </w:rPr>
+              <w:t>Panchati</w:t>
+            </w:r>
+            <w:proofErr w:type="spellEnd"/>
+            <w:r>
+              <w:rPr>
+                <w:rFonts w:cs="Arial"/>
+                <w:sz w:val="28"/>
+                <w:szCs w:val="28"/>
+              </w:rPr>
+              <w:t xml:space="preserve"> 24</w:t>
             </w:r>
           </w:p>
         </w:tc>
@@ -30908,13 +32109,23 @@
                 <w:szCs w:val="28"/>
               </w:rPr>
             </w:pPr>
-            <w:r>
-              <w:rPr>
-                <w:rFonts w:cs="Arial"/>
-                <w:sz w:val="28"/>
-                <w:szCs w:val="28"/>
-              </w:rPr>
-              <w:t>Panchati 19</w:t>
+            <w:proofErr w:type="spellStart"/>
+            <w:r>
+              <w:rPr>
+                <w:rFonts w:cs="Arial"/>
+                <w:sz w:val="28"/>
+                <w:szCs w:val="28"/>
+              </w:rPr>
+              <w:t>Panchati</w:t>
+            </w:r>
+            <w:proofErr w:type="spellEnd"/>
+            <w:r>
+              <w:rPr>
+                <w:rFonts w:cs="Arial"/>
+                <w:sz w:val="28"/>
+                <w:szCs w:val="28"/>
+              </w:rPr>
+              <w:t xml:space="preserve"> 19</w:t>
             </w:r>
           </w:p>
         </w:tc>
@@ -31266,13 +32477,23 @@
                 <w:szCs w:val="28"/>
               </w:rPr>
             </w:pPr>
-            <w:r>
-              <w:rPr>
-                <w:rFonts w:cs="Arial"/>
-                <w:sz w:val="28"/>
-                <w:szCs w:val="28"/>
-              </w:rPr>
-              <w:t>Panchati 5</w:t>
+            <w:proofErr w:type="spellStart"/>
+            <w:r>
+              <w:rPr>
+                <w:rFonts w:cs="Arial"/>
+                <w:sz w:val="28"/>
+                <w:szCs w:val="28"/>
+              </w:rPr>
+              <w:t>Panchati</w:t>
+            </w:r>
+            <w:proofErr w:type="spellEnd"/>
+            <w:r>
+              <w:rPr>
+                <w:rFonts w:cs="Arial"/>
+                <w:sz w:val="28"/>
+                <w:szCs w:val="28"/>
+              </w:rPr>
+              <w:t xml:space="preserve"> 5</w:t>
             </w:r>
           </w:p>
         </w:tc>
@@ -31577,13 +32798,23 @@
                 <w:szCs w:val="28"/>
               </w:rPr>
             </w:pPr>
-            <w:r>
-              <w:rPr>
-                <w:rFonts w:cs="Arial"/>
-                <w:sz w:val="28"/>
-                <w:szCs w:val="28"/>
-              </w:rPr>
-              <w:t>Panchati 7</w:t>
+            <w:proofErr w:type="spellStart"/>
+            <w:r>
+              <w:rPr>
+                <w:rFonts w:cs="Arial"/>
+                <w:sz w:val="28"/>
+                <w:szCs w:val="28"/>
+              </w:rPr>
+              <w:t>Panchati</w:t>
+            </w:r>
+            <w:proofErr w:type="spellEnd"/>
+            <w:r>
+              <w:rPr>
+                <w:rFonts w:cs="Arial"/>
+                <w:sz w:val="28"/>
+                <w:szCs w:val="28"/>
+              </w:rPr>
+              <w:t xml:space="preserve"> 7</w:t>
             </w:r>
           </w:p>
         </w:tc>
@@ -31655,6 +32886,7 @@
               </w:rPr>
               <w:t>த்வ</w:t>
             </w:r>
+            <w:proofErr w:type="spellStart"/>
             <w:r>
               <w:rPr>
                 <w:rFonts w:ascii="BRH Devanagari Extra" w:hAnsi="BRH Devanagari Extra"/>
@@ -31664,6 +32896,7 @@
               </w:rPr>
               <w:t>óè</w:t>
             </w:r>
+            <w:proofErr w:type="spellEnd"/>
             <w:r>
               <w:rPr>
                 <w:sz w:val="28"/>
@@ -31769,6 +33002,7 @@
               </w:rPr>
               <w:t>த்த்வ</w:t>
             </w:r>
+            <w:proofErr w:type="spellStart"/>
             <w:r>
               <w:rPr>
                 <w:rFonts w:ascii="BRH Devanagari Extra" w:hAnsi="BRH Devanagari Extra"/>
@@ -31788,6 +33022,7 @@
               </w:rPr>
               <w:t>è</w:t>
             </w:r>
+            <w:proofErr w:type="spellEnd"/>
             <w:r>
               <w:rPr>
                 <w:sz w:val="28"/>
@@ -31831,7 +33066,27 @@
                 <w:szCs w:val="28"/>
                 <w:lang w:bidi="ta-IN"/>
               </w:rPr>
-              <w:t xml:space="preserve"> (tat+tva(gm)</w:t>
+              <w:t xml:space="preserve"> (</w:t>
+            </w:r>
+            <w:proofErr w:type="spellStart"/>
+            <w:r>
+              <w:rPr>
+                <w:rFonts w:ascii="Latha" w:hAnsi="Latha" w:cs="Latha"/>
+                <w:sz w:val="28"/>
+                <w:szCs w:val="28"/>
+                <w:lang w:bidi="ta-IN"/>
+              </w:rPr>
+              <w:t>tat+tva</w:t>
+            </w:r>
+            <w:proofErr w:type="spellEnd"/>
+            <w:r>
+              <w:rPr>
+                <w:rFonts w:ascii="Latha" w:hAnsi="Latha" w:cs="Latha"/>
+                <w:sz w:val="28"/>
+                <w:szCs w:val="28"/>
+                <w:lang w:bidi="ta-IN"/>
+              </w:rPr>
+              <w:t>(gm)</w:t>
             </w:r>
           </w:p>
         </w:tc>
@@ -31868,13 +33123,23 @@
                 <w:szCs w:val="28"/>
               </w:rPr>
             </w:pPr>
-            <w:r>
-              <w:rPr>
-                <w:rFonts w:cs="Arial"/>
-                <w:sz w:val="28"/>
-                <w:szCs w:val="28"/>
-              </w:rPr>
-              <w:t>Panchati 9</w:t>
+            <w:proofErr w:type="spellStart"/>
+            <w:r>
+              <w:rPr>
+                <w:rFonts w:cs="Arial"/>
+                <w:sz w:val="28"/>
+                <w:szCs w:val="28"/>
+              </w:rPr>
+              <w:t>Panchati</w:t>
+            </w:r>
+            <w:proofErr w:type="spellEnd"/>
+            <w:r>
+              <w:rPr>
+                <w:rFonts w:cs="Arial"/>
+                <w:sz w:val="28"/>
+                <w:szCs w:val="28"/>
+              </w:rPr>
+              <w:t xml:space="preserve"> 9</w:t>
             </w:r>
           </w:p>
         </w:tc>
@@ -32170,13 +33435,23 @@
                 <w:szCs w:val="28"/>
               </w:rPr>
             </w:pPr>
-            <w:r>
-              <w:rPr>
-                <w:rFonts w:cs="Arial"/>
-                <w:sz w:val="28"/>
-                <w:szCs w:val="28"/>
-              </w:rPr>
-              <w:t>Panchati 9</w:t>
+            <w:proofErr w:type="spellStart"/>
+            <w:r>
+              <w:rPr>
+                <w:rFonts w:cs="Arial"/>
+                <w:sz w:val="28"/>
+                <w:szCs w:val="28"/>
+              </w:rPr>
+              <w:t>Panchati</w:t>
+            </w:r>
+            <w:proofErr w:type="spellEnd"/>
+            <w:r>
+              <w:rPr>
+                <w:rFonts w:cs="Arial"/>
+                <w:sz w:val="28"/>
+                <w:szCs w:val="28"/>
+              </w:rPr>
+              <w:t xml:space="preserve"> 9</w:t>
             </w:r>
           </w:p>
         </w:tc>
@@ -32542,13 +33817,23 @@
                 <w:szCs w:val="28"/>
               </w:rPr>
             </w:pPr>
-            <w:r>
-              <w:rPr>
-                <w:rFonts w:cs="Arial"/>
-                <w:sz w:val="28"/>
-                <w:szCs w:val="28"/>
-              </w:rPr>
-              <w:t xml:space="preserve">Panchati </w:t>
+            <w:proofErr w:type="spellStart"/>
+            <w:r>
+              <w:rPr>
+                <w:rFonts w:cs="Arial"/>
+                <w:sz w:val="28"/>
+                <w:szCs w:val="28"/>
+              </w:rPr>
+              <w:t>Panchati</w:t>
+            </w:r>
+            <w:proofErr w:type="spellEnd"/>
+            <w:r>
+              <w:rPr>
+                <w:rFonts w:cs="Arial"/>
+                <w:sz w:val="28"/>
+                <w:szCs w:val="28"/>
+              </w:rPr>
+              <w:t xml:space="preserve"> </w:t>
             </w:r>
           </w:p>
         </w:tc>
@@ -32828,6 +34113,7 @@
                 <w:szCs w:val="28"/>
               </w:rPr>
             </w:pPr>
+            <w:proofErr w:type="spellStart"/>
             <w:r>
               <w:rPr>
                 <w:rFonts w:cs="Arial"/>
@@ -32836,6 +34122,7 @@
               </w:rPr>
               <w:t>Panchati</w:t>
             </w:r>
+            <w:proofErr w:type="spellEnd"/>
             <w:r>
               <w:rPr>
                 <w:rFonts w:cs="Arial"/>
@@ -33201,6 +34488,7 @@
                 <w:szCs w:val="28"/>
               </w:rPr>
             </w:pPr>
+            <w:proofErr w:type="spellStart"/>
             <w:r>
               <w:rPr>
                 <w:rFonts w:cs="Arial"/>
@@ -33209,6 +34497,7 @@
               </w:rPr>
               <w:t>Panchati</w:t>
             </w:r>
+            <w:proofErr w:type="spellEnd"/>
             <w:r>
               <w:rPr>
                 <w:rFonts w:cs="Arial"/>
@@ -33456,6 +34745,7 @@
                 <w:szCs w:val="28"/>
               </w:rPr>
             </w:pPr>
+            <w:proofErr w:type="spellStart"/>
             <w:r>
               <w:rPr>
                 <w:rFonts w:cs="Arial"/>
@@ -33464,6 +34754,7 @@
               </w:rPr>
               <w:t>Panchati</w:t>
             </w:r>
+            <w:proofErr w:type="spellEnd"/>
             <w:r>
               <w:rPr>
                 <w:rFonts w:cs="Arial"/>
@@ -33798,6 +35089,7 @@
                 <w:szCs w:val="28"/>
               </w:rPr>
             </w:pPr>
+            <w:proofErr w:type="spellStart"/>
             <w:r>
               <w:rPr>
                 <w:rFonts w:cs="Arial"/>
@@ -33806,6 +35098,7 @@
               </w:rPr>
               <w:t>Panchati</w:t>
             </w:r>
+            <w:proofErr w:type="spellEnd"/>
             <w:r>
               <w:rPr>
                 <w:rFonts w:cs="Arial"/>
@@ -34418,6 +35711,7 @@
                 <w:szCs w:val="28"/>
               </w:rPr>
             </w:pPr>
+            <w:proofErr w:type="spellStart"/>
             <w:r>
               <w:rPr>
                 <w:rFonts w:cs="Arial"/>
@@ -34426,6 +35720,7 @@
               </w:rPr>
               <w:t>Panchati</w:t>
             </w:r>
+            <w:proofErr w:type="spellEnd"/>
             <w:r>
               <w:rPr>
                 <w:rFonts w:cs="Arial"/>
@@ -34769,6 +36064,7 @@
                 <w:szCs w:val="28"/>
               </w:rPr>
             </w:pPr>
+            <w:proofErr w:type="spellStart"/>
             <w:r>
               <w:rPr>
                 <w:rFonts w:cs="Arial"/>
@@ -34777,6 +36073,7 @@
               </w:rPr>
               <w:t>Panchati</w:t>
             </w:r>
+            <w:proofErr w:type="spellEnd"/>
             <w:r>
               <w:rPr>
                 <w:rFonts w:cs="Arial"/>
@@ -35206,8 +36503,17 @@
                 <w:sz w:val="28"/>
                 <w:szCs w:val="28"/>
               </w:rPr>
-              <w:t xml:space="preserve"> Vaakyam</w:t>
-            </w:r>
+              <w:t xml:space="preserve"> </w:t>
+            </w:r>
+            <w:proofErr w:type="spellStart"/>
+            <w:r>
+              <w:rPr>
+                <w:sz w:val="28"/>
+                <w:szCs w:val="28"/>
+              </w:rPr>
+              <w:t>Vaakyam</w:t>
+            </w:r>
+            <w:proofErr w:type="spellEnd"/>
           </w:p>
           <w:p>
             <w:pPr>
@@ -35745,8 +37051,19 @@
                 <w:sz w:val="28"/>
                 <w:szCs w:val="28"/>
               </w:rPr>
-              <w:t>1.6.7.3 - Vaakyam</w:t>
-            </w:r>
+              <w:t xml:space="preserve">1.6.7.3 - </w:t>
+            </w:r>
+            <w:proofErr w:type="spellStart"/>
+            <w:r>
+              <w:rPr>
+                <w:rFonts w:cs="Arial"/>
+                <w:bCs/>
+                <w:sz w:val="28"/>
+                <w:szCs w:val="28"/>
+              </w:rPr>
+              <w:t>Vaakyam</w:t>
+            </w:r>
+            <w:proofErr w:type="spellEnd"/>
           </w:p>
           <w:p>
             <w:pPr>
@@ -36042,7 +37359,27 @@
                 <w:sz w:val="28"/>
                 <w:szCs w:val="28"/>
               </w:rPr>
-              <w:t>1.6.9.2 Vaakyam Panchaati 30</w:t>
+              <w:t xml:space="preserve">1.6.9.2 </w:t>
+            </w:r>
+            <w:proofErr w:type="spellStart"/>
+            <w:r>
+              <w:rPr>
+                <w:rFonts w:cs="Arial"/>
+                <w:bCs/>
+                <w:sz w:val="28"/>
+                <w:szCs w:val="28"/>
+              </w:rPr>
+              <w:t>Vaakyam</w:t>
+            </w:r>
+            <w:proofErr w:type="spellEnd"/>
+            <w:r>
+              <w:rPr>
+                <w:rFonts w:cs="Arial"/>
+                <w:bCs/>
+                <w:sz w:val="28"/>
+                <w:szCs w:val="28"/>
+              </w:rPr>
+              <w:t xml:space="preserve"> Panchaati 30</w:t>
             </w:r>
           </w:p>
         </w:tc>
@@ -36488,6 +37825,7 @@
               </w:rPr>
               <w:br/>
             </w:r>
+            <w:proofErr w:type="spellStart"/>
             <w:r>
               <w:rPr>
                 <w:rFonts w:cs="Arial"/>
@@ -36495,8 +37833,17 @@
                 <w:sz w:val="28"/>
                 <w:szCs w:val="28"/>
               </w:rPr>
-              <w:lastRenderedPageBreak/>
-              <w:t>Panchaati 42</w:t>
+              <w:t>Panchaati</w:t>
+            </w:r>
+            <w:proofErr w:type="spellEnd"/>
+            <w:r>
+              <w:rPr>
+                <w:rFonts w:cs="Arial"/>
+                <w:bCs/>
+                <w:sz w:val="28"/>
+                <w:szCs w:val="28"/>
+              </w:rPr>
+              <w:t xml:space="preserve"> 42</w:t>
             </w:r>
           </w:p>
         </w:tc>
@@ -36523,7 +37870,6 @@
                 <w:cs/>
                 <w:lang w:bidi="ta-IN"/>
               </w:rPr>
-              <w:lastRenderedPageBreak/>
               <w:t>வை</w:t>
             </w:r>
             <w:r>
@@ -36919,7 +38265,24 @@
                 <w:sz w:val="28"/>
                 <w:szCs w:val="28"/>
               </w:rPr>
-              <w:t>1.7.1.3 Panchati 3</w:t>
+              <w:lastRenderedPageBreak/>
+              <w:t xml:space="preserve">1.7.1.3 </w:t>
+            </w:r>
+            <w:proofErr w:type="spellStart"/>
+            <w:r>
+              <w:rPr>
+                <w:sz w:val="28"/>
+                <w:szCs w:val="28"/>
+              </w:rPr>
+              <w:t>Panchati</w:t>
+            </w:r>
+            <w:proofErr w:type="spellEnd"/>
+            <w:r>
+              <w:rPr>
+                <w:sz w:val="28"/>
+                <w:szCs w:val="28"/>
+              </w:rPr>
+              <w:t xml:space="preserve"> 3</w:t>
             </w:r>
           </w:p>
           <w:p>
@@ -37260,8 +38623,17 @@
                 <w:sz w:val="28"/>
                 <w:szCs w:val="28"/>
               </w:rPr>
-              <w:t>1.7.4.3 Panchati</w:t>
-            </w:r>
+              <w:t xml:space="preserve">1.7.4.3 </w:t>
+            </w:r>
+            <w:proofErr w:type="spellStart"/>
+            <w:r>
+              <w:rPr>
+                <w:sz w:val="28"/>
+                <w:szCs w:val="28"/>
+              </w:rPr>
+              <w:t>Panchati</w:t>
+            </w:r>
+            <w:proofErr w:type="spellEnd"/>
             <w:r>
               <w:rPr>
                 <w:sz w:val="32"/>
@@ -37285,6 +38657,7 @@
                 <w:szCs w:val="28"/>
               </w:rPr>
             </w:pPr>
+            <w:proofErr w:type="spellStart"/>
             <w:r>
               <w:rPr>
                 <w:sz w:val="28"/>
@@ -37292,6 +38665,7 @@
               </w:rPr>
               <w:t>Vaakyam</w:t>
             </w:r>
+            <w:proofErr w:type="spellEnd"/>
           </w:p>
         </w:tc>
         <w:tc>
@@ -37668,7 +39042,23 @@
                 <w:sz w:val="28"/>
                 <w:szCs w:val="28"/>
               </w:rPr>
-              <w:t>1.7.4.4. Panchati 18</w:t>
+              <w:t xml:space="preserve">1.7.4.4. </w:t>
+            </w:r>
+            <w:proofErr w:type="spellStart"/>
+            <w:r>
+              <w:rPr>
+                <w:sz w:val="28"/>
+                <w:szCs w:val="28"/>
+              </w:rPr>
+              <w:t>Panchati</w:t>
+            </w:r>
+            <w:proofErr w:type="spellEnd"/>
+            <w:r>
+              <w:rPr>
+                <w:sz w:val="28"/>
+                <w:szCs w:val="28"/>
+              </w:rPr>
+              <w:t xml:space="preserve"> 18</w:t>
             </w:r>
           </w:p>
           <w:p>
@@ -37679,6 +39069,7 @@
                 <w:szCs w:val="28"/>
               </w:rPr>
             </w:pPr>
+            <w:proofErr w:type="spellStart"/>
             <w:r>
               <w:rPr>
                 <w:sz w:val="28"/>
@@ -37686,6 +39077,7 @@
               </w:rPr>
               <w:t>Vaakyam</w:t>
             </w:r>
+            <w:proofErr w:type="spellEnd"/>
           </w:p>
         </w:tc>
         <w:tc>
@@ -37983,7 +39375,23 @@
                 <w:sz w:val="28"/>
                 <w:szCs w:val="28"/>
               </w:rPr>
-              <w:t>1.7.4.5 Panchati 19</w:t>
+              <w:t xml:space="preserve">1.7.4.5 </w:t>
+            </w:r>
+            <w:proofErr w:type="spellStart"/>
+            <w:r>
+              <w:rPr>
+                <w:sz w:val="28"/>
+                <w:szCs w:val="28"/>
+              </w:rPr>
+              <w:t>Panchati</w:t>
+            </w:r>
+            <w:proofErr w:type="spellEnd"/>
+            <w:r>
+              <w:rPr>
+                <w:sz w:val="28"/>
+                <w:szCs w:val="28"/>
+              </w:rPr>
+              <w:t xml:space="preserve"> 19</w:t>
             </w:r>
           </w:p>
           <w:p>
@@ -37994,6 +39402,7 @@
                 <w:szCs w:val="28"/>
               </w:rPr>
             </w:pPr>
+            <w:proofErr w:type="spellStart"/>
             <w:r>
               <w:rPr>
                 <w:sz w:val="28"/>
@@ -38001,6 +39410,7 @@
               </w:rPr>
               <w:t>Vaakyam</w:t>
             </w:r>
+            <w:proofErr w:type="spellEnd"/>
           </w:p>
         </w:tc>
         <w:tc>
@@ -38378,7 +39788,23 @@
                 <w:sz w:val="28"/>
                 <w:szCs w:val="28"/>
               </w:rPr>
-              <w:t>1.7.4.5 Panchati 19</w:t>
+              <w:t xml:space="preserve">1.7.4.5 </w:t>
+            </w:r>
+            <w:proofErr w:type="spellStart"/>
+            <w:r>
+              <w:rPr>
+                <w:sz w:val="28"/>
+                <w:szCs w:val="28"/>
+              </w:rPr>
+              <w:t>Panchati</w:t>
+            </w:r>
+            <w:proofErr w:type="spellEnd"/>
+            <w:r>
+              <w:rPr>
+                <w:sz w:val="28"/>
+                <w:szCs w:val="28"/>
+              </w:rPr>
+              <w:t xml:space="preserve"> 19</w:t>
             </w:r>
             <w:r>
               <w:rPr>
@@ -38387,6 +39813,7 @@
               </w:rPr>
               <w:t xml:space="preserve"> </w:t>
             </w:r>
+            <w:proofErr w:type="spellStart"/>
             <w:r>
               <w:rPr>
                 <w:sz w:val="28"/>
@@ -38394,6 +39821,7 @@
               </w:rPr>
               <w:t>Vaakyam</w:t>
             </w:r>
+            <w:proofErr w:type="spellEnd"/>
           </w:p>
         </w:tc>
         <w:tc>
@@ -38843,8 +40271,33 @@
                 <w:sz w:val="28"/>
                 <w:szCs w:val="28"/>
               </w:rPr>
-              <w:t>1.7.10.2 Panchati 41 Vaakyam</w:t>
-            </w:r>
+              <w:t xml:space="preserve">1.7.10.2 </w:t>
+            </w:r>
+            <w:proofErr w:type="spellStart"/>
+            <w:r>
+              <w:rPr>
+                <w:sz w:val="28"/>
+                <w:szCs w:val="28"/>
+              </w:rPr>
+              <w:t>Panchati</w:t>
+            </w:r>
+            <w:proofErr w:type="spellEnd"/>
+            <w:r>
+              <w:rPr>
+                <w:sz w:val="28"/>
+                <w:szCs w:val="28"/>
+              </w:rPr>
+              <w:t xml:space="preserve"> 41 </w:t>
+            </w:r>
+            <w:proofErr w:type="spellStart"/>
+            <w:r>
+              <w:rPr>
+                <w:sz w:val="28"/>
+                <w:szCs w:val="28"/>
+              </w:rPr>
+              <w:t>Vaakyam</w:t>
+            </w:r>
+            <w:proofErr w:type="spellEnd"/>
           </w:p>
         </w:tc>
         <w:tc>
@@ -39356,8 +40809,33 @@
                 <w:sz w:val="28"/>
                 <w:szCs w:val="28"/>
               </w:rPr>
-              <w:t>1.7.10.3 Panchati 42 Vaakyam</w:t>
-            </w:r>
+              <w:t xml:space="preserve">1.7.10.3 </w:t>
+            </w:r>
+            <w:proofErr w:type="spellStart"/>
+            <w:r>
+              <w:rPr>
+                <w:sz w:val="28"/>
+                <w:szCs w:val="28"/>
+              </w:rPr>
+              <w:t>Panchati</w:t>
+            </w:r>
+            <w:proofErr w:type="spellEnd"/>
+            <w:r>
+              <w:rPr>
+                <w:sz w:val="28"/>
+                <w:szCs w:val="28"/>
+              </w:rPr>
+              <w:t xml:space="preserve"> 42 </w:t>
+            </w:r>
+            <w:proofErr w:type="spellStart"/>
+            <w:r>
+              <w:rPr>
+                <w:sz w:val="28"/>
+                <w:szCs w:val="28"/>
+              </w:rPr>
+              <w:t>Vaakyam</w:t>
+            </w:r>
+            <w:proofErr w:type="spellEnd"/>
           </w:p>
         </w:tc>
         <w:tc>
@@ -39792,8 +41270,33 @@
                 <w:szCs w:val="28"/>
               </w:rPr>
               <w:lastRenderedPageBreak/>
-              <w:t>1.7.11.2 Panchati 44 Vaakyam</w:t>
-            </w:r>
+              <w:t xml:space="preserve">1.7.11.2 </w:t>
+            </w:r>
+            <w:proofErr w:type="spellStart"/>
+            <w:r>
+              <w:rPr>
+                <w:sz w:val="28"/>
+                <w:szCs w:val="28"/>
+              </w:rPr>
+              <w:t>Panchati</w:t>
+            </w:r>
+            <w:proofErr w:type="spellEnd"/>
+            <w:r>
+              <w:rPr>
+                <w:sz w:val="28"/>
+                <w:szCs w:val="28"/>
+              </w:rPr>
+              <w:t xml:space="preserve"> 44 </w:t>
+            </w:r>
+            <w:proofErr w:type="spellStart"/>
+            <w:r>
+              <w:rPr>
+                <w:sz w:val="28"/>
+                <w:szCs w:val="28"/>
+              </w:rPr>
+              <w:t>Vaakyam</w:t>
+            </w:r>
+            <w:proofErr w:type="spellEnd"/>
           </w:p>
         </w:tc>
         <w:tc>
@@ -40076,8 +41579,33 @@
                 <w:sz w:val="28"/>
                 <w:szCs w:val="28"/>
               </w:rPr>
-              <w:t>1.7.12.1 Panchati 45 Vaakyam</w:t>
-            </w:r>
+              <w:t xml:space="preserve">1.7.12.1 </w:t>
+            </w:r>
+            <w:proofErr w:type="spellStart"/>
+            <w:r>
+              <w:rPr>
+                <w:sz w:val="28"/>
+                <w:szCs w:val="28"/>
+              </w:rPr>
+              <w:t>Panchati</w:t>
+            </w:r>
+            <w:proofErr w:type="spellEnd"/>
+            <w:r>
+              <w:rPr>
+                <w:sz w:val="28"/>
+                <w:szCs w:val="28"/>
+              </w:rPr>
+              <w:t xml:space="preserve"> 45 </w:t>
+            </w:r>
+            <w:proofErr w:type="spellStart"/>
+            <w:r>
+              <w:rPr>
+                <w:sz w:val="28"/>
+                <w:szCs w:val="28"/>
+              </w:rPr>
+              <w:t>Vaakyam</w:t>
+            </w:r>
+            <w:proofErr w:type="spellEnd"/>
           </w:p>
         </w:tc>
         <w:tc>
@@ -40557,8 +42085,33 @@
                 <w:sz w:val="28"/>
                 <w:szCs w:val="28"/>
               </w:rPr>
-              <w:t>1.7.13.1 Panchati 47 Vaakyam</w:t>
-            </w:r>
+              <w:t xml:space="preserve">1.7.13.1 </w:t>
+            </w:r>
+            <w:proofErr w:type="spellStart"/>
+            <w:r>
+              <w:rPr>
+                <w:sz w:val="28"/>
+                <w:szCs w:val="28"/>
+              </w:rPr>
+              <w:t>Panchati</w:t>
+            </w:r>
+            <w:proofErr w:type="spellEnd"/>
+            <w:r>
+              <w:rPr>
+                <w:sz w:val="28"/>
+                <w:szCs w:val="28"/>
+              </w:rPr>
+              <w:t xml:space="preserve"> 47 </w:t>
+            </w:r>
+            <w:proofErr w:type="spellStart"/>
+            <w:r>
+              <w:rPr>
+                <w:sz w:val="28"/>
+                <w:szCs w:val="28"/>
+              </w:rPr>
+              <w:t>Vaakyam</w:t>
+            </w:r>
+            <w:proofErr w:type="spellEnd"/>
           </w:p>
         </w:tc>
         <w:tc>
@@ -40921,7 +42474,23 @@
                 <w:sz w:val="28"/>
                 <w:szCs w:val="28"/>
               </w:rPr>
-              <w:t>1.8.1.1 Panchati 1</w:t>
+              <w:t xml:space="preserve">1.8.1.1 </w:t>
+            </w:r>
+            <w:proofErr w:type="spellStart"/>
+            <w:r>
+              <w:rPr>
+                <w:sz w:val="28"/>
+                <w:szCs w:val="28"/>
+              </w:rPr>
+              <w:t>Panchati</w:t>
+            </w:r>
+            <w:proofErr w:type="spellEnd"/>
+            <w:r>
+              <w:rPr>
+                <w:sz w:val="28"/>
+                <w:szCs w:val="28"/>
+              </w:rPr>
+              <w:t xml:space="preserve"> 1</w:t>
             </w:r>
           </w:p>
           <w:p>
@@ -40932,6 +42501,7 @@
                 <w:szCs w:val="28"/>
               </w:rPr>
             </w:pPr>
+            <w:proofErr w:type="spellStart"/>
             <w:r>
               <w:rPr>
                 <w:sz w:val="28"/>
@@ -40939,6 +42509,7 @@
               </w:rPr>
               <w:t>Vaakyam</w:t>
             </w:r>
+            <w:proofErr w:type="spellEnd"/>
           </w:p>
         </w:tc>
         <w:tc>
@@ -41090,6 +42661,7 @@
               </w:rPr>
               <w:t>ஞ்சேமம</w:t>
             </w:r>
+            <w:proofErr w:type="spellStart"/>
             <w:r>
               <w:rPr>
                 <w:rFonts w:ascii="BRH Devanagari Extra" w:hAnsi="BRH Devanagari Extra"/>
@@ -41099,6 +42671,7 @@
               </w:rPr>
               <w:t>óè</w:t>
             </w:r>
+            <w:proofErr w:type="spellEnd"/>
             <w:r>
               <w:rPr>
                 <w:sz w:val="28"/>
@@ -41317,6 +42890,7 @@
               </w:rPr>
               <w:t>ஞ்சேமம</w:t>
             </w:r>
+            <w:proofErr w:type="spellStart"/>
             <w:r>
               <w:rPr>
                 <w:rFonts w:ascii="BRH Devanagari Extra" w:hAnsi="BRH Devanagari Extra"/>
@@ -41326,6 +42900,7 @@
               </w:rPr>
               <w:t>óè</w:t>
             </w:r>
+            <w:proofErr w:type="spellEnd"/>
             <w:r>
               <w:rPr>
                 <w:sz w:val="28"/>
@@ -41404,7 +42979,23 @@
                 <w:sz w:val="28"/>
                 <w:szCs w:val="28"/>
               </w:rPr>
-              <w:t>1.8.5.2 Panchati 8</w:t>
+              <w:t xml:space="preserve">1.8.5.2 </w:t>
+            </w:r>
+            <w:proofErr w:type="spellStart"/>
+            <w:r>
+              <w:rPr>
+                <w:sz w:val="28"/>
+                <w:szCs w:val="28"/>
+              </w:rPr>
+              <w:t>Panchati</w:t>
+            </w:r>
+            <w:proofErr w:type="spellEnd"/>
+            <w:r>
+              <w:rPr>
+                <w:sz w:val="28"/>
+                <w:szCs w:val="28"/>
+              </w:rPr>
+              <w:t xml:space="preserve"> 8</w:t>
             </w:r>
           </w:p>
           <w:p>
@@ -41415,6 +43006,7 @@
                 <w:szCs w:val="28"/>
               </w:rPr>
             </w:pPr>
+            <w:proofErr w:type="spellStart"/>
             <w:r>
               <w:rPr>
                 <w:sz w:val="28"/>
@@ -41422,6 +43014,7 @@
               </w:rPr>
               <w:t>Vaakyam</w:t>
             </w:r>
+            <w:proofErr w:type="spellEnd"/>
           </w:p>
         </w:tc>
         <w:tc>
@@ -41728,8 +43321,33 @@
                 <w:sz w:val="28"/>
                 <w:szCs w:val="28"/>
               </w:rPr>
-              <w:t>1.8.11.1 Panchati 20 Vaakyam</w:t>
-            </w:r>
+              <w:t xml:space="preserve">1.8.11.1 </w:t>
+            </w:r>
+            <w:proofErr w:type="spellStart"/>
+            <w:r>
+              <w:rPr>
+                <w:sz w:val="28"/>
+                <w:szCs w:val="28"/>
+              </w:rPr>
+              <w:t>Panchati</w:t>
+            </w:r>
+            <w:proofErr w:type="spellEnd"/>
+            <w:r>
+              <w:rPr>
+                <w:sz w:val="28"/>
+                <w:szCs w:val="28"/>
+              </w:rPr>
+              <w:t xml:space="preserve"> 20 </w:t>
+            </w:r>
+            <w:proofErr w:type="spellStart"/>
+            <w:r>
+              <w:rPr>
+                <w:sz w:val="28"/>
+                <w:szCs w:val="28"/>
+              </w:rPr>
+              <w:t>Vaakyam</w:t>
+            </w:r>
+            <w:proofErr w:type="spellEnd"/>
           </w:p>
         </w:tc>
         <w:tc>
@@ -42191,8 +43809,33 @@
                 <w:sz w:val="28"/>
                 <w:szCs w:val="28"/>
               </w:rPr>
-              <w:t>1.8.13.1 Panchati 24 Vaakyam</w:t>
-            </w:r>
+              <w:t xml:space="preserve">1.8.13.1 </w:t>
+            </w:r>
+            <w:proofErr w:type="spellStart"/>
+            <w:r>
+              <w:rPr>
+                <w:sz w:val="28"/>
+                <w:szCs w:val="28"/>
+              </w:rPr>
+              <w:t>Panchati</w:t>
+            </w:r>
+            <w:proofErr w:type="spellEnd"/>
+            <w:r>
+              <w:rPr>
+                <w:sz w:val="28"/>
+                <w:szCs w:val="28"/>
+              </w:rPr>
+              <w:t xml:space="preserve"> 24 </w:t>
+            </w:r>
+            <w:proofErr w:type="spellStart"/>
+            <w:r>
+              <w:rPr>
+                <w:sz w:val="28"/>
+                <w:szCs w:val="28"/>
+              </w:rPr>
+              <w:t>Vaakyam</w:t>
+            </w:r>
+            <w:proofErr w:type="spellEnd"/>
           </w:p>
         </w:tc>
         <w:tc>
@@ -42435,7 +44078,6 @@
                 <w:cs/>
                 <w:lang w:bidi="ta-IN"/>
               </w:rPr>
-              <w:lastRenderedPageBreak/>
               <w:t>பஞ்சத</w:t>
             </w:r>
             <w:r>
@@ -42634,8 +44276,34 @@
                 <w:sz w:val="28"/>
                 <w:szCs w:val="28"/>
               </w:rPr>
-              <w:t>1.8.13.1 Panchati 24 Vaakyam</w:t>
-            </w:r>
+              <w:lastRenderedPageBreak/>
+              <w:t xml:space="preserve">1.8.13.1 </w:t>
+            </w:r>
+            <w:proofErr w:type="spellStart"/>
+            <w:r>
+              <w:rPr>
+                <w:sz w:val="28"/>
+                <w:szCs w:val="28"/>
+              </w:rPr>
+              <w:t>Panchati</w:t>
+            </w:r>
+            <w:proofErr w:type="spellEnd"/>
+            <w:r>
+              <w:rPr>
+                <w:sz w:val="28"/>
+                <w:szCs w:val="28"/>
+              </w:rPr>
+              <w:t xml:space="preserve"> 24 </w:t>
+            </w:r>
+            <w:proofErr w:type="spellStart"/>
+            <w:r>
+              <w:rPr>
+                <w:sz w:val="28"/>
+                <w:szCs w:val="28"/>
+              </w:rPr>
+              <w:t>Vaakyam</w:t>
+            </w:r>
+            <w:proofErr w:type="spellEnd"/>
           </w:p>
         </w:tc>
         <w:tc>
@@ -42751,6 +44419,7 @@
               </w:rPr>
               <w:t>ப</w:t>
             </w:r>
+            <w:proofErr w:type="spellStart"/>
             <w:r>
               <w:rPr>
                 <w:rFonts w:ascii="BRH Devanagari Extra" w:hAnsi="BRH Devanagari Extra"/>
@@ -42760,6 +44429,7 @@
               </w:rPr>
               <w:t>óè</w:t>
             </w:r>
+            <w:proofErr w:type="spellEnd"/>
           </w:p>
         </w:tc>
         <w:tc>
@@ -42886,6 +44556,7 @@
               </w:rPr>
               <w:t>ப</w:t>
             </w:r>
+            <w:proofErr w:type="spellStart"/>
             <w:r>
               <w:rPr>
                 <w:rFonts w:ascii="BRH Devanagari Extra" w:hAnsi="BRH Devanagari Extra"/>
@@ -42895,6 +44566,7 @@
               </w:rPr>
               <w:t>óè</w:t>
             </w:r>
+            <w:proofErr w:type="spellEnd"/>
           </w:p>
         </w:tc>
       </w:tr>
@@ -42916,8 +44588,33 @@
                 <w:sz w:val="28"/>
                 <w:szCs w:val="28"/>
               </w:rPr>
-              <w:t>1.8.19.1 Panchati 35 Vaakyam</w:t>
-            </w:r>
+              <w:t xml:space="preserve">1.8.19.1 </w:t>
+            </w:r>
+            <w:proofErr w:type="spellStart"/>
+            <w:r>
+              <w:rPr>
+                <w:sz w:val="28"/>
+                <w:szCs w:val="28"/>
+              </w:rPr>
+              <w:t>Panchati</w:t>
+            </w:r>
+            <w:proofErr w:type="spellEnd"/>
+            <w:r>
+              <w:rPr>
+                <w:sz w:val="28"/>
+                <w:szCs w:val="28"/>
+              </w:rPr>
+              <w:t xml:space="preserve"> 35 </w:t>
+            </w:r>
+            <w:proofErr w:type="spellStart"/>
+            <w:r>
+              <w:rPr>
+                <w:sz w:val="28"/>
+                <w:szCs w:val="28"/>
+              </w:rPr>
+              <w:t>Vaakyam</w:t>
+            </w:r>
+            <w:proofErr w:type="spellEnd"/>
           </w:p>
         </w:tc>
         <w:tc>
@@ -43342,8 +45039,25 @@
                 <w:sz w:val="28"/>
                 <w:szCs w:val="28"/>
               </w:rPr>
-              <w:t xml:space="preserve">1.8.19.1 Panchati 35 </w:t>
-            </w:r>
+              <w:t xml:space="preserve">1.8.19.1 </w:t>
+            </w:r>
+            <w:proofErr w:type="spellStart"/>
+            <w:r>
+              <w:rPr>
+                <w:sz w:val="28"/>
+                <w:szCs w:val="28"/>
+              </w:rPr>
+              <w:t>Panchati</w:t>
+            </w:r>
+            <w:proofErr w:type="spellEnd"/>
+            <w:r>
+              <w:rPr>
+                <w:sz w:val="28"/>
+                <w:szCs w:val="28"/>
+              </w:rPr>
+              <w:t xml:space="preserve"> 35 </w:t>
+            </w:r>
+            <w:proofErr w:type="spellStart"/>
             <w:r>
               <w:rPr>
                 <w:sz w:val="32"/>
@@ -43351,6 +45065,7 @@
               </w:rPr>
               <w:t>Vaakyam</w:t>
             </w:r>
+            <w:proofErr w:type="spellEnd"/>
           </w:p>
         </w:tc>
         <w:tc>
@@ -43434,6 +45149,7 @@
               </w:rPr>
               <w:t>ன்வ</w:t>
             </w:r>
+            <w:proofErr w:type="spellStart"/>
             <w:r>
               <w:rPr>
                 <w:rFonts w:ascii="BRH Devanagari Extra" w:hAnsi="BRH Devanagari Extra"/>
@@ -43443,6 +45159,7 @@
               </w:rPr>
               <w:t>óè</w:t>
             </w:r>
+            <w:proofErr w:type="spellEnd"/>
             <w:r>
               <w:rPr>
                 <w:sz w:val="28"/>
@@ -43615,6 +45332,7 @@
               </w:rPr>
               <w:t>ன்வ</w:t>
             </w:r>
+            <w:proofErr w:type="spellStart"/>
             <w:r>
               <w:rPr>
                 <w:rFonts w:ascii="BRH Devanagari Extra" w:hAnsi="BRH Devanagari Extra"/>
@@ -43624,6 +45342,7 @@
               </w:rPr>
               <w:t>óè</w:t>
             </w:r>
+            <w:proofErr w:type="spellEnd"/>
             <w:r>
               <w:rPr>
                 <w:sz w:val="28"/>
@@ -43742,8 +45461,33 @@
                 <w:sz w:val="28"/>
                 <w:szCs w:val="28"/>
               </w:rPr>
-              <w:t>1.8.21.1 Panchati 37 Vaakyam</w:t>
-            </w:r>
+              <w:t xml:space="preserve">1.8.21.1 </w:t>
+            </w:r>
+            <w:proofErr w:type="spellStart"/>
+            <w:r>
+              <w:rPr>
+                <w:sz w:val="28"/>
+                <w:szCs w:val="28"/>
+              </w:rPr>
+              <w:t>Panchati</w:t>
+            </w:r>
+            <w:proofErr w:type="spellEnd"/>
+            <w:r>
+              <w:rPr>
+                <w:sz w:val="28"/>
+                <w:szCs w:val="28"/>
+              </w:rPr>
+              <w:t xml:space="preserve"> 37 </w:t>
+            </w:r>
+            <w:proofErr w:type="spellStart"/>
+            <w:r>
+              <w:rPr>
+                <w:sz w:val="28"/>
+                <w:szCs w:val="28"/>
+              </w:rPr>
+              <w:t>Vaakyam</w:t>
+            </w:r>
+            <w:proofErr w:type="spellEnd"/>
           </w:p>
         </w:tc>
         <w:tc>
@@ -44507,6 +46251,7 @@
               </w:rPr>
               <w:t>4</w:t>
             </w:r>
+            <w:proofErr w:type="spellStart"/>
             <w:r>
               <w:rPr>
                 <w:rFonts w:ascii="BRH Devanagari Extra" w:hAnsi="BRH Devanagari Extra"/>
@@ -44517,6 +46262,7 @@
               </w:rPr>
               <w:t>óè</w:t>
             </w:r>
+            <w:proofErr w:type="spellEnd"/>
             <w:r>
               <w:rPr>
                 <w:rFonts w:ascii="BRH Tamil Tab Extra" w:hAnsi="BRH Tamil Tab Extra"/>
@@ -44642,6 +46388,7 @@
               </w:rPr>
               <w:t>ஶ</w:t>
             </w:r>
+            <w:proofErr w:type="spellStart"/>
             <w:r>
               <w:rPr>
                 <w:rFonts w:ascii="BRH Devanagari Extra" w:hAnsi="BRH Devanagari Extra"/>
@@ -44651,6 +46398,7 @@
               </w:rPr>
               <w:t>óè</w:t>
             </w:r>
+            <w:proofErr w:type="spellEnd"/>
             <w:r>
               <w:rPr>
                 <w:rFonts w:ascii="BRH Tamil Tab Extra" w:hAnsi="BRH Tamil Tab Extra"/>
@@ -44939,6 +46687,7 @@
               </w:rPr>
               <w:t>வ்ய</w:t>
             </w:r>
+            <w:proofErr w:type="spellStart"/>
             <w:r>
               <w:rPr>
                 <w:rFonts w:ascii="BRH Devanagari Extra" w:hAnsi="BRH Devanagari Extra"/>
@@ -44948,6 +46697,7 @@
               </w:rPr>
               <w:t>óè</w:t>
             </w:r>
+            <w:proofErr w:type="spellEnd"/>
             <w:r>
               <w:rPr>
                 <w:sz w:val="28"/>
@@ -45130,6 +46880,7 @@
               </w:rPr>
               <w:t>வ்ய</w:t>
             </w:r>
+            <w:proofErr w:type="spellStart"/>
             <w:r>
               <w:rPr>
                 <w:rFonts w:ascii="BRH Devanagari Extra" w:hAnsi="BRH Devanagari Extra"/>
@@ -45139,6 +46890,7 @@
               </w:rPr>
               <w:t>óè</w:t>
             </w:r>
+            <w:proofErr w:type="spellEnd"/>
             <w:r>
               <w:rPr>
                 <w:sz w:val="28"/>
@@ -45255,6 +47007,7 @@
               </w:rPr>
               <w:t>ரு</w:t>
             </w:r>
+            <w:proofErr w:type="spellStart"/>
             <w:r>
               <w:rPr>
                 <w:rFonts w:ascii="BRH Devanagari Extra" w:hAnsi="BRH Devanagari Extra"/>
@@ -45264,6 +47017,7 @@
               </w:rPr>
               <w:t>óè</w:t>
             </w:r>
+            <w:proofErr w:type="spellEnd"/>
             <w:r>
               <w:rPr>
                 <w:rFonts w:ascii="BRH Tamil Tab Extra" w:hAnsi="BRH Tamil Tab Extra"/>
@@ -45358,6 +47112,7 @@
               </w:rPr>
               <w:t>ரு</w:t>
             </w:r>
+            <w:proofErr w:type="spellStart"/>
             <w:r>
               <w:rPr>
                 <w:rFonts w:ascii="BRH Devanagari Extra" w:hAnsi="BRH Devanagari Extra"/>
@@ -45367,6 +47122,7 @@
               </w:rPr>
               <w:t>óè</w:t>
             </w:r>
+            <w:proofErr w:type="spellEnd"/>
             <w:r>
               <w:rPr>
                 <w:rFonts w:ascii="BRH Tamil Tab Extra" w:hAnsi="BRH Tamil Tab Extra"/>
@@ -45438,6 +47194,7 @@
               </w:rPr>
               <w:t>ரு</w:t>
             </w:r>
+            <w:proofErr w:type="spellStart"/>
             <w:r>
               <w:rPr>
                 <w:rFonts w:ascii="BRH Devanagari Extra" w:hAnsi="BRH Devanagari Extra"/>
@@ -45447,6 +47204,7 @@
               </w:rPr>
               <w:t>óè</w:t>
             </w:r>
+            <w:proofErr w:type="spellEnd"/>
             <w:r>
               <w:rPr>
                 <w:rFonts w:ascii="BRH Tamil Tab Extra" w:hAnsi="BRH Tamil Tab Extra"/>
@@ -45541,6 +47299,7 @@
               </w:rPr>
               <w:t>ரு</w:t>
             </w:r>
+            <w:proofErr w:type="spellStart"/>
             <w:r>
               <w:rPr>
                 <w:rFonts w:ascii="BRH Devanagari Extra" w:hAnsi="BRH Devanagari Extra"/>
@@ -45550,6 +47309,7 @@
               </w:rPr>
               <w:t>óè</w:t>
             </w:r>
+            <w:proofErr w:type="spellEnd"/>
             <w:r>
               <w:rPr>
                 <w:rFonts w:ascii="BRH Tamil Tab Extra" w:hAnsi="BRH Tamil Tab Extra"/>
@@ -47429,8 +49189,19 @@
                 <w:szCs w:val="28"/>
                 <w:lang w:bidi="ta-IN"/>
               </w:rPr>
-              <w:t>TS 1.4.1.2  Vaakyam</w:t>
-            </w:r>
+              <w:t xml:space="preserve">TS 1.4.1.2  </w:t>
+            </w:r>
+            <w:proofErr w:type="spellStart"/>
+            <w:r>
+              <w:rPr>
+                <w:rFonts w:cs="Arial"/>
+                <w:sz w:val="28"/>
+                <w:szCs w:val="28"/>
+                <w:lang w:bidi="ta-IN"/>
+              </w:rPr>
+              <w:t>Vaakyam</w:t>
+            </w:r>
+            <w:proofErr w:type="spellEnd"/>
           </w:p>
         </w:tc>
         <w:tc>
@@ -48320,7 +50091,27 @@
                 <w:szCs w:val="28"/>
                 <w:lang w:bidi="ta-IN"/>
               </w:rPr>
-              <w:t>TS 1.5.7.4 Vaakyam line 1</w:t>
+              <w:t xml:space="preserve">TS 1.5.7.4 </w:t>
+            </w:r>
+            <w:proofErr w:type="spellStart"/>
+            <w:r>
+              <w:rPr>
+                <w:rFonts w:cs="Arial"/>
+                <w:sz w:val="28"/>
+                <w:szCs w:val="28"/>
+                <w:lang w:bidi="ta-IN"/>
+              </w:rPr>
+              <w:t>Vaakyam</w:t>
+            </w:r>
+            <w:proofErr w:type="spellEnd"/>
+            <w:r>
+              <w:rPr>
+                <w:rFonts w:cs="Arial"/>
+                <w:sz w:val="28"/>
+                <w:szCs w:val="28"/>
+                <w:lang w:bidi="ta-IN"/>
+              </w:rPr>
+              <w:t xml:space="preserve"> line 1</w:t>
             </w:r>
           </w:p>
         </w:tc>
@@ -48855,7 +50646,7 @@
 </file>
 
 <file path=word/endnotes.xml><?xml version="1.0" encoding="utf-8"?>
-<w:endnotes xmlns:wpc="http://schemas.microsoft.com/office/word/2010/wordprocessingCanvas" xmlns:cx="http://schemas.microsoft.com/office/drawing/2014/chartex" xmlns:cx1="http://schemas.microsoft.com/office/drawing/2015/9/8/chartex" xmlns:mc="http://schemas.openxmlformats.org/markup-compatibility/2006" xmlns:o="urn:schemas-microsoft-com:office:office" xmlns:r="http://schemas.openxmlformats.org/officeDocument/2006/relationships" xmlns:m="http://schemas.openxmlformats.org/officeDocument/2006/math" xmlns:v="urn:schemas-microsoft-com:vml" xmlns:wp14="http://schemas.microsoft.com/office/word/2010/wordprocessingDrawing" xmlns:wp="http://schemas.openxmlformats.org/drawingml/2006/wordprocessingDrawing" xmlns:w10="urn:schemas-microsoft-com:office:word" xmlns:w="http://schemas.openxmlformats.org/wordprocessingml/2006/main" xmlns:w14="http://schemas.microsoft.com/office/word/2010/wordml" xmlns:w15="http://schemas.microsoft.com/office/word/2012/wordml" xmlns:w16se="http://schemas.microsoft.com/office/word/2015/wordml/symex" xmlns:wpg="http://schemas.microsoft.com/office/word/2010/wordprocessingGroup" xmlns:wpi="http://schemas.microsoft.com/office/word/2010/wordprocessingInk" xmlns:wne="http://schemas.microsoft.com/office/word/2006/wordml" xmlns:wps="http://schemas.microsoft.com/office/word/2010/wordprocessingShape" mc:Ignorable="w14 w15 w16se wp14">
+<w:endnotes xmlns:wpc="http://schemas.microsoft.com/office/word/2010/wordprocessingCanvas" xmlns:cx="http://schemas.microsoft.com/office/drawing/2014/chartex" xmlns:cx1="http://schemas.microsoft.com/office/drawing/2015/9/8/chartex" xmlns:cx2="http://schemas.microsoft.com/office/drawing/2015/10/21/chartex" xmlns:cx3="http://schemas.microsoft.com/office/drawing/2016/5/9/chartex" xmlns:cx4="http://schemas.microsoft.com/office/drawing/2016/5/10/chartex" xmlns:cx5="http://schemas.microsoft.com/office/drawing/2016/5/11/chartex" xmlns:cx6="http://schemas.microsoft.com/office/drawing/2016/5/12/chartex" xmlns:cx7="http://schemas.microsoft.com/office/drawing/2016/5/13/chartex" xmlns:cx8="http://schemas.microsoft.com/office/drawing/2016/5/14/chartex" xmlns:mc="http://schemas.openxmlformats.org/markup-compatibility/2006" xmlns:aink="http://schemas.microsoft.com/office/drawing/2016/ink" xmlns:am3d="http://schemas.microsoft.com/office/drawing/2017/model3d" xmlns:o="urn:schemas-microsoft-com:office:office" xmlns:r="http://schemas.openxmlformats.org/officeDocument/2006/relationships" xmlns:m="http://schemas.openxmlformats.org/officeDocument/2006/math" xmlns:v="urn:schemas-microsoft-com:vml" xmlns:wp14="http://schemas.microsoft.com/office/word/2010/wordprocessingDrawing" xmlns:wp="http://schemas.openxmlformats.org/drawingml/2006/wordprocessingDrawing" xmlns:w10="urn:schemas-microsoft-com:office:word" xmlns:w="http://schemas.openxmlformats.org/wordprocessingml/2006/main" xmlns:w14="http://schemas.microsoft.com/office/word/2010/wordml" xmlns:w15="http://schemas.microsoft.com/office/word/2012/wordml" xmlns:w16cex="http://schemas.microsoft.com/office/word/2018/wordml/cex" xmlns:w16cid="http://schemas.microsoft.com/office/word/2016/wordml/cid" xmlns:w16="http://schemas.microsoft.com/office/word/2018/wordml" xmlns:w16sdtdh="http://schemas.microsoft.com/office/word/2020/wordml/sdtdatahash" xmlns:w16se="http://schemas.microsoft.com/office/word/2015/wordml/symex" xmlns:wpg="http://schemas.microsoft.com/office/word/2010/wordprocessingGroup" xmlns:wpi="http://schemas.microsoft.com/office/word/2010/wordprocessingInk" xmlns:wne="http://schemas.microsoft.com/office/word/2006/wordml" xmlns:wps="http://schemas.microsoft.com/office/word/2010/wordprocessingShape" mc:Ignorable="w14 w15 w16se w16cid w16 w16cex w16sdtdh wp14">
   <w:endnote w:type="separator" w:id="-1">
     <w:p>
       <w:pPr>
@@ -48880,7 +50671,7 @@
 </file>
 
 <file path=word/footer1.xml><?xml version="1.0" encoding="utf-8"?>
-<w:ftr xmlns:wpc="http://schemas.microsoft.com/office/word/2010/wordprocessingCanvas" xmlns:cx="http://schemas.microsoft.com/office/drawing/2014/chartex" xmlns:cx1="http://schemas.microsoft.com/office/drawing/2015/9/8/chartex" xmlns:mc="http://schemas.openxmlformats.org/markup-compatibility/2006" xmlns:o="urn:schemas-microsoft-com:office:office" xmlns:r="http://schemas.openxmlformats.org/officeDocument/2006/relationships" xmlns:m="http://schemas.openxmlformats.org/officeDocument/2006/math" xmlns:v="urn:schemas-microsoft-com:vml" xmlns:wp14="http://schemas.microsoft.com/office/word/2010/wordprocessingDrawing" xmlns:wp="http://schemas.openxmlformats.org/drawingml/2006/wordprocessingDrawing" xmlns:w10="urn:schemas-microsoft-com:office:word" xmlns:w="http://schemas.openxmlformats.org/wordprocessingml/2006/main" xmlns:w14="http://schemas.microsoft.com/office/word/2010/wordml" xmlns:w15="http://schemas.microsoft.com/office/word/2012/wordml" xmlns:w16se="http://schemas.microsoft.com/office/word/2015/wordml/symex" xmlns:wpg="http://schemas.microsoft.com/office/word/2010/wordprocessingGroup" xmlns:wpi="http://schemas.microsoft.com/office/word/2010/wordprocessingInk" xmlns:wne="http://schemas.microsoft.com/office/word/2006/wordml" xmlns:wps="http://schemas.microsoft.com/office/word/2010/wordprocessingShape" mc:Ignorable="w14 w15 w16se wp14">
+<w:ftr xmlns:wpc="http://schemas.microsoft.com/office/word/2010/wordprocessingCanvas" xmlns:cx="http://schemas.microsoft.com/office/drawing/2014/chartex" xmlns:cx1="http://schemas.microsoft.com/office/drawing/2015/9/8/chartex" xmlns:cx2="http://schemas.microsoft.com/office/drawing/2015/10/21/chartex" xmlns:cx3="http://schemas.microsoft.com/office/drawing/2016/5/9/chartex" xmlns:cx4="http://schemas.microsoft.com/office/drawing/2016/5/10/chartex" xmlns:cx5="http://schemas.microsoft.com/office/drawing/2016/5/11/chartex" xmlns:cx6="http://schemas.microsoft.com/office/drawing/2016/5/12/chartex" xmlns:cx7="http://schemas.microsoft.com/office/drawing/2016/5/13/chartex" xmlns:cx8="http://schemas.microsoft.com/office/drawing/2016/5/14/chartex" xmlns:mc="http://schemas.openxmlformats.org/markup-compatibility/2006" xmlns:aink="http://schemas.microsoft.com/office/drawing/2016/ink" xmlns:am3d="http://schemas.microsoft.com/office/drawing/2017/model3d" xmlns:o="urn:schemas-microsoft-com:office:office" xmlns:r="http://schemas.openxmlformats.org/officeDocument/2006/relationships" xmlns:m="http://schemas.openxmlformats.org/officeDocument/2006/math" xmlns:v="urn:schemas-microsoft-com:vml" xmlns:wp14="http://schemas.microsoft.com/office/word/2010/wordprocessingDrawing" xmlns:wp="http://schemas.openxmlformats.org/drawingml/2006/wordprocessingDrawing" xmlns:w10="urn:schemas-microsoft-com:office:word" xmlns:w="http://schemas.openxmlformats.org/wordprocessingml/2006/main" xmlns:w14="http://schemas.microsoft.com/office/word/2010/wordml" xmlns:w15="http://schemas.microsoft.com/office/word/2012/wordml" xmlns:w16cex="http://schemas.microsoft.com/office/word/2018/wordml/cex" xmlns:w16cid="http://schemas.microsoft.com/office/word/2016/wordml/cid" xmlns:w16="http://schemas.microsoft.com/office/word/2018/wordml" xmlns:w16sdtdh="http://schemas.microsoft.com/office/word/2020/wordml/sdtdatahash" xmlns:w16se="http://schemas.microsoft.com/office/word/2015/wordml/symex" xmlns:wpg="http://schemas.microsoft.com/office/word/2010/wordprocessingGroup" xmlns:wpi="http://schemas.microsoft.com/office/word/2010/wordprocessingInk" xmlns:wne="http://schemas.microsoft.com/office/word/2006/wordml" xmlns:wps="http://schemas.microsoft.com/office/word/2010/wordprocessingShape" mc:Ignorable="w14 w15 w16se w16cid w16 w16cex w16sdtdh wp14">
   <w:p>
     <w:pPr>
       <w:pStyle w:val="Footer"/>
@@ -49037,7 +50828,7 @@
 </file>
 
 <file path=word/footer2.xml><?xml version="1.0" encoding="utf-8"?>
-<w:ftr xmlns:wpc="http://schemas.microsoft.com/office/word/2010/wordprocessingCanvas" xmlns:cx="http://schemas.microsoft.com/office/drawing/2014/chartex" xmlns:cx1="http://schemas.microsoft.com/office/drawing/2015/9/8/chartex" xmlns:mc="http://schemas.openxmlformats.org/markup-compatibility/2006" xmlns:o="urn:schemas-microsoft-com:office:office" xmlns:r="http://schemas.openxmlformats.org/officeDocument/2006/relationships" xmlns:m="http://schemas.openxmlformats.org/officeDocument/2006/math" xmlns:v="urn:schemas-microsoft-com:vml" xmlns:wp14="http://schemas.microsoft.com/office/word/2010/wordprocessingDrawing" xmlns:wp="http://schemas.openxmlformats.org/drawingml/2006/wordprocessingDrawing" xmlns:w10="urn:schemas-microsoft-com:office:word" xmlns:w="http://schemas.openxmlformats.org/wordprocessingml/2006/main" xmlns:w14="http://schemas.microsoft.com/office/word/2010/wordml" xmlns:w15="http://schemas.microsoft.com/office/word/2012/wordml" xmlns:w16se="http://schemas.microsoft.com/office/word/2015/wordml/symex" xmlns:wpg="http://schemas.microsoft.com/office/word/2010/wordprocessingGroup" xmlns:wpi="http://schemas.microsoft.com/office/word/2010/wordprocessingInk" xmlns:wne="http://schemas.microsoft.com/office/word/2006/wordml" xmlns:wps="http://schemas.microsoft.com/office/word/2010/wordprocessingShape" mc:Ignorable="w14 w15 w16se wp14">
+<w:ftr xmlns:wpc="http://schemas.microsoft.com/office/word/2010/wordprocessingCanvas" xmlns:cx="http://schemas.microsoft.com/office/drawing/2014/chartex" xmlns:cx1="http://schemas.microsoft.com/office/drawing/2015/9/8/chartex" xmlns:cx2="http://schemas.microsoft.com/office/drawing/2015/10/21/chartex" xmlns:cx3="http://schemas.microsoft.com/office/drawing/2016/5/9/chartex" xmlns:cx4="http://schemas.microsoft.com/office/drawing/2016/5/10/chartex" xmlns:cx5="http://schemas.microsoft.com/office/drawing/2016/5/11/chartex" xmlns:cx6="http://schemas.microsoft.com/office/drawing/2016/5/12/chartex" xmlns:cx7="http://schemas.microsoft.com/office/drawing/2016/5/13/chartex" xmlns:cx8="http://schemas.microsoft.com/office/drawing/2016/5/14/chartex" xmlns:mc="http://schemas.openxmlformats.org/markup-compatibility/2006" xmlns:aink="http://schemas.microsoft.com/office/drawing/2016/ink" xmlns:am3d="http://schemas.microsoft.com/office/drawing/2017/model3d" xmlns:o="urn:schemas-microsoft-com:office:office" xmlns:r="http://schemas.openxmlformats.org/officeDocument/2006/relationships" xmlns:m="http://schemas.openxmlformats.org/officeDocument/2006/math" xmlns:v="urn:schemas-microsoft-com:vml" xmlns:wp14="http://schemas.microsoft.com/office/word/2010/wordprocessingDrawing" xmlns:wp="http://schemas.openxmlformats.org/drawingml/2006/wordprocessingDrawing" xmlns:w10="urn:schemas-microsoft-com:office:word" xmlns:w="http://schemas.openxmlformats.org/wordprocessingml/2006/main" xmlns:w14="http://schemas.microsoft.com/office/word/2010/wordml" xmlns:w15="http://schemas.microsoft.com/office/word/2012/wordml" xmlns:w16cex="http://schemas.microsoft.com/office/word/2018/wordml/cex" xmlns:w16cid="http://schemas.microsoft.com/office/word/2016/wordml/cid" xmlns:w16="http://schemas.microsoft.com/office/word/2018/wordml" xmlns:w16sdtdh="http://schemas.microsoft.com/office/word/2020/wordml/sdtdatahash" xmlns:w16se="http://schemas.microsoft.com/office/word/2015/wordml/symex" xmlns:wpg="http://schemas.microsoft.com/office/word/2010/wordprocessingGroup" xmlns:wpi="http://schemas.microsoft.com/office/word/2010/wordprocessingInk" xmlns:wne="http://schemas.microsoft.com/office/word/2006/wordml" xmlns:wps="http://schemas.microsoft.com/office/word/2010/wordprocessingShape" mc:Ignorable="w14 w15 w16se w16cid w16 w16cex w16sdtdh wp14">
   <w:p>
     <w:pPr>
       <w:pBdr>
@@ -49198,7 +50989,7 @@
 </file>
 
 <file path=word/footnotes.xml><?xml version="1.0" encoding="utf-8"?>
-<w:footnotes xmlns:wpc="http://schemas.microsoft.com/office/word/2010/wordprocessingCanvas" xmlns:cx="http://schemas.microsoft.com/office/drawing/2014/chartex" xmlns:cx1="http://schemas.microsoft.com/office/drawing/2015/9/8/chartex" xmlns:mc="http://schemas.openxmlformats.org/markup-compatibility/2006" xmlns:o="urn:schemas-microsoft-com:office:office" xmlns:r="http://schemas.openxmlformats.org/officeDocument/2006/relationships" xmlns:m="http://schemas.openxmlformats.org/officeDocument/2006/math" xmlns:v="urn:schemas-microsoft-com:vml" xmlns:wp14="http://schemas.microsoft.com/office/word/2010/wordprocessingDrawing" xmlns:wp="http://schemas.openxmlformats.org/drawingml/2006/wordprocessingDrawing" xmlns:w10="urn:schemas-microsoft-com:office:word" xmlns:w="http://schemas.openxmlformats.org/wordprocessingml/2006/main" xmlns:w14="http://schemas.microsoft.com/office/word/2010/wordml" xmlns:w15="http://schemas.microsoft.com/office/word/2012/wordml" xmlns:w16se="http://schemas.microsoft.com/office/word/2015/wordml/symex" xmlns:wpg="http://schemas.microsoft.com/office/word/2010/wordprocessingGroup" xmlns:wpi="http://schemas.microsoft.com/office/word/2010/wordprocessingInk" xmlns:wne="http://schemas.microsoft.com/office/word/2006/wordml" xmlns:wps="http://schemas.microsoft.com/office/word/2010/wordprocessingShape" mc:Ignorable="w14 w15 w16se wp14">
+<w:footnotes xmlns:wpc="http://schemas.microsoft.com/office/word/2010/wordprocessingCanvas" xmlns:cx="http://schemas.microsoft.com/office/drawing/2014/chartex" xmlns:cx1="http://schemas.microsoft.com/office/drawing/2015/9/8/chartex" xmlns:cx2="http://schemas.microsoft.com/office/drawing/2015/10/21/chartex" xmlns:cx3="http://schemas.microsoft.com/office/drawing/2016/5/9/chartex" xmlns:cx4="http://schemas.microsoft.com/office/drawing/2016/5/10/chartex" xmlns:cx5="http://schemas.microsoft.com/office/drawing/2016/5/11/chartex" xmlns:cx6="http://schemas.microsoft.com/office/drawing/2016/5/12/chartex" xmlns:cx7="http://schemas.microsoft.com/office/drawing/2016/5/13/chartex" xmlns:cx8="http://schemas.microsoft.com/office/drawing/2016/5/14/chartex" xmlns:mc="http://schemas.openxmlformats.org/markup-compatibility/2006" xmlns:aink="http://schemas.microsoft.com/office/drawing/2016/ink" xmlns:am3d="http://schemas.microsoft.com/office/drawing/2017/model3d" xmlns:o="urn:schemas-microsoft-com:office:office" xmlns:r="http://schemas.openxmlformats.org/officeDocument/2006/relationships" xmlns:m="http://schemas.openxmlformats.org/officeDocument/2006/math" xmlns:v="urn:schemas-microsoft-com:vml" xmlns:wp14="http://schemas.microsoft.com/office/word/2010/wordprocessingDrawing" xmlns:wp="http://schemas.openxmlformats.org/drawingml/2006/wordprocessingDrawing" xmlns:w10="urn:schemas-microsoft-com:office:word" xmlns:w="http://schemas.openxmlformats.org/wordprocessingml/2006/main" xmlns:w14="http://schemas.microsoft.com/office/word/2010/wordml" xmlns:w15="http://schemas.microsoft.com/office/word/2012/wordml" xmlns:w16cex="http://schemas.microsoft.com/office/word/2018/wordml/cex" xmlns:w16cid="http://schemas.microsoft.com/office/word/2016/wordml/cid" xmlns:w16="http://schemas.microsoft.com/office/word/2018/wordml" xmlns:w16sdtdh="http://schemas.microsoft.com/office/word/2020/wordml/sdtdatahash" xmlns:w16se="http://schemas.microsoft.com/office/word/2015/wordml/symex" xmlns:wpg="http://schemas.microsoft.com/office/word/2010/wordprocessingGroup" xmlns:wpi="http://schemas.microsoft.com/office/word/2010/wordprocessingInk" xmlns:wne="http://schemas.microsoft.com/office/word/2006/wordml" xmlns:wps="http://schemas.microsoft.com/office/word/2010/wordprocessingShape" mc:Ignorable="w14 w15 w16se w16cid w16 w16cex w16sdtdh wp14">
   <w:footnote w:type="separator" w:id="-1">
     <w:p>
       <w:pPr>
@@ -49223,7 +51014,7 @@
 </file>
 
 <file path=word/header1.xml><?xml version="1.0" encoding="utf-8"?>
-<w:hdr xmlns:wpc="http://schemas.microsoft.com/office/word/2010/wordprocessingCanvas" xmlns:cx="http://schemas.microsoft.com/office/drawing/2014/chartex" xmlns:cx1="http://schemas.microsoft.com/office/drawing/2015/9/8/chartex" xmlns:mc="http://schemas.openxmlformats.org/markup-compatibility/2006" xmlns:o="urn:schemas-microsoft-com:office:office" xmlns:r="http://schemas.openxmlformats.org/officeDocument/2006/relationships" xmlns:m="http://schemas.openxmlformats.org/officeDocument/2006/math" xmlns:v="urn:schemas-microsoft-com:vml" xmlns:wp14="http://schemas.microsoft.com/office/word/2010/wordprocessingDrawing" xmlns:wp="http://schemas.openxmlformats.org/drawingml/2006/wordprocessingDrawing" xmlns:w10="urn:schemas-microsoft-com:office:word" xmlns:w="http://schemas.openxmlformats.org/wordprocessingml/2006/main" xmlns:w14="http://schemas.microsoft.com/office/word/2010/wordml" xmlns:w15="http://schemas.microsoft.com/office/word/2012/wordml" xmlns:w16se="http://schemas.microsoft.com/office/word/2015/wordml/symex" xmlns:wpg="http://schemas.microsoft.com/office/word/2010/wordprocessingGroup" xmlns:wpi="http://schemas.microsoft.com/office/word/2010/wordprocessingInk" xmlns:wne="http://schemas.microsoft.com/office/word/2006/wordml" xmlns:wps="http://schemas.microsoft.com/office/word/2010/wordprocessingShape" mc:Ignorable="w14 w15 w16se wp14">
+<w:hdr xmlns:wpc="http://schemas.microsoft.com/office/word/2010/wordprocessingCanvas" xmlns:cx="http://schemas.microsoft.com/office/drawing/2014/chartex" xmlns:cx1="http://schemas.microsoft.com/office/drawing/2015/9/8/chartex" xmlns:cx2="http://schemas.microsoft.com/office/drawing/2015/10/21/chartex" xmlns:cx3="http://schemas.microsoft.com/office/drawing/2016/5/9/chartex" xmlns:cx4="http://schemas.microsoft.com/office/drawing/2016/5/10/chartex" xmlns:cx5="http://schemas.microsoft.com/office/drawing/2016/5/11/chartex" xmlns:cx6="http://schemas.microsoft.com/office/drawing/2016/5/12/chartex" xmlns:cx7="http://schemas.microsoft.com/office/drawing/2016/5/13/chartex" xmlns:cx8="http://schemas.microsoft.com/office/drawing/2016/5/14/chartex" xmlns:mc="http://schemas.openxmlformats.org/markup-compatibility/2006" xmlns:aink="http://schemas.microsoft.com/office/drawing/2016/ink" xmlns:am3d="http://schemas.microsoft.com/office/drawing/2017/model3d" xmlns:o="urn:schemas-microsoft-com:office:office" xmlns:r="http://schemas.openxmlformats.org/officeDocument/2006/relationships" xmlns:m="http://schemas.openxmlformats.org/officeDocument/2006/math" xmlns:v="urn:schemas-microsoft-com:vml" xmlns:wp14="http://schemas.microsoft.com/office/word/2010/wordprocessingDrawing" xmlns:wp="http://schemas.openxmlformats.org/drawingml/2006/wordprocessingDrawing" xmlns:w10="urn:schemas-microsoft-com:office:word" xmlns:w="http://schemas.openxmlformats.org/wordprocessingml/2006/main" xmlns:w14="http://schemas.microsoft.com/office/word/2010/wordml" xmlns:w15="http://schemas.microsoft.com/office/word/2012/wordml" xmlns:w16cex="http://schemas.microsoft.com/office/word/2018/wordml/cex" xmlns:w16cid="http://schemas.microsoft.com/office/word/2016/wordml/cid" xmlns:w16="http://schemas.microsoft.com/office/word/2018/wordml" xmlns:w16sdtdh="http://schemas.microsoft.com/office/word/2020/wordml/sdtdatahash" xmlns:w16se="http://schemas.microsoft.com/office/word/2015/wordml/symex" xmlns:wpg="http://schemas.microsoft.com/office/word/2010/wordprocessingGroup" xmlns:wpi="http://schemas.microsoft.com/office/word/2010/wordprocessingInk" xmlns:wne="http://schemas.microsoft.com/office/word/2006/wordml" xmlns:wps="http://schemas.microsoft.com/office/word/2010/wordprocessingShape" mc:Ignorable="w14 w15 w16se w16cid w16 w16cex w16sdtdh wp14">
   <w:p>
     <w:pPr>
       <w:pStyle w:val="Header"/>
@@ -49236,7 +51027,7 @@
 </file>
 
 <file path=word/header2.xml><?xml version="1.0" encoding="utf-8"?>
-<w:hdr xmlns:wpc="http://schemas.microsoft.com/office/word/2010/wordprocessingCanvas" xmlns:cx="http://schemas.microsoft.com/office/drawing/2014/chartex" xmlns:cx1="http://schemas.microsoft.com/office/drawing/2015/9/8/chartex" xmlns:mc="http://schemas.openxmlformats.org/markup-compatibility/2006" xmlns:o="urn:schemas-microsoft-com:office:office" xmlns:r="http://schemas.openxmlformats.org/officeDocument/2006/relationships" xmlns:m="http://schemas.openxmlformats.org/officeDocument/2006/math" xmlns:v="urn:schemas-microsoft-com:vml" xmlns:wp14="http://schemas.microsoft.com/office/word/2010/wordprocessingDrawing" xmlns:wp="http://schemas.openxmlformats.org/drawingml/2006/wordprocessingDrawing" xmlns:w10="urn:schemas-microsoft-com:office:word" xmlns:w="http://schemas.openxmlformats.org/wordprocessingml/2006/main" xmlns:w14="http://schemas.microsoft.com/office/word/2010/wordml" xmlns:w15="http://schemas.microsoft.com/office/word/2012/wordml" xmlns:w16se="http://schemas.microsoft.com/office/word/2015/wordml/symex" xmlns:wpg="http://schemas.microsoft.com/office/word/2010/wordprocessingGroup" xmlns:wpi="http://schemas.microsoft.com/office/word/2010/wordprocessingInk" xmlns:wne="http://schemas.microsoft.com/office/word/2006/wordml" xmlns:wps="http://schemas.microsoft.com/office/word/2010/wordprocessingShape" mc:Ignorable="w14 w15 w16se wp14">
+<w:hdr xmlns:wpc="http://schemas.microsoft.com/office/word/2010/wordprocessingCanvas" xmlns:cx="http://schemas.microsoft.com/office/drawing/2014/chartex" xmlns:cx1="http://schemas.microsoft.com/office/drawing/2015/9/8/chartex" xmlns:cx2="http://schemas.microsoft.com/office/drawing/2015/10/21/chartex" xmlns:cx3="http://schemas.microsoft.com/office/drawing/2016/5/9/chartex" xmlns:cx4="http://schemas.microsoft.com/office/drawing/2016/5/10/chartex" xmlns:cx5="http://schemas.microsoft.com/office/drawing/2016/5/11/chartex" xmlns:cx6="http://schemas.microsoft.com/office/drawing/2016/5/12/chartex" xmlns:cx7="http://schemas.microsoft.com/office/drawing/2016/5/13/chartex" xmlns:cx8="http://schemas.microsoft.com/office/drawing/2016/5/14/chartex" xmlns:mc="http://schemas.openxmlformats.org/markup-compatibility/2006" xmlns:aink="http://schemas.microsoft.com/office/drawing/2016/ink" xmlns:am3d="http://schemas.microsoft.com/office/drawing/2017/model3d" xmlns:o="urn:schemas-microsoft-com:office:office" xmlns:r="http://schemas.openxmlformats.org/officeDocument/2006/relationships" xmlns:m="http://schemas.openxmlformats.org/officeDocument/2006/math" xmlns:v="urn:schemas-microsoft-com:vml" xmlns:wp14="http://schemas.microsoft.com/office/word/2010/wordprocessingDrawing" xmlns:wp="http://schemas.openxmlformats.org/drawingml/2006/wordprocessingDrawing" xmlns:w10="urn:schemas-microsoft-com:office:word" xmlns:w="http://schemas.openxmlformats.org/wordprocessingml/2006/main" xmlns:w14="http://schemas.microsoft.com/office/word/2010/wordml" xmlns:w15="http://schemas.microsoft.com/office/word/2012/wordml" xmlns:w16cex="http://schemas.microsoft.com/office/word/2018/wordml/cex" xmlns:w16cid="http://schemas.microsoft.com/office/word/2016/wordml/cid" xmlns:w16="http://schemas.microsoft.com/office/word/2018/wordml" xmlns:w16sdtdh="http://schemas.microsoft.com/office/word/2020/wordml/sdtdatahash" xmlns:w16se="http://schemas.microsoft.com/office/word/2015/wordml/symex" xmlns:wpg="http://schemas.microsoft.com/office/word/2010/wordprocessingGroup" xmlns:wpi="http://schemas.microsoft.com/office/word/2010/wordprocessingInk" xmlns:wne="http://schemas.microsoft.com/office/word/2006/wordml" xmlns:wps="http://schemas.microsoft.com/office/word/2010/wordprocessingShape" mc:Ignorable="w14 w15 w16se w16cid w16 w16cex w16sdtdh wp14">
   <w:p>
     <w:pPr>
       <w:pStyle w:val="Header"/>
@@ -49249,7 +51040,7 @@
 </file>
 
 <file path=word/styles.xml><?xml version="1.0" encoding="utf-8"?>
-<w:styles xmlns:mc="http://schemas.openxmlformats.org/markup-compatibility/2006" xmlns:r="http://schemas.openxmlformats.org/officeDocument/2006/relationships" xmlns:w="http://schemas.openxmlformats.org/wordprocessingml/2006/main" xmlns:w14="http://schemas.microsoft.com/office/word/2010/wordml" xmlns:w15="http://schemas.microsoft.com/office/word/2012/wordml" xmlns:w16se="http://schemas.microsoft.com/office/word/2015/wordml/symex" mc:Ignorable="w14 w15 w16se">
+<w:styles xmlns:mc="http://schemas.openxmlformats.org/markup-compatibility/2006" xmlns:r="http://schemas.openxmlformats.org/officeDocument/2006/relationships" xmlns:w="http://schemas.openxmlformats.org/wordprocessingml/2006/main" xmlns:w14="http://schemas.microsoft.com/office/word/2010/wordml" xmlns:w15="http://schemas.microsoft.com/office/word/2012/wordml" xmlns:w16cex="http://schemas.microsoft.com/office/word/2018/wordml/cex" xmlns:w16cid="http://schemas.microsoft.com/office/word/2016/wordml/cid" xmlns:w16="http://schemas.microsoft.com/office/word/2018/wordml" xmlns:w16sdtdh="http://schemas.microsoft.com/office/word/2020/wordml/sdtdatahash" xmlns:w16se="http://schemas.microsoft.com/office/word/2015/wordml/symex" mc:Ignorable="w14 w15 w16se w16cid w16 w16cex w16sdtdh">
   <w:docDefaults>
     <w:rPrDefault>
       <w:rPr>
@@ -49259,7 +51050,7 @@
     </w:rPrDefault>
     <w:pPrDefault/>
   </w:docDefaults>
-  <w:latentStyles w:defLockedState="0" w:defUIPriority="99" w:defSemiHidden="0" w:defUnhideWhenUsed="0" w:defQFormat="0" w:count="371">
+  <w:latentStyles w:defLockedState="0" w:defUIPriority="99" w:defSemiHidden="0" w:defUnhideWhenUsed="0" w:defQFormat="0" w:count="376">
     <w:lsdException w:name="Normal" w:uiPriority="0" w:qFormat="1"/>
     <w:lsdException w:name="heading 1" w:uiPriority="9" w:qFormat="1"/>
     <w:lsdException w:name="heading 2" w:semiHidden="1" w:uiPriority="9" w:unhideWhenUsed="1" w:qFormat="1"/>
@@ -49365,7 +51156,6 @@
     <w:lsdException w:name="HTML Sample" w:semiHidden="1" w:unhideWhenUsed="1"/>
     <w:lsdException w:name="HTML Typewriter" w:semiHidden="1" w:unhideWhenUsed="1"/>
     <w:lsdException w:name="HTML Variable" w:semiHidden="1" w:unhideWhenUsed="1"/>
-    <w:lsdException w:name="Normal Table" w:semiHidden="1" w:unhideWhenUsed="1"/>
     <w:lsdException w:name="annotation subject" w:semiHidden="1" w:unhideWhenUsed="1"/>
     <w:lsdException w:name="No List" w:semiHidden="1" w:unhideWhenUsed="1"/>
     <w:lsdException w:name="Outline List 1" w:semiHidden="1" w:unhideWhenUsed="1"/>
@@ -49408,11 +51198,8 @@
     <w:lsdException w:name="Table Contemporary" w:semiHidden="1" w:unhideWhenUsed="1"/>
     <w:lsdException w:name="Table Elegant" w:semiHidden="1" w:unhideWhenUsed="1"/>
     <w:lsdException w:name="Table Professional" w:semiHidden="1" w:unhideWhenUsed="1"/>
-    <w:lsdException w:name="Table Subtle 1" w:semiHidden="1" w:unhideWhenUsed="1"/>
     <w:lsdException w:name="Table Subtle 2" w:semiHidden="1" w:unhideWhenUsed="1"/>
     <w:lsdException w:name="Table Web 1" w:semiHidden="1" w:unhideWhenUsed="1"/>
-    <w:lsdException w:name="Table Web 2" w:semiHidden="1" w:unhideWhenUsed="1"/>
-    <w:lsdException w:name="Table Web 3" w:semiHidden="1" w:unhideWhenUsed="1"/>
     <w:lsdException w:name="Balloon Text" w:semiHidden="1" w:unhideWhenUsed="1"/>
     <w:lsdException w:name="Table Grid" w:uiPriority="59"/>
     <w:lsdException w:name="Table Theme" w:semiHidden="1" w:unhideWhenUsed="1"/>
@@ -49631,6 +51418,11 @@
     <w:lsdException w:name="List Table 5 Dark Accent 6" w:uiPriority="50"/>
     <w:lsdException w:name="List Table 6 Colorful Accent 6" w:uiPriority="51"/>
     <w:lsdException w:name="List Table 7 Colorful Accent 6" w:uiPriority="52"/>
+    <w:lsdException w:name="Mention" w:semiHidden="1" w:unhideWhenUsed="1"/>
+    <w:lsdException w:name="Smart Hyperlink" w:semiHidden="1" w:unhideWhenUsed="1"/>
+    <w:lsdException w:name="Hashtag" w:semiHidden="1" w:unhideWhenUsed="1"/>
+    <w:lsdException w:name="Unresolved Mention" w:semiHidden="1" w:unhideWhenUsed="1"/>
+    <w:lsdException w:name="Smart Link" w:semiHidden="1" w:unhideWhenUsed="1"/>
   </w:latentStyles>
   <w:style w:type="paragraph" w:default="1" w:styleId="Normal">
     <w:name w:val="Normal"/>

</xml_diff>

<commit_message>
TS 1 Final loaded 14/07/2021
</commit_message>
<xml_diff>
--- a/saMhitA/01/TS 1 Tamil Corrections.docx
+++ b/saMhitA/01/TS 1 Tamil Corrections.docx
@@ -1,6 +1,6 @@
 
 <file path=word/document.xml><?xml version="1.0" encoding="utf-8"?>
-<w:document xmlns:wpc="http://schemas.microsoft.com/office/word/2010/wordprocessingCanvas" xmlns:cx="http://schemas.microsoft.com/office/drawing/2014/chartex" xmlns:cx1="http://schemas.microsoft.com/office/drawing/2015/9/8/chartex" xmlns:mc="http://schemas.openxmlformats.org/markup-compatibility/2006" xmlns:o="urn:schemas-microsoft-com:office:office" xmlns:r="http://schemas.openxmlformats.org/officeDocument/2006/relationships" xmlns:m="http://schemas.openxmlformats.org/officeDocument/2006/math" xmlns:v="urn:schemas-microsoft-com:vml" xmlns:wp14="http://schemas.microsoft.com/office/word/2010/wordprocessingDrawing" xmlns:wp="http://schemas.openxmlformats.org/drawingml/2006/wordprocessingDrawing" xmlns:w10="urn:schemas-microsoft-com:office:word" xmlns:w="http://schemas.openxmlformats.org/wordprocessingml/2006/main" xmlns:w14="http://schemas.microsoft.com/office/word/2010/wordml" xmlns:w15="http://schemas.microsoft.com/office/word/2012/wordml" xmlns:w16se="http://schemas.microsoft.com/office/word/2015/wordml/symex" xmlns:wpg="http://schemas.microsoft.com/office/word/2010/wordprocessingGroup" xmlns:wpi="http://schemas.microsoft.com/office/word/2010/wordprocessingInk" xmlns:wne="http://schemas.microsoft.com/office/word/2006/wordml" xmlns:wps="http://schemas.microsoft.com/office/word/2010/wordprocessingShape" mc:Ignorable="w14 w15 w16se wp14">
+<w:document xmlns:wpc="http://schemas.microsoft.com/office/word/2010/wordprocessingCanvas" xmlns:cx="http://schemas.microsoft.com/office/drawing/2014/chartex" xmlns:cx1="http://schemas.microsoft.com/office/drawing/2015/9/8/chartex" xmlns:cx2="http://schemas.microsoft.com/office/drawing/2015/10/21/chartex" xmlns:cx3="http://schemas.microsoft.com/office/drawing/2016/5/9/chartex" xmlns:cx4="http://schemas.microsoft.com/office/drawing/2016/5/10/chartex" xmlns:cx5="http://schemas.microsoft.com/office/drawing/2016/5/11/chartex" xmlns:cx6="http://schemas.microsoft.com/office/drawing/2016/5/12/chartex" xmlns:cx7="http://schemas.microsoft.com/office/drawing/2016/5/13/chartex" xmlns:cx8="http://schemas.microsoft.com/office/drawing/2016/5/14/chartex" xmlns:mc="http://schemas.openxmlformats.org/markup-compatibility/2006" xmlns:aink="http://schemas.microsoft.com/office/drawing/2016/ink" xmlns:am3d="http://schemas.microsoft.com/office/drawing/2017/model3d" xmlns:o="urn:schemas-microsoft-com:office:office" xmlns:r="http://schemas.openxmlformats.org/officeDocument/2006/relationships" xmlns:m="http://schemas.openxmlformats.org/officeDocument/2006/math" xmlns:v="urn:schemas-microsoft-com:vml" xmlns:wp14="http://schemas.microsoft.com/office/word/2010/wordprocessingDrawing" xmlns:wp="http://schemas.openxmlformats.org/drawingml/2006/wordprocessingDrawing" xmlns:w10="urn:schemas-microsoft-com:office:word" xmlns:w="http://schemas.openxmlformats.org/wordprocessingml/2006/main" xmlns:w14="http://schemas.microsoft.com/office/word/2010/wordml" xmlns:w15="http://schemas.microsoft.com/office/word/2012/wordml" xmlns:w16cex="http://schemas.microsoft.com/office/word/2018/wordml/cex" xmlns:w16cid="http://schemas.microsoft.com/office/word/2016/wordml/cid" xmlns:w16="http://schemas.microsoft.com/office/word/2018/wordml" xmlns:w16se="http://schemas.microsoft.com/office/word/2015/wordml/symex" xmlns:wpg="http://schemas.microsoft.com/office/word/2010/wordprocessingGroup" xmlns:wpi="http://schemas.microsoft.com/office/word/2010/wordprocessingInk" xmlns:wne="http://schemas.microsoft.com/office/word/2006/wordml" xmlns:wps="http://schemas.microsoft.com/office/word/2010/wordprocessingShape" mc:Ignorable="w14 w15 w16se w16cid w16 w16cex wp14">
   <w:body>
     <w:p>
       <w:pPr>
@@ -81,9 +81,8 @@
           <w:szCs w:val="32"/>
           <w:u w:val="single"/>
         </w:rPr>
-        <w:t xml:space="preserve">Observed </w:t>
+        <w:t>Observed till</w:t>
       </w:r>
-      <w:proofErr w:type="gramStart"/>
       <w:r>
         <w:rPr>
           <w:b/>
@@ -92,7 +91,7 @@
           <w:szCs w:val="32"/>
           <w:u w:val="single"/>
         </w:rPr>
-        <w:t xml:space="preserve">till </w:t>
+        <w:t xml:space="preserve"> </w:t>
       </w:r>
       <w:r>
         <w:rPr>
@@ -100,12 +99,10 @@
           <w:bCs/>
           <w:sz w:val="32"/>
           <w:szCs w:val="32"/>
-          <w:highlight w:val="red"/>
           <w:u w:val="single"/>
         </w:rPr>
-        <w:t>??????</w:t>
+        <w:t>30th June 2021</w:t>
       </w:r>
-      <w:proofErr w:type="gramEnd"/>
     </w:p>
     <w:p>
       <w:pPr>
@@ -265,36 +262,21 @@
               <w:rPr>
                 <w:rFonts w:cs="Arial"/>
                 <w:b/>
-                <w:color w:val="FF0000"/>
-                <w:sz w:val="32"/>
-                <w:szCs w:val="32"/>
-                <w:highlight w:val="cyan"/>
+                <w:bCs/>
+                <w:sz w:val="28"/>
+                <w:szCs w:val="28"/>
               </w:rPr>
             </w:pPr>
             <w:r>
               <w:rPr>
                 <w:rFonts w:cs="Arial"/>
                 <w:b/>
-                <w:color w:val="FF0000"/>
-                <w:sz w:val="32"/>
-                <w:szCs w:val="32"/>
-                <w:highlight w:val="cyan"/>
-              </w:rPr>
-              <w:t xml:space="preserve">1.2.12.2 – </w:t>
-            </w:r>
-            <w:proofErr w:type="spellStart"/>
-            <w:r>
-              <w:rPr>
-                <w:rFonts w:cs="Arial"/>
-                <w:b/>
-                <w:color w:val="FF0000"/>
-                <w:sz w:val="32"/>
-                <w:szCs w:val="32"/>
-                <w:highlight w:val="cyan"/>
-              </w:rPr>
-              <w:t>Vaakyam</w:t>
-            </w:r>
-            <w:proofErr w:type="spellEnd"/>
+                <w:bCs/>
+                <w:sz w:val="28"/>
+                <w:szCs w:val="28"/>
+              </w:rPr>
+              <w:t>TS 1.1.14.1 Padam</w:t>
+            </w:r>
           </w:p>
           <w:p>
             <w:pPr>
@@ -303,33 +285,9 @@
               <w:rPr>
                 <w:rFonts w:cs="Arial"/>
                 <w:b/>
-                <w:color w:val="FF0000"/>
-                <w:sz w:val="32"/>
-                <w:szCs w:val="32"/>
-                <w:highlight w:val="cyan"/>
-              </w:rPr>
-            </w:pPr>
-            <w:r>
-              <w:rPr>
-                <w:rFonts w:cs="Arial"/>
-                <w:b/>
-                <w:color w:val="FF0000"/>
-                <w:sz w:val="32"/>
-                <w:szCs w:val="32"/>
-                <w:highlight w:val="cyan"/>
-              </w:rPr>
-              <w:t>Line No. - 5</w:t>
-            </w:r>
-          </w:p>
-          <w:p>
-            <w:pPr>
-              <w:spacing w:before="0" w:line="240" w:lineRule="auto"/>
-              <w:ind w:left="29"/>
-              <w:rPr>
-                <w:rFonts w:cs="Arial"/>
-                <w:color w:val="000000"/>
-                <w:sz w:val="32"/>
-                <w:szCs w:val="32"/>
+                <w:bCs/>
+                <w:sz w:val="28"/>
+                <w:szCs w:val="28"/>
               </w:rPr>
             </w:pPr>
             <w:proofErr w:type="spellStart"/>
@@ -337,24 +295,33 @@
               <w:rPr>
                 <w:rFonts w:cs="Arial"/>
                 <w:b/>
-                <w:color w:val="FF0000"/>
-                <w:sz w:val="32"/>
-                <w:szCs w:val="32"/>
-                <w:highlight w:val="cyan"/>
-              </w:rPr>
-              <w:t>Panchaati</w:t>
+                <w:bCs/>
+                <w:sz w:val="28"/>
+                <w:szCs w:val="28"/>
+              </w:rPr>
+              <w:t>Pachaati</w:t>
             </w:r>
             <w:proofErr w:type="spellEnd"/>
             <w:r>
               <w:rPr>
                 <w:rFonts w:cs="Arial"/>
                 <w:b/>
-                <w:color w:val="FF0000"/>
-                <w:sz w:val="32"/>
-                <w:szCs w:val="32"/>
-                <w:highlight w:val="cyan"/>
-              </w:rPr>
-              <w:t xml:space="preserve"> No. 23</w:t>
+                <w:bCs/>
+                <w:sz w:val="28"/>
+                <w:szCs w:val="28"/>
+              </w:rPr>
+              <w:t xml:space="preserve"> 25</w:t>
+            </w:r>
+            <w:r>
+              <w:rPr>
+                <w:rFonts w:cs="Arial"/>
+                <w:b/>
+                <w:bCs/>
+                <w:sz w:val="28"/>
+                <w:szCs w:val="28"/>
+              </w:rPr>
+              <w:br/>
+              <w:t>Statement 4</w:t>
             </w:r>
           </w:p>
         </w:tc>
@@ -372,128 +339,129 @@
             <w:pPr>
               <w:spacing w:before="0" w:line="240" w:lineRule="auto"/>
               <w:rPr>
-                <w:rFonts w:ascii="BRH Malayalam Extra" w:hAnsi="BRH Malayalam Extra" w:cs="BRH Malayalam Extra"/>
-                <w:sz w:val="40"/>
-                <w:szCs w:val="36"/>
+                <w:rFonts w:ascii="Latha" w:hAnsi="Latha" w:cs="Latha" w:hint="cs"/>
+                <w:sz w:val="28"/>
+                <w:szCs w:val="28"/>
+                <w:cs/>
+                <w:lang w:bidi="ta-IN"/>
               </w:rPr>
             </w:pPr>
-            <w:proofErr w:type="spellStart"/>
-            <w:r>
-              <w:rPr>
-                <w:rFonts w:ascii="BRH Devanagari Extra" w:hAnsi="BRH Devanagari Extra" w:cs="BRH Devanagari Extra"/>
-                <w:sz w:val="40"/>
-                <w:szCs w:val="40"/>
-              </w:rPr>
-              <w:t>mÉÉþ</w:t>
-            </w:r>
-            <w:r>
-              <w:rPr>
-                <w:rFonts w:ascii="BRH Devanagari Extra" w:hAnsi="BRH Devanagari Extra" w:cs="BRH Devanagari Extra"/>
-                <w:sz w:val="40"/>
-                <w:szCs w:val="40"/>
+            <w:r>
+              <w:rPr>
+                <w:rFonts w:ascii="Latha" w:hAnsi="Latha" w:cs="Latha" w:hint="cs"/>
+                <w:sz w:val="28"/>
+                <w:szCs w:val="28"/>
+                <w:cs/>
+                <w:lang w:bidi="ta-IN"/>
+              </w:rPr>
+              <w:t>ஸ்தோ</w:t>
+            </w:r>
+            <w:r>
+              <w:rPr>
+                <w:rFonts w:ascii="Latha" w:hAnsi="Latha" w:cs="Latha" w:hint="cs"/>
+                <w:sz w:val="28"/>
+                <w:szCs w:val="28"/>
                 <w:highlight w:val="yellow"/>
-              </w:rPr>
-              <w:t>iÉÑ</w:t>
-            </w:r>
-            <w:proofErr w:type="spellEnd"/>
-            <w:r>
-              <w:rPr>
-                <w:rFonts w:ascii="BRH Malayalam Extra" w:hAnsi="BRH Malayalam Extra" w:cs="BRH Devanagari Extra"/>
-                <w:sz w:val="34"/>
-                <w:szCs w:val="40"/>
-              </w:rPr>
-              <w:t>–</w:t>
-            </w:r>
-            <w:r>
-              <w:rPr>
-                <w:rFonts w:ascii="BRH Devanagari Extra" w:hAnsi="BRH Devanagari Extra" w:cs="BRH Devanagari Extra"/>
-                <w:sz w:val="40"/>
-                <w:szCs w:val="40"/>
+                <w:cs/>
+                <w:lang w:bidi="ta-IN"/>
+              </w:rPr>
+              <w:t>ம</w:t>
+            </w:r>
+            <w:r>
+              <w:rPr>
+                <w:rFonts w:ascii="BRH Tamil Tab Extra" w:hAnsi="BRH Tamil Tab Extra" w:cs="Latha" w:hint="cs"/>
+                <w:b/>
+                <w:sz w:val="36"/>
+                <w:szCs w:val="28"/>
+                <w:cs/>
+                <w:lang w:bidi="ta-IN"/>
+              </w:rPr>
+              <w:t>ஞ்</w:t>
+            </w:r>
+            <w:r>
+              <w:rPr>
+                <w:rFonts w:ascii="Latha" w:hAnsi="Latha" w:cs="Latha" w:hint="cs"/>
+                <w:sz w:val="28"/>
+                <w:szCs w:val="28"/>
+                <w:cs/>
+                <w:lang w:bidi="ta-IN"/>
+              </w:rPr>
+              <w:t>ஜனயாமி</w:t>
+            </w:r>
+            <w:r>
+              <w:rPr>
+                <w:rFonts w:ascii="BRH Tamil Tab Extra" w:hAnsi="BRH Tamil Tab Extra"/>
+                <w:b/>
+                <w:sz w:val="36"/>
+                <w:szCs w:val="28"/>
+              </w:rPr>
+              <w:t>…</w:t>
+            </w:r>
+            <w:r>
+              <w:rPr>
+                <w:sz w:val="28"/>
+                <w:szCs w:val="28"/>
               </w:rPr>
               <w:t xml:space="preserve"> </w:t>
             </w:r>
-            <w:proofErr w:type="spellStart"/>
-            <w:r>
-              <w:rPr>
-                <w:rFonts w:ascii="BRH Devanagari Extra" w:hAnsi="BRH Devanagari Extra" w:cs="BRH Devanagari Extra"/>
-                <w:sz w:val="40"/>
-                <w:szCs w:val="40"/>
-              </w:rPr>
-              <w:t>ÍxÉ</w:t>
-            </w:r>
-            <w:proofErr w:type="spellEnd"/>
-            <w:r>
-              <w:rPr>
-                <w:rFonts w:ascii="BRH Malayalam Extra" w:hAnsi="BRH Malayalam Extra" w:cs="BRH Devanagari Extra"/>
-                <w:sz w:val="34"/>
-                <w:szCs w:val="40"/>
-              </w:rPr>
-              <w:t>–</w:t>
-            </w:r>
-            <w:proofErr w:type="spellStart"/>
-            <w:r>
-              <w:rPr>
-                <w:rFonts w:ascii="BRH Devanagari Extra" w:hAnsi="BRH Devanagari Extra" w:cs="BRH Devanagari Extra"/>
-                <w:sz w:val="40"/>
-                <w:szCs w:val="40"/>
-              </w:rPr>
-              <w:t>óè</w:t>
-            </w:r>
-            <w:proofErr w:type="spellEnd"/>
-            <w:r>
-              <w:rPr>
-                <w:rFonts w:ascii="BRH Malayalam Extra" w:hAnsi="BRH Malayalam Extra" w:cs="BRH Devanagari Extra"/>
-                <w:sz w:val="34"/>
-                <w:szCs w:val="40"/>
-              </w:rPr>
-              <w:t>–</w:t>
-            </w:r>
-            <w:proofErr w:type="spellStart"/>
-            <w:r>
-              <w:rPr>
-                <w:rFonts w:ascii="BRH Devanagari Extra" w:hAnsi="BRH Devanagari Extra" w:cs="BRH Devanagari Extra"/>
-                <w:sz w:val="40"/>
-                <w:szCs w:val="40"/>
-              </w:rPr>
-              <w:t>WûÏUþÍxÉ</w:t>
-            </w:r>
-            <w:proofErr w:type="spellEnd"/>
-            <w:r>
-              <w:rPr>
-                <w:rFonts w:ascii="BRH Devanagari Extra" w:hAnsi="BRH Devanagari Extra" w:cs="BRH Devanagari Extra"/>
-                <w:sz w:val="40"/>
-                <w:szCs w:val="40"/>
+            <w:r>
+              <w:rPr>
+                <w:rFonts w:ascii="Latha" w:hAnsi="Latha" w:cs="Latha" w:hint="cs"/>
+                <w:sz w:val="28"/>
+                <w:szCs w:val="28"/>
+                <w:cs/>
+                <w:lang w:bidi="ta-IN"/>
+              </w:rPr>
+              <w:t>நவ்ய</w:t>
+            </w:r>
+            <w:r>
+              <w:rPr>
+                <w:rFonts w:ascii="BRH Tamil Tab Extra" w:hAnsi="BRH Tamil Tab Extra"/>
+                <w:b/>
+                <w:sz w:val="36"/>
+                <w:szCs w:val="28"/>
+              </w:rPr>
+              <w:t>‡</w:t>
+            </w:r>
+            <w:r>
+              <w:rPr>
+                <w:rFonts w:ascii="Latha" w:hAnsi="Latha" w:cs="Latha" w:hint="cs"/>
+                <w:sz w:val="28"/>
+                <w:szCs w:val="28"/>
+                <w:cs/>
+                <w:lang w:bidi="ta-IN"/>
+              </w:rPr>
+              <w:t>ம்</w:t>
+            </w:r>
+            <w:r>
+              <w:rPr>
+                <w:rFonts w:ascii="Mangal" w:hAnsi="Mangal" w:hint="cs"/>
+                <w:sz w:val="28"/>
+                <w:szCs w:val="28"/>
+                <w:cs/>
+                <w:lang w:bidi="ta-IN"/>
               </w:rPr>
               <w:t xml:space="preserve"> </w:t>
             </w:r>
-            <w:proofErr w:type="spellStart"/>
-            <w:r>
-              <w:rPr>
-                <w:rFonts w:ascii="BRH Devanagari Extra" w:hAnsi="BRH Devanagari Extra" w:cs="BRH Devanagari Extra"/>
-                <w:sz w:val="40"/>
-                <w:szCs w:val="40"/>
-              </w:rPr>
-              <w:t>xÉmÉ¦ÉxÉÉ</w:t>
-            </w:r>
-            <w:proofErr w:type="spellEnd"/>
-            <w:r>
-              <w:rPr>
-                <w:rFonts w:ascii="BRH Malayalam Extra" w:hAnsi="BRH Malayalam Extra" w:cs="BRH Devanagari Extra"/>
-                <w:sz w:val="34"/>
-                <w:szCs w:val="40"/>
-              </w:rPr>
-              <w:t>–</w:t>
-            </w:r>
-            <w:proofErr w:type="spellStart"/>
-            <w:r>
-              <w:rPr>
-                <w:rFonts w:ascii="BRH Devanagari Extra" w:hAnsi="BRH Devanagari Extra" w:cs="BRH Devanagari Extra"/>
-                <w:sz w:val="40"/>
-                <w:szCs w:val="40"/>
-              </w:rPr>
-              <w:t>WûÏ</w:t>
-            </w:r>
-            <w:proofErr w:type="spellEnd"/>
+            <w:r>
+              <w:rPr>
+                <w:rFonts w:ascii="Latha" w:hAnsi="Latha" w:cs="Latha"/>
+                <w:b/>
+                <w:sz w:val="28"/>
+                <w:szCs w:val="28"/>
+                <w:lang w:bidi="ta-IN"/>
+              </w:rPr>
+              <w:t>|</w:t>
+            </w:r>
+            <w:r>
+              <w:rPr>
+                <w:rFonts w:ascii="Latha" w:hAnsi="Latha" w:cs="Latha"/>
+                <w:b/>
+                <w:sz w:val="28"/>
+                <w:szCs w:val="28"/>
+              </w:rPr>
+              <w:t>|</w:t>
+            </w:r>
           </w:p>
         </w:tc>
         <w:tc>
@@ -510,130 +478,1244 @@
             <w:pPr>
               <w:spacing w:before="0" w:line="240" w:lineRule="auto"/>
               <w:rPr>
+                <w:rFonts w:ascii="Latha" w:hAnsi="Latha" w:cs="Latha" w:hint="cs"/>
+                <w:sz w:val="28"/>
+                <w:szCs w:val="28"/>
+                <w:cs/>
+                <w:lang w:bidi="ta-IN"/>
+              </w:rPr>
+            </w:pPr>
+            <w:r>
+              <w:rPr>
+                <w:rFonts w:ascii="Latha" w:hAnsi="Latha" w:cs="Latha" w:hint="cs"/>
+                <w:sz w:val="28"/>
+                <w:szCs w:val="28"/>
+                <w:cs/>
+                <w:lang w:bidi="ta-IN"/>
+              </w:rPr>
+              <w:t>ஸ்தோ</w:t>
+            </w:r>
+            <w:r>
+              <w:rPr>
+                <w:rFonts w:ascii="Latha" w:hAnsi="Latha" w:cs="Latha" w:hint="cs"/>
+                <w:sz w:val="28"/>
+                <w:szCs w:val="28"/>
+                <w:highlight w:val="green"/>
+                <w:cs/>
+                <w:lang w:bidi="ta-IN"/>
+              </w:rPr>
+              <w:t>ம</w:t>
+            </w:r>
+            <w:r>
+              <w:rPr>
+                <w:rFonts w:ascii="BRH Tamil Tab Extra" w:hAnsi="BRH Tamil Tab Extra" w:cs="Latha"/>
+                <w:b/>
+                <w:sz w:val="36"/>
+                <w:szCs w:val="28"/>
+              </w:rPr>
+              <w:t>†</w:t>
+            </w:r>
+            <w:r>
+              <w:rPr>
+                <w:rFonts w:ascii="BRH Tamil Tab Extra" w:hAnsi="BRH Tamil Tab Extra" w:cs="Latha" w:hint="cs"/>
+                <w:b/>
+                <w:sz w:val="36"/>
+                <w:szCs w:val="28"/>
+                <w:cs/>
+                <w:lang w:bidi="ta-IN"/>
+              </w:rPr>
+              <w:t>ஞ்</w:t>
+            </w:r>
+            <w:r>
+              <w:rPr>
+                <w:rFonts w:ascii="Latha" w:hAnsi="Latha" w:cs="Latha" w:hint="cs"/>
+                <w:sz w:val="28"/>
+                <w:szCs w:val="28"/>
+                <w:cs/>
+                <w:lang w:bidi="ta-IN"/>
+              </w:rPr>
+              <w:t>ஜனயாமி</w:t>
+            </w:r>
+            <w:r>
+              <w:rPr>
+                <w:rFonts w:ascii="BRH Tamil Tab Extra" w:hAnsi="BRH Tamil Tab Extra"/>
+                <w:b/>
+                <w:sz w:val="36"/>
+                <w:szCs w:val="28"/>
+              </w:rPr>
+              <w:t>…</w:t>
+            </w:r>
+            <w:r>
+              <w:rPr>
+                <w:sz w:val="28"/>
+                <w:szCs w:val="28"/>
+              </w:rPr>
+              <w:t xml:space="preserve"> </w:t>
+            </w:r>
+            <w:r>
+              <w:rPr>
+                <w:rFonts w:ascii="Latha" w:hAnsi="Latha" w:cs="Latha" w:hint="cs"/>
+                <w:sz w:val="28"/>
+                <w:szCs w:val="28"/>
+                <w:cs/>
+                <w:lang w:bidi="ta-IN"/>
+              </w:rPr>
+              <w:t>நவ்ய</w:t>
+            </w:r>
+            <w:r>
+              <w:rPr>
+                <w:rFonts w:ascii="BRH Tamil Tab Extra" w:hAnsi="BRH Tamil Tab Extra"/>
+                <w:b/>
+                <w:sz w:val="36"/>
+                <w:szCs w:val="28"/>
+              </w:rPr>
+              <w:t>‡</w:t>
+            </w:r>
+            <w:r>
+              <w:rPr>
+                <w:rFonts w:ascii="Latha" w:hAnsi="Latha" w:cs="Latha" w:hint="cs"/>
+                <w:sz w:val="28"/>
+                <w:szCs w:val="28"/>
+                <w:cs/>
+                <w:lang w:bidi="ta-IN"/>
+              </w:rPr>
+              <w:t>ம்</w:t>
+            </w:r>
+            <w:r>
+              <w:rPr>
+                <w:rFonts w:ascii="Mangal" w:hAnsi="Mangal" w:hint="cs"/>
+                <w:sz w:val="28"/>
+                <w:szCs w:val="28"/>
+                <w:cs/>
+                <w:lang w:bidi="ta-IN"/>
+              </w:rPr>
+              <w:t xml:space="preserve"> </w:t>
+            </w:r>
+            <w:r>
+              <w:rPr>
+                <w:rFonts w:ascii="Latha" w:hAnsi="Latha" w:cs="Latha"/>
+                <w:b/>
+                <w:sz w:val="28"/>
+                <w:szCs w:val="28"/>
+                <w:lang w:bidi="ta-IN"/>
+              </w:rPr>
+              <w:t>|</w:t>
+            </w:r>
+            <w:r>
+              <w:rPr>
+                <w:rFonts w:ascii="Latha" w:hAnsi="Latha" w:cs="Latha"/>
+                <w:b/>
+                <w:sz w:val="28"/>
+                <w:szCs w:val="28"/>
+              </w:rPr>
+              <w:t>|</w:t>
+            </w:r>
+          </w:p>
+        </w:tc>
+      </w:tr>
+      <w:tr>
+        <w:trPr>
+          <w:trHeight w:val="744"/>
+        </w:trPr>
+        <w:tc>
+          <w:tcPr>
+            <w:tcW w:w="3168" w:type="dxa"/>
+            <w:tcBorders>
+              <w:top w:val="single" w:sz="4" w:space="0" w:color="000000"/>
+              <w:left w:val="single" w:sz="4" w:space="0" w:color="000000"/>
+              <w:bottom w:val="single" w:sz="4" w:space="0" w:color="000000"/>
+              <w:right w:val="single" w:sz="4" w:space="0" w:color="000000"/>
+            </w:tcBorders>
+          </w:tcPr>
+          <w:p>
+            <w:pPr>
+              <w:spacing w:before="0" w:line="240" w:lineRule="auto"/>
+              <w:ind w:left="29"/>
+              <w:rPr>
+                <w:rFonts w:cs="Arial"/>
+                <w:b/>
+                <w:sz w:val="28"/>
+                <w:szCs w:val="28"/>
+              </w:rPr>
+            </w:pPr>
+            <w:r>
+              <w:rPr>
+                <w:rFonts w:cs="Arial"/>
+                <w:b/>
+                <w:sz w:val="28"/>
+                <w:szCs w:val="28"/>
+              </w:rPr>
+              <w:t xml:space="preserve">1.2.12.2 – </w:t>
+            </w:r>
+            <w:proofErr w:type="spellStart"/>
+            <w:r>
+              <w:rPr>
+                <w:rFonts w:cs="Arial"/>
+                <w:b/>
+                <w:sz w:val="28"/>
+                <w:szCs w:val="28"/>
+              </w:rPr>
+              <w:t>Vaakyam</w:t>
+            </w:r>
+            <w:proofErr w:type="spellEnd"/>
+          </w:p>
+          <w:p>
+            <w:pPr>
+              <w:spacing w:before="0" w:line="240" w:lineRule="auto"/>
+              <w:ind w:left="29"/>
+              <w:rPr>
+                <w:rFonts w:cs="Arial"/>
+                <w:b/>
+                <w:sz w:val="28"/>
+                <w:szCs w:val="28"/>
+              </w:rPr>
+            </w:pPr>
+            <w:r>
+              <w:rPr>
+                <w:rFonts w:cs="Arial"/>
+                <w:b/>
+                <w:sz w:val="28"/>
+                <w:szCs w:val="28"/>
+              </w:rPr>
+              <w:t xml:space="preserve">Line No. - </w:t>
+            </w:r>
+            <w:r>
+              <w:rPr>
+                <w:rFonts w:cs="Arial"/>
+                <w:b/>
+                <w:sz w:val="28"/>
+                <w:szCs w:val="28"/>
+              </w:rPr>
+              <w:t>6</w:t>
+            </w:r>
+          </w:p>
+          <w:p>
+            <w:pPr>
+              <w:spacing w:before="0" w:line="240" w:lineRule="auto"/>
+              <w:ind w:left="29"/>
+              <w:rPr>
+                <w:rFonts w:cs="Arial"/>
+                <w:color w:val="000000"/>
+                <w:sz w:val="32"/>
+                <w:szCs w:val="32"/>
+              </w:rPr>
+            </w:pPr>
+            <w:r>
+              <w:rPr>
+                <w:rFonts w:cs="Arial"/>
+                <w:b/>
+                <w:sz w:val="28"/>
+                <w:szCs w:val="28"/>
+              </w:rPr>
+              <w:t>Panchaati No. 23</w:t>
+            </w:r>
+          </w:p>
+        </w:tc>
+        <w:tc>
+          <w:tcPr>
+            <w:tcW w:w="5304" w:type="dxa"/>
+            <w:tcBorders>
+              <w:top w:val="single" w:sz="4" w:space="0" w:color="000000"/>
+              <w:left w:val="single" w:sz="4" w:space="0" w:color="000000"/>
+              <w:bottom w:val="single" w:sz="4" w:space="0" w:color="000000"/>
+              <w:right w:val="single" w:sz="4" w:space="0" w:color="000000"/>
+            </w:tcBorders>
+          </w:tcPr>
+          <w:p>
+            <w:pPr>
+              <w:spacing w:before="0" w:line="240" w:lineRule="auto"/>
+              <w:rPr>
                 <w:rFonts w:ascii="BRH Malayalam Extra" w:hAnsi="BRH Malayalam Extra" w:cs="BRH Malayalam Extra"/>
                 <w:sz w:val="40"/>
                 <w:szCs w:val="36"/>
               </w:rPr>
             </w:pPr>
+            <w:r>
+              <w:rPr>
+                <w:rFonts w:ascii="Latha" w:hAnsi="Latha" w:cs="Latha" w:hint="cs"/>
+                <w:sz w:val="28"/>
+                <w:szCs w:val="28"/>
+                <w:cs/>
+                <w:lang w:bidi="ta-IN"/>
+              </w:rPr>
+              <w:t>பா</w:t>
+            </w:r>
+            <w:r>
+              <w:rPr>
+                <w:rFonts w:ascii="BRH Tamil Tab Extra" w:hAnsi="BRH Tamil Tab Extra"/>
+                <w:b/>
+                <w:sz w:val="36"/>
+                <w:szCs w:val="28"/>
+                <w:highlight w:val="yellow"/>
+              </w:rPr>
+              <w:t>†</w:t>
+            </w:r>
+            <w:r>
+              <w:rPr>
+                <w:rFonts w:ascii="Latha" w:hAnsi="Latha" w:cs="Latha" w:hint="cs"/>
+                <w:sz w:val="28"/>
+                <w:szCs w:val="28"/>
+                <w:highlight w:val="yellow"/>
+                <w:cs/>
+                <w:lang w:bidi="ta-IN"/>
+              </w:rPr>
+              <w:t>து</w:t>
+            </w:r>
+            <w:r>
+              <w:rPr>
+                <w:rFonts w:ascii="BRH Tamil Tab Extra" w:hAnsi="BRH Tamil Tab Extra"/>
+                <w:b/>
+                <w:sz w:val="36"/>
+                <w:szCs w:val="28"/>
+              </w:rPr>
+              <w:t>…</w:t>
+            </w:r>
+            <w:r>
+              <w:rPr>
+                <w:sz w:val="28"/>
+                <w:szCs w:val="28"/>
+              </w:rPr>
+              <w:t xml:space="preserve"> </w:t>
+            </w:r>
+            <w:r>
+              <w:rPr>
+                <w:rFonts w:ascii="Latha" w:hAnsi="Latha" w:cs="Latha" w:hint="cs"/>
+                <w:sz w:val="28"/>
+                <w:szCs w:val="28"/>
+                <w:cs/>
+                <w:lang w:bidi="ta-IN"/>
+              </w:rPr>
+              <w:t>ஸி</w:t>
+            </w:r>
+            <w:r>
+              <w:rPr>
+                <w:rFonts w:ascii="BRH Tamil Tab Extra" w:hAnsi="BRH Tamil Tab Extra"/>
+                <w:b/>
+                <w:sz w:val="36"/>
+                <w:szCs w:val="28"/>
+              </w:rPr>
+              <w:t>…</w:t>
+            </w:r>
             <w:proofErr w:type="spellStart"/>
             <w:r>
               <w:rPr>
-                <w:rFonts w:ascii="BRH Devanagari Extra" w:hAnsi="BRH Devanagari Extra" w:cs="BRH Devanagari Extra"/>
+                <w:rFonts w:ascii="BRH Devanagari Extra" w:hAnsi="BRH Devanagari Extra"/>
+                <w:b/>
+                <w:sz w:val="36"/>
+                <w:szCs w:val="28"/>
+              </w:rPr>
+              <w:t>óè</w:t>
+            </w:r>
+            <w:proofErr w:type="spellEnd"/>
+            <w:r>
+              <w:rPr>
+                <w:rFonts w:ascii="BRH Tamil Tab Extra" w:hAnsi="BRH Tamil Tab Extra"/>
+                <w:b/>
+                <w:sz w:val="36"/>
+                <w:szCs w:val="28"/>
+              </w:rPr>
+              <w:t>…</w:t>
+            </w:r>
+            <w:r>
+              <w:rPr>
+                <w:rFonts w:ascii="Latha" w:hAnsi="Latha" w:cs="Latha" w:hint="cs"/>
+                <w:sz w:val="28"/>
+                <w:szCs w:val="28"/>
+                <w:cs/>
+                <w:lang w:bidi="ta-IN"/>
+              </w:rPr>
+              <w:t>ஹீர</w:t>
+            </w:r>
+            <w:r>
+              <w:rPr>
+                <w:rFonts w:ascii="BRH Tamil Tab Extra" w:hAnsi="BRH Tamil Tab Extra"/>
+                <w:b/>
+                <w:sz w:val="36"/>
+                <w:szCs w:val="28"/>
+              </w:rPr>
+              <w:t>†</w:t>
+            </w:r>
+            <w:r>
+              <w:rPr>
+                <w:rFonts w:ascii="Latha" w:hAnsi="Latha" w:cs="Latha" w:hint="cs"/>
+                <w:sz w:val="28"/>
+                <w:szCs w:val="28"/>
+                <w:cs/>
+                <w:lang w:bidi="ta-IN"/>
+              </w:rPr>
+              <w:t>ஸி</w:t>
+            </w:r>
+            <w:r>
+              <w:rPr>
+                <w:rFonts w:ascii="Mangal" w:hAnsi="Mangal" w:hint="cs"/>
+                <w:sz w:val="28"/>
+                <w:szCs w:val="28"/>
+                <w:cs/>
+                <w:lang w:bidi="ta-IN"/>
+              </w:rPr>
+              <w:t xml:space="preserve"> </w:t>
+            </w:r>
+            <w:r>
+              <w:rPr>
+                <w:rFonts w:ascii="Latha" w:hAnsi="Latha" w:cs="Latha" w:hint="cs"/>
+                <w:sz w:val="28"/>
+                <w:szCs w:val="28"/>
+                <w:cs/>
+                <w:lang w:bidi="ta-IN"/>
+              </w:rPr>
+              <w:t>ஸபத்னஸா</w:t>
+            </w:r>
+            <w:r>
+              <w:rPr>
+                <w:rFonts w:ascii="BRH Tamil Tab Extra" w:hAnsi="BRH Tamil Tab Extra"/>
+                <w:b/>
+                <w:sz w:val="36"/>
+                <w:szCs w:val="28"/>
+              </w:rPr>
+              <w:t>…</w:t>
+            </w:r>
+            <w:r>
+              <w:rPr>
+                <w:rFonts w:ascii="Latha" w:hAnsi="Latha" w:cs="Latha" w:hint="cs"/>
+                <w:sz w:val="28"/>
+                <w:szCs w:val="28"/>
+                <w:cs/>
+                <w:lang w:bidi="ta-IN"/>
+              </w:rPr>
+              <w:t>ஹீ</w:t>
+            </w:r>
+          </w:p>
+        </w:tc>
+        <w:tc>
+          <w:tcPr>
+            <w:tcW w:w="5103" w:type="dxa"/>
+            <w:tcBorders>
+              <w:top w:val="single" w:sz="4" w:space="0" w:color="000000"/>
+              <w:left w:val="single" w:sz="4" w:space="0" w:color="000000"/>
+              <w:bottom w:val="single" w:sz="4" w:space="0" w:color="000000"/>
+              <w:right w:val="single" w:sz="4" w:space="0" w:color="000000"/>
+            </w:tcBorders>
+          </w:tcPr>
+          <w:p>
+            <w:pPr>
+              <w:spacing w:before="0" w:line="240" w:lineRule="auto"/>
+              <w:rPr>
+                <w:rFonts w:ascii="BRH Malayalam Extra" w:hAnsi="BRH Malayalam Extra" w:cs="BRH Malayalam Extra"/>
                 <w:sz w:val="40"/>
-                <w:szCs w:val="40"/>
-              </w:rPr>
-              <w:t>mÉÉþ</w:t>
-            </w:r>
-            <w:r>
-              <w:rPr>
-                <w:rFonts w:ascii="BRH Devanagari Extra" w:hAnsi="BRH Devanagari Extra" w:cs="BRH Devanagari Extra"/>
-                <w:sz w:val="40"/>
-                <w:szCs w:val="40"/>
+                <w:szCs w:val="36"/>
+              </w:rPr>
+            </w:pPr>
+            <w:r>
+              <w:rPr>
+                <w:rFonts w:ascii="Latha" w:hAnsi="Latha" w:cs="Latha" w:hint="cs"/>
+                <w:sz w:val="28"/>
+                <w:szCs w:val="28"/>
+                <w:cs/>
+                <w:lang w:bidi="ta-IN"/>
+              </w:rPr>
+              <w:t>பா</w:t>
+            </w:r>
+            <w:r>
+              <w:rPr>
+                <w:rFonts w:ascii="BRH Tamil Tab Extra" w:hAnsi="BRH Tamil Tab Extra"/>
+                <w:b/>
+                <w:sz w:val="36"/>
+                <w:szCs w:val="28"/>
+              </w:rPr>
+              <w:t>†</w:t>
+            </w:r>
+            <w:r>
+              <w:rPr>
+                <w:rFonts w:ascii="Latha" w:hAnsi="Latha" w:cs="Latha" w:hint="cs"/>
+                <w:sz w:val="28"/>
+                <w:szCs w:val="28"/>
                 <w:highlight w:val="green"/>
-              </w:rPr>
-              <w:t>iÉÑ</w:t>
+                <w:cs/>
+                <w:lang w:bidi="ta-IN"/>
+              </w:rPr>
+              <w:t>து</w:t>
+            </w:r>
+            <w:r>
+              <w:rPr>
+                <w:sz w:val="28"/>
+                <w:szCs w:val="28"/>
+              </w:rPr>
+              <w:t xml:space="preserve"> </w:t>
+            </w:r>
+            <w:r>
+              <w:rPr>
+                <w:rFonts w:ascii="Latha" w:hAnsi="Latha" w:cs="Latha" w:hint="cs"/>
+                <w:sz w:val="28"/>
+                <w:szCs w:val="28"/>
+                <w:cs/>
+                <w:lang w:bidi="ta-IN"/>
+              </w:rPr>
+              <w:t>ஸி</w:t>
+            </w:r>
+            <w:r>
+              <w:rPr>
+                <w:rFonts w:ascii="BRH Tamil Tab Extra" w:hAnsi="BRH Tamil Tab Extra"/>
+                <w:b/>
+                <w:sz w:val="36"/>
+                <w:szCs w:val="28"/>
+              </w:rPr>
+              <w:t>…</w:t>
+            </w:r>
+            <w:proofErr w:type="spellStart"/>
+            <w:r>
+              <w:rPr>
+                <w:rFonts w:ascii="BRH Devanagari Extra" w:hAnsi="BRH Devanagari Extra"/>
+                <w:b/>
+                <w:sz w:val="36"/>
+                <w:szCs w:val="28"/>
+              </w:rPr>
+              <w:t>óè</w:t>
             </w:r>
             <w:proofErr w:type="spellEnd"/>
             <w:r>
               <w:rPr>
-                <w:rFonts w:ascii="BRH Devanagari Extra" w:hAnsi="BRH Devanagari Extra" w:cs="BRH Devanagari Extra"/>
-                <w:sz w:val="40"/>
-                <w:szCs w:val="40"/>
+                <w:rFonts w:ascii="BRH Tamil Tab Extra" w:hAnsi="BRH Tamil Tab Extra"/>
+                <w:b/>
+                <w:sz w:val="36"/>
+                <w:szCs w:val="28"/>
+              </w:rPr>
+              <w:t>…</w:t>
+            </w:r>
+            <w:r>
+              <w:rPr>
+                <w:rFonts w:ascii="Latha" w:hAnsi="Latha" w:cs="Latha" w:hint="cs"/>
+                <w:sz w:val="28"/>
+                <w:szCs w:val="28"/>
+                <w:cs/>
+                <w:lang w:bidi="ta-IN"/>
+              </w:rPr>
+              <w:t>ஹீர</w:t>
+            </w:r>
+            <w:r>
+              <w:rPr>
+                <w:rFonts w:ascii="BRH Tamil Tab Extra" w:hAnsi="BRH Tamil Tab Extra"/>
+                <w:b/>
+                <w:sz w:val="36"/>
+                <w:szCs w:val="28"/>
+              </w:rPr>
+              <w:t>†</w:t>
+            </w:r>
+            <w:r>
+              <w:rPr>
+                <w:rFonts w:ascii="Latha" w:hAnsi="Latha" w:cs="Latha" w:hint="cs"/>
+                <w:sz w:val="28"/>
+                <w:szCs w:val="28"/>
+                <w:cs/>
+                <w:lang w:bidi="ta-IN"/>
+              </w:rPr>
+              <w:t>ஸி</w:t>
+            </w:r>
+            <w:r>
+              <w:rPr>
+                <w:rFonts w:ascii="Mangal" w:hAnsi="Mangal" w:hint="cs"/>
+                <w:sz w:val="28"/>
+                <w:szCs w:val="28"/>
+                <w:cs/>
+                <w:lang w:bidi="ta-IN"/>
               </w:rPr>
               <w:t xml:space="preserve"> </w:t>
             </w:r>
+            <w:r>
+              <w:rPr>
+                <w:rFonts w:ascii="Latha" w:hAnsi="Latha" w:cs="Latha" w:hint="cs"/>
+                <w:sz w:val="28"/>
+                <w:szCs w:val="28"/>
+                <w:cs/>
+                <w:lang w:bidi="ta-IN"/>
+              </w:rPr>
+              <w:t>ஸபத்னஸா</w:t>
+            </w:r>
+            <w:r>
+              <w:rPr>
+                <w:rFonts w:ascii="BRH Tamil Tab Extra" w:hAnsi="BRH Tamil Tab Extra"/>
+                <w:b/>
+                <w:sz w:val="36"/>
+                <w:szCs w:val="28"/>
+              </w:rPr>
+              <w:t>…</w:t>
+            </w:r>
+            <w:r>
+              <w:rPr>
+                <w:rFonts w:ascii="Latha" w:hAnsi="Latha" w:cs="Latha" w:hint="cs"/>
+                <w:sz w:val="28"/>
+                <w:szCs w:val="28"/>
+                <w:cs/>
+                <w:lang w:bidi="ta-IN"/>
+              </w:rPr>
+              <w:t>ஹீ</w:t>
+            </w:r>
+          </w:p>
+        </w:tc>
+      </w:tr>
+      <w:tr>
+        <w:trPr>
+          <w:trHeight w:val="744"/>
+        </w:trPr>
+        <w:tc>
+          <w:tcPr>
+            <w:tcW w:w="3168" w:type="dxa"/>
+            <w:tcBorders>
+              <w:top w:val="single" w:sz="4" w:space="0" w:color="000000"/>
+              <w:left w:val="single" w:sz="4" w:space="0" w:color="000000"/>
+              <w:bottom w:val="single" w:sz="4" w:space="0" w:color="000000"/>
+              <w:right w:val="single" w:sz="4" w:space="0" w:color="000000"/>
+            </w:tcBorders>
+          </w:tcPr>
+          <w:p>
+            <w:pPr>
+              <w:widowControl w:val="0"/>
+              <w:autoSpaceDE w:val="0"/>
+              <w:autoSpaceDN w:val="0"/>
+              <w:adjustRightInd w:val="0"/>
+              <w:spacing w:before="0" w:line="240" w:lineRule="auto"/>
+              <w:rPr>
+                <w:rFonts w:cs="Arial"/>
+                <w:b/>
+                <w:sz w:val="28"/>
+                <w:szCs w:val="28"/>
+              </w:rPr>
+            </w:pPr>
+            <w:r>
+              <w:rPr>
+                <w:rFonts w:cs="Arial"/>
+                <w:b/>
+                <w:sz w:val="28"/>
+                <w:szCs w:val="28"/>
+              </w:rPr>
+              <w:t xml:space="preserve">TS 1.3.8.2 – </w:t>
+            </w:r>
             <w:proofErr w:type="spellStart"/>
             <w:r>
               <w:rPr>
-                <w:rFonts w:ascii="BRH Devanagari Extra" w:hAnsi="BRH Devanagari Extra" w:cs="BRH Devanagari Extra"/>
-                <w:sz w:val="40"/>
-                <w:szCs w:val="40"/>
-              </w:rPr>
-              <w:t>ÍxÉ</w:t>
+                <w:rFonts w:cs="Arial"/>
+                <w:b/>
+                <w:sz w:val="28"/>
+                <w:szCs w:val="28"/>
+              </w:rPr>
+              <w:t>Vaakyam</w:t>
             </w:r>
             <w:proofErr w:type="spellEnd"/>
-            <w:r>
-              <w:rPr>
-                <w:rFonts w:ascii="BRH Malayalam Extra" w:hAnsi="BRH Malayalam Extra" w:cs="BRH Devanagari Extra"/>
-                <w:sz w:val="34"/>
-                <w:szCs w:val="40"/>
-              </w:rPr>
-              <w:t>–</w:t>
-            </w:r>
-            <w:proofErr w:type="spellStart"/>
-            <w:r>
-              <w:rPr>
-                <w:rFonts w:ascii="BRH Devanagari Extra" w:hAnsi="BRH Devanagari Extra" w:cs="BRH Devanagari Extra"/>
-                <w:sz w:val="40"/>
-                <w:szCs w:val="40"/>
-              </w:rPr>
-              <w:t>óè</w:t>
-            </w:r>
-            <w:proofErr w:type="spellEnd"/>
-            <w:r>
-              <w:rPr>
-                <w:rFonts w:ascii="BRH Malayalam Extra" w:hAnsi="BRH Malayalam Extra" w:cs="BRH Devanagari Extra"/>
-                <w:sz w:val="34"/>
-                <w:szCs w:val="40"/>
-              </w:rPr>
-              <w:t>–</w:t>
-            </w:r>
-            <w:proofErr w:type="spellStart"/>
-            <w:r>
-              <w:rPr>
-                <w:rFonts w:ascii="BRH Devanagari Extra" w:hAnsi="BRH Devanagari Extra" w:cs="BRH Devanagari Extra"/>
-                <w:sz w:val="40"/>
-                <w:szCs w:val="40"/>
-              </w:rPr>
-              <w:t>WûÏUþÍxÉ</w:t>
-            </w:r>
-            <w:proofErr w:type="spellEnd"/>
-            <w:r>
-              <w:rPr>
-                <w:rFonts w:ascii="BRH Devanagari Extra" w:hAnsi="BRH Devanagari Extra" w:cs="BRH Devanagari Extra"/>
-                <w:sz w:val="40"/>
-                <w:szCs w:val="40"/>
+          </w:p>
+          <w:p>
+            <w:pPr>
+              <w:widowControl w:val="0"/>
+              <w:autoSpaceDE w:val="0"/>
+              <w:autoSpaceDN w:val="0"/>
+              <w:adjustRightInd w:val="0"/>
+              <w:spacing w:before="0" w:line="240" w:lineRule="auto"/>
+              <w:rPr>
+                <w:rFonts w:cs="Arial"/>
+                <w:b/>
+                <w:sz w:val="28"/>
+                <w:szCs w:val="28"/>
+              </w:rPr>
+            </w:pPr>
+            <w:r>
+              <w:rPr>
+                <w:rFonts w:cs="Arial"/>
+                <w:b/>
+                <w:sz w:val="28"/>
+                <w:szCs w:val="28"/>
+              </w:rPr>
+              <w:t>Line No. 2</w:t>
+            </w:r>
+          </w:p>
+          <w:p>
+            <w:pPr>
+              <w:spacing w:before="0" w:line="240" w:lineRule="auto"/>
+              <w:ind w:left="29"/>
+              <w:rPr>
+                <w:rFonts w:cs="Arial"/>
+                <w:b/>
+                <w:sz w:val="28"/>
+                <w:szCs w:val="28"/>
+              </w:rPr>
+            </w:pPr>
+            <w:r>
+              <w:rPr>
+                <w:rFonts w:cs="Arial"/>
+                <w:b/>
+                <w:sz w:val="28"/>
+                <w:szCs w:val="28"/>
+              </w:rPr>
+              <w:t>Panchaati No. 15</w:t>
+            </w:r>
+          </w:p>
+        </w:tc>
+        <w:tc>
+          <w:tcPr>
+            <w:tcW w:w="5304" w:type="dxa"/>
+            <w:tcBorders>
+              <w:top w:val="single" w:sz="4" w:space="0" w:color="000000"/>
+              <w:left w:val="single" w:sz="4" w:space="0" w:color="000000"/>
+              <w:bottom w:val="single" w:sz="4" w:space="0" w:color="000000"/>
+              <w:right w:val="single" w:sz="4" w:space="0" w:color="000000"/>
+            </w:tcBorders>
+          </w:tcPr>
+          <w:p>
+            <w:pPr>
+              <w:spacing w:before="0" w:line="240" w:lineRule="auto"/>
+              <w:rPr>
+                <w:rFonts w:ascii="Latha" w:hAnsi="Latha" w:cs="Latha" w:hint="cs"/>
+                <w:sz w:val="28"/>
+                <w:szCs w:val="28"/>
+                <w:cs/>
+                <w:lang w:bidi="ta-IN"/>
+              </w:rPr>
+            </w:pPr>
+            <w:r>
+              <w:rPr>
+                <w:rFonts w:ascii="Latha" w:hAnsi="Latha" w:cs="Latha" w:hint="cs"/>
+                <w:sz w:val="28"/>
+                <w:szCs w:val="28"/>
+                <w:cs/>
+                <w:lang w:bidi="ta-IN"/>
+              </w:rPr>
+              <w:t>ய</w:t>
+            </w:r>
+            <w:r>
+              <w:rPr>
+                <w:rFonts w:ascii="BRH Tamil Tab Extra" w:hAnsi="BRH Tamil Tab Extra"/>
+                <w:b/>
+                <w:sz w:val="36"/>
+                <w:szCs w:val="28"/>
+              </w:rPr>
+              <w:t>…</w:t>
+            </w:r>
+            <w:r>
+              <w:rPr>
+                <w:rFonts w:ascii="Latha" w:hAnsi="Latha" w:cs="Latha" w:hint="cs"/>
+                <w:sz w:val="28"/>
+                <w:szCs w:val="28"/>
+                <w:cs/>
+                <w:lang w:bidi="ta-IN"/>
+              </w:rPr>
+              <w:t>ஜ்ஞபதி</w:t>
+            </w:r>
+            <w:r>
+              <w:rPr>
+                <w:rFonts w:ascii="BRH Tamil Tab Extra" w:hAnsi="BRH Tamil Tab Extra"/>
+                <w:b/>
+                <w:sz w:val="36"/>
+                <w:szCs w:val="28"/>
+              </w:rPr>
+              <w:t>†</w:t>
+            </w:r>
+            <w:r>
+              <w:rPr>
+                <w:rFonts w:ascii="Latha" w:hAnsi="Latha" w:cs="Latha" w:hint="cs"/>
+                <w:sz w:val="28"/>
+                <w:szCs w:val="28"/>
+                <w:cs/>
+                <w:lang w:bidi="ta-IN"/>
+              </w:rPr>
+              <w:t>ந்</w:t>
+            </w:r>
+            <w:r>
+              <w:rPr>
+                <w:rFonts w:ascii="Latha" w:hAnsi="Latha" w:cs="Latha" w:hint="cs"/>
+                <w:sz w:val="28"/>
+                <w:szCs w:val="28"/>
+                <w:cs/>
+                <w:lang w:bidi="ta-IN"/>
+              </w:rPr>
+              <w:t>தா</w:t>
+            </w:r>
+            <w:r>
+              <w:rPr>
+                <w:rFonts w:ascii="Latha" w:hAnsi="Latha" w:cs="Latha" w:hint="cs"/>
+                <w:b/>
+                <w:bCs/>
+                <w:position w:val="-12"/>
+                <w:sz w:val="28"/>
+                <w:szCs w:val="28"/>
+                <w:cs/>
+                <w:lang w:bidi="ta-IN"/>
+              </w:rPr>
+              <w:t>4</w:t>
+            </w:r>
+            <w:r>
+              <w:rPr>
+                <w:rFonts w:ascii="Latha" w:hAnsi="Latha" w:cs="Latha" w:hint="cs"/>
+                <w:b/>
+                <w:bCs/>
+                <w:i/>
+                <w:sz w:val="28"/>
+                <w:szCs w:val="28"/>
+                <w:cs/>
+                <w:lang w:bidi="ta-IN"/>
+              </w:rPr>
+              <w:t>:</w:t>
+            </w:r>
+            <w:r>
+              <w:rPr>
+                <w:rFonts w:ascii="Mangal" w:hAnsi="Mangal" w:hint="cs"/>
+                <w:sz w:val="28"/>
+                <w:szCs w:val="28"/>
+                <w:cs/>
+                <w:lang w:bidi="ta-IN"/>
               </w:rPr>
               <w:t xml:space="preserve"> </w:t>
             </w:r>
-            <w:proofErr w:type="spellStart"/>
-            <w:r>
-              <w:rPr>
-                <w:rFonts w:ascii="BRH Devanagari Extra" w:hAnsi="BRH Devanagari Extra" w:cs="BRH Devanagari Extra"/>
-                <w:sz w:val="40"/>
-                <w:szCs w:val="40"/>
-              </w:rPr>
-              <w:t>xÉmÉ¦É</w:t>
-            </w:r>
-            <w:bookmarkStart w:id="0" w:name="_GoBack"/>
-            <w:bookmarkEnd w:id="0"/>
-            <w:r>
-              <w:rPr>
-                <w:rFonts w:ascii="BRH Devanagari Extra" w:hAnsi="BRH Devanagari Extra" w:cs="BRH Devanagari Extra"/>
-                <w:sz w:val="40"/>
-                <w:szCs w:val="40"/>
-              </w:rPr>
-              <w:t>xÉÉ</w:t>
-            </w:r>
-            <w:proofErr w:type="spellEnd"/>
-            <w:r>
-              <w:rPr>
-                <w:rFonts w:ascii="BRH Malayalam Extra" w:hAnsi="BRH Malayalam Extra" w:cs="BRH Devanagari Extra"/>
-                <w:sz w:val="34"/>
-                <w:szCs w:val="40"/>
-              </w:rPr>
-              <w:t>–</w:t>
-            </w:r>
-            <w:proofErr w:type="spellStart"/>
-            <w:r>
-              <w:rPr>
-                <w:rFonts w:ascii="BRH Devanagari Extra" w:hAnsi="BRH Devanagari Extra" w:cs="BRH Devanagari Extra"/>
-                <w:sz w:val="40"/>
-                <w:szCs w:val="40"/>
-              </w:rPr>
-              <w:t>WûÏ</w:t>
-            </w:r>
-            <w:proofErr w:type="spellEnd"/>
+            <w:r>
+              <w:rPr>
+                <w:rFonts w:ascii="Latha" w:hAnsi="Latha" w:cs="Latha" w:hint="cs"/>
+                <w:sz w:val="28"/>
+                <w:szCs w:val="28"/>
+                <w:highlight w:val="yellow"/>
+                <w:cs/>
+                <w:lang w:bidi="ta-IN"/>
+              </w:rPr>
+              <w:t>ப்</w:t>
+            </w:r>
+            <w:r>
+              <w:rPr>
+                <w:rFonts w:ascii="Latha" w:hAnsi="Latha" w:cs="Latha" w:hint="cs"/>
+                <w:b/>
+                <w:i/>
+                <w:iCs/>
+                <w:sz w:val="32"/>
+                <w:szCs w:val="28"/>
+                <w:highlight w:val="yellow"/>
+                <w:cs/>
+                <w:lang w:bidi="ta-IN"/>
+              </w:rPr>
+              <w:t>ரு</w:t>
+            </w:r>
+            <w:r>
+              <w:rPr>
+                <w:rFonts w:ascii="Latha" w:hAnsi="Latha" w:cs="Latha" w:hint="cs"/>
+                <w:sz w:val="28"/>
+                <w:szCs w:val="28"/>
+                <w:cs/>
+                <w:lang w:bidi="ta-IN"/>
+              </w:rPr>
+              <w:t>தி</w:t>
+            </w:r>
+            <w:r>
+              <w:rPr>
+                <w:rFonts w:ascii="BRH Tamil Tab Extra" w:hAnsi="BRH Tamil Tab Extra"/>
+                <w:b/>
+                <w:sz w:val="36"/>
+                <w:szCs w:val="28"/>
+              </w:rPr>
+              <w:t>…</w:t>
+            </w:r>
+            <w:r>
+              <w:rPr>
+                <w:rFonts w:ascii="Latha" w:hAnsi="Latha" w:cs="Latha" w:hint="cs"/>
+                <w:b/>
+                <w:bCs/>
+                <w:position w:val="-12"/>
+                <w:sz w:val="28"/>
+                <w:szCs w:val="28"/>
+                <w:cs/>
+                <w:lang w:bidi="ta-IN"/>
+              </w:rPr>
+              <w:t>2</w:t>
+            </w:r>
+            <w:r>
+              <w:rPr>
+                <w:rFonts w:ascii="Latha" w:hAnsi="Latha" w:cs="Latha" w:hint="cs"/>
+                <w:sz w:val="28"/>
+                <w:szCs w:val="28"/>
+                <w:cs/>
+                <w:lang w:bidi="ta-IN"/>
+              </w:rPr>
+              <w:t>வ்யா</w:t>
+            </w:r>
+            <w:r>
+              <w:rPr>
+                <w:rFonts w:ascii="Latha" w:hAnsi="Latha" w:cs="Latha" w:hint="cs"/>
+                <w:b/>
+                <w:bCs/>
+                <w:i/>
+                <w:sz w:val="28"/>
+                <w:szCs w:val="28"/>
+                <w:cs/>
+                <w:lang w:bidi="ta-IN"/>
+              </w:rPr>
+              <w:t>:</w:t>
+            </w:r>
+            <w:r>
+              <w:rPr>
+                <w:rFonts w:ascii="Mangal" w:hAnsi="Mangal" w:hint="cs"/>
+                <w:sz w:val="28"/>
+                <w:szCs w:val="28"/>
+                <w:cs/>
+                <w:lang w:bidi="ta-IN"/>
+              </w:rPr>
+              <w:t xml:space="preserve"> </w:t>
+            </w:r>
+            <w:r>
+              <w:rPr>
+                <w:rFonts w:ascii="Latha" w:hAnsi="Latha" w:cs="Latha" w:hint="cs"/>
+                <w:sz w:val="28"/>
+                <w:szCs w:val="28"/>
+                <w:cs/>
+                <w:lang w:bidi="ta-IN"/>
+              </w:rPr>
+              <w:t>ஸ</w:t>
+            </w:r>
+            <w:r>
+              <w:rPr>
+                <w:rFonts w:ascii="BRH Tamil Tab Extra" w:hAnsi="BRH Tamil Tab Extra"/>
+                <w:b/>
+                <w:sz w:val="36"/>
+                <w:szCs w:val="28"/>
+              </w:rPr>
+              <w:t>…</w:t>
+            </w:r>
+            <w:r>
+              <w:rPr>
+                <w:rFonts w:ascii="Latha" w:hAnsi="Latha" w:cs="Latha" w:hint="cs"/>
+                <w:sz w:val="28"/>
+                <w:szCs w:val="28"/>
+                <w:cs/>
+                <w:lang w:bidi="ta-IN"/>
+              </w:rPr>
+              <w:t>ம்ப்</w:t>
+            </w:r>
+            <w:r>
+              <w:rPr>
+                <w:rFonts w:ascii="Latha" w:hAnsi="Latha" w:cs="Latha" w:hint="cs"/>
+                <w:b/>
+                <w:i/>
+                <w:iCs/>
+                <w:sz w:val="32"/>
+                <w:szCs w:val="28"/>
+                <w:cs/>
+                <w:lang w:bidi="ta-IN"/>
+              </w:rPr>
+              <w:t>ரு</w:t>
+            </w:r>
+            <w:r>
+              <w:rPr>
+                <w:rFonts w:ascii="Latha" w:hAnsi="Latha" w:cs="Latha" w:hint="cs"/>
+                <w:sz w:val="28"/>
+                <w:szCs w:val="28"/>
+                <w:cs/>
+                <w:lang w:bidi="ta-IN"/>
+              </w:rPr>
+              <w:t>ச</w:t>
+            </w:r>
+            <w:r>
+              <w:rPr>
+                <w:rFonts w:ascii="BRH Tamil Tab Extra" w:hAnsi="BRH Tamil Tab Extra"/>
+                <w:b/>
+                <w:sz w:val="36"/>
+                <w:szCs w:val="28"/>
+              </w:rPr>
+              <w:t>†</w:t>
+            </w:r>
+            <w:r>
+              <w:rPr>
+                <w:rFonts w:ascii="Latha" w:hAnsi="Latha" w:cs="Latha" w:hint="cs"/>
+                <w:b/>
+                <w:bCs/>
+                <w:i/>
+                <w:sz w:val="28"/>
+                <w:szCs w:val="28"/>
+                <w:cs/>
+                <w:lang w:bidi="ta-IN"/>
+              </w:rPr>
+              <w:t>:</w:t>
+            </w:r>
+          </w:p>
+        </w:tc>
+        <w:tc>
+          <w:tcPr>
+            <w:tcW w:w="5103" w:type="dxa"/>
+            <w:tcBorders>
+              <w:top w:val="single" w:sz="4" w:space="0" w:color="000000"/>
+              <w:left w:val="single" w:sz="4" w:space="0" w:color="000000"/>
+              <w:bottom w:val="single" w:sz="4" w:space="0" w:color="000000"/>
+              <w:right w:val="single" w:sz="4" w:space="0" w:color="000000"/>
+            </w:tcBorders>
+          </w:tcPr>
+          <w:p>
+            <w:pPr>
+              <w:spacing w:before="0" w:line="240" w:lineRule="auto"/>
+              <w:rPr>
+                <w:rFonts w:ascii="Latha" w:hAnsi="Latha" w:cs="Latha" w:hint="cs"/>
+                <w:sz w:val="28"/>
+                <w:szCs w:val="28"/>
+                <w:cs/>
+                <w:lang w:bidi="ta-IN"/>
+              </w:rPr>
+            </w:pPr>
+            <w:r>
+              <w:rPr>
+                <w:rFonts w:ascii="Latha" w:hAnsi="Latha" w:cs="Latha" w:hint="cs"/>
+                <w:sz w:val="28"/>
+                <w:szCs w:val="28"/>
+                <w:cs/>
+                <w:lang w:bidi="ta-IN"/>
+              </w:rPr>
+              <w:t>ய</w:t>
+            </w:r>
+            <w:r>
+              <w:rPr>
+                <w:rFonts w:ascii="BRH Tamil Tab Extra" w:hAnsi="BRH Tamil Tab Extra"/>
+                <w:b/>
+                <w:sz w:val="36"/>
+                <w:szCs w:val="28"/>
+              </w:rPr>
+              <w:t>…</w:t>
+            </w:r>
+            <w:r>
+              <w:rPr>
+                <w:rFonts w:ascii="Latha" w:hAnsi="Latha" w:cs="Latha" w:hint="cs"/>
+                <w:sz w:val="28"/>
+                <w:szCs w:val="28"/>
+                <w:cs/>
+                <w:lang w:bidi="ta-IN"/>
+              </w:rPr>
+              <w:t>ஜ்ஞபதி</w:t>
+            </w:r>
+            <w:r>
+              <w:rPr>
+                <w:rFonts w:ascii="BRH Tamil Tab Extra" w:hAnsi="BRH Tamil Tab Extra"/>
+                <w:b/>
+                <w:sz w:val="36"/>
+                <w:szCs w:val="28"/>
+              </w:rPr>
+              <w:t>†</w:t>
+            </w:r>
+            <w:r>
+              <w:rPr>
+                <w:rFonts w:ascii="Latha" w:hAnsi="Latha" w:cs="Latha" w:hint="cs"/>
+                <w:sz w:val="28"/>
+                <w:szCs w:val="28"/>
+                <w:cs/>
+                <w:lang w:bidi="ta-IN"/>
+              </w:rPr>
+              <w:t>ந்</w:t>
+            </w:r>
+            <w:r>
+              <w:rPr>
+                <w:rFonts w:ascii="Latha" w:hAnsi="Latha" w:cs="Latha" w:hint="cs"/>
+                <w:sz w:val="28"/>
+                <w:szCs w:val="28"/>
+                <w:cs/>
+                <w:lang w:bidi="ta-IN"/>
+              </w:rPr>
+              <w:t>தா</w:t>
+            </w:r>
+            <w:r>
+              <w:rPr>
+                <w:rFonts w:ascii="Latha" w:hAnsi="Latha" w:cs="Latha" w:hint="cs"/>
+                <w:b/>
+                <w:bCs/>
+                <w:position w:val="-12"/>
+                <w:sz w:val="28"/>
+                <w:szCs w:val="28"/>
+                <w:cs/>
+                <w:lang w:bidi="ta-IN"/>
+              </w:rPr>
+              <w:t>4</w:t>
+            </w:r>
+            <w:r>
+              <w:rPr>
+                <w:rFonts w:ascii="Latha" w:hAnsi="Latha" w:cs="Latha" w:hint="cs"/>
+                <w:b/>
+                <w:bCs/>
+                <w:i/>
+                <w:sz w:val="28"/>
+                <w:szCs w:val="28"/>
+                <w:cs/>
+                <w:lang w:bidi="ta-IN"/>
+              </w:rPr>
+              <w:t>:</w:t>
+            </w:r>
+            <w:r>
+              <w:rPr>
+                <w:rFonts w:ascii="Mangal" w:hAnsi="Mangal" w:hint="cs"/>
+                <w:sz w:val="28"/>
+                <w:szCs w:val="28"/>
+                <w:cs/>
+                <w:lang w:bidi="ta-IN"/>
+              </w:rPr>
+              <w:t xml:space="preserve"> </w:t>
+            </w:r>
+            <w:r>
+              <w:rPr>
+                <w:rFonts w:ascii="Latha" w:hAnsi="Latha" w:cs="Latha" w:hint="cs"/>
+                <w:sz w:val="28"/>
+                <w:szCs w:val="28"/>
+                <w:highlight w:val="green"/>
+                <w:cs/>
+                <w:lang w:bidi="ta-IN"/>
+              </w:rPr>
+              <w:t>ப்</w:t>
+            </w:r>
+            <w:r>
+              <w:rPr>
+                <w:rFonts w:ascii="Latha" w:hAnsi="Latha" w:cs="Latha" w:hint="cs"/>
+                <w:b/>
+                <w:i/>
+                <w:iCs/>
+                <w:sz w:val="32"/>
+                <w:szCs w:val="28"/>
+                <w:highlight w:val="green"/>
+                <w:cs/>
+                <w:lang w:bidi="ta-IN"/>
+              </w:rPr>
+              <w:t>ரு</w:t>
+            </w:r>
+            <w:r>
+              <w:rPr>
+                <w:rFonts w:ascii="BRH Tamil Tab Extra" w:hAnsi="BRH Tamil Tab Extra" w:cs="Latha"/>
+                <w:b/>
+                <w:sz w:val="36"/>
+                <w:szCs w:val="28"/>
+              </w:rPr>
+              <w:t>†</w:t>
+            </w:r>
+            <w:r>
+              <w:rPr>
+                <w:rFonts w:ascii="Latha" w:hAnsi="Latha" w:cs="Latha" w:hint="cs"/>
+                <w:sz w:val="28"/>
+                <w:szCs w:val="28"/>
+                <w:cs/>
+                <w:lang w:bidi="ta-IN"/>
+              </w:rPr>
+              <w:t>தி</w:t>
+            </w:r>
+            <w:r>
+              <w:rPr>
+                <w:rFonts w:ascii="BRH Tamil Tab Extra" w:hAnsi="BRH Tamil Tab Extra"/>
+                <w:b/>
+                <w:sz w:val="36"/>
+                <w:szCs w:val="28"/>
+              </w:rPr>
+              <w:t>…</w:t>
+            </w:r>
+            <w:r>
+              <w:rPr>
+                <w:rFonts w:ascii="Latha" w:hAnsi="Latha" w:cs="Latha" w:hint="cs"/>
+                <w:b/>
+                <w:bCs/>
+                <w:position w:val="-12"/>
+                <w:sz w:val="28"/>
+                <w:szCs w:val="28"/>
+                <w:cs/>
+                <w:lang w:bidi="ta-IN"/>
+              </w:rPr>
+              <w:t>2</w:t>
+            </w:r>
+            <w:r>
+              <w:rPr>
+                <w:rFonts w:ascii="Latha" w:hAnsi="Latha" w:cs="Latha" w:hint="cs"/>
+                <w:sz w:val="28"/>
+                <w:szCs w:val="28"/>
+                <w:cs/>
+                <w:lang w:bidi="ta-IN"/>
+              </w:rPr>
+              <w:t>வ்யா</w:t>
+            </w:r>
+            <w:r>
+              <w:rPr>
+                <w:rFonts w:ascii="Latha" w:hAnsi="Latha" w:cs="Latha" w:hint="cs"/>
+                <w:b/>
+                <w:bCs/>
+                <w:i/>
+                <w:sz w:val="28"/>
+                <w:szCs w:val="28"/>
+                <w:cs/>
+                <w:lang w:bidi="ta-IN"/>
+              </w:rPr>
+              <w:t>:</w:t>
+            </w:r>
+            <w:r>
+              <w:rPr>
+                <w:rFonts w:ascii="Mangal" w:hAnsi="Mangal" w:hint="cs"/>
+                <w:sz w:val="28"/>
+                <w:szCs w:val="28"/>
+                <w:cs/>
+                <w:lang w:bidi="ta-IN"/>
+              </w:rPr>
+              <w:t xml:space="preserve"> </w:t>
+            </w:r>
+            <w:r>
+              <w:rPr>
+                <w:rFonts w:ascii="Latha" w:hAnsi="Latha" w:cs="Latha" w:hint="cs"/>
+                <w:sz w:val="28"/>
+                <w:szCs w:val="28"/>
+                <w:cs/>
+                <w:lang w:bidi="ta-IN"/>
+              </w:rPr>
+              <w:t>ஸ</w:t>
+            </w:r>
+            <w:r>
+              <w:rPr>
+                <w:rFonts w:ascii="BRH Tamil Tab Extra" w:hAnsi="BRH Tamil Tab Extra"/>
+                <w:b/>
+                <w:sz w:val="36"/>
+                <w:szCs w:val="28"/>
+              </w:rPr>
+              <w:t>…</w:t>
+            </w:r>
+            <w:r>
+              <w:rPr>
+                <w:rFonts w:ascii="Latha" w:hAnsi="Latha" w:cs="Latha" w:hint="cs"/>
+                <w:sz w:val="28"/>
+                <w:szCs w:val="28"/>
+                <w:cs/>
+                <w:lang w:bidi="ta-IN"/>
+              </w:rPr>
+              <w:t>ம்ப்</w:t>
+            </w:r>
+            <w:r>
+              <w:rPr>
+                <w:rFonts w:ascii="Latha" w:hAnsi="Latha" w:cs="Latha" w:hint="cs"/>
+                <w:b/>
+                <w:i/>
+                <w:iCs/>
+                <w:sz w:val="32"/>
+                <w:szCs w:val="28"/>
+                <w:cs/>
+                <w:lang w:bidi="ta-IN"/>
+              </w:rPr>
+              <w:t>ரு</w:t>
+            </w:r>
+            <w:r>
+              <w:rPr>
+                <w:rFonts w:ascii="Latha" w:hAnsi="Latha" w:cs="Latha" w:hint="cs"/>
+                <w:sz w:val="28"/>
+                <w:szCs w:val="28"/>
+                <w:cs/>
+                <w:lang w:bidi="ta-IN"/>
+              </w:rPr>
+              <w:t>ச</w:t>
+            </w:r>
+            <w:r>
+              <w:rPr>
+                <w:rFonts w:ascii="BRH Tamil Tab Extra" w:hAnsi="BRH Tamil Tab Extra"/>
+                <w:b/>
+                <w:sz w:val="36"/>
+                <w:szCs w:val="28"/>
+              </w:rPr>
+              <w:t>†</w:t>
+            </w:r>
+            <w:r>
+              <w:rPr>
+                <w:rFonts w:ascii="Latha" w:hAnsi="Latha" w:cs="Latha" w:hint="cs"/>
+                <w:b/>
+                <w:bCs/>
+                <w:i/>
+                <w:sz w:val="28"/>
+                <w:szCs w:val="28"/>
+                <w:cs/>
+                <w:lang w:bidi="ta-IN"/>
+              </w:rPr>
+              <w:t>:</w:t>
+            </w:r>
           </w:p>
         </w:tc>
       </w:tr>
@@ -1103,507 +2185,6 @@
                 <w:lang w:bidi="ta-IN"/>
               </w:rPr>
               <w:t>வந்தி</w:t>
-            </w:r>
-          </w:p>
-        </w:tc>
-      </w:tr>
-      <w:tr>
-        <w:trPr>
-          <w:trHeight w:val="914"/>
-        </w:trPr>
-        <w:tc>
-          <w:tcPr>
-            <w:tcW w:w="3168" w:type="dxa"/>
-            <w:tcBorders>
-              <w:top w:val="single" w:sz="4" w:space="0" w:color="000000"/>
-              <w:left w:val="single" w:sz="4" w:space="0" w:color="000000"/>
-              <w:bottom w:val="single" w:sz="4" w:space="0" w:color="000000"/>
-              <w:right w:val="single" w:sz="4" w:space="0" w:color="000000"/>
-            </w:tcBorders>
-            <w:shd w:val="clear" w:color="auto" w:fill="auto"/>
-          </w:tcPr>
-          <w:p>
-            <w:pPr>
-              <w:widowControl w:val="0"/>
-              <w:autoSpaceDE w:val="0"/>
-              <w:autoSpaceDN w:val="0"/>
-              <w:adjustRightInd w:val="0"/>
-              <w:spacing w:before="0" w:line="240" w:lineRule="auto"/>
-              <w:rPr>
-                <w:rFonts w:cs="Arial"/>
-                <w:b/>
-                <w:sz w:val="28"/>
-                <w:szCs w:val="28"/>
-              </w:rPr>
-            </w:pPr>
-            <w:r>
-              <w:rPr>
-                <w:rFonts w:cs="Arial"/>
-                <w:b/>
-                <w:sz w:val="28"/>
-                <w:szCs w:val="28"/>
-              </w:rPr>
-              <w:t xml:space="preserve">TS 1.5.3.2 – </w:t>
-            </w:r>
-            <w:proofErr w:type="spellStart"/>
-            <w:r>
-              <w:rPr>
-                <w:rFonts w:cs="Arial"/>
-                <w:b/>
-                <w:sz w:val="28"/>
-                <w:szCs w:val="28"/>
-              </w:rPr>
-              <w:t>Vaakyam</w:t>
-            </w:r>
-            <w:proofErr w:type="spellEnd"/>
-          </w:p>
-          <w:p>
-            <w:pPr>
-              <w:widowControl w:val="0"/>
-              <w:autoSpaceDE w:val="0"/>
-              <w:autoSpaceDN w:val="0"/>
-              <w:adjustRightInd w:val="0"/>
-              <w:spacing w:before="0" w:line="240" w:lineRule="auto"/>
-              <w:rPr>
-                <w:rFonts w:cs="Arial"/>
-                <w:b/>
-                <w:sz w:val="28"/>
-                <w:szCs w:val="28"/>
-              </w:rPr>
-            </w:pPr>
-            <w:r>
-              <w:rPr>
-                <w:rFonts w:cs="Arial"/>
-                <w:b/>
-                <w:sz w:val="28"/>
-                <w:szCs w:val="28"/>
-              </w:rPr>
-              <w:t>Line No. –</w:t>
-            </w:r>
-            <w:r>
-              <w:rPr>
-                <w:rFonts w:cs="Arial"/>
-                <w:b/>
-                <w:sz w:val="28"/>
-                <w:szCs w:val="28"/>
-              </w:rPr>
-              <w:t xml:space="preserve"> 7</w:t>
-            </w:r>
-          </w:p>
-          <w:p>
-            <w:pPr>
-              <w:widowControl w:val="0"/>
-              <w:autoSpaceDE w:val="0"/>
-              <w:autoSpaceDN w:val="0"/>
-              <w:adjustRightInd w:val="0"/>
-              <w:spacing w:before="0" w:line="240" w:lineRule="auto"/>
-              <w:rPr>
-                <w:rFonts w:cs="Arial"/>
-                <w:bCs/>
-                <w:sz w:val="28"/>
-                <w:szCs w:val="28"/>
-              </w:rPr>
-            </w:pPr>
-            <w:r>
-              <w:rPr>
-                <w:b/>
-                <w:sz w:val="28"/>
-                <w:szCs w:val="28"/>
-              </w:rPr>
-              <w:t>Panchaati No.- 11</w:t>
-            </w:r>
-          </w:p>
-        </w:tc>
-        <w:tc>
-          <w:tcPr>
-            <w:tcW w:w="5304" w:type="dxa"/>
-            <w:tcBorders>
-              <w:top w:val="single" w:sz="4" w:space="0" w:color="000000"/>
-              <w:left w:val="single" w:sz="4" w:space="0" w:color="000000"/>
-              <w:bottom w:val="single" w:sz="4" w:space="0" w:color="000000"/>
-              <w:right w:val="single" w:sz="4" w:space="0" w:color="000000"/>
-            </w:tcBorders>
-            <w:shd w:val="clear" w:color="auto" w:fill="auto"/>
-          </w:tcPr>
-          <w:p>
-            <w:pPr>
-              <w:widowControl w:val="0"/>
-              <w:autoSpaceDE w:val="0"/>
-              <w:autoSpaceDN w:val="0"/>
-              <w:adjustRightInd w:val="0"/>
-              <w:spacing w:before="0" w:line="240" w:lineRule="auto"/>
-              <w:rPr>
-                <w:rFonts w:ascii="BRH Devanagari Extra" w:hAnsi="BRH Devanagari Extra" w:cs="BRH Devanagari Extra"/>
-                <w:sz w:val="40"/>
-                <w:szCs w:val="40"/>
-              </w:rPr>
-            </w:pPr>
-            <w:r>
-              <w:rPr>
-                <w:rFonts w:ascii="Latha" w:hAnsi="Latha" w:cs="Latha" w:hint="cs"/>
-                <w:sz w:val="28"/>
-                <w:szCs w:val="28"/>
-                <w:cs/>
-                <w:lang w:bidi="ta-IN"/>
-              </w:rPr>
-              <w:t>ஸ</w:t>
-            </w:r>
-            <w:r>
-              <w:rPr>
-                <w:rFonts w:ascii="BRH Tamil Tab Extra" w:hAnsi="BRH Tamil Tab Extra"/>
-                <w:b/>
-                <w:sz w:val="36"/>
-                <w:szCs w:val="28"/>
-              </w:rPr>
-              <w:t>…</w:t>
-            </w:r>
-            <w:r>
-              <w:rPr>
-                <w:rFonts w:ascii="Latha" w:hAnsi="Latha" w:cs="Latha" w:hint="cs"/>
-                <w:sz w:val="28"/>
-                <w:szCs w:val="28"/>
-                <w:cs/>
-                <w:lang w:bidi="ta-IN"/>
-              </w:rPr>
-              <w:t>ப்த</w:t>
-            </w:r>
-            <w:r>
-              <w:rPr>
-                <w:rFonts w:ascii="Mangal" w:hAnsi="Mangal" w:hint="cs"/>
-                <w:sz w:val="28"/>
-                <w:szCs w:val="28"/>
-                <w:cs/>
-                <w:lang w:bidi="ta-IN"/>
-              </w:rPr>
-              <w:t xml:space="preserve"> </w:t>
-            </w:r>
-            <w:r>
-              <w:rPr>
-                <w:rFonts w:ascii="Latha" w:hAnsi="Latha" w:cs="Latha" w:hint="cs"/>
-                <w:sz w:val="28"/>
-                <w:szCs w:val="28"/>
-                <w:highlight w:val="yellow"/>
-                <w:cs/>
-                <w:lang w:bidi="ta-IN"/>
-              </w:rPr>
-              <w:t>தே</w:t>
-            </w:r>
-            <w:r>
-              <w:rPr>
-                <w:rFonts w:ascii="Mangal" w:hAnsi="Mangal" w:hint="cs"/>
-                <w:sz w:val="28"/>
-                <w:szCs w:val="28"/>
-                <w:cs/>
-                <w:lang w:bidi="ta-IN"/>
-              </w:rPr>
-              <w:t xml:space="preserve"> </w:t>
-            </w:r>
-            <w:r>
-              <w:rPr>
-                <w:rFonts w:ascii="Latha" w:hAnsi="Latha" w:cs="Latha" w:hint="cs"/>
-                <w:sz w:val="28"/>
-                <w:szCs w:val="28"/>
-                <w:cs/>
-                <w:lang w:bidi="ta-IN"/>
-              </w:rPr>
-              <w:t>அக்</w:t>
-            </w:r>
-            <w:r>
-              <w:rPr>
-                <w:rFonts w:ascii="Latha" w:hAnsi="Latha" w:cs="Latha" w:hint="cs"/>
-                <w:b/>
-                <w:bCs/>
-                <w:position w:val="-12"/>
-                <w:sz w:val="28"/>
-                <w:szCs w:val="28"/>
-                <w:cs/>
-                <w:lang w:bidi="ta-IN"/>
-              </w:rPr>
-              <w:t>3</w:t>
-            </w:r>
-            <w:r>
-              <w:rPr>
-                <w:rFonts w:ascii="Latha" w:hAnsi="Latha" w:cs="Latha" w:hint="cs"/>
-                <w:sz w:val="28"/>
-                <w:szCs w:val="28"/>
-                <w:cs/>
-                <w:lang w:bidi="ta-IN"/>
-              </w:rPr>
-              <w:t>னே</w:t>
-            </w:r>
-            <w:r>
-              <w:rPr>
-                <w:rFonts w:ascii="Mangal" w:hAnsi="Mangal" w:hint="cs"/>
-                <w:sz w:val="28"/>
-                <w:szCs w:val="28"/>
-                <w:cs/>
-                <w:lang w:bidi="ta-IN"/>
-              </w:rPr>
-              <w:t xml:space="preserve"> </w:t>
-            </w:r>
-            <w:r>
-              <w:rPr>
-                <w:rFonts w:ascii="Latha" w:hAnsi="Latha" w:cs="Latha" w:hint="cs"/>
-                <w:sz w:val="28"/>
-                <w:szCs w:val="28"/>
-                <w:cs/>
-                <w:lang w:bidi="ta-IN"/>
-              </w:rPr>
-              <w:t>ஸ</w:t>
-            </w:r>
-            <w:r>
-              <w:rPr>
-                <w:rFonts w:ascii="BRH Tamil Tab Extra" w:hAnsi="BRH Tamil Tab Extra"/>
-                <w:b/>
-                <w:sz w:val="36"/>
-                <w:szCs w:val="28"/>
-              </w:rPr>
-              <w:t>…</w:t>
-            </w:r>
-            <w:r>
-              <w:rPr>
-                <w:rFonts w:ascii="Latha" w:hAnsi="Latha" w:cs="Latha" w:hint="cs"/>
-                <w:sz w:val="28"/>
-                <w:szCs w:val="28"/>
-                <w:cs/>
-                <w:lang w:bidi="ta-IN"/>
-              </w:rPr>
-              <w:t>மித</w:t>
-            </w:r>
-            <w:r>
-              <w:rPr>
-                <w:rFonts w:ascii="BRH Tamil Tab Extra" w:hAnsi="BRH Tamil Tab Extra"/>
-                <w:b/>
-                <w:sz w:val="36"/>
-                <w:szCs w:val="28"/>
-              </w:rPr>
-              <w:t>†</w:t>
-            </w:r>
-            <w:r>
-              <w:rPr>
-                <w:rFonts w:ascii="Latha" w:hAnsi="Latha" w:cs="Latha" w:hint="cs"/>
-                <w:b/>
-                <w:bCs/>
-                <w:position w:val="-12"/>
-                <w:sz w:val="28"/>
-                <w:szCs w:val="28"/>
-                <w:cs/>
-                <w:lang w:bidi="ta-IN"/>
-              </w:rPr>
-              <w:t>4</w:t>
-            </w:r>
-            <w:r>
-              <w:rPr>
-                <w:rFonts w:ascii="Latha" w:hAnsi="Latha" w:cs="Latha" w:hint="cs"/>
-                <w:b/>
-                <w:bCs/>
-                <w:sz w:val="28"/>
-                <w:szCs w:val="28"/>
-                <w:cs/>
-                <w:lang w:bidi="ta-IN"/>
-              </w:rPr>
-              <w:t>:</w:t>
-            </w:r>
-          </w:p>
-        </w:tc>
-        <w:tc>
-          <w:tcPr>
-            <w:tcW w:w="5103" w:type="dxa"/>
-            <w:tcBorders>
-              <w:top w:val="single" w:sz="4" w:space="0" w:color="000000"/>
-              <w:left w:val="single" w:sz="4" w:space="0" w:color="000000"/>
-              <w:bottom w:val="single" w:sz="4" w:space="0" w:color="000000"/>
-              <w:right w:val="single" w:sz="4" w:space="0" w:color="000000"/>
-            </w:tcBorders>
-            <w:shd w:val="clear" w:color="auto" w:fill="auto"/>
-          </w:tcPr>
-          <w:p>
-            <w:pPr>
-              <w:widowControl w:val="0"/>
-              <w:autoSpaceDE w:val="0"/>
-              <w:autoSpaceDN w:val="0"/>
-              <w:adjustRightInd w:val="0"/>
-              <w:spacing w:before="0" w:line="240" w:lineRule="auto"/>
-              <w:rPr>
-                <w:rFonts w:ascii="BRH Devanagari Extra" w:hAnsi="BRH Devanagari Extra" w:cs="BRH Devanagari Extra"/>
-                <w:sz w:val="40"/>
-                <w:szCs w:val="40"/>
-              </w:rPr>
-            </w:pPr>
-            <w:r>
-              <w:rPr>
-                <w:rFonts w:ascii="Latha" w:hAnsi="Latha" w:cs="Latha" w:hint="cs"/>
-                <w:sz w:val="28"/>
-                <w:szCs w:val="28"/>
-                <w:cs/>
-                <w:lang w:bidi="ta-IN"/>
-              </w:rPr>
-              <w:t>ஸ</w:t>
-            </w:r>
-            <w:r>
-              <w:rPr>
-                <w:rFonts w:ascii="BRH Tamil Tab Extra" w:hAnsi="BRH Tamil Tab Extra"/>
-                <w:b/>
-                <w:sz w:val="36"/>
-                <w:szCs w:val="28"/>
-              </w:rPr>
-              <w:t>…</w:t>
-            </w:r>
-            <w:r>
-              <w:rPr>
-                <w:rFonts w:ascii="Latha" w:hAnsi="Latha" w:cs="Latha" w:hint="cs"/>
-                <w:sz w:val="28"/>
-                <w:szCs w:val="28"/>
-                <w:cs/>
-                <w:lang w:bidi="ta-IN"/>
-              </w:rPr>
-              <w:t>ப்த</w:t>
-            </w:r>
-            <w:r>
-              <w:rPr>
-                <w:rFonts w:ascii="Mangal" w:hAnsi="Mangal" w:hint="cs"/>
-                <w:sz w:val="28"/>
-                <w:szCs w:val="28"/>
-                <w:cs/>
-                <w:lang w:bidi="ta-IN"/>
-              </w:rPr>
-              <w:t xml:space="preserve"> </w:t>
-            </w:r>
-            <w:r>
-              <w:rPr>
-                <w:rFonts w:ascii="Latha" w:hAnsi="Latha" w:cs="Latha" w:hint="cs"/>
-                <w:sz w:val="28"/>
-                <w:szCs w:val="28"/>
-                <w:highlight w:val="green"/>
-                <w:cs/>
-                <w:lang w:bidi="ta-IN"/>
-              </w:rPr>
-              <w:t>தே</w:t>
-            </w:r>
-            <w:r>
-              <w:rPr>
-                <w:rFonts w:ascii="BRH Tamil Tab Extra" w:hAnsi="BRH Tamil Tab Extra"/>
-                <w:b/>
-                <w:sz w:val="36"/>
-                <w:szCs w:val="28"/>
-              </w:rPr>
-              <w:t>†</w:t>
-            </w:r>
-            <w:r>
-              <w:rPr>
-                <w:rFonts w:ascii="Mangal" w:hAnsi="Mangal" w:hint="cs"/>
-                <w:sz w:val="28"/>
-                <w:szCs w:val="28"/>
-                <w:cs/>
-                <w:lang w:bidi="ta-IN"/>
-              </w:rPr>
-              <w:t xml:space="preserve"> </w:t>
-            </w:r>
-            <w:r>
-              <w:rPr>
-                <w:rFonts w:ascii="Latha" w:hAnsi="Latha" w:cs="Latha" w:hint="cs"/>
-                <w:sz w:val="28"/>
-                <w:szCs w:val="28"/>
-                <w:cs/>
-                <w:lang w:bidi="ta-IN"/>
-              </w:rPr>
-              <w:t>அக்</w:t>
-            </w:r>
-            <w:r>
-              <w:rPr>
-                <w:rFonts w:ascii="Latha" w:hAnsi="Latha" w:cs="Latha" w:hint="cs"/>
-                <w:b/>
-                <w:bCs/>
-                <w:position w:val="-12"/>
-                <w:sz w:val="28"/>
-                <w:szCs w:val="28"/>
-                <w:cs/>
-                <w:lang w:bidi="ta-IN"/>
-              </w:rPr>
-              <w:t>3</w:t>
-            </w:r>
-            <w:r>
-              <w:rPr>
-                <w:rFonts w:ascii="Latha" w:hAnsi="Latha" w:cs="Latha" w:hint="cs"/>
-                <w:sz w:val="28"/>
-                <w:szCs w:val="28"/>
-                <w:cs/>
-                <w:lang w:bidi="ta-IN"/>
-              </w:rPr>
-              <w:t>னே</w:t>
-            </w:r>
-            <w:r>
-              <w:rPr>
-                <w:rFonts w:ascii="Mangal" w:hAnsi="Mangal" w:hint="cs"/>
-                <w:sz w:val="28"/>
-                <w:szCs w:val="28"/>
-                <w:cs/>
-                <w:lang w:bidi="ta-IN"/>
-              </w:rPr>
-              <w:t xml:space="preserve"> </w:t>
-            </w:r>
-            <w:r>
-              <w:rPr>
-                <w:rFonts w:ascii="Latha" w:hAnsi="Latha" w:cs="Latha" w:hint="cs"/>
-                <w:sz w:val="28"/>
-                <w:szCs w:val="28"/>
-                <w:cs/>
-                <w:lang w:bidi="ta-IN"/>
-              </w:rPr>
-              <w:t>ஸ</w:t>
-            </w:r>
-            <w:r>
-              <w:rPr>
-                <w:rFonts w:ascii="BRH Tamil Tab Extra" w:hAnsi="BRH Tamil Tab Extra"/>
-                <w:b/>
-                <w:sz w:val="36"/>
-                <w:szCs w:val="28"/>
-              </w:rPr>
-              <w:t>…</w:t>
-            </w:r>
-            <w:r>
-              <w:rPr>
-                <w:rFonts w:ascii="Latha" w:hAnsi="Latha" w:cs="Latha" w:hint="cs"/>
-                <w:sz w:val="28"/>
-                <w:szCs w:val="28"/>
-                <w:cs/>
-                <w:lang w:bidi="ta-IN"/>
-              </w:rPr>
-              <w:t>மித</w:t>
-            </w:r>
-            <w:r>
-              <w:rPr>
-                <w:rFonts w:ascii="BRH Tamil Tab Extra" w:hAnsi="BRH Tamil Tab Extra"/>
-                <w:b/>
-                <w:sz w:val="36"/>
-                <w:szCs w:val="28"/>
-              </w:rPr>
-              <w:t>†</w:t>
-            </w:r>
-            <w:r>
-              <w:rPr>
-                <w:rFonts w:ascii="Latha" w:hAnsi="Latha" w:cs="Latha" w:hint="cs"/>
-                <w:b/>
-                <w:bCs/>
-                <w:position w:val="-12"/>
-                <w:sz w:val="28"/>
-                <w:szCs w:val="28"/>
-                <w:cs/>
-                <w:lang w:bidi="ta-IN"/>
-              </w:rPr>
-              <w:t>4</w:t>
-            </w:r>
-            <w:r>
-              <w:rPr>
-                <w:rFonts w:ascii="Latha" w:hAnsi="Latha" w:cs="Latha" w:hint="cs"/>
-                <w:b/>
-                <w:bCs/>
-                <w:sz w:val="28"/>
-                <w:szCs w:val="28"/>
-                <w:cs/>
-                <w:lang w:bidi="ta-IN"/>
-              </w:rPr>
-              <w:t>:</w:t>
             </w:r>
           </w:p>
         </w:tc>
@@ -2101,6 +2682,7 @@
           <w:szCs w:val="32"/>
           <w:u w:val="single"/>
         </w:rPr>
+        <w:lastRenderedPageBreak/>
         <w:t xml:space="preserve">TS </w:t>
       </w:r>
       <w:r>
@@ -2367,7 +2949,6 @@
                 <w:sz w:val="28"/>
                 <w:szCs w:val="28"/>
               </w:rPr>
-              <w:lastRenderedPageBreak/>
               <w:t xml:space="preserve">1.1.14.3 – </w:t>
             </w:r>
             <w:proofErr w:type="spellStart"/>
@@ -10616,7 +11197,6 @@
                 <w:cs/>
                 <w:lang w:bidi="ta-IN"/>
               </w:rPr>
-              <w:lastRenderedPageBreak/>
               <w:t>யோனி</w:t>
             </w:r>
             <w:r>
@@ -14231,7 +14811,6 @@
                 <w:sz w:val="28"/>
                 <w:szCs w:val="28"/>
               </w:rPr>
-              <w:lastRenderedPageBreak/>
               <w:t xml:space="preserve">TS 1.5.6.3 – </w:t>
             </w:r>
             <w:proofErr w:type="spellStart"/>
@@ -14632,6 +15211,7 @@
                 <w:sz w:val="28"/>
                 <w:szCs w:val="28"/>
               </w:rPr>
+              <w:lastRenderedPageBreak/>
               <w:t xml:space="preserve">TS 1.5.8.4 – </w:t>
             </w:r>
             <w:proofErr w:type="spellStart"/>
@@ -17675,7 +18255,6 @@
                 <w:sz w:val="28"/>
                 <w:szCs w:val="28"/>
               </w:rPr>
-              <w:lastRenderedPageBreak/>
               <w:t xml:space="preserve">TS 1.8.10.1 – </w:t>
             </w:r>
             <w:proofErr w:type="spellStart"/>
@@ -18083,6 +18662,7 @@
                 <w:sz w:val="28"/>
                 <w:szCs w:val="28"/>
               </w:rPr>
+              <w:lastRenderedPageBreak/>
               <w:t xml:space="preserve">TS 1.8.18.1 </w:t>
             </w:r>
             <w:r>
@@ -28194,7 +28774,6 @@
                 <w:sz w:val="28"/>
                 <w:szCs w:val="28"/>
               </w:rPr>
-              <w:lastRenderedPageBreak/>
               <w:t xml:space="preserve">TS 1.7.8.4 – </w:t>
             </w:r>
             <w:proofErr w:type="spellStart"/>
@@ -28714,6 +29293,7 @@
                 <w:sz w:val="28"/>
                 <w:szCs w:val="28"/>
               </w:rPr>
+              <w:lastRenderedPageBreak/>
               <w:t xml:space="preserve">TS 1.7.13.1 – </w:t>
             </w:r>
             <w:proofErr w:type="spellStart"/>
@@ -31242,10 +31822,10 @@
         <w:tblLook w:val="04A0" w:firstRow="1" w:lastRow="0" w:firstColumn="1" w:lastColumn="0" w:noHBand="0" w:noVBand="1"/>
       </w:tblPr>
       <w:tblGrid>
-        <w:gridCol w:w="2102"/>
-        <w:gridCol w:w="5495"/>
-        <w:gridCol w:w="16"/>
-        <w:gridCol w:w="5437"/>
+        <w:gridCol w:w="2615"/>
+        <w:gridCol w:w="5215"/>
+        <w:gridCol w:w="20"/>
+        <w:gridCol w:w="5200"/>
       </w:tblGrid>
       <w:tr>
         <w:tc>
@@ -37797,27 +38377,7 @@
                 <w:sz w:val="28"/>
                 <w:szCs w:val="28"/>
               </w:rPr>
-              <w:t xml:space="preserve"> </w:t>
-            </w:r>
-            <w:proofErr w:type="spellStart"/>
-            <w:r>
-              <w:rPr>
-                <w:rFonts w:cs="Arial"/>
-                <w:bCs/>
-                <w:sz w:val="28"/>
-                <w:szCs w:val="28"/>
-              </w:rPr>
-              <w:t>Panchaati</w:t>
-            </w:r>
-            <w:proofErr w:type="spellEnd"/>
-            <w:r>
-              <w:rPr>
-                <w:rFonts w:cs="Arial"/>
-                <w:bCs/>
-                <w:sz w:val="28"/>
-                <w:szCs w:val="28"/>
-              </w:rPr>
-              <w:t xml:space="preserve"> 30</w:t>
+              <w:t xml:space="preserve"> Panchaati 30</w:t>
             </w:r>
           </w:p>
         </w:tc>
@@ -38252,7 +38812,16 @@
                 <w:sz w:val="28"/>
                 <w:szCs w:val="28"/>
               </w:rPr>
-              <w:t xml:space="preserve">1.6.11.4 </w:t>
+              <w:t xml:space="preserve">1.6.11.4 Panchaati </w:t>
+            </w:r>
+            <w:r>
+              <w:rPr>
+                <w:rFonts w:cs="Arial"/>
+                <w:bCs/>
+                <w:sz w:val="28"/>
+                <w:szCs w:val="28"/>
+              </w:rPr>
+              <w:br/>
             </w:r>
             <w:proofErr w:type="spellStart"/>
             <w:r>
@@ -38262,36 +38831,6 @@
                 <w:sz w:val="28"/>
                 <w:szCs w:val="28"/>
               </w:rPr>
-              <w:t>Panchaati</w:t>
-            </w:r>
-            <w:proofErr w:type="spellEnd"/>
-            <w:r>
-              <w:rPr>
-                <w:rFonts w:cs="Arial"/>
-                <w:bCs/>
-                <w:sz w:val="28"/>
-                <w:szCs w:val="28"/>
-              </w:rPr>
-              <w:t xml:space="preserve"> </w:t>
-            </w:r>
-            <w:r>
-              <w:rPr>
-                <w:rFonts w:cs="Arial"/>
-                <w:bCs/>
-                <w:sz w:val="28"/>
-                <w:szCs w:val="28"/>
-              </w:rPr>
-              <w:br/>
-            </w:r>
-            <w:proofErr w:type="spellStart"/>
-            <w:r>
-              <w:rPr>
-                <w:rFonts w:cs="Arial"/>
-                <w:bCs/>
-                <w:sz w:val="28"/>
-                <w:szCs w:val="28"/>
-              </w:rPr>
-              <w:lastRenderedPageBreak/>
               <w:t>Panchaati</w:t>
             </w:r>
             <w:proofErr w:type="spellEnd"/>
@@ -38329,7 +38868,6 @@
                 <w:cs/>
                 <w:lang w:bidi="ta-IN"/>
               </w:rPr>
-              <w:lastRenderedPageBreak/>
               <w:t>வை</w:t>
             </w:r>
             <w:r>
@@ -38725,6 +39263,7 @@
                 <w:sz w:val="28"/>
                 <w:szCs w:val="28"/>
               </w:rPr>
+              <w:lastRenderedPageBreak/>
               <w:t xml:space="preserve">1.7.1.3 </w:t>
             </w:r>
             <w:proofErr w:type="spellStart"/>
@@ -44537,7 +45076,6 @@
                 <w:cs/>
                 <w:lang w:bidi="ta-IN"/>
               </w:rPr>
-              <w:lastRenderedPageBreak/>
               <w:t>பஞ்சத</w:t>
             </w:r>
             <w:r>
@@ -44736,6 +45274,7 @@
                 <w:sz w:val="28"/>
                 <w:szCs w:val="28"/>
               </w:rPr>
+              <w:lastRenderedPageBreak/>
               <w:t xml:space="preserve">1.8.13.1 </w:t>
             </w:r>
             <w:proofErr w:type="spellStart"/>
@@ -51105,7 +51644,7 @@
 </file>
 
 <file path=word/endnotes.xml><?xml version="1.0" encoding="utf-8"?>
-<w:endnotes xmlns:wpc="http://schemas.microsoft.com/office/word/2010/wordprocessingCanvas" xmlns:cx="http://schemas.microsoft.com/office/drawing/2014/chartex" xmlns:cx1="http://schemas.microsoft.com/office/drawing/2015/9/8/chartex" xmlns:mc="http://schemas.openxmlformats.org/markup-compatibility/2006" xmlns:o="urn:schemas-microsoft-com:office:office" xmlns:r="http://schemas.openxmlformats.org/officeDocument/2006/relationships" xmlns:m="http://schemas.openxmlformats.org/officeDocument/2006/math" xmlns:v="urn:schemas-microsoft-com:vml" xmlns:wp14="http://schemas.microsoft.com/office/word/2010/wordprocessingDrawing" xmlns:wp="http://schemas.openxmlformats.org/drawingml/2006/wordprocessingDrawing" xmlns:w10="urn:schemas-microsoft-com:office:word" xmlns:w="http://schemas.openxmlformats.org/wordprocessingml/2006/main" xmlns:w14="http://schemas.microsoft.com/office/word/2010/wordml" xmlns:w15="http://schemas.microsoft.com/office/word/2012/wordml" xmlns:w16se="http://schemas.microsoft.com/office/word/2015/wordml/symex" xmlns:wpg="http://schemas.microsoft.com/office/word/2010/wordprocessingGroup" xmlns:wpi="http://schemas.microsoft.com/office/word/2010/wordprocessingInk" xmlns:wne="http://schemas.microsoft.com/office/word/2006/wordml" xmlns:wps="http://schemas.microsoft.com/office/word/2010/wordprocessingShape" mc:Ignorable="w14 w15 w16se wp14">
+<w:endnotes xmlns:wpc="http://schemas.microsoft.com/office/word/2010/wordprocessingCanvas" xmlns:cx="http://schemas.microsoft.com/office/drawing/2014/chartex" xmlns:cx1="http://schemas.microsoft.com/office/drawing/2015/9/8/chartex" xmlns:cx2="http://schemas.microsoft.com/office/drawing/2015/10/21/chartex" xmlns:cx3="http://schemas.microsoft.com/office/drawing/2016/5/9/chartex" xmlns:cx4="http://schemas.microsoft.com/office/drawing/2016/5/10/chartex" xmlns:cx5="http://schemas.microsoft.com/office/drawing/2016/5/11/chartex" xmlns:cx6="http://schemas.microsoft.com/office/drawing/2016/5/12/chartex" xmlns:cx7="http://schemas.microsoft.com/office/drawing/2016/5/13/chartex" xmlns:cx8="http://schemas.microsoft.com/office/drawing/2016/5/14/chartex" xmlns:mc="http://schemas.openxmlformats.org/markup-compatibility/2006" xmlns:aink="http://schemas.microsoft.com/office/drawing/2016/ink" xmlns:am3d="http://schemas.microsoft.com/office/drawing/2017/model3d" xmlns:o="urn:schemas-microsoft-com:office:office" xmlns:r="http://schemas.openxmlformats.org/officeDocument/2006/relationships" xmlns:m="http://schemas.openxmlformats.org/officeDocument/2006/math" xmlns:v="urn:schemas-microsoft-com:vml" xmlns:wp14="http://schemas.microsoft.com/office/word/2010/wordprocessingDrawing" xmlns:wp="http://schemas.openxmlformats.org/drawingml/2006/wordprocessingDrawing" xmlns:w10="urn:schemas-microsoft-com:office:word" xmlns:w="http://schemas.openxmlformats.org/wordprocessingml/2006/main" xmlns:w14="http://schemas.microsoft.com/office/word/2010/wordml" xmlns:w15="http://schemas.microsoft.com/office/word/2012/wordml" xmlns:w16cex="http://schemas.microsoft.com/office/word/2018/wordml/cex" xmlns:w16cid="http://schemas.microsoft.com/office/word/2016/wordml/cid" xmlns:w16="http://schemas.microsoft.com/office/word/2018/wordml" xmlns:w16se="http://schemas.microsoft.com/office/word/2015/wordml/symex" xmlns:wpg="http://schemas.microsoft.com/office/word/2010/wordprocessingGroup" xmlns:wpi="http://schemas.microsoft.com/office/word/2010/wordprocessingInk" xmlns:wne="http://schemas.microsoft.com/office/word/2006/wordml" xmlns:wps="http://schemas.microsoft.com/office/word/2010/wordprocessingShape" mc:Ignorable="w14 w15 w16se w16cid w16 w16cex wp14">
   <w:endnote w:type="separator" w:id="-1">
     <w:p>
       <w:pPr>
@@ -51130,7 +51669,7 @@
 </file>
 
 <file path=word/footer1.xml><?xml version="1.0" encoding="utf-8"?>
-<w:ftr xmlns:wpc="http://schemas.microsoft.com/office/word/2010/wordprocessingCanvas" xmlns:cx="http://schemas.microsoft.com/office/drawing/2014/chartex" xmlns:cx1="http://schemas.microsoft.com/office/drawing/2015/9/8/chartex" xmlns:mc="http://schemas.openxmlformats.org/markup-compatibility/2006" xmlns:o="urn:schemas-microsoft-com:office:office" xmlns:r="http://schemas.openxmlformats.org/officeDocument/2006/relationships" xmlns:m="http://schemas.openxmlformats.org/officeDocument/2006/math" xmlns:v="urn:schemas-microsoft-com:vml" xmlns:wp14="http://schemas.microsoft.com/office/word/2010/wordprocessingDrawing" xmlns:wp="http://schemas.openxmlformats.org/drawingml/2006/wordprocessingDrawing" xmlns:w10="urn:schemas-microsoft-com:office:word" xmlns:w="http://schemas.openxmlformats.org/wordprocessingml/2006/main" xmlns:w14="http://schemas.microsoft.com/office/word/2010/wordml" xmlns:w15="http://schemas.microsoft.com/office/word/2012/wordml" xmlns:w16se="http://schemas.microsoft.com/office/word/2015/wordml/symex" xmlns:wpg="http://schemas.microsoft.com/office/word/2010/wordprocessingGroup" xmlns:wpi="http://schemas.microsoft.com/office/word/2010/wordprocessingInk" xmlns:wne="http://schemas.microsoft.com/office/word/2006/wordml" xmlns:wps="http://schemas.microsoft.com/office/word/2010/wordprocessingShape" mc:Ignorable="w14 w15 w16se wp14">
+<w:ftr xmlns:wpc="http://schemas.microsoft.com/office/word/2010/wordprocessingCanvas" xmlns:cx="http://schemas.microsoft.com/office/drawing/2014/chartex" xmlns:cx1="http://schemas.microsoft.com/office/drawing/2015/9/8/chartex" xmlns:cx2="http://schemas.microsoft.com/office/drawing/2015/10/21/chartex" xmlns:cx3="http://schemas.microsoft.com/office/drawing/2016/5/9/chartex" xmlns:cx4="http://schemas.microsoft.com/office/drawing/2016/5/10/chartex" xmlns:cx5="http://schemas.microsoft.com/office/drawing/2016/5/11/chartex" xmlns:cx6="http://schemas.microsoft.com/office/drawing/2016/5/12/chartex" xmlns:cx7="http://schemas.microsoft.com/office/drawing/2016/5/13/chartex" xmlns:cx8="http://schemas.microsoft.com/office/drawing/2016/5/14/chartex" xmlns:mc="http://schemas.openxmlformats.org/markup-compatibility/2006" xmlns:aink="http://schemas.microsoft.com/office/drawing/2016/ink" xmlns:am3d="http://schemas.microsoft.com/office/drawing/2017/model3d" xmlns:o="urn:schemas-microsoft-com:office:office" xmlns:r="http://schemas.openxmlformats.org/officeDocument/2006/relationships" xmlns:m="http://schemas.openxmlformats.org/officeDocument/2006/math" xmlns:v="urn:schemas-microsoft-com:vml" xmlns:wp14="http://schemas.microsoft.com/office/word/2010/wordprocessingDrawing" xmlns:wp="http://schemas.openxmlformats.org/drawingml/2006/wordprocessingDrawing" xmlns:w10="urn:schemas-microsoft-com:office:word" xmlns:w="http://schemas.openxmlformats.org/wordprocessingml/2006/main" xmlns:w14="http://schemas.microsoft.com/office/word/2010/wordml" xmlns:w15="http://schemas.microsoft.com/office/word/2012/wordml" xmlns:w16cex="http://schemas.microsoft.com/office/word/2018/wordml/cex" xmlns:w16cid="http://schemas.microsoft.com/office/word/2016/wordml/cid" xmlns:w16="http://schemas.microsoft.com/office/word/2018/wordml" xmlns:w16se="http://schemas.microsoft.com/office/word/2015/wordml/symex" xmlns:wpg="http://schemas.microsoft.com/office/word/2010/wordprocessingGroup" xmlns:wpi="http://schemas.microsoft.com/office/word/2010/wordprocessingInk" xmlns:wne="http://schemas.microsoft.com/office/word/2006/wordml" xmlns:wps="http://schemas.microsoft.com/office/word/2010/wordprocessingShape" mc:Ignorable="w14 w15 w16se w16cid w16 w16cex wp14">
   <w:p>
     <w:pPr>
       <w:pStyle w:val="Footer"/>
@@ -51287,7 +51826,7 @@
 </file>
 
 <file path=word/footer2.xml><?xml version="1.0" encoding="utf-8"?>
-<w:ftr xmlns:wpc="http://schemas.microsoft.com/office/word/2010/wordprocessingCanvas" xmlns:cx="http://schemas.microsoft.com/office/drawing/2014/chartex" xmlns:cx1="http://schemas.microsoft.com/office/drawing/2015/9/8/chartex" xmlns:mc="http://schemas.openxmlformats.org/markup-compatibility/2006" xmlns:o="urn:schemas-microsoft-com:office:office" xmlns:r="http://schemas.openxmlformats.org/officeDocument/2006/relationships" xmlns:m="http://schemas.openxmlformats.org/officeDocument/2006/math" xmlns:v="urn:schemas-microsoft-com:vml" xmlns:wp14="http://schemas.microsoft.com/office/word/2010/wordprocessingDrawing" xmlns:wp="http://schemas.openxmlformats.org/drawingml/2006/wordprocessingDrawing" xmlns:w10="urn:schemas-microsoft-com:office:word" xmlns:w="http://schemas.openxmlformats.org/wordprocessingml/2006/main" xmlns:w14="http://schemas.microsoft.com/office/word/2010/wordml" xmlns:w15="http://schemas.microsoft.com/office/word/2012/wordml" xmlns:w16se="http://schemas.microsoft.com/office/word/2015/wordml/symex" xmlns:wpg="http://schemas.microsoft.com/office/word/2010/wordprocessingGroup" xmlns:wpi="http://schemas.microsoft.com/office/word/2010/wordprocessingInk" xmlns:wne="http://schemas.microsoft.com/office/word/2006/wordml" xmlns:wps="http://schemas.microsoft.com/office/word/2010/wordprocessingShape" mc:Ignorable="w14 w15 w16se wp14">
+<w:ftr xmlns:wpc="http://schemas.microsoft.com/office/word/2010/wordprocessingCanvas" xmlns:cx="http://schemas.microsoft.com/office/drawing/2014/chartex" xmlns:cx1="http://schemas.microsoft.com/office/drawing/2015/9/8/chartex" xmlns:cx2="http://schemas.microsoft.com/office/drawing/2015/10/21/chartex" xmlns:cx3="http://schemas.microsoft.com/office/drawing/2016/5/9/chartex" xmlns:cx4="http://schemas.microsoft.com/office/drawing/2016/5/10/chartex" xmlns:cx5="http://schemas.microsoft.com/office/drawing/2016/5/11/chartex" xmlns:cx6="http://schemas.microsoft.com/office/drawing/2016/5/12/chartex" xmlns:cx7="http://schemas.microsoft.com/office/drawing/2016/5/13/chartex" xmlns:cx8="http://schemas.microsoft.com/office/drawing/2016/5/14/chartex" xmlns:mc="http://schemas.openxmlformats.org/markup-compatibility/2006" xmlns:aink="http://schemas.microsoft.com/office/drawing/2016/ink" xmlns:am3d="http://schemas.microsoft.com/office/drawing/2017/model3d" xmlns:o="urn:schemas-microsoft-com:office:office" xmlns:r="http://schemas.openxmlformats.org/officeDocument/2006/relationships" xmlns:m="http://schemas.openxmlformats.org/officeDocument/2006/math" xmlns:v="urn:schemas-microsoft-com:vml" xmlns:wp14="http://schemas.microsoft.com/office/word/2010/wordprocessingDrawing" xmlns:wp="http://schemas.openxmlformats.org/drawingml/2006/wordprocessingDrawing" xmlns:w10="urn:schemas-microsoft-com:office:word" xmlns:w="http://schemas.openxmlformats.org/wordprocessingml/2006/main" xmlns:w14="http://schemas.microsoft.com/office/word/2010/wordml" xmlns:w15="http://schemas.microsoft.com/office/word/2012/wordml" xmlns:w16cex="http://schemas.microsoft.com/office/word/2018/wordml/cex" xmlns:w16cid="http://schemas.microsoft.com/office/word/2016/wordml/cid" xmlns:w16="http://schemas.microsoft.com/office/word/2018/wordml" xmlns:w16se="http://schemas.microsoft.com/office/word/2015/wordml/symex" xmlns:wpg="http://schemas.microsoft.com/office/word/2010/wordprocessingGroup" xmlns:wpi="http://schemas.microsoft.com/office/word/2010/wordprocessingInk" xmlns:wne="http://schemas.microsoft.com/office/word/2006/wordml" xmlns:wps="http://schemas.microsoft.com/office/word/2010/wordprocessingShape" mc:Ignorable="w14 w15 w16se w16cid w16 w16cex wp14">
   <w:p>
     <w:pPr>
       <w:pBdr>
@@ -51448,7 +51987,7 @@
 </file>
 
 <file path=word/footnotes.xml><?xml version="1.0" encoding="utf-8"?>
-<w:footnotes xmlns:wpc="http://schemas.microsoft.com/office/word/2010/wordprocessingCanvas" xmlns:cx="http://schemas.microsoft.com/office/drawing/2014/chartex" xmlns:cx1="http://schemas.microsoft.com/office/drawing/2015/9/8/chartex" xmlns:mc="http://schemas.openxmlformats.org/markup-compatibility/2006" xmlns:o="urn:schemas-microsoft-com:office:office" xmlns:r="http://schemas.openxmlformats.org/officeDocument/2006/relationships" xmlns:m="http://schemas.openxmlformats.org/officeDocument/2006/math" xmlns:v="urn:schemas-microsoft-com:vml" xmlns:wp14="http://schemas.microsoft.com/office/word/2010/wordprocessingDrawing" xmlns:wp="http://schemas.openxmlformats.org/drawingml/2006/wordprocessingDrawing" xmlns:w10="urn:schemas-microsoft-com:office:word" xmlns:w="http://schemas.openxmlformats.org/wordprocessingml/2006/main" xmlns:w14="http://schemas.microsoft.com/office/word/2010/wordml" xmlns:w15="http://schemas.microsoft.com/office/word/2012/wordml" xmlns:w16se="http://schemas.microsoft.com/office/word/2015/wordml/symex" xmlns:wpg="http://schemas.microsoft.com/office/word/2010/wordprocessingGroup" xmlns:wpi="http://schemas.microsoft.com/office/word/2010/wordprocessingInk" xmlns:wne="http://schemas.microsoft.com/office/word/2006/wordml" xmlns:wps="http://schemas.microsoft.com/office/word/2010/wordprocessingShape" mc:Ignorable="w14 w15 w16se wp14">
+<w:footnotes xmlns:wpc="http://schemas.microsoft.com/office/word/2010/wordprocessingCanvas" xmlns:cx="http://schemas.microsoft.com/office/drawing/2014/chartex" xmlns:cx1="http://schemas.microsoft.com/office/drawing/2015/9/8/chartex" xmlns:cx2="http://schemas.microsoft.com/office/drawing/2015/10/21/chartex" xmlns:cx3="http://schemas.microsoft.com/office/drawing/2016/5/9/chartex" xmlns:cx4="http://schemas.microsoft.com/office/drawing/2016/5/10/chartex" xmlns:cx5="http://schemas.microsoft.com/office/drawing/2016/5/11/chartex" xmlns:cx6="http://schemas.microsoft.com/office/drawing/2016/5/12/chartex" xmlns:cx7="http://schemas.microsoft.com/office/drawing/2016/5/13/chartex" xmlns:cx8="http://schemas.microsoft.com/office/drawing/2016/5/14/chartex" xmlns:mc="http://schemas.openxmlformats.org/markup-compatibility/2006" xmlns:aink="http://schemas.microsoft.com/office/drawing/2016/ink" xmlns:am3d="http://schemas.microsoft.com/office/drawing/2017/model3d" xmlns:o="urn:schemas-microsoft-com:office:office" xmlns:r="http://schemas.openxmlformats.org/officeDocument/2006/relationships" xmlns:m="http://schemas.openxmlformats.org/officeDocument/2006/math" xmlns:v="urn:schemas-microsoft-com:vml" xmlns:wp14="http://schemas.microsoft.com/office/word/2010/wordprocessingDrawing" xmlns:wp="http://schemas.openxmlformats.org/drawingml/2006/wordprocessingDrawing" xmlns:w10="urn:schemas-microsoft-com:office:word" xmlns:w="http://schemas.openxmlformats.org/wordprocessingml/2006/main" xmlns:w14="http://schemas.microsoft.com/office/word/2010/wordml" xmlns:w15="http://schemas.microsoft.com/office/word/2012/wordml" xmlns:w16cex="http://schemas.microsoft.com/office/word/2018/wordml/cex" xmlns:w16cid="http://schemas.microsoft.com/office/word/2016/wordml/cid" xmlns:w16="http://schemas.microsoft.com/office/word/2018/wordml" xmlns:w16se="http://schemas.microsoft.com/office/word/2015/wordml/symex" xmlns:wpg="http://schemas.microsoft.com/office/word/2010/wordprocessingGroup" xmlns:wpi="http://schemas.microsoft.com/office/word/2010/wordprocessingInk" xmlns:wne="http://schemas.microsoft.com/office/word/2006/wordml" xmlns:wps="http://schemas.microsoft.com/office/word/2010/wordprocessingShape" mc:Ignorable="w14 w15 w16se w16cid w16 w16cex wp14">
   <w:footnote w:type="separator" w:id="-1">
     <w:p>
       <w:pPr>
@@ -51473,7 +52012,7 @@
 </file>
 
 <file path=word/header1.xml><?xml version="1.0" encoding="utf-8"?>
-<w:hdr xmlns:wpc="http://schemas.microsoft.com/office/word/2010/wordprocessingCanvas" xmlns:cx="http://schemas.microsoft.com/office/drawing/2014/chartex" xmlns:cx1="http://schemas.microsoft.com/office/drawing/2015/9/8/chartex" xmlns:mc="http://schemas.openxmlformats.org/markup-compatibility/2006" xmlns:o="urn:schemas-microsoft-com:office:office" xmlns:r="http://schemas.openxmlformats.org/officeDocument/2006/relationships" xmlns:m="http://schemas.openxmlformats.org/officeDocument/2006/math" xmlns:v="urn:schemas-microsoft-com:vml" xmlns:wp14="http://schemas.microsoft.com/office/word/2010/wordprocessingDrawing" xmlns:wp="http://schemas.openxmlformats.org/drawingml/2006/wordprocessingDrawing" xmlns:w10="urn:schemas-microsoft-com:office:word" xmlns:w="http://schemas.openxmlformats.org/wordprocessingml/2006/main" xmlns:w14="http://schemas.microsoft.com/office/word/2010/wordml" xmlns:w15="http://schemas.microsoft.com/office/word/2012/wordml" xmlns:w16se="http://schemas.microsoft.com/office/word/2015/wordml/symex" xmlns:wpg="http://schemas.microsoft.com/office/word/2010/wordprocessingGroup" xmlns:wpi="http://schemas.microsoft.com/office/word/2010/wordprocessingInk" xmlns:wne="http://schemas.microsoft.com/office/word/2006/wordml" xmlns:wps="http://schemas.microsoft.com/office/word/2010/wordprocessingShape" mc:Ignorable="w14 w15 w16se wp14">
+<w:hdr xmlns:wpc="http://schemas.microsoft.com/office/word/2010/wordprocessingCanvas" xmlns:cx="http://schemas.microsoft.com/office/drawing/2014/chartex" xmlns:cx1="http://schemas.microsoft.com/office/drawing/2015/9/8/chartex" xmlns:cx2="http://schemas.microsoft.com/office/drawing/2015/10/21/chartex" xmlns:cx3="http://schemas.microsoft.com/office/drawing/2016/5/9/chartex" xmlns:cx4="http://schemas.microsoft.com/office/drawing/2016/5/10/chartex" xmlns:cx5="http://schemas.microsoft.com/office/drawing/2016/5/11/chartex" xmlns:cx6="http://schemas.microsoft.com/office/drawing/2016/5/12/chartex" xmlns:cx7="http://schemas.microsoft.com/office/drawing/2016/5/13/chartex" xmlns:cx8="http://schemas.microsoft.com/office/drawing/2016/5/14/chartex" xmlns:mc="http://schemas.openxmlformats.org/markup-compatibility/2006" xmlns:aink="http://schemas.microsoft.com/office/drawing/2016/ink" xmlns:am3d="http://schemas.microsoft.com/office/drawing/2017/model3d" xmlns:o="urn:schemas-microsoft-com:office:office" xmlns:r="http://schemas.openxmlformats.org/officeDocument/2006/relationships" xmlns:m="http://schemas.openxmlformats.org/officeDocument/2006/math" xmlns:v="urn:schemas-microsoft-com:vml" xmlns:wp14="http://schemas.microsoft.com/office/word/2010/wordprocessingDrawing" xmlns:wp="http://schemas.openxmlformats.org/drawingml/2006/wordprocessingDrawing" xmlns:w10="urn:schemas-microsoft-com:office:word" xmlns:w="http://schemas.openxmlformats.org/wordprocessingml/2006/main" xmlns:w14="http://schemas.microsoft.com/office/word/2010/wordml" xmlns:w15="http://schemas.microsoft.com/office/word/2012/wordml" xmlns:w16cex="http://schemas.microsoft.com/office/word/2018/wordml/cex" xmlns:w16cid="http://schemas.microsoft.com/office/word/2016/wordml/cid" xmlns:w16="http://schemas.microsoft.com/office/word/2018/wordml" xmlns:w16se="http://schemas.microsoft.com/office/word/2015/wordml/symex" xmlns:wpg="http://schemas.microsoft.com/office/word/2010/wordprocessingGroup" xmlns:wpi="http://schemas.microsoft.com/office/word/2010/wordprocessingInk" xmlns:wne="http://schemas.microsoft.com/office/word/2006/wordml" xmlns:wps="http://schemas.microsoft.com/office/word/2010/wordprocessingShape" mc:Ignorable="w14 w15 w16se w16cid w16 w16cex wp14">
   <w:p>
     <w:pPr>
       <w:pStyle w:val="Header"/>
@@ -51486,7 +52025,7 @@
 </file>
 
 <file path=word/header2.xml><?xml version="1.0" encoding="utf-8"?>
-<w:hdr xmlns:wpc="http://schemas.microsoft.com/office/word/2010/wordprocessingCanvas" xmlns:cx="http://schemas.microsoft.com/office/drawing/2014/chartex" xmlns:cx1="http://schemas.microsoft.com/office/drawing/2015/9/8/chartex" xmlns:mc="http://schemas.openxmlformats.org/markup-compatibility/2006" xmlns:o="urn:schemas-microsoft-com:office:office" xmlns:r="http://schemas.openxmlformats.org/officeDocument/2006/relationships" xmlns:m="http://schemas.openxmlformats.org/officeDocument/2006/math" xmlns:v="urn:schemas-microsoft-com:vml" xmlns:wp14="http://schemas.microsoft.com/office/word/2010/wordprocessingDrawing" xmlns:wp="http://schemas.openxmlformats.org/drawingml/2006/wordprocessingDrawing" xmlns:w10="urn:schemas-microsoft-com:office:word" xmlns:w="http://schemas.openxmlformats.org/wordprocessingml/2006/main" xmlns:w14="http://schemas.microsoft.com/office/word/2010/wordml" xmlns:w15="http://schemas.microsoft.com/office/word/2012/wordml" xmlns:w16se="http://schemas.microsoft.com/office/word/2015/wordml/symex" xmlns:wpg="http://schemas.microsoft.com/office/word/2010/wordprocessingGroup" xmlns:wpi="http://schemas.microsoft.com/office/word/2010/wordprocessingInk" xmlns:wne="http://schemas.microsoft.com/office/word/2006/wordml" xmlns:wps="http://schemas.microsoft.com/office/word/2010/wordprocessingShape" mc:Ignorable="w14 w15 w16se wp14">
+<w:hdr xmlns:wpc="http://schemas.microsoft.com/office/word/2010/wordprocessingCanvas" xmlns:cx="http://schemas.microsoft.com/office/drawing/2014/chartex" xmlns:cx1="http://schemas.microsoft.com/office/drawing/2015/9/8/chartex" xmlns:cx2="http://schemas.microsoft.com/office/drawing/2015/10/21/chartex" xmlns:cx3="http://schemas.microsoft.com/office/drawing/2016/5/9/chartex" xmlns:cx4="http://schemas.microsoft.com/office/drawing/2016/5/10/chartex" xmlns:cx5="http://schemas.microsoft.com/office/drawing/2016/5/11/chartex" xmlns:cx6="http://schemas.microsoft.com/office/drawing/2016/5/12/chartex" xmlns:cx7="http://schemas.microsoft.com/office/drawing/2016/5/13/chartex" xmlns:cx8="http://schemas.microsoft.com/office/drawing/2016/5/14/chartex" xmlns:mc="http://schemas.openxmlformats.org/markup-compatibility/2006" xmlns:aink="http://schemas.microsoft.com/office/drawing/2016/ink" xmlns:am3d="http://schemas.microsoft.com/office/drawing/2017/model3d" xmlns:o="urn:schemas-microsoft-com:office:office" xmlns:r="http://schemas.openxmlformats.org/officeDocument/2006/relationships" xmlns:m="http://schemas.openxmlformats.org/officeDocument/2006/math" xmlns:v="urn:schemas-microsoft-com:vml" xmlns:wp14="http://schemas.microsoft.com/office/word/2010/wordprocessingDrawing" xmlns:wp="http://schemas.openxmlformats.org/drawingml/2006/wordprocessingDrawing" xmlns:w10="urn:schemas-microsoft-com:office:word" xmlns:w="http://schemas.openxmlformats.org/wordprocessingml/2006/main" xmlns:w14="http://schemas.microsoft.com/office/word/2010/wordml" xmlns:w15="http://schemas.microsoft.com/office/word/2012/wordml" xmlns:w16cex="http://schemas.microsoft.com/office/word/2018/wordml/cex" xmlns:w16cid="http://schemas.microsoft.com/office/word/2016/wordml/cid" xmlns:w16="http://schemas.microsoft.com/office/word/2018/wordml" xmlns:w16se="http://schemas.microsoft.com/office/word/2015/wordml/symex" xmlns:wpg="http://schemas.microsoft.com/office/word/2010/wordprocessingGroup" xmlns:wpi="http://schemas.microsoft.com/office/word/2010/wordprocessingInk" xmlns:wne="http://schemas.microsoft.com/office/word/2006/wordml" xmlns:wps="http://schemas.microsoft.com/office/word/2010/wordprocessingShape" mc:Ignorable="w14 w15 w16se w16cid w16 w16cex wp14">
   <w:p>
     <w:pPr>
       <w:pStyle w:val="Header"/>
@@ -51499,7 +52038,7 @@
 </file>
 
 <file path=word/styles.xml><?xml version="1.0" encoding="utf-8"?>
-<w:styles xmlns:mc="http://schemas.openxmlformats.org/markup-compatibility/2006" xmlns:r="http://schemas.openxmlformats.org/officeDocument/2006/relationships" xmlns:w="http://schemas.openxmlformats.org/wordprocessingml/2006/main" xmlns:w14="http://schemas.microsoft.com/office/word/2010/wordml" xmlns:w15="http://schemas.microsoft.com/office/word/2012/wordml" xmlns:w16se="http://schemas.microsoft.com/office/word/2015/wordml/symex" mc:Ignorable="w14 w15 w16se">
+<w:styles xmlns:mc="http://schemas.openxmlformats.org/markup-compatibility/2006" xmlns:r="http://schemas.openxmlformats.org/officeDocument/2006/relationships" xmlns:w="http://schemas.openxmlformats.org/wordprocessingml/2006/main" xmlns:w14="http://schemas.microsoft.com/office/word/2010/wordml" xmlns:w15="http://schemas.microsoft.com/office/word/2012/wordml" xmlns:w16cex="http://schemas.microsoft.com/office/word/2018/wordml/cex" xmlns:w16cid="http://schemas.microsoft.com/office/word/2016/wordml/cid" xmlns:w16="http://schemas.microsoft.com/office/word/2018/wordml" xmlns:w16se="http://schemas.microsoft.com/office/word/2015/wordml/symex" mc:Ignorable="w14 w15 w16se w16cid w16 w16cex">
   <w:docDefaults>
     <w:rPrDefault>
       <w:rPr>
@@ -51509,7 +52048,7 @@
     </w:rPrDefault>
     <w:pPrDefault/>
   </w:docDefaults>
-  <w:latentStyles w:defLockedState="0" w:defUIPriority="99" w:defSemiHidden="0" w:defUnhideWhenUsed="0" w:defQFormat="0" w:count="371">
+  <w:latentStyles w:defLockedState="0" w:defUIPriority="99" w:defSemiHidden="0" w:defUnhideWhenUsed="0" w:defQFormat="0" w:count="376">
     <w:lsdException w:name="Normal" w:uiPriority="0" w:qFormat="1"/>
     <w:lsdException w:name="heading 1" w:uiPriority="9" w:qFormat="1"/>
     <w:lsdException w:name="heading 2" w:semiHidden="1" w:uiPriority="9" w:unhideWhenUsed="1" w:qFormat="1"/>
@@ -51615,7 +52154,6 @@
     <w:lsdException w:name="HTML Sample" w:semiHidden="1" w:unhideWhenUsed="1"/>
     <w:lsdException w:name="HTML Typewriter" w:semiHidden="1" w:unhideWhenUsed="1"/>
     <w:lsdException w:name="HTML Variable" w:semiHidden="1" w:unhideWhenUsed="1"/>
-    <w:lsdException w:name="Normal Table" w:semiHidden="1" w:unhideWhenUsed="1"/>
     <w:lsdException w:name="annotation subject" w:semiHidden="1" w:unhideWhenUsed="1"/>
     <w:lsdException w:name="No List" w:semiHidden="1" w:unhideWhenUsed="1"/>
     <w:lsdException w:name="Outline List 1" w:semiHidden="1" w:unhideWhenUsed="1"/>
@@ -51658,11 +52196,8 @@
     <w:lsdException w:name="Table Contemporary" w:semiHidden="1" w:unhideWhenUsed="1"/>
     <w:lsdException w:name="Table Elegant" w:semiHidden="1" w:unhideWhenUsed="1"/>
     <w:lsdException w:name="Table Professional" w:semiHidden="1" w:unhideWhenUsed="1"/>
-    <w:lsdException w:name="Table Subtle 1" w:semiHidden="1" w:unhideWhenUsed="1"/>
     <w:lsdException w:name="Table Subtle 2" w:semiHidden="1" w:unhideWhenUsed="1"/>
     <w:lsdException w:name="Table Web 1" w:semiHidden="1" w:unhideWhenUsed="1"/>
-    <w:lsdException w:name="Table Web 2" w:semiHidden="1" w:unhideWhenUsed="1"/>
-    <w:lsdException w:name="Table Web 3" w:semiHidden="1" w:unhideWhenUsed="1"/>
     <w:lsdException w:name="Balloon Text" w:semiHidden="1" w:unhideWhenUsed="1"/>
     <w:lsdException w:name="Table Grid" w:uiPriority="59"/>
     <w:lsdException w:name="Table Theme" w:semiHidden="1" w:unhideWhenUsed="1"/>
@@ -51881,6 +52416,11 @@
     <w:lsdException w:name="List Table 5 Dark Accent 6" w:uiPriority="50"/>
     <w:lsdException w:name="List Table 6 Colorful Accent 6" w:uiPriority="51"/>
     <w:lsdException w:name="List Table 7 Colorful Accent 6" w:uiPriority="52"/>
+    <w:lsdException w:name="Mention" w:semiHidden="1" w:unhideWhenUsed="1"/>
+    <w:lsdException w:name="Smart Hyperlink" w:semiHidden="1" w:unhideWhenUsed="1"/>
+    <w:lsdException w:name="Hashtag" w:semiHidden="1" w:unhideWhenUsed="1"/>
+    <w:lsdException w:name="Unresolved Mention" w:semiHidden="1" w:unhideWhenUsed="1"/>
+    <w:lsdException w:name="Smart Link" w:semiHidden="1" w:unhideWhenUsed="1"/>
   </w:latentStyles>
   <w:style w:type="paragraph" w:default="1" w:styleId="Normal">
     <w:name w:val="Normal"/>

</xml_diff>

<commit_message>
TS 1 Final 18/10/2021
</commit_message>
<xml_diff>
--- a/saMhitA/01/TS 1 Tamil Corrections.docx
+++ b/saMhitA/01/TS 1 Tamil Corrections.docx
@@ -1,6 +1,6 @@
 
 <file path=word/document.xml><?xml version="1.0" encoding="utf-8"?>
-<w:document xmlns:wpc="http://schemas.microsoft.com/office/word/2010/wordprocessingCanvas" xmlns:cx="http://schemas.microsoft.com/office/drawing/2014/chartex" xmlns:cx1="http://schemas.microsoft.com/office/drawing/2015/9/8/chartex" xmlns:mc="http://schemas.openxmlformats.org/markup-compatibility/2006" xmlns:o="urn:schemas-microsoft-com:office:office" xmlns:r="http://schemas.openxmlformats.org/officeDocument/2006/relationships" xmlns:m="http://schemas.openxmlformats.org/officeDocument/2006/math" xmlns:v="urn:schemas-microsoft-com:vml" xmlns:wp14="http://schemas.microsoft.com/office/word/2010/wordprocessingDrawing" xmlns:wp="http://schemas.openxmlformats.org/drawingml/2006/wordprocessingDrawing" xmlns:w10="urn:schemas-microsoft-com:office:word" xmlns:w="http://schemas.openxmlformats.org/wordprocessingml/2006/main" xmlns:w14="http://schemas.microsoft.com/office/word/2010/wordml" xmlns:w15="http://schemas.microsoft.com/office/word/2012/wordml" xmlns:w16se="http://schemas.microsoft.com/office/word/2015/wordml/symex" xmlns:wpg="http://schemas.microsoft.com/office/word/2010/wordprocessingGroup" xmlns:wpi="http://schemas.microsoft.com/office/word/2010/wordprocessingInk" xmlns:wne="http://schemas.microsoft.com/office/word/2006/wordml" xmlns:wps="http://schemas.microsoft.com/office/word/2010/wordprocessingShape" mc:Ignorable="w14 w15 w16se wp14">
+<w:document xmlns:wpc="http://schemas.microsoft.com/office/word/2010/wordprocessingCanvas" xmlns:cx="http://schemas.microsoft.com/office/drawing/2014/chartex" xmlns:cx1="http://schemas.microsoft.com/office/drawing/2015/9/8/chartex" xmlns:cx2="http://schemas.microsoft.com/office/drawing/2015/10/21/chartex" xmlns:cx3="http://schemas.microsoft.com/office/drawing/2016/5/9/chartex" xmlns:cx4="http://schemas.microsoft.com/office/drawing/2016/5/10/chartex" xmlns:cx5="http://schemas.microsoft.com/office/drawing/2016/5/11/chartex" xmlns:cx6="http://schemas.microsoft.com/office/drawing/2016/5/12/chartex" xmlns:cx7="http://schemas.microsoft.com/office/drawing/2016/5/13/chartex" xmlns:cx8="http://schemas.microsoft.com/office/drawing/2016/5/14/chartex" xmlns:mc="http://schemas.openxmlformats.org/markup-compatibility/2006" xmlns:aink="http://schemas.microsoft.com/office/drawing/2016/ink" xmlns:am3d="http://schemas.microsoft.com/office/drawing/2017/model3d" xmlns:o="urn:schemas-microsoft-com:office:office" xmlns:r="http://schemas.openxmlformats.org/officeDocument/2006/relationships" xmlns:m="http://schemas.openxmlformats.org/officeDocument/2006/math" xmlns:v="urn:schemas-microsoft-com:vml" xmlns:wp14="http://schemas.microsoft.com/office/word/2010/wordprocessingDrawing" xmlns:wp="http://schemas.openxmlformats.org/drawingml/2006/wordprocessingDrawing" xmlns:w10="urn:schemas-microsoft-com:office:word" xmlns:w="http://schemas.openxmlformats.org/wordprocessingml/2006/main" xmlns:w14="http://schemas.microsoft.com/office/word/2010/wordml" xmlns:w15="http://schemas.microsoft.com/office/word/2012/wordml" xmlns:w16cex="http://schemas.microsoft.com/office/word/2018/wordml/cex" xmlns:w16cid="http://schemas.microsoft.com/office/word/2016/wordml/cid" xmlns:w16="http://schemas.microsoft.com/office/word/2018/wordml" xmlns:w16sdtdh="http://schemas.microsoft.com/office/word/2020/wordml/sdtdatahash" xmlns:w16se="http://schemas.microsoft.com/office/word/2015/wordml/symex" xmlns:wpg="http://schemas.microsoft.com/office/word/2010/wordprocessingGroup" xmlns:wpi="http://schemas.microsoft.com/office/word/2010/wordprocessingInk" xmlns:wne="http://schemas.microsoft.com/office/word/2006/wordml" xmlns:wps="http://schemas.microsoft.com/office/word/2010/wordprocessingShape" mc:Ignorable="w14 w15 w16se w16cid w16 w16cex w16sdtdh wp14">
   <w:body>
     <w:p>
       <w:pPr>
@@ -34,8 +34,6 @@
         </w:rPr>
         <w:t xml:space="preserve">Samhita </w:t>
       </w:r>
-      <w:bookmarkStart w:id="0" w:name="_GoBack"/>
-      <w:bookmarkEnd w:id="0"/>
       <w:r>
         <w:rPr>
           <w:b/>
@@ -112,10 +110,9 @@
           <w:bCs/>
           <w:sz w:val="32"/>
           <w:szCs w:val="32"/>
-          <w:highlight w:val="red"/>
           <w:u w:val="single"/>
         </w:rPr>
-        <w:t>???????</w:t>
+        <w:t>31st Oct 2021</w:t>
       </w:r>
     </w:p>
     <w:p>
@@ -123,18 +120,32 @@
         <w:spacing w:before="0" w:line="240" w:lineRule="auto"/>
         <w:jc w:val="center"/>
         <w:rPr>
-          <w:bCs/>
-          <w:sz w:val="32"/>
-          <w:szCs w:val="32"/>
+          <w:b/>
+          <w:szCs w:val="24"/>
         </w:rPr>
       </w:pPr>
       <w:r>
         <w:rPr>
-          <w:bCs/>
-          <w:sz w:val="32"/>
-          <w:szCs w:val="32"/>
+          <w:b/>
+          <w:szCs w:val="24"/>
         </w:rPr>
-        <w:t>(ignore those which are already incorporated in your book’s version and date)</w:t>
+        <w:t>(</w:t>
+      </w:r>
+      <w:proofErr w:type="gramStart"/>
+      <w:r>
+        <w:rPr>
+          <w:b/>
+          <w:szCs w:val="24"/>
+        </w:rPr>
+        <w:t>ignore</w:t>
+      </w:r>
+      <w:proofErr w:type="gramEnd"/>
+      <w:r>
+        <w:rPr>
+          <w:b/>
+          <w:szCs w:val="24"/>
+        </w:rPr>
+        <w:t xml:space="preserve"> those which are already incorporated in your book’s version and date)</w:t>
       </w:r>
     </w:p>
     <w:tbl>
@@ -165,12 +176,16 @@
               <w:spacing w:before="0" w:line="240" w:lineRule="auto"/>
               <w:jc w:val="center"/>
               <w:rPr>
+                <w:b/>
+                <w:bCs/>
                 <w:sz w:val="32"/>
                 <w:szCs w:val="32"/>
               </w:rPr>
             </w:pPr>
             <w:r>
               <w:rPr>
+                <w:b/>
+                <w:bCs/>
                 <w:sz w:val="32"/>
                 <w:szCs w:val="32"/>
               </w:rPr>
@@ -182,12 +197,16 @@
               <w:spacing w:before="0" w:line="240" w:lineRule="auto"/>
               <w:jc w:val="center"/>
               <w:rPr>
+                <w:b/>
+                <w:bCs/>
                 <w:sz w:val="32"/>
                 <w:szCs w:val="32"/>
               </w:rPr>
             </w:pPr>
             <w:r>
               <w:rPr>
+                <w:b/>
+                <w:bCs/>
                 <w:sz w:val="32"/>
                 <w:szCs w:val="32"/>
               </w:rPr>
@@ -204,12 +223,16 @@
               <w:spacing w:before="0" w:line="240" w:lineRule="auto"/>
               <w:jc w:val="center"/>
               <w:rPr>
+                <w:b/>
+                <w:bCs/>
                 <w:sz w:val="32"/>
                 <w:szCs w:val="32"/>
               </w:rPr>
             </w:pPr>
             <w:r>
               <w:rPr>
+                <w:b/>
+                <w:bCs/>
                 <w:sz w:val="32"/>
                 <w:szCs w:val="32"/>
               </w:rPr>
@@ -227,12 +250,16 @@
               <w:ind w:right="-18"/>
               <w:jc w:val="center"/>
               <w:rPr>
+                <w:b/>
+                <w:bCs/>
                 <w:sz w:val="32"/>
                 <w:szCs w:val="32"/>
               </w:rPr>
             </w:pPr>
             <w:r>
               <w:rPr>
+                <w:b/>
+                <w:bCs/>
                 <w:sz w:val="32"/>
                 <w:szCs w:val="32"/>
               </w:rPr>
@@ -329,20 +356,8 @@
                 <w:sz w:val="28"/>
                 <w:szCs w:val="28"/>
               </w:rPr>
-              <w:t xml:space="preserve"> – </w:t>
-            </w:r>
-            <w:proofErr w:type="spellStart"/>
-            <w:r>
-              <w:rPr>
-                <w:rFonts w:cs="Arial"/>
-                <w:b/>
-                <w:bCs/>
-                <w:sz w:val="28"/>
-                <w:szCs w:val="28"/>
-              </w:rPr>
-              <w:t>Vaakyam</w:t>
-            </w:r>
-            <w:proofErr w:type="spellEnd"/>
+              <w:t xml:space="preserve"> – Vaakyam</w:t>
+            </w:r>
           </w:p>
           <w:p>
             <w:pPr>
@@ -400,25 +415,7 @@
                 <w:sz w:val="28"/>
                 <w:szCs w:val="28"/>
               </w:rPr>
-              <w:t xml:space="preserve"> </w:t>
-            </w:r>
-            <w:proofErr w:type="spellStart"/>
-            <w:r>
-              <w:rPr>
-                <w:b/>
-                <w:sz w:val="28"/>
-                <w:szCs w:val="28"/>
-              </w:rPr>
-              <w:t>Panchaati</w:t>
-            </w:r>
-            <w:proofErr w:type="spellEnd"/>
-            <w:r>
-              <w:rPr>
-                <w:b/>
-                <w:sz w:val="28"/>
-                <w:szCs w:val="28"/>
-              </w:rPr>
-              <w:t xml:space="preserve"> No. </w:t>
+              <w:t xml:space="preserve"> Panchaati No. </w:t>
             </w:r>
             <w:r>
               <w:rPr>
@@ -1456,19 +1453,8 @@
                 <w:sz w:val="28"/>
                 <w:szCs w:val="28"/>
               </w:rPr>
-              <w:t xml:space="preserve">1.2.12.2 – </w:t>
-            </w:r>
-            <w:proofErr w:type="spellStart"/>
-            <w:r>
-              <w:rPr>
-                <w:rFonts w:cs="Arial"/>
-                <w:b/>
-                <w:sz w:val="28"/>
-                <w:szCs w:val="28"/>
-              </w:rPr>
-              <w:t>Vaakyam</w:t>
-            </w:r>
-            <w:proofErr w:type="spellEnd"/>
+              <w:t>1.2.12.2 – Vaakyam</w:t>
+            </w:r>
           </w:p>
           <w:p>
             <w:pPr>
@@ -1898,19 +1884,8 @@
                 <w:sz w:val="28"/>
                 <w:szCs w:val="28"/>
               </w:rPr>
-              <w:t xml:space="preserve">TS 1.3.8.2 – </w:t>
-            </w:r>
-            <w:proofErr w:type="spellStart"/>
-            <w:r>
-              <w:rPr>
-                <w:rFonts w:cs="Arial"/>
-                <w:b/>
-                <w:sz w:val="28"/>
-                <w:szCs w:val="28"/>
-              </w:rPr>
-              <w:t>Vaakyam</w:t>
-            </w:r>
-            <w:proofErr w:type="spellEnd"/>
+              <w:t>TS 1.3.8.2 – Vaakyam</w:t>
+            </w:r>
           </w:p>
           <w:p>
             <w:pPr>
@@ -2569,20 +2544,8 @@
                 <w:szCs w:val="28"/>
               </w:rPr>
               <w:lastRenderedPageBreak/>
-              <w:t xml:space="preserve">TS 1.5.2.2 – </w:t>
-            </w:r>
-            <w:proofErr w:type="spellStart"/>
-            <w:r>
-              <w:rPr>
-                <w:rFonts w:cs="Arial"/>
-                <w:b/>
-                <w:bCs/>
-                <w:sz w:val="28"/>
-                <w:szCs w:val="28"/>
-              </w:rPr>
-              <w:t>Vaakyam</w:t>
-            </w:r>
-            <w:proofErr w:type="spellEnd"/>
+              <w:t>TS 1.5.2.2 – Vaakyam</w:t>
+            </w:r>
           </w:p>
           <w:p>
             <w:pPr>
@@ -3061,7 +3024,6 @@
               </w:rPr>
               <w:t xml:space="preserve">.3 – </w:t>
             </w:r>
-            <w:proofErr w:type="spellStart"/>
             <w:r>
               <w:rPr>
                 <w:rFonts w:cs="Arial"/>
@@ -3072,7 +3034,6 @@
               </w:rPr>
               <w:t>Vaakyam</w:t>
             </w:r>
-            <w:proofErr w:type="spellEnd"/>
           </w:p>
           <w:p>
             <w:pPr>
@@ -3760,20 +3721,8 @@
                 <w:sz w:val="28"/>
                 <w:szCs w:val="28"/>
               </w:rPr>
-              <w:t xml:space="preserve">1.1.14.3 – </w:t>
-            </w:r>
-            <w:proofErr w:type="spellStart"/>
-            <w:r>
-              <w:rPr>
-                <w:rFonts w:cs="Arial"/>
-                <w:b/>
-                <w:bCs/>
-                <w:sz w:val="28"/>
-                <w:szCs w:val="28"/>
-              </w:rPr>
-              <w:t>Vaakyam</w:t>
-            </w:r>
-            <w:proofErr w:type="spellEnd"/>
+              <w:t>1.1.14.3 – Vaakyam</w:t>
+            </w:r>
           </w:p>
           <w:p>
             <w:pPr>
@@ -4304,19 +4253,8 @@
                 <w:sz w:val="28"/>
                 <w:szCs w:val="28"/>
               </w:rPr>
-              <w:t xml:space="preserve">TS 1.4.27.1 – </w:t>
-            </w:r>
-            <w:proofErr w:type="spellStart"/>
-            <w:r>
-              <w:rPr>
-                <w:rFonts w:cs="Arial"/>
-                <w:b/>
-                <w:sz w:val="28"/>
-                <w:szCs w:val="28"/>
-              </w:rPr>
-              <w:t>Vaakyam</w:t>
-            </w:r>
-            <w:proofErr w:type="spellEnd"/>
+              <w:t>TS 1.4.27.1 – Vaakyam</w:t>
+            </w:r>
           </w:p>
           <w:p>
             <w:pPr>
@@ -4882,19 +4820,8 @@
                 <w:sz w:val="28"/>
                 <w:szCs w:val="28"/>
               </w:rPr>
-              <w:t xml:space="preserve">TS 1.5.3.2 – </w:t>
-            </w:r>
-            <w:proofErr w:type="spellStart"/>
-            <w:r>
-              <w:rPr>
-                <w:rFonts w:cs="Arial"/>
-                <w:b/>
-                <w:sz w:val="28"/>
-                <w:szCs w:val="28"/>
-              </w:rPr>
-              <w:t>Vaakyam</w:t>
-            </w:r>
-            <w:proofErr w:type="spellEnd"/>
+              <w:t>TS 1.5.3.2 – Vaakyam</w:t>
+            </w:r>
           </w:p>
           <w:p>
             <w:pPr>
@@ -5718,21 +5645,8 @@
                 <w:sz w:val="28"/>
                 <w:szCs w:val="28"/>
               </w:rPr>
-              <w:t xml:space="preserve">1.1.7.1 – </w:t>
-            </w:r>
-            <w:proofErr w:type="spellStart"/>
-            <w:r>
-              <w:rPr>
-                <w:rFonts w:cs="Arial"/>
-                <w:b/>
-                <w:bCs/>
-                <w:color w:val="000000"/>
-                <w:sz w:val="28"/>
-                <w:szCs w:val="28"/>
-              </w:rPr>
-              <w:t>Vaakyam</w:t>
-            </w:r>
-            <w:proofErr w:type="spellEnd"/>
+              <w:t>1.1.7.1 – Vaakyam</w:t>
+            </w:r>
           </w:p>
           <w:p>
             <w:pPr>
@@ -6209,19 +6123,8 @@
                 <w:sz w:val="28"/>
                 <w:szCs w:val="28"/>
               </w:rPr>
-              <w:t xml:space="preserve"> – </w:t>
-            </w:r>
-            <w:proofErr w:type="spellStart"/>
-            <w:r>
-              <w:rPr>
-                <w:rFonts w:cs="Arial"/>
-                <w:b/>
-                <w:sz w:val="28"/>
-                <w:szCs w:val="28"/>
-              </w:rPr>
-              <w:t>Vaakyam</w:t>
-            </w:r>
-            <w:proofErr w:type="spellEnd"/>
+              <w:t xml:space="preserve"> – Vaakyam</w:t>
+            </w:r>
           </w:p>
           <w:p>
             <w:pPr>
@@ -6930,19 +6833,8 @@
                 <w:sz w:val="28"/>
                 <w:szCs w:val="28"/>
               </w:rPr>
-              <w:t xml:space="preserve"> – </w:t>
-            </w:r>
-            <w:proofErr w:type="spellStart"/>
-            <w:r>
-              <w:rPr>
-                <w:rFonts w:cs="Arial"/>
-                <w:b/>
-                <w:sz w:val="28"/>
-                <w:szCs w:val="28"/>
-              </w:rPr>
-              <w:t>Vaakyam</w:t>
-            </w:r>
-            <w:proofErr w:type="spellEnd"/>
+              <w:t xml:space="preserve"> – Vaakyam</w:t>
+            </w:r>
           </w:p>
           <w:p>
             <w:pPr>
@@ -7524,19 +7416,8 @@
                 <w:sz w:val="28"/>
                 <w:szCs w:val="28"/>
               </w:rPr>
-              <w:t xml:space="preserve"> – </w:t>
-            </w:r>
-            <w:proofErr w:type="spellStart"/>
-            <w:r>
-              <w:rPr>
-                <w:rFonts w:cs="Arial"/>
-                <w:b/>
-                <w:sz w:val="28"/>
-                <w:szCs w:val="28"/>
-              </w:rPr>
-              <w:t>Vaakyam</w:t>
-            </w:r>
-            <w:proofErr w:type="spellEnd"/>
+              <w:t xml:space="preserve"> – Vaakyam</w:t>
+            </w:r>
           </w:p>
           <w:p>
             <w:pPr>
@@ -8074,19 +7955,8 @@
                 <w:sz w:val="28"/>
                 <w:szCs w:val="28"/>
               </w:rPr>
-              <w:t xml:space="preserve"> – </w:t>
-            </w:r>
-            <w:proofErr w:type="spellStart"/>
-            <w:r>
-              <w:rPr>
-                <w:rFonts w:cs="Arial"/>
-                <w:b/>
-                <w:sz w:val="28"/>
-                <w:szCs w:val="28"/>
-              </w:rPr>
-              <w:t>Vaakyam</w:t>
-            </w:r>
-            <w:proofErr w:type="spellEnd"/>
+              <w:t xml:space="preserve"> – Vaakyam</w:t>
+            </w:r>
           </w:p>
           <w:p>
             <w:pPr>
@@ -8513,19 +8383,8 @@
                 <w:sz w:val="28"/>
                 <w:szCs w:val="28"/>
               </w:rPr>
-              <w:t xml:space="preserve"> – </w:t>
-            </w:r>
-            <w:proofErr w:type="spellStart"/>
-            <w:r>
-              <w:rPr>
-                <w:rFonts w:cs="Arial"/>
-                <w:b/>
-                <w:sz w:val="28"/>
-                <w:szCs w:val="28"/>
-              </w:rPr>
-              <w:t>Vaakyam</w:t>
-            </w:r>
-            <w:proofErr w:type="spellEnd"/>
+              <w:t xml:space="preserve"> – Vaakyam</w:t>
+            </w:r>
           </w:p>
           <w:p>
             <w:pPr>
@@ -9489,19 +9348,8 @@
                 <w:sz w:val="28"/>
                 <w:szCs w:val="28"/>
               </w:rPr>
-              <w:t xml:space="preserve"> – </w:t>
-            </w:r>
-            <w:proofErr w:type="spellStart"/>
-            <w:r>
-              <w:rPr>
-                <w:rFonts w:cs="Arial"/>
-                <w:b/>
-                <w:sz w:val="28"/>
-                <w:szCs w:val="28"/>
-              </w:rPr>
-              <w:t>Vaakyam</w:t>
-            </w:r>
-            <w:proofErr w:type="spellEnd"/>
+              <w:t xml:space="preserve"> – Vaakyam</w:t>
+            </w:r>
           </w:p>
           <w:p>
             <w:pPr>
@@ -9927,19 +9775,8 @@
                 <w:sz w:val="28"/>
                 <w:szCs w:val="28"/>
               </w:rPr>
-              <w:t xml:space="preserve"> – </w:t>
-            </w:r>
-            <w:proofErr w:type="spellStart"/>
-            <w:r>
-              <w:rPr>
-                <w:rFonts w:cs="Arial"/>
-                <w:b/>
-                <w:sz w:val="28"/>
-                <w:szCs w:val="28"/>
-              </w:rPr>
-              <w:t>Vaakyam</w:t>
-            </w:r>
-            <w:proofErr w:type="spellEnd"/>
+              <w:t xml:space="preserve"> – Vaakyam</w:t>
+            </w:r>
           </w:p>
           <w:p>
             <w:pPr>
@@ -10422,19 +10259,8 @@
                 <w:sz w:val="28"/>
                 <w:szCs w:val="28"/>
               </w:rPr>
-              <w:t xml:space="preserve">TS 1.3.6.1 </w:t>
-            </w:r>
-            <w:proofErr w:type="spellStart"/>
-            <w:r>
-              <w:rPr>
-                <w:rFonts w:cs="Arial"/>
-                <w:b/>
-                <w:sz w:val="28"/>
-                <w:szCs w:val="28"/>
-              </w:rPr>
-              <w:t>Vaakyam</w:t>
-            </w:r>
-            <w:proofErr w:type="spellEnd"/>
+              <w:t>TS 1.3.6.1 Vaakyam</w:t>
+            </w:r>
           </w:p>
           <w:p>
             <w:pPr>
@@ -10916,19 +10742,8 @@
                 <w:sz w:val="28"/>
                 <w:szCs w:val="28"/>
               </w:rPr>
-              <w:t xml:space="preserve"> – </w:t>
-            </w:r>
-            <w:proofErr w:type="spellStart"/>
-            <w:r>
-              <w:rPr>
-                <w:rFonts w:cs="Arial"/>
-                <w:b/>
-                <w:sz w:val="28"/>
-                <w:szCs w:val="28"/>
-              </w:rPr>
-              <w:t>Vaakyam</w:t>
-            </w:r>
-            <w:proofErr w:type="spellEnd"/>
+              <w:t xml:space="preserve"> – Vaakyam</w:t>
+            </w:r>
           </w:p>
           <w:p>
             <w:pPr>
@@ -11383,19 +11198,8 @@
                 <w:sz w:val="28"/>
                 <w:szCs w:val="28"/>
               </w:rPr>
-              <w:t xml:space="preserve">TS 1.4.18.1 – </w:t>
-            </w:r>
-            <w:proofErr w:type="spellStart"/>
-            <w:r>
-              <w:rPr>
-                <w:rFonts w:cs="Arial"/>
-                <w:b/>
-                <w:sz w:val="28"/>
-                <w:szCs w:val="28"/>
-              </w:rPr>
-              <w:t>Vaakyam</w:t>
-            </w:r>
-            <w:proofErr w:type="spellEnd"/>
+              <w:t>TS 1.4.18.1 – Vaakyam</w:t>
+            </w:r>
           </w:p>
           <w:p>
             <w:pPr>
@@ -11752,19 +11556,8 @@
                 <w:sz w:val="28"/>
                 <w:szCs w:val="28"/>
               </w:rPr>
-              <w:t xml:space="preserve">TS 1.4.20.1 – </w:t>
-            </w:r>
-            <w:proofErr w:type="spellStart"/>
-            <w:r>
-              <w:rPr>
-                <w:rFonts w:cs="Arial"/>
-                <w:b/>
-                <w:sz w:val="28"/>
-                <w:szCs w:val="28"/>
-              </w:rPr>
-              <w:t>Vaakyam</w:t>
-            </w:r>
-            <w:proofErr w:type="spellEnd"/>
+              <w:t>TS 1.4.20.1 – Vaakyam</w:t>
+            </w:r>
           </w:p>
           <w:p>
             <w:pPr>
@@ -12008,7 +11801,6 @@
                 <w:cs/>
                 <w:lang w:bidi="ta-IN"/>
               </w:rPr>
-              <w:lastRenderedPageBreak/>
               <w:t>யோனி</w:t>
             </w:r>
             <w:r>
@@ -12190,19 +11982,8 @@
                 <w:szCs w:val="28"/>
               </w:rPr>
               <w:lastRenderedPageBreak/>
-              <w:t xml:space="preserve">TS 1.4.42.1 – </w:t>
-            </w:r>
-            <w:proofErr w:type="spellStart"/>
-            <w:r>
-              <w:rPr>
-                <w:rFonts w:cs="Arial"/>
-                <w:b/>
-                <w:sz w:val="28"/>
-                <w:szCs w:val="28"/>
-              </w:rPr>
-              <w:t>Vaakyam</w:t>
-            </w:r>
-            <w:proofErr w:type="spellEnd"/>
+              <w:t>TS 1.4.42.1 – Vaakyam</w:t>
+            </w:r>
           </w:p>
           <w:p>
             <w:pPr>
@@ -12688,19 +12469,8 @@
                 <w:sz w:val="28"/>
                 <w:szCs w:val="28"/>
               </w:rPr>
-              <w:t xml:space="preserve">TS 1.5.1.2 – </w:t>
-            </w:r>
-            <w:proofErr w:type="spellStart"/>
-            <w:r>
-              <w:rPr>
-                <w:rFonts w:cs="Arial"/>
-                <w:b/>
-                <w:sz w:val="28"/>
-                <w:szCs w:val="28"/>
-              </w:rPr>
-              <w:t>Vaakyam</w:t>
-            </w:r>
-            <w:proofErr w:type="spellEnd"/>
+              <w:t>TS 1.5.1.2 – Vaakyam</w:t>
+            </w:r>
           </w:p>
           <w:p>
             <w:pPr>
@@ -13252,19 +13022,8 @@
                 <w:sz w:val="28"/>
                 <w:szCs w:val="28"/>
               </w:rPr>
-              <w:t xml:space="preserve"> – </w:t>
-            </w:r>
-            <w:proofErr w:type="spellStart"/>
-            <w:r>
-              <w:rPr>
-                <w:rFonts w:cs="Arial"/>
-                <w:b/>
-                <w:sz w:val="28"/>
-                <w:szCs w:val="28"/>
-              </w:rPr>
-              <w:t>Vaakyam</w:t>
-            </w:r>
-            <w:proofErr w:type="spellEnd"/>
+              <w:t xml:space="preserve"> – Vaakyam</w:t>
+            </w:r>
           </w:p>
           <w:p>
             <w:pPr>
@@ -13682,19 +13441,8 @@
                 <w:sz w:val="28"/>
                 <w:szCs w:val="28"/>
               </w:rPr>
-              <w:t xml:space="preserve">TS 1.5.2.2 – </w:t>
-            </w:r>
-            <w:proofErr w:type="spellStart"/>
-            <w:r>
-              <w:rPr>
-                <w:rFonts w:cs="Arial"/>
-                <w:b/>
-                <w:sz w:val="28"/>
-                <w:szCs w:val="28"/>
-              </w:rPr>
-              <w:t>Vaakyam</w:t>
-            </w:r>
-            <w:proofErr w:type="spellEnd"/>
+              <w:t>TS 1.5.2.2 – Vaakyam</w:t>
+            </w:r>
           </w:p>
           <w:p>
             <w:pPr>
@@ -14233,19 +13981,8 @@
                 <w:sz w:val="28"/>
                 <w:szCs w:val="28"/>
               </w:rPr>
-              <w:t xml:space="preserve">TS 1.5.2.4 – </w:t>
-            </w:r>
-            <w:proofErr w:type="spellStart"/>
-            <w:r>
-              <w:rPr>
-                <w:rFonts w:cs="Arial"/>
-                <w:b/>
-                <w:sz w:val="28"/>
-                <w:szCs w:val="28"/>
-              </w:rPr>
-              <w:t>Vaakyam</w:t>
-            </w:r>
-            <w:proofErr w:type="spellEnd"/>
+              <w:t>TS 1.5.2.4 – Vaakyam</w:t>
+            </w:r>
           </w:p>
           <w:p>
             <w:pPr>
@@ -14732,19 +14469,8 @@
                 <w:sz w:val="28"/>
                 <w:szCs w:val="28"/>
               </w:rPr>
-              <w:t xml:space="preserve"> – </w:t>
-            </w:r>
-            <w:proofErr w:type="spellStart"/>
-            <w:r>
-              <w:rPr>
-                <w:rFonts w:cs="Arial"/>
-                <w:b/>
-                <w:sz w:val="28"/>
-                <w:szCs w:val="28"/>
-              </w:rPr>
-              <w:t>Vaakyam</w:t>
-            </w:r>
-            <w:proofErr w:type="spellEnd"/>
+              <w:t xml:space="preserve"> – Vaakyam</w:t>
+            </w:r>
           </w:p>
           <w:p>
             <w:pPr>
@@ -15204,19 +14930,8 @@
                 <w:sz w:val="28"/>
                 <w:szCs w:val="28"/>
               </w:rPr>
-              <w:t xml:space="preserve"> – </w:t>
-            </w:r>
-            <w:proofErr w:type="spellStart"/>
-            <w:r>
-              <w:rPr>
-                <w:rFonts w:cs="Arial"/>
-                <w:b/>
-                <w:sz w:val="28"/>
-                <w:szCs w:val="28"/>
-              </w:rPr>
-              <w:t>Vaakyam</w:t>
-            </w:r>
-            <w:proofErr w:type="spellEnd"/>
+              <w:t xml:space="preserve"> – Vaakyam</w:t>
+            </w:r>
           </w:p>
           <w:p>
             <w:pPr>
@@ -15623,20 +15338,8 @@
                 <w:sz w:val="28"/>
                 <w:szCs w:val="28"/>
               </w:rPr>
-              <w:lastRenderedPageBreak/>
-              <w:t xml:space="preserve">TS 1.5.6.3 – </w:t>
-            </w:r>
-            <w:proofErr w:type="spellStart"/>
-            <w:r>
-              <w:rPr>
-                <w:rFonts w:cs="Arial"/>
-                <w:b/>
-                <w:sz w:val="28"/>
-                <w:szCs w:val="28"/>
-              </w:rPr>
-              <w:t>Vaakyam</w:t>
-            </w:r>
-            <w:proofErr w:type="spellEnd"/>
+              <w:t>TS 1.5.6.3 – Vaakyam</w:t>
+            </w:r>
           </w:p>
           <w:p>
             <w:pPr>
@@ -16024,19 +15727,9 @@
                 <w:sz w:val="28"/>
                 <w:szCs w:val="28"/>
               </w:rPr>
-              <w:t xml:space="preserve">TS 1.5.8.4 – </w:t>
-            </w:r>
-            <w:proofErr w:type="spellStart"/>
-            <w:r>
-              <w:rPr>
-                <w:rFonts w:cs="Arial"/>
-                <w:b/>
-                <w:sz w:val="28"/>
-                <w:szCs w:val="28"/>
-              </w:rPr>
-              <w:t>Vaakyam</w:t>
-            </w:r>
-            <w:proofErr w:type="spellEnd"/>
+              <w:lastRenderedPageBreak/>
+              <w:t>TS 1.5.8.4 – Vaakyam</w:t>
+            </w:r>
           </w:p>
           <w:p>
             <w:pPr>
@@ -16491,19 +16184,8 @@
                 <w:sz w:val="28"/>
                 <w:szCs w:val="28"/>
               </w:rPr>
-              <w:t xml:space="preserve"> – </w:t>
-            </w:r>
-            <w:proofErr w:type="spellStart"/>
-            <w:r>
-              <w:rPr>
-                <w:rFonts w:cs="Arial"/>
-                <w:b/>
-                <w:sz w:val="28"/>
-                <w:szCs w:val="28"/>
-              </w:rPr>
-              <w:t>Vaakyam</w:t>
-            </w:r>
-            <w:proofErr w:type="spellEnd"/>
+              <w:t xml:space="preserve"> – Vaakyam</w:t>
+            </w:r>
           </w:p>
           <w:p>
             <w:pPr>
@@ -17097,19 +16779,8 @@
                 <w:sz w:val="28"/>
                 <w:szCs w:val="28"/>
               </w:rPr>
-              <w:t xml:space="preserve"> – </w:t>
-            </w:r>
-            <w:proofErr w:type="spellStart"/>
-            <w:r>
-              <w:rPr>
-                <w:rFonts w:cs="Arial"/>
-                <w:b/>
-                <w:sz w:val="28"/>
-                <w:szCs w:val="28"/>
-              </w:rPr>
-              <w:t>Vaakyam</w:t>
-            </w:r>
-            <w:proofErr w:type="spellEnd"/>
+              <w:t xml:space="preserve"> – Vaakyam</w:t>
+            </w:r>
           </w:p>
           <w:p>
             <w:pPr>
@@ -17485,19 +17156,8 @@
                 <w:sz w:val="28"/>
                 <w:szCs w:val="28"/>
               </w:rPr>
-              <w:t xml:space="preserve">TS 1.6.9.2 – </w:t>
-            </w:r>
-            <w:proofErr w:type="spellStart"/>
-            <w:r>
-              <w:rPr>
-                <w:rFonts w:cs="Arial"/>
-                <w:b/>
-                <w:sz w:val="28"/>
-                <w:szCs w:val="28"/>
-              </w:rPr>
-              <w:t>Vaakyam</w:t>
-            </w:r>
-            <w:proofErr w:type="spellEnd"/>
+              <w:t>TS 1.6.9.2 – Vaakyam</w:t>
+            </w:r>
           </w:p>
           <w:p>
             <w:pPr>
@@ -18091,19 +17751,8 @@
                 <w:sz w:val="28"/>
                 <w:szCs w:val="28"/>
               </w:rPr>
-              <w:t xml:space="preserve">TS 1.7.1.4 – </w:t>
-            </w:r>
-            <w:proofErr w:type="spellStart"/>
-            <w:r>
-              <w:rPr>
-                <w:rFonts w:cs="Arial"/>
-                <w:b/>
-                <w:sz w:val="28"/>
-                <w:szCs w:val="28"/>
-              </w:rPr>
-              <w:t>Vaakyam</w:t>
-            </w:r>
-            <w:proofErr w:type="spellEnd"/>
+              <w:t>TS 1.7.1.4 – Vaakyam</w:t>
+            </w:r>
           </w:p>
           <w:p>
             <w:pPr>
@@ -18485,19 +18134,8 @@
                 <w:sz w:val="28"/>
                 <w:szCs w:val="28"/>
               </w:rPr>
-              <w:t xml:space="preserve">TS 1.7.3.4 – </w:t>
-            </w:r>
-            <w:proofErr w:type="spellStart"/>
-            <w:r>
-              <w:rPr>
-                <w:rFonts w:cs="Arial"/>
-                <w:b/>
-                <w:sz w:val="28"/>
-                <w:szCs w:val="28"/>
-              </w:rPr>
-              <w:t>Vaakyam</w:t>
-            </w:r>
-            <w:proofErr w:type="spellEnd"/>
+              <w:t>TS 1.7.3.4 – Vaakyam</w:t>
+            </w:r>
           </w:p>
           <w:p>
             <w:pPr>
@@ -19067,20 +18705,8 @@
                 <w:sz w:val="28"/>
                 <w:szCs w:val="28"/>
               </w:rPr>
-              <w:lastRenderedPageBreak/>
-              <w:t xml:space="preserve">TS 1.8.10.1 – </w:t>
-            </w:r>
-            <w:proofErr w:type="spellStart"/>
-            <w:r>
-              <w:rPr>
-                <w:rFonts w:cs="Arial"/>
-                <w:b/>
-                <w:sz w:val="28"/>
-                <w:szCs w:val="28"/>
-              </w:rPr>
-              <w:t>Vaakyam</w:t>
-            </w:r>
-            <w:proofErr w:type="spellEnd"/>
+              <w:t>TS 1.8.10.1 – Vaakyam</w:t>
+            </w:r>
           </w:p>
           <w:p>
             <w:pPr>
@@ -19475,6 +19101,7 @@
                 <w:sz w:val="28"/>
                 <w:szCs w:val="28"/>
               </w:rPr>
+              <w:lastRenderedPageBreak/>
               <w:t xml:space="preserve">TS 1.8.18.1 </w:t>
             </w:r>
             <w:r>
@@ -20311,19 +19938,8 @@
                 <w:sz w:val="28"/>
                 <w:szCs w:val="28"/>
               </w:rPr>
-              <w:t xml:space="preserve">TS 1.3.12.1 – </w:t>
-            </w:r>
-            <w:proofErr w:type="spellStart"/>
-            <w:r>
-              <w:rPr>
-                <w:rFonts w:cs="Arial"/>
-                <w:b/>
-                <w:sz w:val="28"/>
-                <w:szCs w:val="28"/>
-              </w:rPr>
-              <w:t>Vaakyam</w:t>
-            </w:r>
-            <w:proofErr w:type="spellEnd"/>
+              <w:t>TS 1.3.12.1 – Vaakyam</w:t>
+            </w:r>
           </w:p>
           <w:p>
             <w:pPr>
@@ -20894,19 +20510,8 @@
                 <w:sz w:val="28"/>
                 <w:szCs w:val="28"/>
               </w:rPr>
-              <w:t xml:space="preserve">TS 1.3.12.1 – </w:t>
-            </w:r>
-            <w:proofErr w:type="spellStart"/>
-            <w:r>
-              <w:rPr>
-                <w:rFonts w:cs="Arial"/>
-                <w:b/>
-                <w:sz w:val="28"/>
-                <w:szCs w:val="28"/>
-              </w:rPr>
-              <w:t>Vaakyam</w:t>
-            </w:r>
-            <w:proofErr w:type="spellEnd"/>
+              <w:t>TS 1.3.12.1 – Vaakyam</w:t>
+            </w:r>
           </w:p>
           <w:p>
             <w:pPr>
@@ -21322,19 +20927,8 @@
                 <w:sz w:val="28"/>
                 <w:szCs w:val="28"/>
               </w:rPr>
-              <w:t xml:space="preserve">TS 1.3.13.2 – </w:t>
-            </w:r>
-            <w:proofErr w:type="spellStart"/>
-            <w:r>
-              <w:rPr>
-                <w:rFonts w:cs="Arial"/>
-                <w:b/>
-                <w:sz w:val="28"/>
-                <w:szCs w:val="28"/>
-              </w:rPr>
-              <w:t>Vaakyam</w:t>
-            </w:r>
-            <w:proofErr w:type="spellEnd"/>
+              <w:t>TS 1.3.13.2 – Vaakyam</w:t>
+            </w:r>
           </w:p>
           <w:p>
             <w:pPr>
@@ -21849,19 +21443,8 @@
                 <w:sz w:val="28"/>
                 <w:szCs w:val="28"/>
               </w:rPr>
-              <w:t xml:space="preserve">TS 1.3.14.5 – </w:t>
-            </w:r>
-            <w:proofErr w:type="spellStart"/>
-            <w:r>
-              <w:rPr>
-                <w:rFonts w:cs="Arial"/>
-                <w:b/>
-                <w:sz w:val="28"/>
-                <w:szCs w:val="28"/>
-              </w:rPr>
-              <w:t>Vaakyam</w:t>
-            </w:r>
-            <w:proofErr w:type="spellEnd"/>
+              <w:t>TS 1.3.14.5 – Vaakyam</w:t>
+            </w:r>
           </w:p>
           <w:p>
             <w:pPr>
@@ -22267,19 +21850,8 @@
                 <w:sz w:val="28"/>
                 <w:szCs w:val="28"/>
               </w:rPr>
-              <w:t xml:space="preserve">TS 1.3.14.8 – </w:t>
-            </w:r>
-            <w:proofErr w:type="spellStart"/>
-            <w:r>
-              <w:rPr>
-                <w:rFonts w:cs="Arial"/>
-                <w:b/>
-                <w:sz w:val="28"/>
-                <w:szCs w:val="28"/>
-              </w:rPr>
-              <w:t>Vaakyam</w:t>
-            </w:r>
-            <w:proofErr w:type="spellEnd"/>
+              <w:t>TS 1.3.14.8 – Vaakyam</w:t>
+            </w:r>
           </w:p>
           <w:p>
             <w:pPr>
@@ -22684,19 +22256,8 @@
                 <w:sz w:val="28"/>
                 <w:szCs w:val="28"/>
               </w:rPr>
-              <w:t xml:space="preserve">TS 1.4.13.1 – </w:t>
-            </w:r>
-            <w:proofErr w:type="spellStart"/>
-            <w:r>
-              <w:rPr>
-                <w:rFonts w:cs="Arial"/>
-                <w:b/>
-                <w:sz w:val="28"/>
-                <w:szCs w:val="28"/>
-              </w:rPr>
-              <w:t>Vaakyam</w:t>
-            </w:r>
-            <w:proofErr w:type="spellEnd"/>
+              <w:t>TS 1.4.13.1 – Vaakyam</w:t>
+            </w:r>
           </w:p>
           <w:p>
             <w:pPr>
@@ -23256,19 +22817,8 @@
                 <w:szCs w:val="28"/>
               </w:rPr>
               <w:lastRenderedPageBreak/>
-              <w:t xml:space="preserve">TS 1.5.1.4 – </w:t>
-            </w:r>
-            <w:proofErr w:type="spellStart"/>
-            <w:r>
-              <w:rPr>
-                <w:rFonts w:cs="Arial"/>
-                <w:b/>
-                <w:sz w:val="28"/>
-                <w:szCs w:val="28"/>
-              </w:rPr>
-              <w:t>Vaakyam</w:t>
-            </w:r>
-            <w:proofErr w:type="spellEnd"/>
+              <w:t>TS 1.5.1.4 – Vaakyam</w:t>
+            </w:r>
           </w:p>
           <w:p>
             <w:pPr>
@@ -23713,19 +23263,8 @@
                 <w:sz w:val="28"/>
                 <w:szCs w:val="28"/>
               </w:rPr>
-              <w:t xml:space="preserve">TS 1.5.7.1 – </w:t>
-            </w:r>
-            <w:proofErr w:type="spellStart"/>
-            <w:r>
-              <w:rPr>
-                <w:rFonts w:cs="Arial"/>
-                <w:b/>
-                <w:sz w:val="28"/>
-                <w:szCs w:val="28"/>
-              </w:rPr>
-              <w:t>Vaakyam</w:t>
-            </w:r>
-            <w:proofErr w:type="spellEnd"/>
+              <w:t>TS 1.5.7.1 – Vaakyam</w:t>
+            </w:r>
           </w:p>
           <w:p>
             <w:pPr>
@@ -24172,19 +23711,8 @@
                 <w:sz w:val="28"/>
                 <w:szCs w:val="28"/>
               </w:rPr>
-              <w:t xml:space="preserve">TS 1.6.7.3 – </w:t>
-            </w:r>
-            <w:proofErr w:type="spellStart"/>
-            <w:r>
-              <w:rPr>
-                <w:rFonts w:cs="Arial"/>
-                <w:b/>
-                <w:sz w:val="28"/>
-                <w:szCs w:val="28"/>
-              </w:rPr>
-              <w:t>Vaakyam</w:t>
-            </w:r>
-            <w:proofErr w:type="spellEnd"/>
+              <w:t>TS 1.6.7.3 – Vaakyam</w:t>
+            </w:r>
           </w:p>
           <w:p>
             <w:pPr>
@@ -24468,19 +23996,8 @@
                 <w:sz w:val="28"/>
                 <w:szCs w:val="28"/>
               </w:rPr>
-              <w:t xml:space="preserve">TS 1.6.10.5 – </w:t>
-            </w:r>
-            <w:proofErr w:type="spellStart"/>
-            <w:r>
-              <w:rPr>
-                <w:rFonts w:cs="Arial"/>
-                <w:b/>
-                <w:sz w:val="28"/>
-                <w:szCs w:val="28"/>
-              </w:rPr>
-              <w:t>Vaakyam</w:t>
-            </w:r>
-            <w:proofErr w:type="spellEnd"/>
+              <w:t>TS 1.6.10.5 – Vaakyam</w:t>
+            </w:r>
           </w:p>
           <w:p>
             <w:pPr>
@@ -24925,19 +24442,8 @@
                 <w:sz w:val="28"/>
                 <w:szCs w:val="28"/>
               </w:rPr>
-              <w:t xml:space="preserve">TS 1.6.11.3 – </w:t>
-            </w:r>
-            <w:proofErr w:type="spellStart"/>
-            <w:r>
-              <w:rPr>
-                <w:rFonts w:cs="Arial"/>
-                <w:b/>
-                <w:sz w:val="28"/>
-                <w:szCs w:val="28"/>
-              </w:rPr>
-              <w:t>Vaakyam</w:t>
-            </w:r>
-            <w:proofErr w:type="spellEnd"/>
+              <w:t>TS 1.6.11.3 – Vaakyam</w:t>
+            </w:r>
           </w:p>
           <w:p>
             <w:pPr>
@@ -25466,19 +24972,8 @@
                 <w:sz w:val="28"/>
                 <w:szCs w:val="28"/>
               </w:rPr>
-              <w:t xml:space="preserve"> – </w:t>
-            </w:r>
-            <w:proofErr w:type="spellStart"/>
-            <w:r>
-              <w:rPr>
-                <w:rFonts w:cs="Arial"/>
-                <w:b/>
-                <w:sz w:val="28"/>
-                <w:szCs w:val="28"/>
-              </w:rPr>
-              <w:t>Vaakyam</w:t>
-            </w:r>
-            <w:proofErr w:type="spellEnd"/>
+              <w:t xml:space="preserve"> – Vaakyam</w:t>
+            </w:r>
           </w:p>
           <w:p>
             <w:pPr>
@@ -26212,19 +25707,8 @@
                 <w:sz w:val="28"/>
                 <w:szCs w:val="28"/>
               </w:rPr>
-              <w:t xml:space="preserve">TS 1.7.1.4 – </w:t>
-            </w:r>
-            <w:proofErr w:type="spellStart"/>
-            <w:r>
-              <w:rPr>
-                <w:rFonts w:cs="Arial"/>
-                <w:b/>
-                <w:sz w:val="28"/>
-                <w:szCs w:val="28"/>
-              </w:rPr>
-              <w:t>Vaakyam</w:t>
-            </w:r>
-            <w:proofErr w:type="spellEnd"/>
+              <w:t>TS 1.7.1.4 – Vaakyam</w:t>
+            </w:r>
           </w:p>
           <w:p>
             <w:pPr>
@@ -26594,19 +26078,8 @@
                 <w:sz w:val="28"/>
                 <w:szCs w:val="28"/>
               </w:rPr>
-              <w:t xml:space="preserve"> – </w:t>
-            </w:r>
-            <w:proofErr w:type="spellStart"/>
-            <w:r>
-              <w:rPr>
-                <w:rFonts w:cs="Arial"/>
-                <w:b/>
-                <w:sz w:val="28"/>
-                <w:szCs w:val="28"/>
-              </w:rPr>
-              <w:t>Vaakyam</w:t>
-            </w:r>
-            <w:proofErr w:type="spellEnd"/>
+              <w:t xml:space="preserve"> – Vaakyam</w:t>
+            </w:r>
           </w:p>
           <w:p>
             <w:pPr>
@@ -27134,19 +26607,8 @@
                 <w:sz w:val="28"/>
                 <w:szCs w:val="28"/>
               </w:rPr>
-              <w:t xml:space="preserve">TS 1.7.4.1 – </w:t>
-            </w:r>
-            <w:proofErr w:type="spellStart"/>
-            <w:r>
-              <w:rPr>
-                <w:rFonts w:cs="Arial"/>
-                <w:b/>
-                <w:sz w:val="28"/>
-                <w:szCs w:val="28"/>
-              </w:rPr>
-              <w:t>Vaakyam</w:t>
-            </w:r>
-            <w:proofErr w:type="spellEnd"/>
+              <w:t>TS 1.7.4.1 – Vaakyam</w:t>
+            </w:r>
           </w:p>
           <w:p>
             <w:pPr>
@@ -29586,20 +29048,8 @@
                 <w:sz w:val="28"/>
                 <w:szCs w:val="28"/>
               </w:rPr>
-              <w:lastRenderedPageBreak/>
-              <w:t xml:space="preserve">TS 1.7.8.4 – </w:t>
-            </w:r>
-            <w:proofErr w:type="spellStart"/>
-            <w:r>
-              <w:rPr>
-                <w:rFonts w:cs="Arial"/>
-                <w:b/>
-                <w:sz w:val="28"/>
-                <w:szCs w:val="28"/>
-              </w:rPr>
-              <w:t>Vaakyam</w:t>
-            </w:r>
-            <w:proofErr w:type="spellEnd"/>
+              <w:t>TS 1.7.8.4 – Vaakyam</w:t>
+            </w:r>
           </w:p>
           <w:p>
             <w:pPr>
@@ -30106,19 +29556,9 @@
                 <w:sz w:val="28"/>
                 <w:szCs w:val="28"/>
               </w:rPr>
-              <w:t xml:space="preserve">TS 1.7.13.1 – </w:t>
-            </w:r>
-            <w:proofErr w:type="spellStart"/>
-            <w:r>
-              <w:rPr>
-                <w:rFonts w:cs="Arial"/>
-                <w:b/>
-                <w:sz w:val="28"/>
-                <w:szCs w:val="28"/>
-              </w:rPr>
-              <w:t>Vaakyam</w:t>
-            </w:r>
-            <w:proofErr w:type="spellEnd"/>
+              <w:lastRenderedPageBreak/>
+              <w:t>TS 1.7.13.1 – Vaakyam</w:t>
+            </w:r>
           </w:p>
           <w:p>
             <w:pPr>
@@ -30437,19 +29877,8 @@
                 <w:sz w:val="28"/>
                 <w:szCs w:val="28"/>
               </w:rPr>
-              <w:t xml:space="preserve">TS 1.8.3.1 – </w:t>
-            </w:r>
-            <w:proofErr w:type="spellStart"/>
-            <w:r>
-              <w:rPr>
-                <w:rFonts w:cs="Arial"/>
-                <w:b/>
-                <w:sz w:val="28"/>
-                <w:szCs w:val="28"/>
-              </w:rPr>
-              <w:t>Vaakyam</w:t>
-            </w:r>
-            <w:proofErr w:type="spellEnd"/>
+              <w:t>TS 1.8.3.1 – Vaakyam</w:t>
+            </w:r>
           </w:p>
           <w:p>
             <w:pPr>
@@ -30876,19 +30305,8 @@
                 <w:sz w:val="28"/>
                 <w:szCs w:val="28"/>
               </w:rPr>
-              <w:t xml:space="preserve">TS 1.8.10.1 – </w:t>
-            </w:r>
-            <w:proofErr w:type="spellStart"/>
-            <w:r>
-              <w:rPr>
-                <w:rFonts w:cs="Arial"/>
-                <w:b/>
-                <w:sz w:val="28"/>
-                <w:szCs w:val="28"/>
-              </w:rPr>
-              <w:t>Vaakyam</w:t>
-            </w:r>
-            <w:proofErr w:type="spellEnd"/>
+              <w:t>TS 1.8.10.1 – Vaakyam</w:t>
+            </w:r>
           </w:p>
           <w:p>
             <w:pPr>
@@ -31243,19 +30661,8 @@
                 <w:sz w:val="28"/>
                 <w:szCs w:val="28"/>
               </w:rPr>
-              <w:t xml:space="preserve">TS 1.8.13.2 – </w:t>
-            </w:r>
-            <w:proofErr w:type="spellStart"/>
-            <w:r>
-              <w:rPr>
-                <w:rFonts w:cs="Arial"/>
-                <w:b/>
-                <w:sz w:val="28"/>
-                <w:szCs w:val="28"/>
-              </w:rPr>
-              <w:t>Vaakyam</w:t>
-            </w:r>
-            <w:proofErr w:type="spellEnd"/>
+              <w:t>TS 1.8.13.2 – Vaakyam</w:t>
+            </w:r>
           </w:p>
           <w:p>
             <w:pPr>
@@ -31608,19 +31015,8 @@
                 <w:sz w:val="28"/>
                 <w:szCs w:val="28"/>
               </w:rPr>
-              <w:t xml:space="preserve">TS 1.8.18.1 – </w:t>
-            </w:r>
-            <w:proofErr w:type="spellStart"/>
-            <w:r>
-              <w:rPr>
-                <w:rFonts w:cs="Arial"/>
-                <w:b/>
-                <w:sz w:val="28"/>
-                <w:szCs w:val="28"/>
-              </w:rPr>
-              <w:t>Vaakyam</w:t>
-            </w:r>
-            <w:proofErr w:type="spellEnd"/>
+              <w:t>TS 1.8.18.1 – Vaakyam</w:t>
+            </w:r>
           </w:p>
           <w:p>
             <w:pPr>
@@ -32011,19 +31407,8 @@
                 <w:sz w:val="28"/>
                 <w:szCs w:val="28"/>
               </w:rPr>
-              <w:t xml:space="preserve">TS 1.8.22.5 – </w:t>
-            </w:r>
-            <w:proofErr w:type="spellStart"/>
-            <w:r>
-              <w:rPr>
-                <w:rFonts w:cs="Arial"/>
-                <w:b/>
-                <w:sz w:val="28"/>
-                <w:szCs w:val="28"/>
-              </w:rPr>
-              <w:t>Vaakyam</w:t>
-            </w:r>
-            <w:proofErr w:type="spellEnd"/>
+              <w:t>TS 1.8.22.5 – Vaakyam</w:t>
+            </w:r>
           </w:p>
           <w:p>
             <w:pPr>
@@ -32634,10 +32019,10 @@
         <w:tblLook w:val="04A0" w:firstRow="1" w:lastRow="0" w:firstColumn="1" w:lastColumn="0" w:noHBand="0" w:noVBand="1"/>
       </w:tblPr>
       <w:tblGrid>
-        <w:gridCol w:w="2102"/>
-        <w:gridCol w:w="5495"/>
-        <w:gridCol w:w="16"/>
-        <w:gridCol w:w="5437"/>
+        <w:gridCol w:w="2615"/>
+        <w:gridCol w:w="5215"/>
+        <w:gridCol w:w="20"/>
+        <w:gridCol w:w="5200"/>
       </w:tblGrid>
       <w:tr>
         <w:tc>
@@ -38313,17 +37698,8 @@
                 <w:sz w:val="28"/>
                 <w:szCs w:val="28"/>
               </w:rPr>
-              <w:t xml:space="preserve"> </w:t>
-            </w:r>
-            <w:proofErr w:type="spellStart"/>
-            <w:r>
-              <w:rPr>
-                <w:sz w:val="28"/>
-                <w:szCs w:val="28"/>
-              </w:rPr>
-              <w:t>Vaakyam</w:t>
-            </w:r>
-            <w:proofErr w:type="spellEnd"/>
+              <w:t xml:space="preserve"> Vaakyam</w:t>
+            </w:r>
           </w:p>
           <w:p>
             <w:pPr>
@@ -38861,19 +38237,8 @@
                 <w:sz w:val="28"/>
                 <w:szCs w:val="28"/>
               </w:rPr>
-              <w:t xml:space="preserve">1.6.7.3 - </w:t>
-            </w:r>
-            <w:proofErr w:type="spellStart"/>
-            <w:r>
-              <w:rPr>
-                <w:rFonts w:cs="Arial"/>
-                <w:bCs/>
-                <w:sz w:val="28"/>
-                <w:szCs w:val="28"/>
-              </w:rPr>
-              <w:t>Vaakyam</w:t>
-            </w:r>
-            <w:proofErr w:type="spellEnd"/>
+              <w:t>1.6.7.3 - Vaakyam</w:t>
+            </w:r>
           </w:p>
           <w:p>
             <w:pPr>
@@ -39169,47 +38534,7 @@
                 <w:sz w:val="28"/>
                 <w:szCs w:val="28"/>
               </w:rPr>
-              <w:t xml:space="preserve">1.6.9.2 </w:t>
-            </w:r>
-            <w:proofErr w:type="spellStart"/>
-            <w:r>
-              <w:rPr>
-                <w:rFonts w:cs="Arial"/>
-                <w:bCs/>
-                <w:sz w:val="28"/>
-                <w:szCs w:val="28"/>
-              </w:rPr>
-              <w:t>Vaakyam</w:t>
-            </w:r>
-            <w:proofErr w:type="spellEnd"/>
-            <w:r>
-              <w:rPr>
-                <w:rFonts w:cs="Arial"/>
-                <w:bCs/>
-                <w:sz w:val="28"/>
-                <w:szCs w:val="28"/>
-              </w:rPr>
-              <w:t xml:space="preserve"> </w:t>
-            </w:r>
-            <w:proofErr w:type="spellStart"/>
-            <w:r>
-              <w:rPr>
-                <w:rFonts w:cs="Arial"/>
-                <w:bCs/>
-                <w:sz w:val="28"/>
-                <w:szCs w:val="28"/>
-              </w:rPr>
-              <w:t>Panchaati</w:t>
-            </w:r>
-            <w:proofErr w:type="spellEnd"/>
-            <w:r>
-              <w:rPr>
-                <w:rFonts w:cs="Arial"/>
-                <w:bCs/>
-                <w:sz w:val="28"/>
-                <w:szCs w:val="28"/>
-              </w:rPr>
-              <w:t xml:space="preserve"> 30</w:t>
+              <w:t>1.6.9.2 Vaakyam Panchaati 30</w:t>
             </w:r>
           </w:p>
         </w:tc>
@@ -39644,9 +38969,8 @@
                 <w:sz w:val="28"/>
                 <w:szCs w:val="28"/>
               </w:rPr>
-              <w:t xml:space="preserve">1.6.11.4 </w:t>
-            </w:r>
-            <w:proofErr w:type="spellStart"/>
+              <w:t xml:space="preserve">1.6.11.4 Panchaati </w:t>
+            </w:r>
             <w:r>
               <w:rPr>
                 <w:rFonts w:cs="Arial"/>
@@ -39654,9 +38978,9 @@
                 <w:sz w:val="28"/>
                 <w:szCs w:val="28"/>
               </w:rPr>
-              <w:t>Panchaati</w:t>
-            </w:r>
-            <w:proofErr w:type="spellEnd"/>
+              <w:br/>
+            </w:r>
+            <w:proofErr w:type="spellStart"/>
             <w:r>
               <w:rPr>
                 <w:rFonts w:cs="Arial"/>
@@ -39664,26 +38988,6 @@
                 <w:sz w:val="28"/>
                 <w:szCs w:val="28"/>
               </w:rPr>
-              <w:t xml:space="preserve"> </w:t>
-            </w:r>
-            <w:r>
-              <w:rPr>
-                <w:rFonts w:cs="Arial"/>
-                <w:bCs/>
-                <w:sz w:val="28"/>
-                <w:szCs w:val="28"/>
-              </w:rPr>
-              <w:br/>
-            </w:r>
-            <w:proofErr w:type="spellStart"/>
-            <w:r>
-              <w:rPr>
-                <w:rFonts w:cs="Arial"/>
-                <w:bCs/>
-                <w:sz w:val="28"/>
-                <w:szCs w:val="28"/>
-              </w:rPr>
-              <w:lastRenderedPageBreak/>
               <w:t>Panchaati</w:t>
             </w:r>
             <w:proofErr w:type="spellEnd"/>
@@ -39721,7 +39025,6 @@
                 <w:cs/>
                 <w:lang w:bidi="ta-IN"/>
               </w:rPr>
-              <w:lastRenderedPageBreak/>
               <w:t>வை</w:t>
             </w:r>
             <w:r>
@@ -40117,6 +39420,7 @@
                 <w:sz w:val="28"/>
                 <w:szCs w:val="28"/>
               </w:rPr>
+              <w:lastRenderedPageBreak/>
               <w:t xml:space="preserve">1.7.1.3 </w:t>
             </w:r>
             <w:proofErr w:type="spellStart"/>
@@ -40508,7 +39812,6 @@
                 <w:szCs w:val="28"/>
               </w:rPr>
             </w:pPr>
-            <w:proofErr w:type="spellStart"/>
             <w:r>
               <w:rPr>
                 <w:sz w:val="28"/>
@@ -40516,7 +39819,6 @@
               </w:rPr>
               <w:t>Vaakyam</w:t>
             </w:r>
-            <w:proofErr w:type="spellEnd"/>
           </w:p>
         </w:tc>
         <w:tc>
@@ -40920,7 +40222,6 @@
                 <w:szCs w:val="28"/>
               </w:rPr>
             </w:pPr>
-            <w:proofErr w:type="spellStart"/>
             <w:r>
               <w:rPr>
                 <w:sz w:val="28"/>
@@ -40928,7 +40229,6 @@
               </w:rPr>
               <w:t>Vaakyam</w:t>
             </w:r>
-            <w:proofErr w:type="spellEnd"/>
           </w:p>
         </w:tc>
         <w:tc>
@@ -41253,7 +40553,6 @@
                 <w:szCs w:val="28"/>
               </w:rPr>
             </w:pPr>
-            <w:proofErr w:type="spellStart"/>
             <w:r>
               <w:rPr>
                 <w:sz w:val="28"/>
@@ -41261,7 +40560,6 @@
               </w:rPr>
               <w:t>Vaakyam</w:t>
             </w:r>
-            <w:proofErr w:type="spellEnd"/>
           </w:p>
         </w:tc>
         <w:tc>
@@ -41664,7 +40962,6 @@
               </w:rPr>
               <w:t xml:space="preserve"> </w:t>
             </w:r>
-            <w:proofErr w:type="spellStart"/>
             <w:r>
               <w:rPr>
                 <w:sz w:val="28"/>
@@ -41672,7 +40969,6 @@
               </w:rPr>
               <w:t>Vaakyam</w:t>
             </w:r>
-            <w:proofErr w:type="spellEnd"/>
           </w:p>
         </w:tc>
         <w:tc>
@@ -42138,17 +41434,8 @@
                 <w:sz w:val="28"/>
                 <w:szCs w:val="28"/>
               </w:rPr>
-              <w:t xml:space="preserve"> 41 </w:t>
-            </w:r>
-            <w:proofErr w:type="spellStart"/>
-            <w:r>
-              <w:rPr>
-                <w:sz w:val="28"/>
-                <w:szCs w:val="28"/>
-              </w:rPr>
-              <w:t>Vaakyam</w:t>
-            </w:r>
-            <w:proofErr w:type="spellEnd"/>
+              <w:t xml:space="preserve"> 41 Vaakyam</w:t>
+            </w:r>
           </w:p>
         </w:tc>
         <w:tc>
@@ -42676,17 +41963,8 @@
                 <w:sz w:val="28"/>
                 <w:szCs w:val="28"/>
               </w:rPr>
-              <w:t xml:space="preserve"> 42 </w:t>
-            </w:r>
-            <w:proofErr w:type="spellStart"/>
-            <w:r>
-              <w:rPr>
-                <w:sz w:val="28"/>
-                <w:szCs w:val="28"/>
-              </w:rPr>
-              <w:t>Vaakyam</w:t>
-            </w:r>
-            <w:proofErr w:type="spellEnd"/>
+              <w:t xml:space="preserve"> 42 Vaakyam</w:t>
+            </w:r>
           </w:p>
         </w:tc>
         <w:tc>
@@ -43137,17 +42415,8 @@
                 <w:sz w:val="28"/>
                 <w:szCs w:val="28"/>
               </w:rPr>
-              <w:t xml:space="preserve"> 44 </w:t>
-            </w:r>
-            <w:proofErr w:type="spellStart"/>
-            <w:r>
-              <w:rPr>
-                <w:sz w:val="28"/>
-                <w:szCs w:val="28"/>
-              </w:rPr>
-              <w:t>Vaakyam</w:t>
-            </w:r>
-            <w:proofErr w:type="spellEnd"/>
+              <w:t xml:space="preserve"> 44 Vaakyam</w:t>
+            </w:r>
           </w:p>
         </w:tc>
         <w:tc>
@@ -43446,17 +42715,8 @@
                 <w:sz w:val="28"/>
                 <w:szCs w:val="28"/>
               </w:rPr>
-              <w:t xml:space="preserve"> 45 </w:t>
-            </w:r>
-            <w:proofErr w:type="spellStart"/>
-            <w:r>
-              <w:rPr>
-                <w:sz w:val="28"/>
-                <w:szCs w:val="28"/>
-              </w:rPr>
-              <w:t>Vaakyam</w:t>
-            </w:r>
-            <w:proofErr w:type="spellEnd"/>
+              <w:t xml:space="preserve"> 45 Vaakyam</w:t>
+            </w:r>
           </w:p>
         </w:tc>
         <w:tc>
@@ -43952,17 +43212,8 @@
                 <w:sz w:val="28"/>
                 <w:szCs w:val="28"/>
               </w:rPr>
-              <w:t xml:space="preserve"> 47 </w:t>
-            </w:r>
-            <w:proofErr w:type="spellStart"/>
-            <w:r>
-              <w:rPr>
-                <w:sz w:val="28"/>
-                <w:szCs w:val="28"/>
-              </w:rPr>
-              <w:t>Vaakyam</w:t>
-            </w:r>
-            <w:proofErr w:type="spellEnd"/>
+              <w:t xml:space="preserve"> 47 Vaakyam</w:t>
+            </w:r>
           </w:p>
         </w:tc>
         <w:tc>
@@ -44352,7 +43603,6 @@
                 <w:szCs w:val="28"/>
               </w:rPr>
             </w:pPr>
-            <w:proofErr w:type="spellStart"/>
             <w:r>
               <w:rPr>
                 <w:sz w:val="28"/>
@@ -44360,7 +43610,6 @@
               </w:rPr>
               <w:t>Vaakyam</w:t>
             </w:r>
-            <w:proofErr w:type="spellEnd"/>
           </w:p>
         </w:tc>
         <w:tc>
@@ -44857,7 +44106,6 @@
                 <w:szCs w:val="28"/>
               </w:rPr>
             </w:pPr>
-            <w:proofErr w:type="spellStart"/>
             <w:r>
               <w:rPr>
                 <w:sz w:val="28"/>
@@ -44865,7 +44113,6 @@
               </w:rPr>
               <w:t>Vaakyam</w:t>
             </w:r>
-            <w:proofErr w:type="spellEnd"/>
           </w:p>
         </w:tc>
         <w:tc>
@@ -45188,17 +44435,8 @@
                 <w:sz w:val="28"/>
                 <w:szCs w:val="28"/>
               </w:rPr>
-              <w:t xml:space="preserve"> 20 </w:t>
-            </w:r>
-            <w:proofErr w:type="spellStart"/>
-            <w:r>
-              <w:rPr>
-                <w:sz w:val="28"/>
-                <w:szCs w:val="28"/>
-              </w:rPr>
-              <w:t>Vaakyam</w:t>
-            </w:r>
-            <w:proofErr w:type="spellEnd"/>
+              <w:t xml:space="preserve"> 20 Vaakyam</w:t>
+            </w:r>
           </w:p>
         </w:tc>
         <w:tc>
@@ -45676,17 +44914,8 @@
                 <w:sz w:val="28"/>
                 <w:szCs w:val="28"/>
               </w:rPr>
-              <w:t xml:space="preserve"> 24 </w:t>
-            </w:r>
-            <w:proofErr w:type="spellStart"/>
-            <w:r>
-              <w:rPr>
-                <w:sz w:val="28"/>
-                <w:szCs w:val="28"/>
-              </w:rPr>
-              <w:t>Vaakyam</w:t>
-            </w:r>
-            <w:proofErr w:type="spellEnd"/>
+              <w:t xml:space="preserve"> 24 Vaakyam</w:t>
+            </w:r>
           </w:p>
         </w:tc>
         <w:tc>
@@ -45929,7 +45158,6 @@
                 <w:cs/>
                 <w:lang w:bidi="ta-IN"/>
               </w:rPr>
-              <w:lastRenderedPageBreak/>
               <w:t>பஞ்சத</w:t>
             </w:r>
             <w:r>
@@ -46128,6 +45356,7 @@
                 <w:sz w:val="28"/>
                 <w:szCs w:val="28"/>
               </w:rPr>
+              <w:lastRenderedPageBreak/>
               <w:t xml:space="preserve">1.8.13.1 </w:t>
             </w:r>
             <w:proofErr w:type="spellStart"/>
@@ -46144,17 +45373,8 @@
                 <w:sz w:val="28"/>
                 <w:szCs w:val="28"/>
               </w:rPr>
-              <w:t xml:space="preserve"> 24 </w:t>
-            </w:r>
-            <w:proofErr w:type="spellStart"/>
-            <w:r>
-              <w:rPr>
-                <w:sz w:val="28"/>
-                <w:szCs w:val="28"/>
-              </w:rPr>
-              <w:t>Vaakyam</w:t>
-            </w:r>
-            <w:proofErr w:type="spellEnd"/>
+              <w:t xml:space="preserve"> 24 Vaakyam</w:t>
+            </w:r>
           </w:p>
         </w:tc>
         <w:tc>
@@ -46455,17 +45675,8 @@
                 <w:sz w:val="28"/>
                 <w:szCs w:val="28"/>
               </w:rPr>
-              <w:t xml:space="preserve"> 35 </w:t>
-            </w:r>
-            <w:proofErr w:type="spellStart"/>
-            <w:r>
-              <w:rPr>
-                <w:sz w:val="28"/>
-                <w:szCs w:val="28"/>
-              </w:rPr>
-              <w:t>Vaakyam</w:t>
-            </w:r>
-            <w:proofErr w:type="spellEnd"/>
+              <w:t xml:space="preserve"> 35 Vaakyam</w:t>
+            </w:r>
           </w:p>
         </w:tc>
         <w:tc>
@@ -46908,7 +46119,6 @@
               </w:rPr>
               <w:t xml:space="preserve"> 35 </w:t>
             </w:r>
-            <w:proofErr w:type="spellStart"/>
             <w:r>
               <w:rPr>
                 <w:sz w:val="32"/>
@@ -46916,7 +46126,6 @@
               </w:rPr>
               <w:t>Vaakyam</w:t>
             </w:r>
-            <w:proofErr w:type="spellEnd"/>
           </w:p>
         </w:tc>
         <w:tc>
@@ -47328,17 +46537,8 @@
                 <w:sz w:val="28"/>
                 <w:szCs w:val="28"/>
               </w:rPr>
-              <w:t xml:space="preserve"> 37 </w:t>
-            </w:r>
-            <w:proofErr w:type="spellStart"/>
-            <w:r>
-              <w:rPr>
-                <w:sz w:val="28"/>
-                <w:szCs w:val="28"/>
-              </w:rPr>
-              <w:t>Vaakyam</w:t>
-            </w:r>
-            <w:proofErr w:type="spellEnd"/>
+              <w:t xml:space="preserve"> 37 Vaakyam</w:t>
+            </w:r>
           </w:p>
         </w:tc>
         <w:tc>
@@ -51040,19 +50240,8 @@
                 <w:szCs w:val="28"/>
                 <w:lang w:bidi="ta-IN"/>
               </w:rPr>
-              <w:t xml:space="preserve">TS 1.4.1.2  </w:t>
-            </w:r>
-            <w:proofErr w:type="spellStart"/>
-            <w:r>
-              <w:rPr>
-                <w:rFonts w:cs="Arial"/>
-                <w:sz w:val="28"/>
-                <w:szCs w:val="28"/>
-                <w:lang w:bidi="ta-IN"/>
-              </w:rPr>
-              <w:t>Vaakyam</w:t>
-            </w:r>
-            <w:proofErr w:type="spellEnd"/>
+              <w:t>TS 1.4.1.2  Vaakyam</w:t>
+            </w:r>
           </w:p>
         </w:tc>
         <w:tc>
@@ -51942,27 +51131,7 @@
                 <w:szCs w:val="28"/>
                 <w:lang w:bidi="ta-IN"/>
               </w:rPr>
-              <w:t xml:space="preserve">TS 1.5.7.4 </w:t>
-            </w:r>
-            <w:proofErr w:type="spellStart"/>
-            <w:r>
-              <w:rPr>
-                <w:rFonts w:cs="Arial"/>
-                <w:sz w:val="28"/>
-                <w:szCs w:val="28"/>
-                <w:lang w:bidi="ta-IN"/>
-              </w:rPr>
-              <w:t>Vaakyam</w:t>
-            </w:r>
-            <w:proofErr w:type="spellEnd"/>
-            <w:r>
-              <w:rPr>
-                <w:rFonts w:cs="Arial"/>
-                <w:sz w:val="28"/>
-                <w:szCs w:val="28"/>
-                <w:lang w:bidi="ta-IN"/>
-              </w:rPr>
-              <w:t xml:space="preserve"> line 1</w:t>
+              <w:t>TS 1.5.7.4 Vaakyam line 1</w:t>
             </w:r>
           </w:p>
         </w:tc>
@@ -52497,7 +51666,7 @@
 </file>
 
 <file path=word/endnotes.xml><?xml version="1.0" encoding="utf-8"?>
-<w:endnotes xmlns:wpc="http://schemas.microsoft.com/office/word/2010/wordprocessingCanvas" xmlns:cx="http://schemas.microsoft.com/office/drawing/2014/chartex" xmlns:cx1="http://schemas.microsoft.com/office/drawing/2015/9/8/chartex" xmlns:mc="http://schemas.openxmlformats.org/markup-compatibility/2006" xmlns:o="urn:schemas-microsoft-com:office:office" xmlns:r="http://schemas.openxmlformats.org/officeDocument/2006/relationships" xmlns:m="http://schemas.openxmlformats.org/officeDocument/2006/math" xmlns:v="urn:schemas-microsoft-com:vml" xmlns:wp14="http://schemas.microsoft.com/office/word/2010/wordprocessingDrawing" xmlns:wp="http://schemas.openxmlformats.org/drawingml/2006/wordprocessingDrawing" xmlns:w10="urn:schemas-microsoft-com:office:word" xmlns:w="http://schemas.openxmlformats.org/wordprocessingml/2006/main" xmlns:w14="http://schemas.microsoft.com/office/word/2010/wordml" xmlns:w15="http://schemas.microsoft.com/office/word/2012/wordml" xmlns:w16se="http://schemas.microsoft.com/office/word/2015/wordml/symex" xmlns:wpg="http://schemas.microsoft.com/office/word/2010/wordprocessingGroup" xmlns:wpi="http://schemas.microsoft.com/office/word/2010/wordprocessingInk" xmlns:wne="http://schemas.microsoft.com/office/word/2006/wordml" xmlns:wps="http://schemas.microsoft.com/office/word/2010/wordprocessingShape" mc:Ignorable="w14 w15 w16se wp14">
+<w:endnotes xmlns:wpc="http://schemas.microsoft.com/office/word/2010/wordprocessingCanvas" xmlns:cx="http://schemas.microsoft.com/office/drawing/2014/chartex" xmlns:cx1="http://schemas.microsoft.com/office/drawing/2015/9/8/chartex" xmlns:cx2="http://schemas.microsoft.com/office/drawing/2015/10/21/chartex" xmlns:cx3="http://schemas.microsoft.com/office/drawing/2016/5/9/chartex" xmlns:cx4="http://schemas.microsoft.com/office/drawing/2016/5/10/chartex" xmlns:cx5="http://schemas.microsoft.com/office/drawing/2016/5/11/chartex" xmlns:cx6="http://schemas.microsoft.com/office/drawing/2016/5/12/chartex" xmlns:cx7="http://schemas.microsoft.com/office/drawing/2016/5/13/chartex" xmlns:cx8="http://schemas.microsoft.com/office/drawing/2016/5/14/chartex" xmlns:mc="http://schemas.openxmlformats.org/markup-compatibility/2006" xmlns:aink="http://schemas.microsoft.com/office/drawing/2016/ink" xmlns:am3d="http://schemas.microsoft.com/office/drawing/2017/model3d" xmlns:o="urn:schemas-microsoft-com:office:office" xmlns:r="http://schemas.openxmlformats.org/officeDocument/2006/relationships" xmlns:m="http://schemas.openxmlformats.org/officeDocument/2006/math" xmlns:v="urn:schemas-microsoft-com:vml" xmlns:wp14="http://schemas.microsoft.com/office/word/2010/wordprocessingDrawing" xmlns:wp="http://schemas.openxmlformats.org/drawingml/2006/wordprocessingDrawing" xmlns:w10="urn:schemas-microsoft-com:office:word" xmlns:w="http://schemas.openxmlformats.org/wordprocessingml/2006/main" xmlns:w14="http://schemas.microsoft.com/office/word/2010/wordml" xmlns:w15="http://schemas.microsoft.com/office/word/2012/wordml" xmlns:w16cex="http://schemas.microsoft.com/office/word/2018/wordml/cex" xmlns:w16cid="http://schemas.microsoft.com/office/word/2016/wordml/cid" xmlns:w16="http://schemas.microsoft.com/office/word/2018/wordml" xmlns:w16sdtdh="http://schemas.microsoft.com/office/word/2020/wordml/sdtdatahash" xmlns:w16se="http://schemas.microsoft.com/office/word/2015/wordml/symex" xmlns:wpg="http://schemas.microsoft.com/office/word/2010/wordprocessingGroup" xmlns:wpi="http://schemas.microsoft.com/office/word/2010/wordprocessingInk" xmlns:wne="http://schemas.microsoft.com/office/word/2006/wordml" xmlns:wps="http://schemas.microsoft.com/office/word/2010/wordprocessingShape" mc:Ignorable="w14 w15 w16se w16cid w16 w16cex w16sdtdh wp14">
   <w:endnote w:type="separator" w:id="-1">
     <w:p>
       <w:pPr>
@@ -52522,7 +51691,7 @@
 </file>
 
 <file path=word/footer1.xml><?xml version="1.0" encoding="utf-8"?>
-<w:ftr xmlns:wpc="http://schemas.microsoft.com/office/word/2010/wordprocessingCanvas" xmlns:cx="http://schemas.microsoft.com/office/drawing/2014/chartex" xmlns:cx1="http://schemas.microsoft.com/office/drawing/2015/9/8/chartex" xmlns:mc="http://schemas.openxmlformats.org/markup-compatibility/2006" xmlns:o="urn:schemas-microsoft-com:office:office" xmlns:r="http://schemas.openxmlformats.org/officeDocument/2006/relationships" xmlns:m="http://schemas.openxmlformats.org/officeDocument/2006/math" xmlns:v="urn:schemas-microsoft-com:vml" xmlns:wp14="http://schemas.microsoft.com/office/word/2010/wordprocessingDrawing" xmlns:wp="http://schemas.openxmlformats.org/drawingml/2006/wordprocessingDrawing" xmlns:w10="urn:schemas-microsoft-com:office:word" xmlns:w="http://schemas.openxmlformats.org/wordprocessingml/2006/main" xmlns:w14="http://schemas.microsoft.com/office/word/2010/wordml" xmlns:w15="http://schemas.microsoft.com/office/word/2012/wordml" xmlns:w16se="http://schemas.microsoft.com/office/word/2015/wordml/symex" xmlns:wpg="http://schemas.microsoft.com/office/word/2010/wordprocessingGroup" xmlns:wpi="http://schemas.microsoft.com/office/word/2010/wordprocessingInk" xmlns:wne="http://schemas.microsoft.com/office/word/2006/wordml" xmlns:wps="http://schemas.microsoft.com/office/word/2010/wordprocessingShape" mc:Ignorable="w14 w15 w16se wp14">
+<w:ftr xmlns:wpc="http://schemas.microsoft.com/office/word/2010/wordprocessingCanvas" xmlns:cx="http://schemas.microsoft.com/office/drawing/2014/chartex" xmlns:cx1="http://schemas.microsoft.com/office/drawing/2015/9/8/chartex" xmlns:cx2="http://schemas.microsoft.com/office/drawing/2015/10/21/chartex" xmlns:cx3="http://schemas.microsoft.com/office/drawing/2016/5/9/chartex" xmlns:cx4="http://schemas.microsoft.com/office/drawing/2016/5/10/chartex" xmlns:cx5="http://schemas.microsoft.com/office/drawing/2016/5/11/chartex" xmlns:cx6="http://schemas.microsoft.com/office/drawing/2016/5/12/chartex" xmlns:cx7="http://schemas.microsoft.com/office/drawing/2016/5/13/chartex" xmlns:cx8="http://schemas.microsoft.com/office/drawing/2016/5/14/chartex" xmlns:mc="http://schemas.openxmlformats.org/markup-compatibility/2006" xmlns:aink="http://schemas.microsoft.com/office/drawing/2016/ink" xmlns:am3d="http://schemas.microsoft.com/office/drawing/2017/model3d" xmlns:o="urn:schemas-microsoft-com:office:office" xmlns:r="http://schemas.openxmlformats.org/officeDocument/2006/relationships" xmlns:m="http://schemas.openxmlformats.org/officeDocument/2006/math" xmlns:v="urn:schemas-microsoft-com:vml" xmlns:wp14="http://schemas.microsoft.com/office/word/2010/wordprocessingDrawing" xmlns:wp="http://schemas.openxmlformats.org/drawingml/2006/wordprocessingDrawing" xmlns:w10="urn:schemas-microsoft-com:office:word" xmlns:w="http://schemas.openxmlformats.org/wordprocessingml/2006/main" xmlns:w14="http://schemas.microsoft.com/office/word/2010/wordml" xmlns:w15="http://schemas.microsoft.com/office/word/2012/wordml" xmlns:w16cex="http://schemas.microsoft.com/office/word/2018/wordml/cex" xmlns:w16cid="http://schemas.microsoft.com/office/word/2016/wordml/cid" xmlns:w16="http://schemas.microsoft.com/office/word/2018/wordml" xmlns:w16sdtdh="http://schemas.microsoft.com/office/word/2020/wordml/sdtdatahash" xmlns:w16se="http://schemas.microsoft.com/office/word/2015/wordml/symex" xmlns:wpg="http://schemas.microsoft.com/office/word/2010/wordprocessingGroup" xmlns:wpi="http://schemas.microsoft.com/office/word/2010/wordprocessingInk" xmlns:wne="http://schemas.microsoft.com/office/word/2006/wordml" xmlns:wps="http://schemas.microsoft.com/office/word/2010/wordprocessingShape" mc:Ignorable="w14 w15 w16se w16cid w16 w16cex w16sdtdh wp14">
   <w:p>
     <w:pPr>
       <w:pStyle w:val="Footer"/>
@@ -52679,7 +51848,7 @@
 </file>
 
 <file path=word/footer2.xml><?xml version="1.0" encoding="utf-8"?>
-<w:ftr xmlns:wpc="http://schemas.microsoft.com/office/word/2010/wordprocessingCanvas" xmlns:cx="http://schemas.microsoft.com/office/drawing/2014/chartex" xmlns:cx1="http://schemas.microsoft.com/office/drawing/2015/9/8/chartex" xmlns:mc="http://schemas.openxmlformats.org/markup-compatibility/2006" xmlns:o="urn:schemas-microsoft-com:office:office" xmlns:r="http://schemas.openxmlformats.org/officeDocument/2006/relationships" xmlns:m="http://schemas.openxmlformats.org/officeDocument/2006/math" xmlns:v="urn:schemas-microsoft-com:vml" xmlns:wp14="http://schemas.microsoft.com/office/word/2010/wordprocessingDrawing" xmlns:wp="http://schemas.openxmlformats.org/drawingml/2006/wordprocessingDrawing" xmlns:w10="urn:schemas-microsoft-com:office:word" xmlns:w="http://schemas.openxmlformats.org/wordprocessingml/2006/main" xmlns:w14="http://schemas.microsoft.com/office/word/2010/wordml" xmlns:w15="http://schemas.microsoft.com/office/word/2012/wordml" xmlns:w16se="http://schemas.microsoft.com/office/word/2015/wordml/symex" xmlns:wpg="http://schemas.microsoft.com/office/word/2010/wordprocessingGroup" xmlns:wpi="http://schemas.microsoft.com/office/word/2010/wordprocessingInk" xmlns:wne="http://schemas.microsoft.com/office/word/2006/wordml" xmlns:wps="http://schemas.microsoft.com/office/word/2010/wordprocessingShape" mc:Ignorable="w14 w15 w16se wp14">
+<w:ftr xmlns:wpc="http://schemas.microsoft.com/office/word/2010/wordprocessingCanvas" xmlns:cx="http://schemas.microsoft.com/office/drawing/2014/chartex" xmlns:cx1="http://schemas.microsoft.com/office/drawing/2015/9/8/chartex" xmlns:cx2="http://schemas.microsoft.com/office/drawing/2015/10/21/chartex" xmlns:cx3="http://schemas.microsoft.com/office/drawing/2016/5/9/chartex" xmlns:cx4="http://schemas.microsoft.com/office/drawing/2016/5/10/chartex" xmlns:cx5="http://schemas.microsoft.com/office/drawing/2016/5/11/chartex" xmlns:cx6="http://schemas.microsoft.com/office/drawing/2016/5/12/chartex" xmlns:cx7="http://schemas.microsoft.com/office/drawing/2016/5/13/chartex" xmlns:cx8="http://schemas.microsoft.com/office/drawing/2016/5/14/chartex" xmlns:mc="http://schemas.openxmlformats.org/markup-compatibility/2006" xmlns:aink="http://schemas.microsoft.com/office/drawing/2016/ink" xmlns:am3d="http://schemas.microsoft.com/office/drawing/2017/model3d" xmlns:o="urn:schemas-microsoft-com:office:office" xmlns:r="http://schemas.openxmlformats.org/officeDocument/2006/relationships" xmlns:m="http://schemas.openxmlformats.org/officeDocument/2006/math" xmlns:v="urn:schemas-microsoft-com:vml" xmlns:wp14="http://schemas.microsoft.com/office/word/2010/wordprocessingDrawing" xmlns:wp="http://schemas.openxmlformats.org/drawingml/2006/wordprocessingDrawing" xmlns:w10="urn:schemas-microsoft-com:office:word" xmlns:w="http://schemas.openxmlformats.org/wordprocessingml/2006/main" xmlns:w14="http://schemas.microsoft.com/office/word/2010/wordml" xmlns:w15="http://schemas.microsoft.com/office/word/2012/wordml" xmlns:w16cex="http://schemas.microsoft.com/office/word/2018/wordml/cex" xmlns:w16cid="http://schemas.microsoft.com/office/word/2016/wordml/cid" xmlns:w16="http://schemas.microsoft.com/office/word/2018/wordml" xmlns:w16sdtdh="http://schemas.microsoft.com/office/word/2020/wordml/sdtdatahash" xmlns:w16se="http://schemas.microsoft.com/office/word/2015/wordml/symex" xmlns:wpg="http://schemas.microsoft.com/office/word/2010/wordprocessingGroup" xmlns:wpi="http://schemas.microsoft.com/office/word/2010/wordprocessingInk" xmlns:wne="http://schemas.microsoft.com/office/word/2006/wordml" xmlns:wps="http://schemas.microsoft.com/office/word/2010/wordprocessingShape" mc:Ignorable="w14 w15 w16se w16cid w16 w16cex w16sdtdh wp14">
   <w:p>
     <w:pPr>
       <w:pBdr>
@@ -52840,7 +52009,7 @@
 </file>
 
 <file path=word/footnotes.xml><?xml version="1.0" encoding="utf-8"?>
-<w:footnotes xmlns:wpc="http://schemas.microsoft.com/office/word/2010/wordprocessingCanvas" xmlns:cx="http://schemas.microsoft.com/office/drawing/2014/chartex" xmlns:cx1="http://schemas.microsoft.com/office/drawing/2015/9/8/chartex" xmlns:mc="http://schemas.openxmlformats.org/markup-compatibility/2006" xmlns:o="urn:schemas-microsoft-com:office:office" xmlns:r="http://schemas.openxmlformats.org/officeDocument/2006/relationships" xmlns:m="http://schemas.openxmlformats.org/officeDocument/2006/math" xmlns:v="urn:schemas-microsoft-com:vml" xmlns:wp14="http://schemas.microsoft.com/office/word/2010/wordprocessingDrawing" xmlns:wp="http://schemas.openxmlformats.org/drawingml/2006/wordprocessingDrawing" xmlns:w10="urn:schemas-microsoft-com:office:word" xmlns:w="http://schemas.openxmlformats.org/wordprocessingml/2006/main" xmlns:w14="http://schemas.microsoft.com/office/word/2010/wordml" xmlns:w15="http://schemas.microsoft.com/office/word/2012/wordml" xmlns:w16se="http://schemas.microsoft.com/office/word/2015/wordml/symex" xmlns:wpg="http://schemas.microsoft.com/office/word/2010/wordprocessingGroup" xmlns:wpi="http://schemas.microsoft.com/office/word/2010/wordprocessingInk" xmlns:wne="http://schemas.microsoft.com/office/word/2006/wordml" xmlns:wps="http://schemas.microsoft.com/office/word/2010/wordprocessingShape" mc:Ignorable="w14 w15 w16se wp14">
+<w:footnotes xmlns:wpc="http://schemas.microsoft.com/office/word/2010/wordprocessingCanvas" xmlns:cx="http://schemas.microsoft.com/office/drawing/2014/chartex" xmlns:cx1="http://schemas.microsoft.com/office/drawing/2015/9/8/chartex" xmlns:cx2="http://schemas.microsoft.com/office/drawing/2015/10/21/chartex" xmlns:cx3="http://schemas.microsoft.com/office/drawing/2016/5/9/chartex" xmlns:cx4="http://schemas.microsoft.com/office/drawing/2016/5/10/chartex" xmlns:cx5="http://schemas.microsoft.com/office/drawing/2016/5/11/chartex" xmlns:cx6="http://schemas.microsoft.com/office/drawing/2016/5/12/chartex" xmlns:cx7="http://schemas.microsoft.com/office/drawing/2016/5/13/chartex" xmlns:cx8="http://schemas.microsoft.com/office/drawing/2016/5/14/chartex" xmlns:mc="http://schemas.openxmlformats.org/markup-compatibility/2006" xmlns:aink="http://schemas.microsoft.com/office/drawing/2016/ink" xmlns:am3d="http://schemas.microsoft.com/office/drawing/2017/model3d" xmlns:o="urn:schemas-microsoft-com:office:office" xmlns:r="http://schemas.openxmlformats.org/officeDocument/2006/relationships" xmlns:m="http://schemas.openxmlformats.org/officeDocument/2006/math" xmlns:v="urn:schemas-microsoft-com:vml" xmlns:wp14="http://schemas.microsoft.com/office/word/2010/wordprocessingDrawing" xmlns:wp="http://schemas.openxmlformats.org/drawingml/2006/wordprocessingDrawing" xmlns:w10="urn:schemas-microsoft-com:office:word" xmlns:w="http://schemas.openxmlformats.org/wordprocessingml/2006/main" xmlns:w14="http://schemas.microsoft.com/office/word/2010/wordml" xmlns:w15="http://schemas.microsoft.com/office/word/2012/wordml" xmlns:w16cex="http://schemas.microsoft.com/office/word/2018/wordml/cex" xmlns:w16cid="http://schemas.microsoft.com/office/word/2016/wordml/cid" xmlns:w16="http://schemas.microsoft.com/office/word/2018/wordml" xmlns:w16sdtdh="http://schemas.microsoft.com/office/word/2020/wordml/sdtdatahash" xmlns:w16se="http://schemas.microsoft.com/office/word/2015/wordml/symex" xmlns:wpg="http://schemas.microsoft.com/office/word/2010/wordprocessingGroup" xmlns:wpi="http://schemas.microsoft.com/office/word/2010/wordprocessingInk" xmlns:wne="http://schemas.microsoft.com/office/word/2006/wordml" xmlns:wps="http://schemas.microsoft.com/office/word/2010/wordprocessingShape" mc:Ignorable="w14 w15 w16se w16cid w16 w16cex w16sdtdh wp14">
   <w:footnote w:type="separator" w:id="-1">
     <w:p>
       <w:pPr>
@@ -52865,7 +52034,7 @@
 </file>
 
 <file path=word/header1.xml><?xml version="1.0" encoding="utf-8"?>
-<w:hdr xmlns:wpc="http://schemas.microsoft.com/office/word/2010/wordprocessingCanvas" xmlns:cx="http://schemas.microsoft.com/office/drawing/2014/chartex" xmlns:cx1="http://schemas.microsoft.com/office/drawing/2015/9/8/chartex" xmlns:mc="http://schemas.openxmlformats.org/markup-compatibility/2006" xmlns:o="urn:schemas-microsoft-com:office:office" xmlns:r="http://schemas.openxmlformats.org/officeDocument/2006/relationships" xmlns:m="http://schemas.openxmlformats.org/officeDocument/2006/math" xmlns:v="urn:schemas-microsoft-com:vml" xmlns:wp14="http://schemas.microsoft.com/office/word/2010/wordprocessingDrawing" xmlns:wp="http://schemas.openxmlformats.org/drawingml/2006/wordprocessingDrawing" xmlns:w10="urn:schemas-microsoft-com:office:word" xmlns:w="http://schemas.openxmlformats.org/wordprocessingml/2006/main" xmlns:w14="http://schemas.microsoft.com/office/word/2010/wordml" xmlns:w15="http://schemas.microsoft.com/office/word/2012/wordml" xmlns:w16se="http://schemas.microsoft.com/office/word/2015/wordml/symex" xmlns:wpg="http://schemas.microsoft.com/office/word/2010/wordprocessingGroup" xmlns:wpi="http://schemas.microsoft.com/office/word/2010/wordprocessingInk" xmlns:wne="http://schemas.microsoft.com/office/word/2006/wordml" xmlns:wps="http://schemas.microsoft.com/office/word/2010/wordprocessingShape" mc:Ignorable="w14 w15 w16se wp14">
+<w:hdr xmlns:wpc="http://schemas.microsoft.com/office/word/2010/wordprocessingCanvas" xmlns:cx="http://schemas.microsoft.com/office/drawing/2014/chartex" xmlns:cx1="http://schemas.microsoft.com/office/drawing/2015/9/8/chartex" xmlns:cx2="http://schemas.microsoft.com/office/drawing/2015/10/21/chartex" xmlns:cx3="http://schemas.microsoft.com/office/drawing/2016/5/9/chartex" xmlns:cx4="http://schemas.microsoft.com/office/drawing/2016/5/10/chartex" xmlns:cx5="http://schemas.microsoft.com/office/drawing/2016/5/11/chartex" xmlns:cx6="http://schemas.microsoft.com/office/drawing/2016/5/12/chartex" xmlns:cx7="http://schemas.microsoft.com/office/drawing/2016/5/13/chartex" xmlns:cx8="http://schemas.microsoft.com/office/drawing/2016/5/14/chartex" xmlns:mc="http://schemas.openxmlformats.org/markup-compatibility/2006" xmlns:aink="http://schemas.microsoft.com/office/drawing/2016/ink" xmlns:am3d="http://schemas.microsoft.com/office/drawing/2017/model3d" xmlns:o="urn:schemas-microsoft-com:office:office" xmlns:r="http://schemas.openxmlformats.org/officeDocument/2006/relationships" xmlns:m="http://schemas.openxmlformats.org/officeDocument/2006/math" xmlns:v="urn:schemas-microsoft-com:vml" xmlns:wp14="http://schemas.microsoft.com/office/word/2010/wordprocessingDrawing" xmlns:wp="http://schemas.openxmlformats.org/drawingml/2006/wordprocessingDrawing" xmlns:w10="urn:schemas-microsoft-com:office:word" xmlns:w="http://schemas.openxmlformats.org/wordprocessingml/2006/main" xmlns:w14="http://schemas.microsoft.com/office/word/2010/wordml" xmlns:w15="http://schemas.microsoft.com/office/word/2012/wordml" xmlns:w16cex="http://schemas.microsoft.com/office/word/2018/wordml/cex" xmlns:w16cid="http://schemas.microsoft.com/office/word/2016/wordml/cid" xmlns:w16="http://schemas.microsoft.com/office/word/2018/wordml" xmlns:w16sdtdh="http://schemas.microsoft.com/office/word/2020/wordml/sdtdatahash" xmlns:w16se="http://schemas.microsoft.com/office/word/2015/wordml/symex" xmlns:wpg="http://schemas.microsoft.com/office/word/2010/wordprocessingGroup" xmlns:wpi="http://schemas.microsoft.com/office/word/2010/wordprocessingInk" xmlns:wne="http://schemas.microsoft.com/office/word/2006/wordml" xmlns:wps="http://schemas.microsoft.com/office/word/2010/wordprocessingShape" mc:Ignorable="w14 w15 w16se w16cid w16 w16cex w16sdtdh wp14">
   <w:p>
     <w:pPr>
       <w:pStyle w:val="Header"/>
@@ -52878,7 +52047,7 @@
 </file>
 
 <file path=word/header2.xml><?xml version="1.0" encoding="utf-8"?>
-<w:hdr xmlns:wpc="http://schemas.microsoft.com/office/word/2010/wordprocessingCanvas" xmlns:cx="http://schemas.microsoft.com/office/drawing/2014/chartex" xmlns:cx1="http://schemas.microsoft.com/office/drawing/2015/9/8/chartex" xmlns:mc="http://schemas.openxmlformats.org/markup-compatibility/2006" xmlns:o="urn:schemas-microsoft-com:office:office" xmlns:r="http://schemas.openxmlformats.org/officeDocument/2006/relationships" xmlns:m="http://schemas.openxmlformats.org/officeDocument/2006/math" xmlns:v="urn:schemas-microsoft-com:vml" xmlns:wp14="http://schemas.microsoft.com/office/word/2010/wordprocessingDrawing" xmlns:wp="http://schemas.openxmlformats.org/drawingml/2006/wordprocessingDrawing" xmlns:w10="urn:schemas-microsoft-com:office:word" xmlns:w="http://schemas.openxmlformats.org/wordprocessingml/2006/main" xmlns:w14="http://schemas.microsoft.com/office/word/2010/wordml" xmlns:w15="http://schemas.microsoft.com/office/word/2012/wordml" xmlns:w16se="http://schemas.microsoft.com/office/word/2015/wordml/symex" xmlns:wpg="http://schemas.microsoft.com/office/word/2010/wordprocessingGroup" xmlns:wpi="http://schemas.microsoft.com/office/word/2010/wordprocessingInk" xmlns:wne="http://schemas.microsoft.com/office/word/2006/wordml" xmlns:wps="http://schemas.microsoft.com/office/word/2010/wordprocessingShape" mc:Ignorable="w14 w15 w16se wp14">
+<w:hdr xmlns:wpc="http://schemas.microsoft.com/office/word/2010/wordprocessingCanvas" xmlns:cx="http://schemas.microsoft.com/office/drawing/2014/chartex" xmlns:cx1="http://schemas.microsoft.com/office/drawing/2015/9/8/chartex" xmlns:cx2="http://schemas.microsoft.com/office/drawing/2015/10/21/chartex" xmlns:cx3="http://schemas.microsoft.com/office/drawing/2016/5/9/chartex" xmlns:cx4="http://schemas.microsoft.com/office/drawing/2016/5/10/chartex" xmlns:cx5="http://schemas.microsoft.com/office/drawing/2016/5/11/chartex" xmlns:cx6="http://schemas.microsoft.com/office/drawing/2016/5/12/chartex" xmlns:cx7="http://schemas.microsoft.com/office/drawing/2016/5/13/chartex" xmlns:cx8="http://schemas.microsoft.com/office/drawing/2016/5/14/chartex" xmlns:mc="http://schemas.openxmlformats.org/markup-compatibility/2006" xmlns:aink="http://schemas.microsoft.com/office/drawing/2016/ink" xmlns:am3d="http://schemas.microsoft.com/office/drawing/2017/model3d" xmlns:o="urn:schemas-microsoft-com:office:office" xmlns:r="http://schemas.openxmlformats.org/officeDocument/2006/relationships" xmlns:m="http://schemas.openxmlformats.org/officeDocument/2006/math" xmlns:v="urn:schemas-microsoft-com:vml" xmlns:wp14="http://schemas.microsoft.com/office/word/2010/wordprocessingDrawing" xmlns:wp="http://schemas.openxmlformats.org/drawingml/2006/wordprocessingDrawing" xmlns:w10="urn:schemas-microsoft-com:office:word" xmlns:w="http://schemas.openxmlformats.org/wordprocessingml/2006/main" xmlns:w14="http://schemas.microsoft.com/office/word/2010/wordml" xmlns:w15="http://schemas.microsoft.com/office/word/2012/wordml" xmlns:w16cex="http://schemas.microsoft.com/office/word/2018/wordml/cex" xmlns:w16cid="http://schemas.microsoft.com/office/word/2016/wordml/cid" xmlns:w16="http://schemas.microsoft.com/office/word/2018/wordml" xmlns:w16sdtdh="http://schemas.microsoft.com/office/word/2020/wordml/sdtdatahash" xmlns:w16se="http://schemas.microsoft.com/office/word/2015/wordml/symex" xmlns:wpg="http://schemas.microsoft.com/office/word/2010/wordprocessingGroup" xmlns:wpi="http://schemas.microsoft.com/office/word/2010/wordprocessingInk" xmlns:wne="http://schemas.microsoft.com/office/word/2006/wordml" xmlns:wps="http://schemas.microsoft.com/office/word/2010/wordprocessingShape" mc:Ignorable="w14 w15 w16se w16cid w16 w16cex w16sdtdh wp14">
   <w:p>
     <w:pPr>
       <w:pStyle w:val="Header"/>
@@ -52891,7 +52060,7 @@
 </file>
 
 <file path=word/styles.xml><?xml version="1.0" encoding="utf-8"?>
-<w:styles xmlns:mc="http://schemas.openxmlformats.org/markup-compatibility/2006" xmlns:r="http://schemas.openxmlformats.org/officeDocument/2006/relationships" xmlns:w="http://schemas.openxmlformats.org/wordprocessingml/2006/main" xmlns:w14="http://schemas.microsoft.com/office/word/2010/wordml" xmlns:w15="http://schemas.microsoft.com/office/word/2012/wordml" xmlns:w16se="http://schemas.microsoft.com/office/word/2015/wordml/symex" mc:Ignorable="w14 w15 w16se">
+<w:styles xmlns:mc="http://schemas.openxmlformats.org/markup-compatibility/2006" xmlns:r="http://schemas.openxmlformats.org/officeDocument/2006/relationships" xmlns:w="http://schemas.openxmlformats.org/wordprocessingml/2006/main" xmlns:w14="http://schemas.microsoft.com/office/word/2010/wordml" xmlns:w15="http://schemas.microsoft.com/office/word/2012/wordml" xmlns:w16cex="http://schemas.microsoft.com/office/word/2018/wordml/cex" xmlns:w16cid="http://schemas.microsoft.com/office/word/2016/wordml/cid" xmlns:w16="http://schemas.microsoft.com/office/word/2018/wordml" xmlns:w16sdtdh="http://schemas.microsoft.com/office/word/2020/wordml/sdtdatahash" xmlns:w16se="http://schemas.microsoft.com/office/word/2015/wordml/symex" mc:Ignorable="w14 w15 w16se w16cid w16 w16cex w16sdtdh">
   <w:docDefaults>
     <w:rPrDefault>
       <w:rPr>
@@ -52901,7 +52070,7 @@
     </w:rPrDefault>
     <w:pPrDefault/>
   </w:docDefaults>
-  <w:latentStyles w:defLockedState="0" w:defUIPriority="99" w:defSemiHidden="0" w:defUnhideWhenUsed="0" w:defQFormat="0" w:count="371">
+  <w:latentStyles w:defLockedState="0" w:defUIPriority="99" w:defSemiHidden="0" w:defUnhideWhenUsed="0" w:defQFormat="0" w:count="376">
     <w:lsdException w:name="Normal" w:uiPriority="0" w:qFormat="1"/>
     <w:lsdException w:name="heading 1" w:uiPriority="9" w:qFormat="1"/>
     <w:lsdException w:name="heading 2" w:semiHidden="1" w:uiPriority="9" w:unhideWhenUsed="1" w:qFormat="1"/>
@@ -53007,7 +52176,6 @@
     <w:lsdException w:name="HTML Sample" w:semiHidden="1" w:unhideWhenUsed="1"/>
     <w:lsdException w:name="HTML Typewriter" w:semiHidden="1" w:unhideWhenUsed="1"/>
     <w:lsdException w:name="HTML Variable" w:semiHidden="1" w:unhideWhenUsed="1"/>
-    <w:lsdException w:name="Normal Table" w:semiHidden="1" w:unhideWhenUsed="1"/>
     <w:lsdException w:name="annotation subject" w:semiHidden="1" w:unhideWhenUsed="1"/>
     <w:lsdException w:name="No List" w:semiHidden="1" w:unhideWhenUsed="1"/>
     <w:lsdException w:name="Outline List 1" w:semiHidden="1" w:unhideWhenUsed="1"/>
@@ -53050,11 +52218,8 @@
     <w:lsdException w:name="Table Contemporary" w:semiHidden="1" w:unhideWhenUsed="1"/>
     <w:lsdException w:name="Table Elegant" w:semiHidden="1" w:unhideWhenUsed="1"/>
     <w:lsdException w:name="Table Professional" w:semiHidden="1" w:unhideWhenUsed="1"/>
-    <w:lsdException w:name="Table Subtle 1" w:semiHidden="1" w:unhideWhenUsed="1"/>
     <w:lsdException w:name="Table Subtle 2" w:semiHidden="1" w:unhideWhenUsed="1"/>
     <w:lsdException w:name="Table Web 1" w:semiHidden="1" w:unhideWhenUsed="1"/>
-    <w:lsdException w:name="Table Web 2" w:semiHidden="1" w:unhideWhenUsed="1"/>
-    <w:lsdException w:name="Table Web 3" w:semiHidden="1" w:unhideWhenUsed="1"/>
     <w:lsdException w:name="Balloon Text" w:semiHidden="1" w:unhideWhenUsed="1"/>
     <w:lsdException w:name="Table Grid" w:uiPriority="59"/>
     <w:lsdException w:name="Table Theme" w:semiHidden="1" w:unhideWhenUsed="1"/>
@@ -53273,6 +52438,11 @@
     <w:lsdException w:name="List Table 5 Dark Accent 6" w:uiPriority="50"/>
     <w:lsdException w:name="List Table 6 Colorful Accent 6" w:uiPriority="51"/>
     <w:lsdException w:name="List Table 7 Colorful Accent 6" w:uiPriority="52"/>
+    <w:lsdException w:name="Mention" w:semiHidden="1" w:unhideWhenUsed="1"/>
+    <w:lsdException w:name="Smart Hyperlink" w:semiHidden="1" w:unhideWhenUsed="1"/>
+    <w:lsdException w:name="Hashtag" w:semiHidden="1" w:unhideWhenUsed="1"/>
+    <w:lsdException w:name="Unresolved Mention" w:semiHidden="1" w:unhideWhenUsed="1"/>
+    <w:lsdException w:name="Smart Link" w:semiHidden="1" w:unhideWhenUsed="1"/>
   </w:latentStyles>
   <w:style w:type="paragraph" w:default="1" w:styleId="Normal">
     <w:name w:val="Normal"/>

</xml_diff>

<commit_message>
TS 1 Tamil Final - 23/10/2023
</commit_message>
<xml_diff>
--- a/saMhitA/01/TS 1 Tamil Corrections.docx
+++ b/saMhitA/01/TS 1 Tamil Corrections.docx
@@ -2,6 +2,422 @@
 <file path=word/document.xml><?xml version="1.0" encoding="utf-8"?>
 <w:document xmlns:wpc="http://schemas.microsoft.com/office/word/2010/wordprocessingCanvas" xmlns:cx="http://schemas.microsoft.com/office/drawing/2014/chartex" xmlns:cx1="http://schemas.microsoft.com/office/drawing/2015/9/8/chartex" xmlns:cx2="http://schemas.microsoft.com/office/drawing/2015/10/21/chartex" xmlns:cx3="http://schemas.microsoft.com/office/drawing/2016/5/9/chartex" xmlns:cx4="http://schemas.microsoft.com/office/drawing/2016/5/10/chartex" xmlns:cx5="http://schemas.microsoft.com/office/drawing/2016/5/11/chartex" xmlns:cx6="http://schemas.microsoft.com/office/drawing/2016/5/12/chartex" xmlns:cx7="http://schemas.microsoft.com/office/drawing/2016/5/13/chartex" xmlns:cx8="http://schemas.microsoft.com/office/drawing/2016/5/14/chartex" xmlns:mc="http://schemas.openxmlformats.org/markup-compatibility/2006" xmlns:aink="http://schemas.microsoft.com/office/drawing/2016/ink" xmlns:am3d="http://schemas.microsoft.com/office/drawing/2017/model3d" xmlns:o="urn:schemas-microsoft-com:office:office" xmlns:oel="http://schemas.microsoft.com/office/2019/extlst" xmlns:r="http://schemas.openxmlformats.org/officeDocument/2006/relationships" xmlns:m="http://schemas.openxmlformats.org/officeDocument/2006/math" xmlns:v="urn:schemas-microsoft-com:vml" xmlns:wp14="http://schemas.microsoft.com/office/word/2010/wordprocessingDrawing" xmlns:wp="http://schemas.openxmlformats.org/drawingml/2006/wordprocessingDrawing" xmlns:w10="urn:schemas-microsoft-com:office:word" xmlns:w="http://schemas.openxmlformats.org/wordprocessingml/2006/main" xmlns:w14="http://schemas.microsoft.com/office/word/2010/wordml" xmlns:w15="http://schemas.microsoft.com/office/word/2012/wordml" xmlns:w16cex="http://schemas.microsoft.com/office/word/2018/wordml/cex" xmlns:w16cid="http://schemas.microsoft.com/office/word/2016/wordml/cid" xmlns:w16="http://schemas.microsoft.com/office/word/2018/wordml" xmlns:w16sdtdh="http://schemas.microsoft.com/office/word/2020/wordml/sdtdatahash" xmlns:w16se="http://schemas.microsoft.com/office/word/2015/wordml/symex" xmlns:wpg="http://schemas.microsoft.com/office/word/2010/wordprocessingGroup" xmlns:wpi="http://schemas.microsoft.com/office/word/2010/wordprocessingInk" xmlns:wne="http://schemas.microsoft.com/office/word/2006/wordml" xmlns:wps="http://schemas.microsoft.com/office/word/2010/wordprocessingShape" mc:Ignorable="w14 w15 w16se w16cid w16 w16cex w16sdtdh wp14">
   <w:body>
+    <w:p>
+      <w:pPr>
+        <w:spacing w:before="0" w:line="240" w:lineRule="auto"/>
+        <w:jc w:val="center"/>
+        <w:rPr>
+          <w:b/>
+          <w:bCs/>
+          <w:sz w:val="32"/>
+          <w:szCs w:val="32"/>
+          <w:u w:val="single"/>
+        </w:rPr>
+      </w:pPr>
+    </w:p>
+    <w:p>
+      <w:pPr>
+        <w:spacing w:before="0" w:line="240" w:lineRule="auto"/>
+        <w:jc w:val="center"/>
+        <w:rPr>
+          <w:b/>
+          <w:bCs/>
+          <w:sz w:val="32"/>
+          <w:szCs w:val="32"/>
+          <w:u w:val="single"/>
+        </w:rPr>
+      </w:pPr>
+      <w:r>
+        <w:rPr>
+          <w:b/>
+          <w:bCs/>
+          <w:sz w:val="32"/>
+          <w:szCs w:val="32"/>
+          <w:u w:val="single"/>
+        </w:rPr>
+        <w:t xml:space="preserve">TS </w:t>
+      </w:r>
+      <w:r>
+        <w:rPr>
+          <w:b/>
+          <w:bCs/>
+          <w:sz w:val="32"/>
+          <w:szCs w:val="32"/>
+          <w:u w:val="single"/>
+        </w:rPr>
+        <w:t xml:space="preserve">Samhita </w:t>
+      </w:r>
+      <w:r>
+        <w:rPr>
+          <w:b/>
+          <w:bCs/>
+          <w:sz w:val="32"/>
+          <w:szCs w:val="32"/>
+          <w:u w:val="single"/>
+        </w:rPr>
+        <w:t xml:space="preserve">– TS 1 </w:t>
+      </w:r>
+      <w:r>
+        <w:rPr>
+          <w:b/>
+          <w:bCs/>
+          <w:sz w:val="32"/>
+          <w:szCs w:val="32"/>
+          <w:u w:val="single"/>
+        </w:rPr>
+        <w:t>Tamil</w:t>
+      </w:r>
+      <w:r>
+        <w:rPr>
+          <w:b/>
+          <w:bCs/>
+          <w:sz w:val="32"/>
+          <w:szCs w:val="32"/>
+          <w:u w:val="single"/>
+        </w:rPr>
+        <w:t xml:space="preserve"> Corrections –</w:t>
+      </w:r>
+      <w:r>
+        <w:rPr>
+          <w:b/>
+          <w:bCs/>
+          <w:sz w:val="32"/>
+          <w:szCs w:val="32"/>
+          <w:u w:val="single"/>
+        </w:rPr>
+        <w:t xml:space="preserve"> </w:t>
+      </w:r>
+      <w:r>
+        <w:rPr>
+          <w:b/>
+          <w:bCs/>
+          <w:sz w:val="32"/>
+          <w:szCs w:val="32"/>
+          <w:u w:val="single"/>
+        </w:rPr>
+        <w:t xml:space="preserve">Observed till </w:t>
+      </w:r>
+      <w:r>
+        <w:rPr>
+          <w:b/>
+          <w:bCs/>
+          <w:sz w:val="32"/>
+          <w:szCs w:val="32"/>
+          <w:u w:val="single"/>
+        </w:rPr>
+        <w:t xml:space="preserve">31st Oct 2023 </w:t>
+      </w:r>
+    </w:p>
+    <w:p>
+      <w:pPr>
+        <w:spacing w:before="0" w:line="240" w:lineRule="auto"/>
+        <w:jc w:val="center"/>
+        <w:rPr>
+          <w:b/>
+          <w:sz w:val="28"/>
+          <w:szCs w:val="28"/>
+        </w:rPr>
+      </w:pPr>
+      <w:r>
+        <w:rPr>
+          <w:b/>
+          <w:sz w:val="28"/>
+          <w:szCs w:val="28"/>
+        </w:rPr>
+        <w:t xml:space="preserve"> (ignore those which are already incorporated in your book’s version and date)</w:t>
+      </w:r>
+    </w:p>
+    <w:tbl>
+      <w:tblPr>
+        <w:tblW w:w="13892" w:type="dxa"/>
+        <w:tblInd w:w="-714" w:type="dxa"/>
+        <w:tblBorders>
+          <w:top w:val="single" w:sz="4" w:space="0" w:color="000000"/>
+          <w:left w:val="single" w:sz="4" w:space="0" w:color="000000"/>
+          <w:bottom w:val="single" w:sz="4" w:space="0" w:color="000000"/>
+          <w:right w:val="single" w:sz="4" w:space="0" w:color="000000"/>
+          <w:insideH w:val="single" w:sz="4" w:space="0" w:color="000000"/>
+          <w:insideV w:val="single" w:sz="4" w:space="0" w:color="000000"/>
+        </w:tblBorders>
+        <w:tblLook w:val="04A0" w:firstRow="1" w:lastRow="0" w:firstColumn="1" w:lastColumn="0" w:noHBand="0" w:noVBand="1"/>
+      </w:tblPr>
+      <w:tblGrid>
+        <w:gridCol w:w="4111"/>
+        <w:gridCol w:w="5075"/>
+        <w:gridCol w:w="4706"/>
+      </w:tblGrid>
+      <w:tr>
+        <w:tc>
+          <w:tcPr>
+            <w:tcW w:w="4111" w:type="dxa"/>
+          </w:tcPr>
+          <w:p>
+            <w:pPr>
+              <w:spacing w:before="0" w:line="240" w:lineRule="auto"/>
+              <w:jc w:val="center"/>
+              <w:rPr>
+                <w:b/>
+                <w:sz w:val="32"/>
+                <w:szCs w:val="32"/>
+              </w:rPr>
+            </w:pPr>
+            <w:r>
+              <w:rPr>
+                <w:b/>
+                <w:sz w:val="32"/>
+                <w:szCs w:val="32"/>
+              </w:rPr>
+              <w:t>Section, Paragraph</w:t>
+            </w:r>
+          </w:p>
+          <w:p>
+            <w:pPr>
+              <w:spacing w:before="0" w:line="240" w:lineRule="auto"/>
+              <w:jc w:val="center"/>
+              <w:rPr>
+                <w:b/>
+                <w:sz w:val="32"/>
+                <w:szCs w:val="32"/>
+              </w:rPr>
+            </w:pPr>
+            <w:r>
+              <w:rPr>
+                <w:b/>
+                <w:sz w:val="32"/>
+                <w:szCs w:val="32"/>
+              </w:rPr>
+              <w:t>Reference</w:t>
+            </w:r>
+          </w:p>
+        </w:tc>
+        <w:tc>
+          <w:tcPr>
+            <w:tcW w:w="5075" w:type="dxa"/>
+          </w:tcPr>
+          <w:p>
+            <w:pPr>
+              <w:spacing w:before="0" w:line="240" w:lineRule="auto"/>
+              <w:jc w:val="center"/>
+              <w:rPr>
+                <w:b/>
+                <w:sz w:val="32"/>
+                <w:szCs w:val="32"/>
+              </w:rPr>
+            </w:pPr>
+            <w:r>
+              <w:rPr>
+                <w:b/>
+                <w:sz w:val="32"/>
+                <w:szCs w:val="32"/>
+              </w:rPr>
+              <w:t>As Printed</w:t>
+            </w:r>
+          </w:p>
+        </w:tc>
+        <w:tc>
+          <w:tcPr>
+            <w:tcW w:w="4706" w:type="dxa"/>
+          </w:tcPr>
+          <w:p>
+            <w:pPr>
+              <w:spacing w:before="0" w:line="240" w:lineRule="auto"/>
+              <w:ind w:right="-18"/>
+              <w:jc w:val="center"/>
+              <w:rPr>
+                <w:b/>
+                <w:sz w:val="32"/>
+                <w:szCs w:val="32"/>
+              </w:rPr>
+            </w:pPr>
+            <w:r>
+              <w:rPr>
+                <w:b/>
+                <w:sz w:val="32"/>
+                <w:szCs w:val="32"/>
+              </w:rPr>
+              <w:t>To be read as or corrected as</w:t>
+            </w:r>
+          </w:p>
+        </w:tc>
+      </w:tr>
+    </w:tbl>
+    <w:p>
+      <w:pPr>
+        <w:spacing w:before="0" w:line="240" w:lineRule="auto"/>
+        <w:ind w:left="792"/>
+        <w:rPr>
+          <w:vanish/>
+          <w:sz w:val="32"/>
+          <w:szCs w:val="32"/>
+        </w:rPr>
+      </w:pPr>
+    </w:p>
+    <w:tbl>
+      <w:tblPr>
+        <w:tblW w:w="14034" w:type="dxa"/>
+        <w:tblInd w:w="-714" w:type="dxa"/>
+        <w:tblBorders>
+          <w:top w:val="single" w:sz="4" w:space="0" w:color="000000"/>
+          <w:left w:val="single" w:sz="4" w:space="0" w:color="000000"/>
+          <w:bottom w:val="single" w:sz="4" w:space="0" w:color="000000"/>
+          <w:right w:val="single" w:sz="4" w:space="0" w:color="000000"/>
+          <w:insideH w:val="single" w:sz="4" w:space="0" w:color="000000"/>
+          <w:insideV w:val="single" w:sz="4" w:space="0" w:color="000000"/>
+        </w:tblBorders>
+        <w:tblLook w:val="04A0" w:firstRow="1" w:lastRow="0" w:firstColumn="1" w:lastColumn="0" w:noHBand="0" w:noVBand="1"/>
+      </w:tblPr>
+      <w:tblGrid>
+        <w:gridCol w:w="4111"/>
+        <w:gridCol w:w="5075"/>
+        <w:gridCol w:w="4848"/>
+      </w:tblGrid>
+      <w:tr>
+        <w:trPr>
+          <w:trHeight w:val="1060"/>
+        </w:trPr>
+        <w:tc>
+          <w:tcPr>
+            <w:tcW w:w="4111" w:type="dxa"/>
+            <w:tcBorders>
+              <w:top w:val="single" w:sz="4" w:space="0" w:color="000000"/>
+              <w:left w:val="single" w:sz="4" w:space="0" w:color="000000"/>
+              <w:bottom w:val="single" w:sz="4" w:space="0" w:color="000000"/>
+              <w:right w:val="single" w:sz="4" w:space="0" w:color="000000"/>
+            </w:tcBorders>
+            <w:shd w:val="clear" w:color="auto" w:fill="auto"/>
+          </w:tcPr>
+          <w:p>
+            <w:pPr>
+              <w:widowControl w:val="0"/>
+              <w:autoSpaceDE w:val="0"/>
+              <w:autoSpaceDN w:val="0"/>
+              <w:adjustRightInd w:val="0"/>
+              <w:spacing w:before="0" w:line="240" w:lineRule="auto"/>
+              <w:ind w:left="-109"/>
+              <w:rPr>
+                <w:rFonts w:cs="Arial"/>
+                <w:b/>
+                <w:sz w:val="28"/>
+                <w:szCs w:val="28"/>
+              </w:rPr>
+            </w:pPr>
+            <w:r>
+              <w:rPr>
+                <w:rFonts w:cs="Arial"/>
+                <w:b/>
+                <w:sz w:val="28"/>
+                <w:szCs w:val="28"/>
+              </w:rPr>
+              <w:t>No corrections found</w:t>
+            </w:r>
+          </w:p>
+        </w:tc>
+        <w:tc>
+          <w:tcPr>
+            <w:tcW w:w="5075" w:type="dxa"/>
+            <w:tcBorders>
+              <w:top w:val="single" w:sz="4" w:space="0" w:color="000000"/>
+              <w:left w:val="single" w:sz="4" w:space="0" w:color="000000"/>
+              <w:bottom w:val="single" w:sz="4" w:space="0" w:color="000000"/>
+              <w:right w:val="single" w:sz="4" w:space="0" w:color="000000"/>
+            </w:tcBorders>
+            <w:shd w:val="clear" w:color="auto" w:fill="auto"/>
+          </w:tcPr>
+          <w:p>
+            <w:pPr>
+              <w:widowControl w:val="0"/>
+              <w:autoSpaceDE w:val="0"/>
+              <w:autoSpaceDN w:val="0"/>
+              <w:adjustRightInd w:val="0"/>
+              <w:spacing w:line="240" w:lineRule="auto"/>
+              <w:rPr>
+                <w:rFonts w:ascii="BRH Malayalam Extra" w:hAnsi="BRH Malayalam Extra" w:cs="BRH Malayalam Extra"/>
+                <w:sz w:val="40"/>
+                <w:szCs w:val="40"/>
+                <w:lang w:eastAsia="en-IN"/>
+              </w:rPr>
+            </w:pPr>
+            <w:r>
+              <w:rPr>
+                <w:rFonts w:cs="Arial"/>
+                <w:b/>
+                <w:sz w:val="28"/>
+                <w:szCs w:val="28"/>
+              </w:rPr>
+              <w:t>No corrections found</w:t>
+            </w:r>
+          </w:p>
+        </w:tc>
+        <w:tc>
+          <w:tcPr>
+            <w:tcW w:w="4848" w:type="dxa"/>
+            <w:tcBorders>
+              <w:top w:val="single" w:sz="4" w:space="0" w:color="000000"/>
+              <w:left w:val="single" w:sz="4" w:space="0" w:color="000000"/>
+              <w:bottom w:val="single" w:sz="4" w:space="0" w:color="000000"/>
+              <w:right w:val="single" w:sz="4" w:space="0" w:color="000000"/>
+            </w:tcBorders>
+            <w:shd w:val="clear" w:color="auto" w:fill="auto"/>
+          </w:tcPr>
+          <w:p>
+            <w:pPr>
+              <w:spacing w:before="0" w:line="240" w:lineRule="auto"/>
+              <w:rPr>
+                <w:rFonts w:ascii="BRH Malayalam Extra" w:hAnsi="BRH Malayalam Extra" w:cs="BRH Malayalam Extra"/>
+                <w:sz w:val="40"/>
+                <w:szCs w:val="40"/>
+                <w:lang w:val="en-IN" w:eastAsia="en-IN"/>
+              </w:rPr>
+            </w:pPr>
+            <w:r>
+              <w:rPr>
+                <w:rFonts w:cs="Arial"/>
+                <w:b/>
+                <w:sz w:val="28"/>
+                <w:szCs w:val="28"/>
+              </w:rPr>
+              <w:t>No corrections found</w:t>
+            </w:r>
+          </w:p>
+        </w:tc>
+      </w:tr>
+    </w:tbl>
+    <w:p>
+      <w:pPr>
+        <w:spacing w:before="0" w:line="240" w:lineRule="auto"/>
+        <w:jc w:val="center"/>
+        <w:rPr>
+          <w:b/>
+          <w:bCs/>
+          <w:sz w:val="32"/>
+          <w:szCs w:val="32"/>
+          <w:u w:val="single"/>
+        </w:rPr>
+      </w:pPr>
+      <w:r>
+        <w:rPr>
+          <w:b/>
+          <w:bCs/>
+          <w:sz w:val="32"/>
+          <w:szCs w:val="32"/>
+          <w:u w:val="single"/>
+        </w:rPr>
+        <w:t>===========</w:t>
+      </w:r>
+    </w:p>
+    <w:p>
+      <w:pPr>
+        <w:spacing w:before="0" w:line="240" w:lineRule="auto"/>
+        <w:jc w:val="center"/>
+        <w:rPr>
+          <w:b/>
+          <w:bCs/>
+          <w:sz w:val="32"/>
+          <w:szCs w:val="32"/>
+          <w:u w:val="single"/>
+        </w:rPr>
+      </w:pPr>
+    </w:p>
     <w:p>
       <w:pPr>
         <w:spacing w:before="0" w:line="240" w:lineRule="auto"/>
@@ -101,25 +517,7 @@
           <w:sz w:val="28"/>
           <w:szCs w:val="28"/>
         </w:rPr>
-        <w:t>(</w:t>
-      </w:r>
-      <w:proofErr w:type="gramStart"/>
-      <w:r>
-        <w:rPr>
-          <w:b/>
-          <w:sz w:val="28"/>
-          <w:szCs w:val="28"/>
-        </w:rPr>
-        <w:t>ignore</w:t>
-      </w:r>
-      <w:proofErr w:type="gramEnd"/>
-      <w:r>
-        <w:rPr>
-          <w:b/>
-          <w:sz w:val="28"/>
-          <w:szCs w:val="28"/>
-        </w:rPr>
-        <w:t xml:space="preserve"> those which are already incorporated in your book’s version and date)</w:t>
+        <w:t>(ignore those which are already incorporated in your book’s version and date)</w:t>
       </w:r>
     </w:p>
     <w:tbl>
@@ -753,6 +1151,84 @@
           <w:u w:val="single"/>
         </w:rPr>
       </w:pPr>
+    </w:p>
+    <w:p>
+      <w:pPr>
+        <w:spacing w:before="0" w:line="240" w:lineRule="auto"/>
+        <w:jc w:val="center"/>
+        <w:rPr>
+          <w:b/>
+          <w:bCs/>
+          <w:sz w:val="32"/>
+          <w:szCs w:val="32"/>
+          <w:u w:val="single"/>
+        </w:rPr>
+      </w:pPr>
+    </w:p>
+    <w:p>
+      <w:pPr>
+        <w:spacing w:before="0" w:line="240" w:lineRule="auto"/>
+        <w:jc w:val="center"/>
+        <w:rPr>
+          <w:b/>
+          <w:bCs/>
+          <w:sz w:val="32"/>
+          <w:szCs w:val="32"/>
+          <w:u w:val="single"/>
+        </w:rPr>
+      </w:pPr>
+    </w:p>
+    <w:p>
+      <w:pPr>
+        <w:spacing w:before="0" w:line="240" w:lineRule="auto"/>
+        <w:jc w:val="center"/>
+        <w:rPr>
+          <w:b/>
+          <w:bCs/>
+          <w:sz w:val="32"/>
+          <w:szCs w:val="32"/>
+          <w:u w:val="single"/>
+        </w:rPr>
+      </w:pPr>
+    </w:p>
+    <w:p>
+      <w:pPr>
+        <w:spacing w:before="0" w:line="240" w:lineRule="auto"/>
+        <w:jc w:val="center"/>
+        <w:rPr>
+          <w:b/>
+          <w:bCs/>
+          <w:sz w:val="32"/>
+          <w:szCs w:val="32"/>
+          <w:u w:val="single"/>
+        </w:rPr>
+      </w:pPr>
+    </w:p>
+    <w:p>
+      <w:pPr>
+        <w:spacing w:before="0" w:line="240" w:lineRule="auto"/>
+        <w:jc w:val="center"/>
+        <w:rPr>
+          <w:b/>
+          <w:bCs/>
+          <w:sz w:val="32"/>
+          <w:szCs w:val="32"/>
+          <w:u w:val="single"/>
+        </w:rPr>
+      </w:pPr>
+    </w:p>
+    <w:p>
+      <w:pPr>
+        <w:spacing w:before="0" w:line="240" w:lineRule="auto"/>
+        <w:jc w:val="center"/>
+        <w:rPr>
+          <w:b/>
+          <w:bCs/>
+          <w:sz w:val="32"/>
+          <w:szCs w:val="32"/>
+          <w:u w:val="single"/>
+        </w:rPr>
+      </w:pPr>
       <w:r>
         <w:rPr>
           <w:b/>
@@ -761,6 +1237,7 @@
           <w:szCs w:val="32"/>
           <w:u w:val="single"/>
         </w:rPr>
+        <w:lastRenderedPageBreak/>
         <w:t xml:space="preserve">TS </w:t>
       </w:r>
       <w:r>
@@ -2144,7 +2621,6 @@
                 <w:sz w:val="28"/>
                 <w:szCs w:val="28"/>
               </w:rPr>
-              <w:lastRenderedPageBreak/>
               <w:t>1.2.12.2 – Vaakyam</w:t>
             </w:r>
           </w:p>
@@ -2285,7 +2761,6 @@
               </w:rPr>
               <w:t>…</w:t>
             </w:r>
-            <w:proofErr w:type="spellStart"/>
             <w:r>
               <w:rPr>
                 <w:rFonts w:ascii="BRH Devanagari Extra" w:hAnsi="BRH Devanagari Extra"/>
@@ -2295,7 +2770,6 @@
               </w:rPr>
               <w:t>óè</w:t>
             </w:r>
-            <w:proofErr w:type="spellEnd"/>
             <w:r>
               <w:rPr>
                 <w:rFonts w:ascii="BRH Tamil Tab Extra" w:hAnsi="BRH Tamil Tab Extra"/>
@@ -2450,7 +2924,6 @@
               </w:rPr>
               <w:t>…</w:t>
             </w:r>
-            <w:proofErr w:type="spellStart"/>
             <w:r>
               <w:rPr>
                 <w:rFonts w:ascii="BRH Devanagari Extra" w:hAnsi="BRH Devanagari Extra"/>
@@ -2460,7 +2933,6 @@
               </w:rPr>
               <w:t>óè</w:t>
             </w:r>
-            <w:proofErr w:type="spellEnd"/>
             <w:r>
               <w:rPr>
                 <w:rFonts w:ascii="BRH Tamil Tab Extra" w:hAnsi="BRH Tamil Tab Extra"/>
@@ -3235,6 +3707,7 @@
                 <w:sz w:val="28"/>
                 <w:szCs w:val="28"/>
               </w:rPr>
+              <w:lastRenderedPageBreak/>
               <w:t>TS 1.5.2.2 – Vaakyam</w:t>
             </w:r>
           </w:p>
@@ -4920,7 +5393,6 @@
                 <w:sz w:val="28"/>
                 <w:szCs w:val="28"/>
               </w:rPr>
-              <w:lastRenderedPageBreak/>
               <w:t>TS 1.4.27.1 – Vaakyam</w:t>
             </w:r>
           </w:p>
@@ -6899,7 +7371,6 @@
               </w:rPr>
               <w:t>னா</w:t>
             </w:r>
-            <w:proofErr w:type="spellStart"/>
             <w:r>
               <w:rPr>
                 <w:rFonts w:ascii="BRH Devanagari Extra" w:hAnsi="BRH Devanagari Extra"/>
@@ -6910,7 +7381,6 @@
               </w:rPr>
               <w:t>óè</w:t>
             </w:r>
-            <w:proofErr w:type="spellEnd"/>
             <w:r>
               <w:rPr>
                 <w:sz w:val="28"/>
@@ -7031,7 +7501,6 @@
               </w:rPr>
               <w:t>…</w:t>
             </w:r>
-            <w:proofErr w:type="spellStart"/>
             <w:r>
               <w:rPr>
                 <w:rFonts w:ascii="BRH Devanagari Extra" w:hAnsi="BRH Devanagari Extra"/>
@@ -7041,7 +7510,6 @@
               </w:rPr>
               <w:t>óè</w:t>
             </w:r>
-            <w:proofErr w:type="spellEnd"/>
             <w:r>
               <w:rPr>
                 <w:rFonts w:ascii="BRH Tamil Tab Extra" w:hAnsi="BRH Tamil Tab Extra"/>
@@ -7144,7 +7612,6 @@
               </w:rPr>
               <w:t>னா</w:t>
             </w:r>
-            <w:proofErr w:type="spellStart"/>
             <w:r>
               <w:rPr>
                 <w:rFonts w:ascii="BRH Devanagari Extra" w:hAnsi="BRH Devanagari Extra"/>
@@ -7154,7 +7621,6 @@
               </w:rPr>
               <w:t>óè</w:t>
             </w:r>
-            <w:proofErr w:type="spellEnd"/>
             <w:r>
               <w:rPr>
                 <w:sz w:val="28"/>
@@ -7282,7 +7748,6 @@
               </w:rPr>
               <w:t>…</w:t>
             </w:r>
-            <w:proofErr w:type="spellStart"/>
             <w:r>
               <w:rPr>
                 <w:rFonts w:ascii="BRH Devanagari Extra" w:hAnsi="BRH Devanagari Extra"/>
@@ -7292,7 +7757,6 @@
               </w:rPr>
               <w:t>óè</w:t>
             </w:r>
-            <w:proofErr w:type="spellEnd"/>
             <w:r>
               <w:rPr>
                 <w:rFonts w:ascii="BRH Tamil Tab Extra" w:hAnsi="BRH Tamil Tab Extra"/>
@@ -7379,7 +7843,6 @@
               </w:rPr>
               <w:t xml:space="preserve">(deletion of </w:t>
             </w:r>
-            <w:proofErr w:type="spellStart"/>
             <w:r>
               <w:rPr>
                 <w:rFonts w:ascii="Latha" w:hAnsi="Latha" w:cs="Latha"/>
@@ -7400,19 +7863,7 @@
                 <w:szCs w:val="28"/>
                 <w:lang w:bidi="ta-IN"/>
               </w:rPr>
-              <w:t>u</w:t>
-            </w:r>
-            <w:proofErr w:type="spellEnd"/>
-            <w:r>
-              <w:rPr>
-                <w:rFonts w:ascii="Latha" w:hAnsi="Latha" w:cs="Latha"/>
-                <w:b/>
-                <w:bCs/>
-                <w:sz w:val="28"/>
-                <w:szCs w:val="28"/>
-                <w:lang w:bidi="ta-IN"/>
-              </w:rPr>
-              <w:t xml:space="preserve"> now added)</w:t>
+              <w:t>u now added)</w:t>
             </w:r>
           </w:p>
         </w:tc>
@@ -9482,7 +9933,6 @@
                 <w:szCs w:val="28"/>
               </w:rPr>
             </w:pPr>
-            <w:proofErr w:type="gramStart"/>
             <w:r>
               <w:rPr>
                 <w:rFonts w:cs="Arial"/>
@@ -9492,7 +9942,6 @@
               </w:rPr>
               <w:t>Panchaati  3</w:t>
             </w:r>
-            <w:proofErr w:type="gramEnd"/>
           </w:p>
           <w:p>
             <w:pPr>
@@ -14194,7 +14643,6 @@
               </w:rPr>
               <w:t>…</w:t>
             </w:r>
-            <w:proofErr w:type="spellStart"/>
             <w:r>
               <w:rPr>
                 <w:rFonts w:ascii="BRH Devanagari Extra" w:hAnsi="BRH Devanagari Extra"/>
@@ -14204,7 +14652,6 @@
               </w:rPr>
               <w:t>óè</w:t>
             </w:r>
-            <w:proofErr w:type="spellEnd"/>
             <w:r>
               <w:rPr>
                 <w:rFonts w:ascii="BRH Tamil Tab Extra" w:hAnsi="BRH Tamil Tab Extra"/>
@@ -14378,7 +14825,6 @@
               </w:rPr>
               <w:t>…</w:t>
             </w:r>
-            <w:proofErr w:type="spellStart"/>
             <w:r>
               <w:rPr>
                 <w:rFonts w:ascii="BRH Devanagari Extra" w:hAnsi="BRH Devanagari Extra"/>
@@ -14388,7 +14834,6 @@
               </w:rPr>
               <w:t>óè</w:t>
             </w:r>
-            <w:proofErr w:type="spellEnd"/>
             <w:r>
               <w:rPr>
                 <w:rFonts w:ascii="BRH Tamil Tab Extra" w:hAnsi="BRH Tamil Tab Extra"/>
@@ -14425,7 +14870,6 @@
               </w:rPr>
               <w:t>ஸ</w:t>
             </w:r>
-            <w:proofErr w:type="spellStart"/>
             <w:r>
               <w:rPr>
                 <w:rFonts w:ascii="BRH Devanagari Extra" w:hAnsi="BRH Devanagari Extra"/>
@@ -14436,7 +14880,6 @@
               </w:rPr>
               <w:t>óè</w:t>
             </w:r>
-            <w:proofErr w:type="spellEnd"/>
             <w:r>
               <w:rPr>
                 <w:sz w:val="28"/>
@@ -15922,23 +16365,7 @@
                 <w:sz w:val="28"/>
                 <w:szCs w:val="28"/>
               </w:rPr>
-              <w:t xml:space="preserve">(no </w:t>
-            </w:r>
-            <w:proofErr w:type="spellStart"/>
-            <w:r>
-              <w:rPr>
-                <w:sz w:val="28"/>
-                <w:szCs w:val="28"/>
-              </w:rPr>
-              <w:t>avagraham</w:t>
-            </w:r>
-            <w:proofErr w:type="spellEnd"/>
-            <w:r>
-              <w:rPr>
-                <w:sz w:val="28"/>
-                <w:szCs w:val="28"/>
-              </w:rPr>
-              <w:t xml:space="preserve"> not applicable)</w:t>
+              <w:t>(no avagraham not applicable)</w:t>
             </w:r>
           </w:p>
         </w:tc>
@@ -17303,27 +17730,7 @@
                 <w:szCs w:val="28"/>
                 <w:lang w:bidi="ta-IN"/>
               </w:rPr>
-              <w:t xml:space="preserve"> and shift of swaram and </w:t>
-            </w:r>
-            <w:proofErr w:type="spellStart"/>
-            <w:r>
-              <w:rPr>
-                <w:rFonts w:ascii="Latha" w:hAnsi="Latha" w:cs="Latha"/>
-                <w:sz w:val="28"/>
-                <w:szCs w:val="28"/>
-                <w:lang w:bidi="ta-IN"/>
-              </w:rPr>
-              <w:t>varnam</w:t>
-            </w:r>
-            <w:proofErr w:type="spellEnd"/>
-            <w:r>
-              <w:rPr>
-                <w:rFonts w:ascii="Latha" w:hAnsi="Latha" w:cs="Latha"/>
-                <w:sz w:val="28"/>
-                <w:szCs w:val="28"/>
-                <w:lang w:bidi="ta-IN"/>
-              </w:rPr>
-              <w:t xml:space="preserve"> corrected)</w:t>
+              <w:t xml:space="preserve"> and shift of swaram and varnam corrected)</w:t>
             </w:r>
           </w:p>
         </w:tc>
@@ -18551,7 +18958,6 @@
                 <w:szCs w:val="40"/>
               </w:rPr>
             </w:pPr>
-            <w:proofErr w:type="spellStart"/>
             <w:r>
               <w:rPr>
                 <w:rFonts w:ascii="BRH Devanagari Extra" w:hAnsi="BRH Devanagari Extra" w:cs="BRH Devanagari Extra"/>
@@ -18560,7 +18966,6 @@
               </w:rPr>
               <w:t>xÉÉ</w:t>
             </w:r>
-            <w:proofErr w:type="spellEnd"/>
             <w:r>
               <w:rPr>
                 <w:rFonts w:ascii="BRH Malayalam Extra" w:hAnsi="BRH Malayalam Extra" w:cs="BRH Devanagari Extra"/>
@@ -18569,23 +18974,13 @@
               </w:rPr>
               <w:t>–</w:t>
             </w:r>
-            <w:proofErr w:type="spellStart"/>
             <w:r>
               <w:rPr>
                 <w:rFonts w:ascii="BRH Devanagari Extra" w:hAnsi="BRH Devanagari Extra" w:cs="BRH Devanagari Extra"/>
                 <w:sz w:val="40"/>
                 <w:szCs w:val="40"/>
               </w:rPr>
-              <w:t>ÍqÉ</w:t>
-            </w:r>
-            <w:proofErr w:type="spellEnd"/>
-            <w:r>
-              <w:rPr>
-                <w:rFonts w:ascii="BRH Devanagari Extra" w:hAnsi="BRH Devanagari Extra" w:cs="BRH Devanagari Extra"/>
-                <w:sz w:val="40"/>
-                <w:szCs w:val="40"/>
-              </w:rPr>
-              <w:t xml:space="preserve"> </w:t>
+              <w:t xml:space="preserve">ÍqÉ </w:t>
             </w:r>
             <w:r>
               <w:rPr>
@@ -20825,7 +21220,6 @@
               </w:rPr>
               <w:t>…</w:t>
             </w:r>
-            <w:proofErr w:type="spellStart"/>
             <w:r>
               <w:rPr>
                 <w:rFonts w:ascii="BRH Devanagari Extra" w:hAnsi="BRH Devanagari Extra"/>
@@ -20835,7 +21229,6 @@
               </w:rPr>
               <w:t>óè</w:t>
             </w:r>
-            <w:proofErr w:type="spellEnd"/>
             <w:r>
               <w:rPr>
                 <w:rFonts w:ascii="BRH Tamil Tab Extra" w:hAnsi="BRH Tamil Tab Extra"/>
@@ -21066,7 +21459,6 @@
               </w:rPr>
               <w:t>…</w:t>
             </w:r>
-            <w:proofErr w:type="spellStart"/>
             <w:r>
               <w:rPr>
                 <w:rFonts w:ascii="BRH Devanagari Extra" w:hAnsi="BRH Devanagari Extra"/>
@@ -21076,7 +21468,6 @@
               </w:rPr>
               <w:t>óè</w:t>
             </w:r>
-            <w:proofErr w:type="spellEnd"/>
             <w:r>
               <w:rPr>
                 <w:rFonts w:ascii="BRH Tamil Tab Extra" w:hAnsi="BRH Tamil Tab Extra"/>
@@ -21227,7 +21618,6 @@
               </w:rPr>
               <w:t>விஷ்மா</w:t>
             </w:r>
-            <w:proofErr w:type="spellStart"/>
             <w:r>
               <w:rPr>
                 <w:rFonts w:ascii="BRH Devanagari Extra" w:hAnsi="BRH Devanagari Extra"/>
@@ -21237,7 +21627,6 @@
               </w:rPr>
               <w:t>óè</w:t>
             </w:r>
-            <w:proofErr w:type="spellEnd"/>
             <w:r>
               <w:rPr>
                 <w:rFonts w:ascii="BRH Tamil Tab Extra" w:hAnsi="BRH Tamil Tab Extra"/>
@@ -21387,7 +21776,6 @@
               </w:rPr>
               <w:t>விஷ்மா</w:t>
             </w:r>
-            <w:proofErr w:type="spellStart"/>
             <w:r>
               <w:rPr>
                 <w:rFonts w:ascii="BRH Devanagari Extra" w:hAnsi="BRH Devanagari Extra"/>
@@ -21397,7 +21785,6 @@
               </w:rPr>
               <w:t>óè</w:t>
             </w:r>
-            <w:proofErr w:type="spellEnd"/>
             <w:r>
               <w:rPr>
                 <w:rFonts w:ascii="BRH Tamil Tab Extra" w:hAnsi="BRH Tamil Tab Extra"/>
@@ -34668,7 +35055,6 @@
               </w:rPr>
               <w:t>த்வ</w:t>
             </w:r>
-            <w:proofErr w:type="spellStart"/>
             <w:r>
               <w:rPr>
                 <w:rFonts w:ascii="BRH Devanagari Extra" w:hAnsi="BRH Devanagari Extra"/>
@@ -34678,7 +35064,6 @@
               </w:rPr>
               <w:t>óè</w:t>
             </w:r>
-            <w:proofErr w:type="spellEnd"/>
             <w:r>
               <w:rPr>
                 <w:sz w:val="28"/>
@@ -34784,7 +35169,6 @@
               </w:rPr>
               <w:t>த்த்வ</w:t>
             </w:r>
-            <w:proofErr w:type="spellStart"/>
             <w:r>
               <w:rPr>
                 <w:rFonts w:ascii="BRH Devanagari Extra" w:hAnsi="BRH Devanagari Extra"/>
@@ -34804,7 +35188,6 @@
               </w:rPr>
               <w:t>è</w:t>
             </w:r>
-            <w:proofErr w:type="spellEnd"/>
             <w:r>
               <w:rPr>
                 <w:sz w:val="28"/>
@@ -34848,27 +35231,7 @@
                 <w:szCs w:val="28"/>
                 <w:lang w:bidi="ta-IN"/>
               </w:rPr>
-              <w:t xml:space="preserve"> (</w:t>
-            </w:r>
-            <w:proofErr w:type="spellStart"/>
-            <w:r>
-              <w:rPr>
-                <w:rFonts w:ascii="Latha" w:hAnsi="Latha" w:cs="Latha"/>
-                <w:sz w:val="28"/>
-                <w:szCs w:val="28"/>
-                <w:lang w:bidi="ta-IN"/>
-              </w:rPr>
-              <w:t>tat+tva</w:t>
-            </w:r>
-            <w:proofErr w:type="spellEnd"/>
-            <w:r>
-              <w:rPr>
-                <w:rFonts w:ascii="Latha" w:hAnsi="Latha" w:cs="Latha"/>
-                <w:sz w:val="28"/>
-                <w:szCs w:val="28"/>
-                <w:lang w:bidi="ta-IN"/>
-              </w:rPr>
-              <w:t>(gm)</w:t>
+              <w:t xml:space="preserve"> (tat+tva(gm)</w:t>
             </w:r>
           </w:p>
         </w:tc>
@@ -39604,26 +39967,7 @@
                 <w:szCs w:val="28"/>
               </w:rPr>
               <w:br/>
-            </w:r>
-            <w:proofErr w:type="spellStart"/>
-            <w:r>
-              <w:rPr>
-                <w:rFonts w:cs="Arial"/>
-                <w:b/>
-                <w:sz w:val="28"/>
-                <w:szCs w:val="28"/>
-              </w:rPr>
-              <w:t>Panchaati</w:t>
-            </w:r>
-            <w:proofErr w:type="spellEnd"/>
-            <w:r>
-              <w:rPr>
-                <w:rFonts w:cs="Arial"/>
-                <w:b/>
-                <w:sz w:val="28"/>
-                <w:szCs w:val="28"/>
-              </w:rPr>
-              <w:t xml:space="preserve"> 42</w:t>
+              <w:t>Panchaati 42</w:t>
             </w:r>
           </w:p>
         </w:tc>
@@ -44285,7 +44629,6 @@
               </w:rPr>
               <w:t>ஞ்சேமம</w:t>
             </w:r>
-            <w:proofErr w:type="spellStart"/>
             <w:r>
               <w:rPr>
                 <w:rFonts w:ascii="BRH Devanagari Extra" w:hAnsi="BRH Devanagari Extra"/>
@@ -44295,7 +44638,6 @@
               </w:rPr>
               <w:t>óè</w:t>
             </w:r>
-            <w:proofErr w:type="spellEnd"/>
             <w:r>
               <w:rPr>
                 <w:sz w:val="28"/>
@@ -44514,7 +44856,6 @@
               </w:rPr>
               <w:t>ஞ்சேமம</w:t>
             </w:r>
-            <w:proofErr w:type="spellStart"/>
             <w:r>
               <w:rPr>
                 <w:rFonts w:ascii="BRH Devanagari Extra" w:hAnsi="BRH Devanagari Extra"/>
@@ -44524,7 +44865,6 @@
               </w:rPr>
               <w:t>óè</w:t>
             </w:r>
-            <w:proofErr w:type="spellEnd"/>
             <w:r>
               <w:rPr>
                 <w:sz w:val="28"/>
@@ -45970,7 +46310,6 @@
               </w:rPr>
               <w:t>ப</w:t>
             </w:r>
-            <w:proofErr w:type="spellStart"/>
             <w:r>
               <w:rPr>
                 <w:rFonts w:ascii="BRH Devanagari Extra" w:hAnsi="BRH Devanagari Extra"/>
@@ -45980,7 +46319,6 @@
               </w:rPr>
               <w:t>óè</w:t>
             </w:r>
-            <w:proofErr w:type="spellEnd"/>
           </w:p>
         </w:tc>
         <w:tc>
@@ -46107,7 +46445,6 @@
               </w:rPr>
               <w:t>ப</w:t>
             </w:r>
-            <w:proofErr w:type="spellStart"/>
             <w:r>
               <w:rPr>
                 <w:rFonts w:ascii="BRH Devanagari Extra" w:hAnsi="BRH Devanagari Extra"/>
@@ -46117,7 +46454,6 @@
               </w:rPr>
               <w:t>óè</w:t>
             </w:r>
-            <w:proofErr w:type="spellEnd"/>
           </w:p>
         </w:tc>
       </w:tr>
@@ -46667,7 +47003,6 @@
               </w:rPr>
               <w:t>ன்வ</w:t>
             </w:r>
-            <w:proofErr w:type="spellStart"/>
             <w:r>
               <w:rPr>
                 <w:rFonts w:ascii="BRH Devanagari Extra" w:hAnsi="BRH Devanagari Extra"/>
@@ -46677,7 +47012,6 @@
               </w:rPr>
               <w:t>óè</w:t>
             </w:r>
-            <w:proofErr w:type="spellEnd"/>
             <w:r>
               <w:rPr>
                 <w:sz w:val="28"/>
@@ -46850,7 +47184,6 @@
               </w:rPr>
               <w:t>ன்வ</w:t>
             </w:r>
-            <w:proofErr w:type="spellStart"/>
             <w:r>
               <w:rPr>
                 <w:rFonts w:ascii="BRH Devanagari Extra" w:hAnsi="BRH Devanagari Extra"/>
@@ -46860,7 +47193,6 @@
               </w:rPr>
               <w:t>óè</w:t>
             </w:r>
-            <w:proofErr w:type="spellEnd"/>
             <w:r>
               <w:rPr>
                 <w:sz w:val="28"/>
@@ -47752,7 +48084,6 @@
               </w:rPr>
               <w:t>4</w:t>
             </w:r>
-            <w:proofErr w:type="spellStart"/>
             <w:r>
               <w:rPr>
                 <w:rFonts w:ascii="BRH Devanagari Extra" w:hAnsi="BRH Devanagari Extra"/>
@@ -47763,7 +48094,6 @@
               </w:rPr>
               <w:t>óè</w:t>
             </w:r>
-            <w:proofErr w:type="spellEnd"/>
             <w:r>
               <w:rPr>
                 <w:rFonts w:ascii="BRH Tamil Tab Extra" w:hAnsi="BRH Tamil Tab Extra"/>
@@ -47889,7 +48219,6 @@
               </w:rPr>
               <w:t>ஶ</w:t>
             </w:r>
-            <w:proofErr w:type="spellStart"/>
             <w:r>
               <w:rPr>
                 <w:rFonts w:ascii="BRH Devanagari Extra" w:hAnsi="BRH Devanagari Extra"/>
@@ -47899,7 +48228,6 @@
               </w:rPr>
               <w:t>óè</w:t>
             </w:r>
-            <w:proofErr w:type="spellEnd"/>
             <w:r>
               <w:rPr>
                 <w:rFonts w:ascii="BRH Tamil Tab Extra" w:hAnsi="BRH Tamil Tab Extra"/>
@@ -48194,7 +48522,6 @@
               </w:rPr>
               <w:t>வ்ய</w:t>
             </w:r>
-            <w:proofErr w:type="spellStart"/>
             <w:r>
               <w:rPr>
                 <w:rFonts w:ascii="BRH Devanagari Extra" w:hAnsi="BRH Devanagari Extra"/>
@@ -48204,7 +48531,6 @@
               </w:rPr>
               <w:t>óè</w:t>
             </w:r>
-            <w:proofErr w:type="spellEnd"/>
             <w:r>
               <w:rPr>
                 <w:sz w:val="28"/>
@@ -48387,7 +48713,6 @@
               </w:rPr>
               <w:t>வ்ய</w:t>
             </w:r>
-            <w:proofErr w:type="spellStart"/>
             <w:r>
               <w:rPr>
                 <w:rFonts w:ascii="BRH Devanagari Extra" w:hAnsi="BRH Devanagari Extra"/>
@@ -48397,7 +48722,6 @@
               </w:rPr>
               <w:t>óè</w:t>
             </w:r>
-            <w:proofErr w:type="spellEnd"/>
             <w:r>
               <w:rPr>
                 <w:sz w:val="28"/>
@@ -48518,7 +48842,6 @@
               </w:rPr>
               <w:t>ரு</w:t>
             </w:r>
-            <w:proofErr w:type="spellStart"/>
             <w:r>
               <w:rPr>
                 <w:rFonts w:ascii="BRH Devanagari Extra" w:hAnsi="BRH Devanagari Extra"/>
@@ -48528,7 +48851,6 @@
               </w:rPr>
               <w:t>óè</w:t>
             </w:r>
-            <w:proofErr w:type="spellEnd"/>
             <w:r>
               <w:rPr>
                 <w:rFonts w:ascii="BRH Tamil Tab Extra" w:hAnsi="BRH Tamil Tab Extra"/>
@@ -48623,7 +48945,6 @@
               </w:rPr>
               <w:t>ரு</w:t>
             </w:r>
-            <w:proofErr w:type="spellStart"/>
             <w:r>
               <w:rPr>
                 <w:rFonts w:ascii="BRH Devanagari Extra" w:hAnsi="BRH Devanagari Extra"/>
@@ -48633,7 +48954,6 @@
               </w:rPr>
               <w:t>óè</w:t>
             </w:r>
-            <w:proofErr w:type="spellEnd"/>
             <w:r>
               <w:rPr>
                 <w:rFonts w:ascii="BRH Tamil Tab Extra" w:hAnsi="BRH Tamil Tab Extra"/>
@@ -48705,7 +49025,6 @@
               </w:rPr>
               <w:t>ரு</w:t>
             </w:r>
-            <w:proofErr w:type="spellStart"/>
             <w:r>
               <w:rPr>
                 <w:rFonts w:ascii="BRH Devanagari Extra" w:hAnsi="BRH Devanagari Extra"/>
@@ -48715,7 +49034,6 @@
               </w:rPr>
               <w:t>óè</w:t>
             </w:r>
-            <w:proofErr w:type="spellEnd"/>
             <w:r>
               <w:rPr>
                 <w:rFonts w:ascii="BRH Tamil Tab Extra" w:hAnsi="BRH Tamil Tab Extra"/>
@@ -48810,7 +49128,6 @@
               </w:rPr>
               <w:t>ரு</w:t>
             </w:r>
-            <w:proofErr w:type="spellStart"/>
             <w:r>
               <w:rPr>
                 <w:rFonts w:ascii="BRH Devanagari Extra" w:hAnsi="BRH Devanagari Extra"/>
@@ -48820,7 +49137,6 @@
               </w:rPr>
               <w:t>óè</w:t>
             </w:r>
-            <w:proofErr w:type="spellEnd"/>
             <w:r>
               <w:rPr>
                 <w:rFonts w:ascii="BRH Tamil Tab Extra" w:hAnsi="BRH Tamil Tab Extra"/>
@@ -50742,21 +51058,8 @@
                 <w:szCs w:val="28"/>
                 <w:lang w:bidi="ta-IN"/>
               </w:rPr>
-              <w:t xml:space="preserve">TS </w:t>
-            </w:r>
-            <w:proofErr w:type="gramStart"/>
-            <w:r>
-              <w:rPr>
-                <w:rFonts w:cs="Arial"/>
-                <w:b/>
-                <w:bCs/>
-                <w:sz w:val="28"/>
-                <w:szCs w:val="28"/>
-                <w:lang w:bidi="ta-IN"/>
-              </w:rPr>
-              <w:t>1.4.1.2  Vaakyam</w:t>
-            </w:r>
-            <w:proofErr w:type="gramEnd"/>
+              <w:t>TS 1.4.1.2  Vaakyam</w:t>
+            </w:r>
           </w:p>
         </w:tc>
         <w:tc>
@@ -52707,6 +53010,7 @@
     <w:lsdException w:name="HTML Sample" w:semiHidden="1" w:unhideWhenUsed="1"/>
     <w:lsdException w:name="HTML Typewriter" w:semiHidden="1" w:unhideWhenUsed="1"/>
     <w:lsdException w:name="HTML Variable" w:semiHidden="1" w:unhideWhenUsed="1"/>
+    <w:lsdException w:name="Normal Table" w:semiHidden="1" w:unhideWhenUsed="1"/>
     <w:lsdException w:name="annotation subject" w:semiHidden="1" w:unhideWhenUsed="1"/>
     <w:lsdException w:name="No List" w:semiHidden="1" w:unhideWhenUsed="1"/>
     <w:lsdException w:name="Outline List 1" w:semiHidden="1" w:unhideWhenUsed="1"/>
@@ -52749,8 +53053,11 @@
     <w:lsdException w:name="Table Contemporary" w:semiHidden="1" w:unhideWhenUsed="1"/>
     <w:lsdException w:name="Table Elegant" w:semiHidden="1" w:unhideWhenUsed="1"/>
     <w:lsdException w:name="Table Professional" w:semiHidden="1" w:unhideWhenUsed="1"/>
+    <w:lsdException w:name="Table Subtle 1" w:semiHidden="1" w:unhideWhenUsed="1"/>
     <w:lsdException w:name="Table Subtle 2" w:semiHidden="1" w:unhideWhenUsed="1"/>
     <w:lsdException w:name="Table Web 1" w:semiHidden="1" w:unhideWhenUsed="1"/>
+    <w:lsdException w:name="Table Web 2" w:semiHidden="1" w:unhideWhenUsed="1"/>
+    <w:lsdException w:name="Table Web 3" w:semiHidden="1" w:unhideWhenUsed="1"/>
     <w:lsdException w:name="Balloon Text" w:semiHidden="1" w:unhideWhenUsed="1"/>
     <w:lsdException w:name="Table Grid" w:uiPriority="59"/>
     <w:lsdException w:name="Table Theme" w:semiHidden="1" w:unhideWhenUsed="1"/>

</xml_diff>

<commit_message>
TS 1 Tamil PDF
</commit_message>
<xml_diff>
--- a/saMhitA/01/TS 1 Tamil Corrections.docx
+++ b/saMhitA/01/TS 1 Tamil Corrections.docx
@@ -82,9 +82,8 @@
           <w:szCs w:val="32"/>
           <w:u w:val="single"/>
         </w:rPr>
-        <w:t xml:space="preserve">Observed </w:t>
+        <w:t xml:space="preserve">Observed till </w:t>
       </w:r>
-      <w:proofErr w:type="gramStart"/>
       <w:r>
         <w:rPr>
           <w:b/>
@@ -93,7 +92,7 @@
           <w:szCs w:val="32"/>
           <w:u w:val="single"/>
         </w:rPr>
-        <w:t xml:space="preserve">till </w:t>
+        <w:t>30</w:t>
       </w:r>
       <w:r>
         <w:rPr>
@@ -101,28 +100,35 @@
           <w:bCs/>
           <w:sz w:val="32"/>
           <w:szCs w:val="32"/>
-          <w:highlight w:val="red"/>
+          <w:u w:val="single"/>
+          <w:vertAlign w:val="superscript"/>
+        </w:rPr>
+        <w:t>th</w:t>
+      </w:r>
+      <w:r>
+        <w:rPr>
+          <w:b/>
+          <w:bCs/>
+          <w:sz w:val="32"/>
+          <w:szCs w:val="32"/>
           <w:u w:val="single"/>
         </w:rPr>
-        <w:t>??????</w:t>
+        <w:t xml:space="preserve"> June 2024</w:t>
       </w:r>
-      <w:proofErr w:type="gramEnd"/>
     </w:p>
     <w:p>
       <w:pPr>
         <w:spacing w:before="0" w:line="240" w:lineRule="auto"/>
         <w:jc w:val="center"/>
         <w:rPr>
-          <w:bCs/>
-          <w:sz w:val="32"/>
-          <w:szCs w:val="32"/>
+          <w:b/>
+          <w:szCs w:val="24"/>
         </w:rPr>
       </w:pPr>
       <w:r>
         <w:rPr>
-          <w:bCs/>
-          <w:sz w:val="32"/>
-          <w:szCs w:val="32"/>
+          <w:b/>
+          <w:szCs w:val="24"/>
         </w:rPr>
         <w:t>(ignore those which are already incorporated in your book’s version and date)</w:t>
       </w:r>
@@ -155,12 +161,16 @@
               <w:spacing w:before="0" w:line="240" w:lineRule="auto"/>
               <w:jc w:val="center"/>
               <w:rPr>
+                <w:b/>
+                <w:bCs/>
                 <w:sz w:val="32"/>
                 <w:szCs w:val="32"/>
               </w:rPr>
             </w:pPr>
             <w:r>
               <w:rPr>
+                <w:b/>
+                <w:bCs/>
                 <w:sz w:val="32"/>
                 <w:szCs w:val="32"/>
               </w:rPr>
@@ -172,12 +182,16 @@
               <w:spacing w:before="0" w:line="240" w:lineRule="auto"/>
               <w:jc w:val="center"/>
               <w:rPr>
+                <w:b/>
+                <w:bCs/>
                 <w:sz w:val="32"/>
                 <w:szCs w:val="32"/>
               </w:rPr>
             </w:pPr>
             <w:r>
               <w:rPr>
+                <w:b/>
+                <w:bCs/>
                 <w:sz w:val="32"/>
                 <w:szCs w:val="32"/>
               </w:rPr>
@@ -194,12 +208,16 @@
               <w:spacing w:before="0" w:line="240" w:lineRule="auto"/>
               <w:jc w:val="center"/>
               <w:rPr>
+                <w:b/>
+                <w:bCs/>
                 <w:sz w:val="32"/>
                 <w:szCs w:val="32"/>
               </w:rPr>
             </w:pPr>
             <w:r>
               <w:rPr>
+                <w:b/>
+                <w:bCs/>
                 <w:sz w:val="32"/>
                 <w:szCs w:val="32"/>
               </w:rPr>
@@ -217,12 +235,16 @@
               <w:ind w:right="-18"/>
               <w:jc w:val="center"/>
               <w:rPr>
+                <w:b/>
+                <w:bCs/>
                 <w:sz w:val="32"/>
                 <w:szCs w:val="32"/>
               </w:rPr>
             </w:pPr>
             <w:r>
               <w:rPr>
+                <w:b/>
+                <w:bCs/>
                 <w:sz w:val="32"/>
                 <w:szCs w:val="32"/>
               </w:rPr>
@@ -5268,16 +5290,7 @@
                 <w:sz w:val="28"/>
                 <w:szCs w:val="28"/>
               </w:rPr>
-              <w:t xml:space="preserve">Panchaati No. </w:t>
-            </w:r>
-            <w:proofErr w:type="gramStart"/>
-            <w:r>
-              <w:rPr>
-                <w:b/>
-                <w:sz w:val="28"/>
-                <w:szCs w:val="28"/>
-              </w:rPr>
-              <w:t xml:space="preserve">-  </w:t>
+              <w:t xml:space="preserve">Panchaati No. -  </w:t>
             </w:r>
             <w:r>
               <w:rPr>
@@ -5287,7 +5300,6 @@
               </w:rPr>
               <w:t>17</w:t>
             </w:r>
-            <w:proofErr w:type="gramEnd"/>
           </w:p>
         </w:tc>
         <w:tc>
@@ -11004,7 +11016,6 @@
                 <w:szCs w:val="28"/>
               </w:rPr>
             </w:pPr>
-            <w:proofErr w:type="gramStart"/>
             <w:r>
               <w:rPr>
                 <w:rFonts w:cs="Arial"/>
@@ -11014,7 +11025,6 @@
               </w:rPr>
               <w:t>Panchaati  3</w:t>
             </w:r>
-            <w:proofErr w:type="gramEnd"/>
           </w:p>
           <w:p>
             <w:pPr>
@@ -20171,23 +20181,7 @@
                 <w:sz w:val="28"/>
                 <w:szCs w:val="28"/>
               </w:rPr>
-              <w:t xml:space="preserve">- </w:t>
-            </w:r>
-            <w:proofErr w:type="gramStart"/>
-            <w:r>
-              <w:rPr>
-                <w:sz w:val="28"/>
-                <w:szCs w:val="28"/>
-              </w:rPr>
-              <w:t>[  ]</w:t>
-            </w:r>
-            <w:proofErr w:type="gramEnd"/>
-            <w:r>
-              <w:rPr>
-                <w:sz w:val="28"/>
-                <w:szCs w:val="28"/>
-              </w:rPr>
-              <w:t xml:space="preserve"> </w:t>
+              <w:t xml:space="preserve">- [  ] </w:t>
             </w:r>
             <w:r>
               <w:rPr>
@@ -20251,7 +20245,6 @@
                 <w:szCs w:val="28"/>
               </w:rPr>
             </w:pPr>
-            <w:proofErr w:type="gramStart"/>
             <w:r>
               <w:rPr>
                 <w:rFonts w:cs="Arial"/>
@@ -20259,17 +20252,7 @@
                 <w:sz w:val="28"/>
                 <w:szCs w:val="28"/>
               </w:rPr>
-              <w:t>Line  No.</w:t>
-            </w:r>
-            <w:proofErr w:type="gramEnd"/>
-            <w:r>
-              <w:rPr>
-                <w:rFonts w:cs="Arial"/>
-                <w:b/>
-                <w:sz w:val="28"/>
-                <w:szCs w:val="28"/>
-              </w:rPr>
-              <w:t xml:space="preserve"> - </w:t>
+              <w:t xml:space="preserve">Line  No. - </w:t>
             </w:r>
             <w:r>
               <w:rPr>
@@ -20864,19 +20847,8 @@
                 <w:sz w:val="28"/>
                 <w:szCs w:val="28"/>
               </w:rPr>
-              <w:t xml:space="preserve">Panchaati No. </w:t>
-            </w:r>
-            <w:proofErr w:type="gramStart"/>
-            <w:r>
-              <w:rPr>
-                <w:rFonts w:cs="Arial"/>
-                <w:b/>
-                <w:sz w:val="28"/>
-                <w:szCs w:val="28"/>
-              </w:rPr>
-              <w:t>-  18</w:t>
-            </w:r>
-            <w:proofErr w:type="gramEnd"/>
+              <w:t>Panchaati No. -  18</w:t>
+            </w:r>
           </w:p>
           <w:p>
             <w:pPr>
@@ -26318,7 +26290,6 @@
               </w:rPr>
               <w:t xml:space="preserve"> </w:t>
             </w:r>
-            <w:proofErr w:type="gramStart"/>
             <w:r>
               <w:rPr>
                 <w:rFonts w:ascii="Latha" w:hAnsi="Latha" w:cs="Latha" w:hint="cs"/>
@@ -26348,7 +26319,6 @@
               </w:rPr>
               <w:t>ஷதி</w:t>
             </w:r>
-            <w:proofErr w:type="gramEnd"/>
             <w:r>
               <w:rPr>
                 <w:rFonts w:ascii="BRH Tamil Tab Extra" w:hAnsi="BRH Tamil Tab Extra"/>
@@ -26490,7 +26460,6 @@
               </w:rPr>
               <w:t xml:space="preserve"> </w:t>
             </w:r>
-            <w:proofErr w:type="gramStart"/>
             <w:r>
               <w:rPr>
                 <w:rFonts w:ascii="Latha" w:hAnsi="Latha" w:cs="Latha" w:hint="cs"/>
@@ -26520,7 +26489,6 @@
               </w:rPr>
               <w:t>ஷதி</w:t>
             </w:r>
-            <w:proofErr w:type="gramEnd"/>
             <w:r>
               <w:rPr>
                 <w:rFonts w:ascii="BRH Tamil Tab Extra" w:hAnsi="BRH Tamil Tab Extra"/>
@@ -51587,6 +51555,7 @@
                 <w:szCs w:val="28"/>
                 <w:lang w:bidi="ta-IN"/>
               </w:rPr>
+              <w:lastRenderedPageBreak/>
               <w:t>TS 1.3.9.1</w:t>
             </w:r>
           </w:p>
@@ -51894,7 +51863,6 @@
                 <w:szCs w:val="28"/>
                 <w:lang w:bidi="ta-IN"/>
               </w:rPr>
-              <w:lastRenderedPageBreak/>
               <w:t>TS 1.4.1.1</w:t>
             </w:r>
           </w:p>
@@ -52203,21 +52171,8 @@
                 <w:szCs w:val="28"/>
                 <w:lang w:bidi="ta-IN"/>
               </w:rPr>
-              <w:t xml:space="preserve">TS </w:t>
-            </w:r>
-            <w:proofErr w:type="gramStart"/>
-            <w:r>
-              <w:rPr>
-                <w:rFonts w:cs="Arial"/>
-                <w:b/>
-                <w:bCs/>
-                <w:sz w:val="28"/>
-                <w:szCs w:val="28"/>
-                <w:lang w:bidi="ta-IN"/>
-              </w:rPr>
-              <w:t>1.4.1.2  Vaakyam</w:t>
-            </w:r>
-            <w:proofErr w:type="gramEnd"/>
+              <w:t>TS 1.4.1.2  Vaakyam</w:t>
+            </w:r>
           </w:p>
         </w:tc>
         <w:tc>

</xml_diff>

<commit_message>
TS 1.1 Venkat Corrections incl PP
</commit_message>
<xml_diff>
--- a/saMhitA/01/TS 1 Tamil Corrections.docx
+++ b/saMhitA/01/TS 1 Tamil Corrections.docx
@@ -1,7 +1,1874 @@
 
 <file path=word/document.xml><?xml version="1.0" encoding="utf-8"?>
-<w:document xmlns:wpc="http://schemas.microsoft.com/office/word/2010/wordprocessingCanvas" xmlns:cx="http://schemas.microsoft.com/office/drawing/2014/chartex" xmlns:cx1="http://schemas.microsoft.com/office/drawing/2015/9/8/chartex" xmlns:cx2="http://schemas.microsoft.com/office/drawing/2015/10/21/chartex" xmlns:cx3="http://schemas.microsoft.com/office/drawing/2016/5/9/chartex" xmlns:cx4="http://schemas.microsoft.com/office/drawing/2016/5/10/chartex" xmlns:cx5="http://schemas.microsoft.com/office/drawing/2016/5/11/chartex" xmlns:cx6="http://schemas.microsoft.com/office/drawing/2016/5/12/chartex" xmlns:cx7="http://schemas.microsoft.com/office/drawing/2016/5/13/chartex" xmlns:cx8="http://schemas.microsoft.com/office/drawing/2016/5/14/chartex" xmlns:mc="http://schemas.openxmlformats.org/markup-compatibility/2006" xmlns:aink="http://schemas.microsoft.com/office/drawing/2016/ink" xmlns:am3d="http://schemas.microsoft.com/office/drawing/2017/model3d" xmlns:o="urn:schemas-microsoft-com:office:office" xmlns:oel="http://schemas.microsoft.com/office/2019/extlst" xmlns:r="http://schemas.openxmlformats.org/officeDocument/2006/relationships" xmlns:m="http://schemas.openxmlformats.org/officeDocument/2006/math" xmlns:v="urn:schemas-microsoft-com:vml" xmlns:wp14="http://schemas.microsoft.com/office/word/2010/wordprocessingDrawing" xmlns:wp="http://schemas.openxmlformats.org/drawingml/2006/wordprocessingDrawing" xmlns:w10="urn:schemas-microsoft-com:office:word" xmlns:w="http://schemas.openxmlformats.org/wordprocessingml/2006/main" xmlns:w14="http://schemas.microsoft.com/office/word/2010/wordml" xmlns:w15="http://schemas.microsoft.com/office/word/2012/wordml" xmlns:w16cex="http://schemas.microsoft.com/office/word/2018/wordml/cex" xmlns:w16cid="http://schemas.microsoft.com/office/word/2016/wordml/cid" xmlns:w16="http://schemas.microsoft.com/office/word/2018/wordml" xmlns:w16du="http://schemas.microsoft.com/office/word/2023/wordml/word16du" xmlns:w16sdtdh="http://schemas.microsoft.com/office/word/2020/wordml/sdtdatahash" xmlns:w16se="http://schemas.microsoft.com/office/word/2015/wordml/symex" xmlns:wpg="http://schemas.microsoft.com/office/word/2010/wordprocessingGroup" xmlns:wpi="http://schemas.microsoft.com/office/word/2010/wordprocessingInk" xmlns:wne="http://schemas.microsoft.com/office/word/2006/wordml" xmlns:wps="http://schemas.microsoft.com/office/word/2010/wordprocessingShape" mc:Ignorable="w14 w15 w16se w16cid w16 w16cex w16sdtdh w16du wp14">
+<w:document xmlns:wpc="http://schemas.microsoft.com/office/word/2010/wordprocessingCanvas" xmlns:cx="http://schemas.microsoft.com/office/drawing/2014/chartex" xmlns:cx1="http://schemas.microsoft.com/office/drawing/2015/9/8/chartex" xmlns:cx2="http://schemas.microsoft.com/office/drawing/2015/10/21/chartex" xmlns:cx3="http://schemas.microsoft.com/office/drawing/2016/5/9/chartex" xmlns:cx4="http://schemas.microsoft.com/office/drawing/2016/5/10/chartex" xmlns:cx5="http://schemas.microsoft.com/office/drawing/2016/5/11/chartex" xmlns:cx6="http://schemas.microsoft.com/office/drawing/2016/5/12/chartex" xmlns:cx7="http://schemas.microsoft.com/office/drawing/2016/5/13/chartex" xmlns:cx8="http://schemas.microsoft.com/office/drawing/2016/5/14/chartex" xmlns:mc="http://schemas.openxmlformats.org/markup-compatibility/2006" xmlns:aink="http://schemas.microsoft.com/office/drawing/2016/ink" xmlns:am3d="http://schemas.microsoft.com/office/drawing/2017/model3d" xmlns:o="urn:schemas-microsoft-com:office:office" xmlns:oel="http://schemas.microsoft.com/office/2019/extlst" xmlns:r="http://schemas.openxmlformats.org/officeDocument/2006/relationships" xmlns:m="http://schemas.openxmlformats.org/officeDocument/2006/math" xmlns:v="urn:schemas-microsoft-com:vml" xmlns:wp14="http://schemas.microsoft.com/office/word/2010/wordprocessingDrawing" xmlns:wp="http://schemas.openxmlformats.org/drawingml/2006/wordprocessingDrawing" xmlns:w10="urn:schemas-microsoft-com:office:word" xmlns:w="http://schemas.openxmlformats.org/wordprocessingml/2006/main" xmlns:w14="http://schemas.microsoft.com/office/word/2010/wordml" xmlns:w15="http://schemas.microsoft.com/office/word/2012/wordml" xmlns:w16cex="http://schemas.microsoft.com/office/word/2018/wordml/cex" xmlns:w16cid="http://schemas.microsoft.com/office/word/2016/wordml/cid" xmlns:w16="http://schemas.microsoft.com/office/word/2018/wordml" xmlns:w16du="http://schemas.microsoft.com/office/word/2023/wordml/word16du" xmlns:w16sdtdh="http://schemas.microsoft.com/office/word/2020/wordml/sdtdatahash" xmlns:w16se="http://schemas.microsoft.com/office/word/2015/wordml/symex" xmlns:wpg="http://schemas.microsoft.com/office/word/2010/wordprocessingGroup" xmlns:wpi="http://schemas.microsoft.com/office/word/2010/wordprocessingInk" xmlns:wne="http://schemas.microsoft.com/office/word/2006/wordml" xmlns:wps="http://schemas.microsoft.com/office/word/2010/wordprocessingShape" mc:Ignorable="w14 w15 w16se w16cid w16 w16cex w16sdtdh wp14">
   <w:body>
+    <w:p>
+      <w:pPr>
+        <w:spacing w:before="0" w:line="240" w:lineRule="auto"/>
+        <w:jc w:val="center"/>
+        <w:rPr>
+          <w:b/>
+          <w:bCs/>
+          <w:color w:val="FF0000"/>
+          <w:sz w:val="32"/>
+          <w:szCs w:val="32"/>
+          <w:u w:val="single"/>
+        </w:rPr>
+      </w:pPr>
+      <w:r>
+        <w:rPr>
+          <w:b/>
+          <w:bCs/>
+          <w:sz w:val="32"/>
+          <w:szCs w:val="32"/>
+          <w:u w:val="single"/>
+        </w:rPr>
+        <w:t xml:space="preserve">TS </w:t>
+      </w:r>
+      <w:r>
+        <w:rPr>
+          <w:b/>
+          <w:bCs/>
+          <w:sz w:val="32"/>
+          <w:szCs w:val="32"/>
+          <w:u w:val="single"/>
+        </w:rPr>
+        <w:t xml:space="preserve">Samhita </w:t>
+      </w:r>
+      <w:r>
+        <w:rPr>
+          <w:b/>
+          <w:bCs/>
+          <w:sz w:val="32"/>
+          <w:szCs w:val="32"/>
+          <w:u w:val="single"/>
+        </w:rPr>
+        <w:t xml:space="preserve">– TS 1 </w:t>
+      </w:r>
+      <w:r>
+        <w:rPr>
+          <w:b/>
+          <w:bCs/>
+          <w:sz w:val="32"/>
+          <w:szCs w:val="32"/>
+          <w:u w:val="single"/>
+        </w:rPr>
+        <w:t>Tamil</w:t>
+      </w:r>
+      <w:r>
+        <w:rPr>
+          <w:b/>
+          <w:bCs/>
+          <w:sz w:val="32"/>
+          <w:szCs w:val="32"/>
+          <w:u w:val="single"/>
+        </w:rPr>
+        <w:t xml:space="preserve"> Corrections –</w:t>
+      </w:r>
+      <w:r>
+        <w:rPr>
+          <w:b/>
+          <w:bCs/>
+          <w:sz w:val="32"/>
+          <w:szCs w:val="32"/>
+          <w:u w:val="single"/>
+        </w:rPr>
+        <w:t xml:space="preserve"> </w:t>
+      </w:r>
+      <w:r>
+        <w:rPr>
+          <w:b/>
+          <w:bCs/>
+          <w:sz w:val="32"/>
+          <w:szCs w:val="32"/>
+          <w:u w:val="single"/>
+        </w:rPr>
+        <w:t xml:space="preserve">Observed till </w:t>
+      </w:r>
+      <w:r>
+        <w:rPr>
+          <w:b/>
+          <w:bCs/>
+          <w:color w:val="FF0000"/>
+          <w:sz w:val="32"/>
+          <w:szCs w:val="32"/>
+          <w:highlight w:val="yellow"/>
+          <w:u w:val="single"/>
+        </w:rPr>
+        <w:t>xxxxxxxxx</w:t>
+      </w:r>
+    </w:p>
+    <w:p>
+      <w:pPr>
+        <w:spacing w:before="0" w:line="240" w:lineRule="auto"/>
+        <w:jc w:val="center"/>
+        <w:rPr>
+          <w:b/>
+          <w:szCs w:val="24"/>
+        </w:rPr>
+      </w:pPr>
+      <w:r>
+        <w:rPr>
+          <w:b/>
+          <w:szCs w:val="24"/>
+        </w:rPr>
+        <w:t>(ignore those which are already incorporated in your book’s version and date)</w:t>
+      </w:r>
+    </w:p>
+    <w:tbl>
+      <w:tblPr>
+        <w:tblW w:w="13575" w:type="dxa"/>
+        <w:tblBorders>
+          <w:top w:val="single" w:sz="4" w:space="0" w:color="000000"/>
+          <w:left w:val="single" w:sz="4" w:space="0" w:color="000000"/>
+          <w:bottom w:val="single" w:sz="4" w:space="0" w:color="000000"/>
+          <w:right w:val="single" w:sz="4" w:space="0" w:color="000000"/>
+          <w:insideH w:val="single" w:sz="4" w:space="0" w:color="000000"/>
+          <w:insideV w:val="single" w:sz="4" w:space="0" w:color="000000"/>
+        </w:tblBorders>
+        <w:tblLook w:val="04A0" w:firstRow="1" w:lastRow="0" w:firstColumn="1" w:lastColumn="0" w:noHBand="0" w:noVBand="1"/>
+      </w:tblPr>
+      <w:tblGrid>
+        <w:gridCol w:w="3310"/>
+        <w:gridCol w:w="5162"/>
+        <w:gridCol w:w="5103"/>
+      </w:tblGrid>
+      <w:tr>
+        <w:tc>
+          <w:tcPr>
+            <w:tcW w:w="3310" w:type="dxa"/>
+          </w:tcPr>
+          <w:p>
+            <w:pPr>
+              <w:spacing w:before="0" w:line="240" w:lineRule="auto"/>
+              <w:jc w:val="center"/>
+              <w:rPr>
+                <w:b/>
+                <w:bCs/>
+                <w:sz w:val="32"/>
+                <w:szCs w:val="32"/>
+              </w:rPr>
+            </w:pPr>
+            <w:r>
+              <w:rPr>
+                <w:b/>
+                <w:bCs/>
+                <w:sz w:val="32"/>
+                <w:szCs w:val="32"/>
+              </w:rPr>
+              <w:t>Section, Paragraph</w:t>
+            </w:r>
+          </w:p>
+          <w:p>
+            <w:pPr>
+              <w:spacing w:before="0" w:line="240" w:lineRule="auto"/>
+              <w:jc w:val="center"/>
+              <w:rPr>
+                <w:b/>
+                <w:bCs/>
+                <w:sz w:val="32"/>
+                <w:szCs w:val="32"/>
+              </w:rPr>
+            </w:pPr>
+            <w:r>
+              <w:rPr>
+                <w:b/>
+                <w:bCs/>
+                <w:sz w:val="32"/>
+                <w:szCs w:val="32"/>
+              </w:rPr>
+              <w:t>Reference</w:t>
+            </w:r>
+          </w:p>
+        </w:tc>
+        <w:tc>
+          <w:tcPr>
+            <w:tcW w:w="5162" w:type="dxa"/>
+          </w:tcPr>
+          <w:p>
+            <w:pPr>
+              <w:spacing w:before="0" w:line="240" w:lineRule="auto"/>
+              <w:jc w:val="center"/>
+              <w:rPr>
+                <w:b/>
+                <w:bCs/>
+                <w:sz w:val="32"/>
+                <w:szCs w:val="32"/>
+              </w:rPr>
+            </w:pPr>
+            <w:r>
+              <w:rPr>
+                <w:b/>
+                <w:bCs/>
+                <w:sz w:val="32"/>
+                <w:szCs w:val="32"/>
+              </w:rPr>
+              <w:t>As Printed</w:t>
+            </w:r>
+          </w:p>
+        </w:tc>
+        <w:tc>
+          <w:tcPr>
+            <w:tcW w:w="5103" w:type="dxa"/>
+          </w:tcPr>
+          <w:p>
+            <w:pPr>
+              <w:spacing w:before="0" w:line="240" w:lineRule="auto"/>
+              <w:ind w:right="-18"/>
+              <w:jc w:val="center"/>
+              <w:rPr>
+                <w:b/>
+                <w:bCs/>
+                <w:sz w:val="32"/>
+                <w:szCs w:val="32"/>
+              </w:rPr>
+            </w:pPr>
+            <w:r>
+              <w:rPr>
+                <w:b/>
+                <w:bCs/>
+                <w:sz w:val="32"/>
+                <w:szCs w:val="32"/>
+              </w:rPr>
+              <w:t>To be read as or corrected as</w:t>
+            </w:r>
+          </w:p>
+        </w:tc>
+      </w:tr>
+    </w:tbl>
+    <w:p>
+      <w:pPr>
+        <w:spacing w:before="0" w:line="240" w:lineRule="auto"/>
+        <w:ind w:left="792"/>
+        <w:rPr>
+          <w:vanish/>
+          <w:sz w:val="32"/>
+          <w:szCs w:val="32"/>
+        </w:rPr>
+      </w:pPr>
+    </w:p>
+    <w:tbl>
+      <w:tblPr>
+        <w:tblW w:w="13575" w:type="dxa"/>
+        <w:tblBorders>
+          <w:top w:val="single" w:sz="4" w:space="0" w:color="000000"/>
+          <w:left w:val="single" w:sz="4" w:space="0" w:color="000000"/>
+          <w:bottom w:val="single" w:sz="4" w:space="0" w:color="000000"/>
+          <w:right w:val="single" w:sz="4" w:space="0" w:color="000000"/>
+          <w:insideH w:val="single" w:sz="4" w:space="0" w:color="000000"/>
+          <w:insideV w:val="single" w:sz="4" w:space="0" w:color="000000"/>
+        </w:tblBorders>
+        <w:tblLook w:val="04A0" w:firstRow="1" w:lastRow="0" w:firstColumn="1" w:lastColumn="0" w:noHBand="0" w:noVBand="1"/>
+      </w:tblPr>
+      <w:tblGrid>
+        <w:gridCol w:w="3310"/>
+        <w:gridCol w:w="5162"/>
+        <w:gridCol w:w="5103"/>
+      </w:tblGrid>
+      <w:tr>
+        <w:trPr>
+          <w:trHeight w:val="914"/>
+        </w:trPr>
+        <w:tc>
+          <w:tcPr>
+            <w:tcW w:w="3310" w:type="dxa"/>
+            <w:tcBorders>
+              <w:top w:val="single" w:sz="4" w:space="0" w:color="000000"/>
+              <w:left w:val="single" w:sz="4" w:space="0" w:color="000000"/>
+              <w:bottom w:val="single" w:sz="4" w:space="0" w:color="000000"/>
+              <w:right w:val="single" w:sz="4" w:space="0" w:color="000000"/>
+            </w:tcBorders>
+            <w:shd w:val="clear" w:color="auto" w:fill="auto"/>
+          </w:tcPr>
+          <w:p>
+            <w:pPr>
+              <w:widowControl w:val="0"/>
+              <w:autoSpaceDE w:val="0"/>
+              <w:autoSpaceDN w:val="0"/>
+              <w:adjustRightInd w:val="0"/>
+              <w:spacing w:before="0" w:line="240" w:lineRule="auto"/>
+              <w:rPr>
+                <w:rFonts w:cs="Arial"/>
+                <w:b/>
+                <w:sz w:val="28"/>
+                <w:szCs w:val="28"/>
+              </w:rPr>
+            </w:pPr>
+            <w:r>
+              <w:rPr>
+                <w:rFonts w:cs="Arial"/>
+                <w:b/>
+                <w:sz w:val="28"/>
+                <w:szCs w:val="28"/>
+              </w:rPr>
+              <w:t>TS 1.</w:t>
+            </w:r>
+            <w:r>
+              <w:rPr>
+                <w:rFonts w:cs="Arial"/>
+                <w:b/>
+                <w:sz w:val="28"/>
+                <w:szCs w:val="28"/>
+              </w:rPr>
+              <w:t>3</w:t>
+            </w:r>
+            <w:r>
+              <w:rPr>
+                <w:rFonts w:cs="Arial"/>
+                <w:b/>
+                <w:sz w:val="28"/>
+                <w:szCs w:val="28"/>
+              </w:rPr>
+              <w:t>.1.</w:t>
+            </w:r>
+            <w:r>
+              <w:rPr>
+                <w:rFonts w:cs="Arial"/>
+                <w:b/>
+                <w:sz w:val="28"/>
+                <w:szCs w:val="28"/>
+              </w:rPr>
+              <w:t>1</w:t>
+            </w:r>
+            <w:r>
+              <w:rPr>
+                <w:rFonts w:cs="Arial"/>
+                <w:b/>
+                <w:sz w:val="28"/>
+                <w:szCs w:val="28"/>
+              </w:rPr>
+              <w:t xml:space="preserve"> – Vaakyam</w:t>
+            </w:r>
+          </w:p>
+          <w:p>
+            <w:pPr>
+              <w:spacing w:before="0" w:line="240" w:lineRule="auto"/>
+              <w:ind w:left="86"/>
+              <w:rPr>
+                <w:b/>
+                <w:sz w:val="28"/>
+                <w:szCs w:val="28"/>
+              </w:rPr>
+            </w:pPr>
+            <w:r>
+              <w:rPr>
+                <w:b/>
+                <w:sz w:val="28"/>
+                <w:szCs w:val="28"/>
+              </w:rPr>
+              <w:t>P</w:t>
+            </w:r>
+            <w:r>
+              <w:rPr>
+                <w:b/>
+                <w:sz w:val="28"/>
+                <w:szCs w:val="28"/>
+              </w:rPr>
+              <w:t>anchaati</w:t>
+            </w:r>
+            <w:r>
+              <w:rPr>
+                <w:b/>
+                <w:sz w:val="28"/>
+                <w:szCs w:val="28"/>
+              </w:rPr>
+              <w:t xml:space="preserve"> 1</w:t>
+            </w:r>
+          </w:p>
+          <w:p>
+            <w:pPr>
+              <w:widowControl w:val="0"/>
+              <w:autoSpaceDE w:val="0"/>
+              <w:autoSpaceDN w:val="0"/>
+              <w:adjustRightInd w:val="0"/>
+              <w:spacing w:before="0" w:line="240" w:lineRule="auto"/>
+              <w:rPr>
+                <w:rFonts w:cs="Arial"/>
+                <w:bCs/>
+                <w:sz w:val="28"/>
+                <w:szCs w:val="28"/>
+              </w:rPr>
+            </w:pPr>
+            <w:r>
+              <w:rPr>
+                <w:b/>
+                <w:sz w:val="28"/>
+                <w:szCs w:val="28"/>
+              </w:rPr>
+              <w:t>Last Line</w:t>
+            </w:r>
+          </w:p>
+        </w:tc>
+        <w:tc>
+          <w:tcPr>
+            <w:tcW w:w="5162" w:type="dxa"/>
+            <w:tcBorders>
+              <w:top w:val="single" w:sz="4" w:space="0" w:color="000000"/>
+              <w:left w:val="single" w:sz="4" w:space="0" w:color="000000"/>
+              <w:bottom w:val="single" w:sz="4" w:space="0" w:color="000000"/>
+              <w:right w:val="single" w:sz="4" w:space="0" w:color="000000"/>
+            </w:tcBorders>
+            <w:shd w:val="clear" w:color="auto" w:fill="auto"/>
+          </w:tcPr>
+          <w:p>
+            <w:pPr>
+              <w:widowControl w:val="0"/>
+              <w:autoSpaceDE w:val="0"/>
+              <w:autoSpaceDN w:val="0"/>
+              <w:adjustRightInd w:val="0"/>
+              <w:spacing w:before="0" w:line="240" w:lineRule="auto"/>
+              <w:ind w:right="-278"/>
+              <w:rPr>
+                <w:rFonts w:ascii="BRH Devanagari Extra" w:hAnsi="BRH Devanagari Extra" w:cs="BRH Devanagari Extra"/>
+                <w:sz w:val="40"/>
+                <w:szCs w:val="40"/>
+              </w:rPr>
+            </w:pPr>
+            <w:r>
+              <w:rPr>
+                <w:rFonts w:ascii="Latha" w:hAnsi="Latha" w:cs="Latha" w:hint="cs"/>
+                <w:sz w:val="28"/>
+                <w:szCs w:val="28"/>
+                <w:cs/>
+                <w:lang w:bidi="ta-IN"/>
+              </w:rPr>
+              <w:t>யவோ</w:t>
+            </w:r>
+            <w:r>
+              <w:rPr>
+                <w:rFonts w:ascii="BRH Tamil Tab Extra" w:hAnsi="BRH Tamil Tab Extra"/>
+                <w:b/>
+                <w:sz w:val="36"/>
+                <w:szCs w:val="28"/>
+              </w:rPr>
+              <w:t>†</w:t>
+            </w:r>
+            <w:r>
+              <w:rPr>
+                <w:rFonts w:ascii="BRH Devanagari Extra" w:hAnsi="BRH Devanagari Extra"/>
+                <w:b/>
+                <w:sz w:val="36"/>
+                <w:szCs w:val="28"/>
+                <w:highlight w:val="yellow"/>
+              </w:rPr>
+              <w:t>Å</w:t>
+            </w:r>
+            <w:r>
+              <w:rPr>
+                <w:rFonts w:ascii="Latha" w:hAnsi="Latha" w:cs="Latha" w:hint="cs"/>
+                <w:sz w:val="28"/>
+                <w:szCs w:val="28"/>
+                <w:highlight w:val="yellow"/>
+                <w:cs/>
+                <w:lang w:bidi="ta-IN"/>
+              </w:rPr>
+              <w:t>ஸி</w:t>
+            </w:r>
+            <w:r>
+              <w:rPr>
+                <w:rFonts w:ascii="BRH Tamil Tab Extra" w:hAnsi="BRH Tamil Tab Extra"/>
+                <w:b/>
+                <w:sz w:val="36"/>
+                <w:szCs w:val="28"/>
+                <w:highlight w:val="yellow"/>
+              </w:rPr>
+              <w:t xml:space="preserve">… </w:t>
+            </w:r>
+            <w:r>
+              <w:rPr>
+                <w:rFonts w:ascii="Latha" w:hAnsi="Latha" w:cs="Latha" w:hint="cs"/>
+                <w:sz w:val="28"/>
+                <w:szCs w:val="28"/>
+                <w:highlight w:val="yellow"/>
+                <w:cs/>
+                <w:lang w:bidi="ta-IN"/>
+              </w:rPr>
+              <w:t>ய</w:t>
+            </w:r>
+            <w:r>
+              <w:rPr>
+                <w:rFonts w:ascii="Latha" w:hAnsi="Latha" w:cs="Latha" w:hint="cs"/>
+                <w:sz w:val="28"/>
+                <w:szCs w:val="28"/>
+                <w:cs/>
+                <w:lang w:bidi="ta-IN"/>
+              </w:rPr>
+              <w:t>வயா</w:t>
+            </w:r>
+            <w:r>
+              <w:rPr>
+                <w:rFonts w:ascii="BRH Tamil Tab Extra" w:hAnsi="BRH Tamil Tab Extra"/>
+                <w:b/>
+                <w:sz w:val="36"/>
+                <w:szCs w:val="28"/>
+              </w:rPr>
+              <w:t>…</w:t>
+            </w:r>
+            <w:r>
+              <w:rPr>
+                <w:rFonts w:ascii="Latha" w:hAnsi="Latha" w:cs="Latha" w:hint="cs"/>
+                <w:sz w:val="28"/>
+                <w:szCs w:val="28"/>
+                <w:cs/>
+                <w:lang w:bidi="ta-IN"/>
+              </w:rPr>
+              <w:t>ஸ்மத்</w:t>
+            </w:r>
+            <w:r>
+              <w:rPr>
+                <w:rFonts w:ascii="Latha" w:hAnsi="Latha" w:cs="Latha" w:hint="cs"/>
+                <w:b/>
+                <w:position w:val="-12"/>
+                <w:sz w:val="28"/>
+                <w:szCs w:val="28"/>
+                <w:cs/>
+                <w:lang w:bidi="ta-IN"/>
+              </w:rPr>
+              <w:t>3</w:t>
+            </w:r>
+            <w:r>
+              <w:rPr>
+                <w:rFonts w:ascii="Latha" w:hAnsi="Latha" w:cs="Latha" w:hint="cs"/>
+                <w:sz w:val="28"/>
+                <w:szCs w:val="28"/>
+                <w:cs/>
+                <w:lang w:bidi="ta-IN"/>
+              </w:rPr>
+              <w:t>-</w:t>
+            </w:r>
+            <w:r>
+              <w:rPr>
+                <w:rFonts w:ascii="Latha" w:hAnsi="Latha" w:cs="Latha" w:hint="cs"/>
+                <w:sz w:val="28"/>
+                <w:szCs w:val="28"/>
+                <w:cs/>
+                <w:lang w:bidi="ta-IN"/>
+              </w:rPr>
+              <w:t>த்</w:t>
+            </w:r>
+            <w:r>
+              <w:rPr>
+                <w:rFonts w:ascii="Latha" w:hAnsi="Latha" w:cs="Latha" w:hint="cs"/>
+                <w:b/>
+                <w:position w:val="-12"/>
+                <w:sz w:val="28"/>
+                <w:szCs w:val="28"/>
+                <w:cs/>
+                <w:lang w:bidi="ta-IN"/>
+              </w:rPr>
+              <w:t>3</w:t>
+            </w:r>
+            <w:r>
+              <w:rPr>
+                <w:rFonts w:ascii="Latha" w:hAnsi="Latha" w:cs="Latha" w:hint="cs"/>
+                <w:sz w:val="28"/>
+                <w:szCs w:val="28"/>
+                <w:cs/>
+                <w:lang w:bidi="ta-IN"/>
+              </w:rPr>
+              <w:t>வேஷோ</w:t>
+            </w:r>
+            <w:r>
+              <w:rPr>
+                <w:rFonts w:ascii="BRH Tamil Tab Extra" w:hAnsi="BRH Tamil Tab Extra"/>
+                <w:b/>
+                <w:sz w:val="36"/>
+                <w:szCs w:val="28"/>
+              </w:rPr>
+              <w:t>†</w:t>
+            </w:r>
+            <w:r>
+              <w:rPr>
+                <w:sz w:val="28"/>
+                <w:szCs w:val="28"/>
+              </w:rPr>
+              <w:t xml:space="preserve"> - [  ] </w:t>
+            </w:r>
+            <w:r>
+              <w:rPr>
+                <w:rFonts w:ascii="Latha" w:hAnsi="Latha" w:cs="Latha" w:hint="cs"/>
+                <w:b/>
+                <w:bCs/>
+                <w:sz w:val="36"/>
+                <w:szCs w:val="36"/>
+                <w:cs/>
+                <w:lang w:bidi="ta-IN"/>
+              </w:rPr>
+              <w:t>1</w:t>
+            </w:r>
+          </w:p>
+        </w:tc>
+        <w:tc>
+          <w:tcPr>
+            <w:tcW w:w="5103" w:type="dxa"/>
+            <w:tcBorders>
+              <w:top w:val="single" w:sz="4" w:space="0" w:color="000000"/>
+              <w:left w:val="single" w:sz="4" w:space="0" w:color="000000"/>
+              <w:bottom w:val="single" w:sz="4" w:space="0" w:color="000000"/>
+              <w:right w:val="single" w:sz="4" w:space="0" w:color="000000"/>
+            </w:tcBorders>
+            <w:shd w:val="clear" w:color="auto" w:fill="auto"/>
+          </w:tcPr>
+          <w:p>
+            <w:pPr>
+              <w:spacing w:before="0" w:line="240" w:lineRule="auto"/>
+              <w:rPr>
+                <w:rFonts w:ascii="BRH Devanagari Extra" w:hAnsi="BRH Devanagari Extra" w:cs="BRH Devanagari Extra"/>
+                <w:sz w:val="40"/>
+                <w:szCs w:val="40"/>
+              </w:rPr>
+            </w:pPr>
+            <w:r>
+              <w:rPr>
+                <w:rFonts w:ascii="Latha" w:hAnsi="Latha" w:cs="Latha" w:hint="cs"/>
+                <w:sz w:val="28"/>
+                <w:szCs w:val="28"/>
+                <w:cs/>
+                <w:lang w:bidi="ta-IN"/>
+              </w:rPr>
+              <w:t>யவோ</w:t>
+            </w:r>
+            <w:r>
+              <w:rPr>
+                <w:rFonts w:ascii="BRH Tamil Tab Extra" w:hAnsi="BRH Tamil Tab Extra"/>
+                <w:b/>
+                <w:sz w:val="36"/>
+                <w:szCs w:val="28"/>
+              </w:rPr>
+              <w:t>†</w:t>
+            </w:r>
+            <w:r>
+              <w:rPr>
+                <w:rFonts w:ascii="BRH Devanagari Extra" w:hAnsi="BRH Devanagari Extra"/>
+                <w:b/>
+                <w:sz w:val="36"/>
+                <w:szCs w:val="28"/>
+              </w:rPr>
+              <w:t>Å</w:t>
+            </w:r>
+            <w:r>
+              <w:rPr>
+                <w:rFonts w:ascii="Latha" w:hAnsi="Latha" w:cs="Latha" w:hint="cs"/>
+                <w:sz w:val="28"/>
+                <w:szCs w:val="28"/>
+                <w:cs/>
+                <w:lang w:bidi="ta-IN"/>
+              </w:rPr>
+              <w:t>ஸி</w:t>
+            </w:r>
+            <w:r>
+              <w:rPr>
+                <w:rFonts w:ascii="BRH Tamil Tab Extra" w:hAnsi="BRH Tamil Tab Extra"/>
+                <w:b/>
+                <w:sz w:val="36"/>
+                <w:szCs w:val="28"/>
+              </w:rPr>
+              <w:t xml:space="preserve"> </w:t>
+            </w:r>
+            <w:r>
+              <w:rPr>
+                <w:rFonts w:ascii="Latha" w:hAnsi="Latha" w:cs="Latha" w:hint="cs"/>
+                <w:sz w:val="28"/>
+                <w:szCs w:val="28"/>
+                <w:highlight w:val="green"/>
+                <w:cs/>
+                <w:lang w:bidi="ta-IN"/>
+              </w:rPr>
+              <w:t>ய</w:t>
+            </w:r>
+            <w:r>
+              <w:rPr>
+                <w:rFonts w:ascii="BRH Tamil Tab Extra" w:hAnsi="BRH Tamil Tab Extra"/>
+                <w:b/>
+                <w:sz w:val="36"/>
+                <w:szCs w:val="28"/>
+              </w:rPr>
+              <w:t>…</w:t>
+            </w:r>
+            <w:r>
+              <w:rPr>
+                <w:rFonts w:ascii="Latha" w:hAnsi="Latha" w:cs="Latha" w:hint="cs"/>
+                <w:sz w:val="28"/>
+                <w:szCs w:val="28"/>
+                <w:cs/>
+                <w:lang w:bidi="ta-IN"/>
+              </w:rPr>
+              <w:t>வயா</w:t>
+            </w:r>
+            <w:r>
+              <w:rPr>
+                <w:rFonts w:ascii="BRH Tamil Tab Extra" w:hAnsi="BRH Tamil Tab Extra"/>
+                <w:b/>
+                <w:sz w:val="36"/>
+                <w:szCs w:val="28"/>
+              </w:rPr>
+              <w:t>…</w:t>
+            </w:r>
+            <w:r>
+              <w:rPr>
+                <w:rFonts w:ascii="Latha" w:hAnsi="Latha" w:cs="Latha" w:hint="cs"/>
+                <w:sz w:val="28"/>
+                <w:szCs w:val="28"/>
+                <w:cs/>
+                <w:lang w:bidi="ta-IN"/>
+              </w:rPr>
+              <w:t>ஸ்மத்</w:t>
+            </w:r>
+            <w:r>
+              <w:rPr>
+                <w:rFonts w:ascii="Latha" w:hAnsi="Latha" w:cs="Latha" w:hint="cs"/>
+                <w:b/>
+                <w:position w:val="-12"/>
+                <w:sz w:val="28"/>
+                <w:szCs w:val="28"/>
+                <w:cs/>
+                <w:lang w:bidi="ta-IN"/>
+              </w:rPr>
+              <w:t>3</w:t>
+            </w:r>
+            <w:r>
+              <w:rPr>
+                <w:rFonts w:ascii="Latha" w:hAnsi="Latha" w:cs="Latha" w:hint="cs"/>
+                <w:sz w:val="28"/>
+                <w:szCs w:val="28"/>
+                <w:cs/>
+                <w:lang w:bidi="ta-IN"/>
+              </w:rPr>
+              <w:t>-</w:t>
+            </w:r>
+            <w:r>
+              <w:rPr>
+                <w:rFonts w:ascii="Latha" w:hAnsi="Latha" w:cs="Latha" w:hint="cs"/>
+                <w:sz w:val="28"/>
+                <w:szCs w:val="28"/>
+                <w:cs/>
+                <w:lang w:bidi="ta-IN"/>
+              </w:rPr>
+              <w:t>த்</w:t>
+            </w:r>
+            <w:r>
+              <w:rPr>
+                <w:rFonts w:ascii="Latha" w:hAnsi="Latha" w:cs="Latha" w:hint="cs"/>
+                <w:b/>
+                <w:position w:val="-12"/>
+                <w:sz w:val="28"/>
+                <w:szCs w:val="28"/>
+                <w:cs/>
+                <w:lang w:bidi="ta-IN"/>
+              </w:rPr>
+              <w:t>3</w:t>
+            </w:r>
+            <w:r>
+              <w:rPr>
+                <w:rFonts w:ascii="Latha" w:hAnsi="Latha" w:cs="Latha" w:hint="cs"/>
+                <w:sz w:val="28"/>
+                <w:szCs w:val="28"/>
+                <w:cs/>
+                <w:lang w:bidi="ta-IN"/>
+              </w:rPr>
+              <w:t>வேஷோ</w:t>
+            </w:r>
+            <w:r>
+              <w:rPr>
+                <w:rFonts w:ascii="BRH Tamil Tab Extra" w:hAnsi="BRH Tamil Tab Extra"/>
+                <w:b/>
+                <w:sz w:val="36"/>
+                <w:szCs w:val="28"/>
+              </w:rPr>
+              <w:t>†</w:t>
+            </w:r>
+            <w:r>
+              <w:rPr>
+                <w:sz w:val="28"/>
+                <w:szCs w:val="28"/>
+              </w:rPr>
+              <w:t xml:space="preserve"> - [  ] </w:t>
+            </w:r>
+            <w:r>
+              <w:rPr>
+                <w:rFonts w:ascii="Latha" w:hAnsi="Latha" w:cs="Latha" w:hint="cs"/>
+                <w:b/>
+                <w:bCs/>
+                <w:sz w:val="36"/>
+                <w:szCs w:val="36"/>
+                <w:cs/>
+                <w:lang w:bidi="ta-IN"/>
+              </w:rPr>
+              <w:t>1</w:t>
+            </w:r>
+          </w:p>
+        </w:tc>
+      </w:tr>
+      <w:tr>
+        <w:trPr>
+          <w:trHeight w:val="1060"/>
+        </w:trPr>
+        <w:tc>
+          <w:tcPr>
+            <w:tcW w:w="3310" w:type="dxa"/>
+            <w:tcBorders>
+              <w:top w:val="single" w:sz="4" w:space="0" w:color="000000"/>
+              <w:left w:val="single" w:sz="4" w:space="0" w:color="000000"/>
+              <w:bottom w:val="single" w:sz="4" w:space="0" w:color="000000"/>
+              <w:right w:val="single" w:sz="4" w:space="0" w:color="000000"/>
+            </w:tcBorders>
+            <w:shd w:val="clear" w:color="auto" w:fill="auto"/>
+          </w:tcPr>
+          <w:p>
+            <w:pPr>
+              <w:widowControl w:val="0"/>
+              <w:autoSpaceDE w:val="0"/>
+              <w:autoSpaceDN w:val="0"/>
+              <w:adjustRightInd w:val="0"/>
+              <w:spacing w:before="0" w:line="240" w:lineRule="auto"/>
+              <w:rPr>
+                <w:rFonts w:cs="Arial"/>
+                <w:b/>
+                <w:sz w:val="28"/>
+                <w:szCs w:val="28"/>
+                <w:lang w:val="en-IN"/>
+              </w:rPr>
+            </w:pPr>
+            <w:r>
+              <w:rPr>
+                <w:rFonts w:cs="Arial"/>
+                <w:b/>
+                <w:sz w:val="28"/>
+                <w:szCs w:val="28"/>
+                <w:lang w:val="en-IN"/>
+              </w:rPr>
+              <w:t>TS 1.</w:t>
+            </w:r>
+            <w:r>
+              <w:rPr>
+                <w:rFonts w:cs="Arial"/>
+                <w:b/>
+                <w:sz w:val="28"/>
+                <w:szCs w:val="28"/>
+                <w:lang w:val="en-IN"/>
+              </w:rPr>
+              <w:t>3.8.2</w:t>
+            </w:r>
+            <w:r>
+              <w:rPr>
+                <w:rFonts w:cs="Arial"/>
+                <w:b/>
+                <w:sz w:val="28"/>
+                <w:szCs w:val="28"/>
+                <w:lang w:val="en-IN"/>
+              </w:rPr>
+              <w:t xml:space="preserve"> – Vaakyam</w:t>
+            </w:r>
+          </w:p>
+          <w:p>
+            <w:pPr>
+              <w:widowControl w:val="0"/>
+              <w:autoSpaceDE w:val="0"/>
+              <w:autoSpaceDN w:val="0"/>
+              <w:adjustRightInd w:val="0"/>
+              <w:spacing w:before="0" w:line="240" w:lineRule="auto"/>
+              <w:rPr>
+                <w:rFonts w:cs="Arial"/>
+                <w:b/>
+                <w:sz w:val="28"/>
+                <w:szCs w:val="28"/>
+                <w:lang w:val="en-IN"/>
+              </w:rPr>
+            </w:pPr>
+            <w:r>
+              <w:rPr>
+                <w:rFonts w:cs="Arial"/>
+                <w:b/>
+                <w:sz w:val="28"/>
+                <w:szCs w:val="28"/>
+                <w:lang w:val="en-IN"/>
+              </w:rPr>
+              <w:t xml:space="preserve">Line No. – </w:t>
+            </w:r>
+            <w:r>
+              <w:rPr>
+                <w:rFonts w:cs="Arial"/>
+                <w:b/>
+                <w:sz w:val="28"/>
+                <w:szCs w:val="28"/>
+                <w:lang w:val="en-IN"/>
+              </w:rPr>
+              <w:t>2</w:t>
+            </w:r>
+          </w:p>
+          <w:p>
+            <w:pPr>
+              <w:widowControl w:val="0"/>
+              <w:autoSpaceDE w:val="0"/>
+              <w:autoSpaceDN w:val="0"/>
+              <w:adjustRightInd w:val="0"/>
+              <w:spacing w:before="0" w:line="240" w:lineRule="auto"/>
+              <w:rPr>
+                <w:rFonts w:cs="Arial"/>
+                <w:b/>
+                <w:sz w:val="28"/>
+                <w:szCs w:val="28"/>
+                <w:lang w:val="en-IN"/>
+              </w:rPr>
+            </w:pPr>
+            <w:r>
+              <w:rPr>
+                <w:rFonts w:cs="Arial"/>
+                <w:b/>
+                <w:sz w:val="28"/>
+                <w:szCs w:val="28"/>
+                <w:lang w:val="en-IN"/>
+              </w:rPr>
+              <w:t xml:space="preserve">Panchaati No. - </w:t>
+            </w:r>
+            <w:r>
+              <w:rPr>
+                <w:rFonts w:cs="Arial"/>
+                <w:b/>
+                <w:sz w:val="28"/>
+                <w:szCs w:val="28"/>
+                <w:lang w:val="en-IN"/>
+              </w:rPr>
+              <w:t>15</w:t>
+            </w:r>
+          </w:p>
+        </w:tc>
+        <w:tc>
+          <w:tcPr>
+            <w:tcW w:w="5162" w:type="dxa"/>
+            <w:tcBorders>
+              <w:top w:val="single" w:sz="4" w:space="0" w:color="000000"/>
+              <w:left w:val="single" w:sz="4" w:space="0" w:color="000000"/>
+              <w:bottom w:val="single" w:sz="4" w:space="0" w:color="000000"/>
+              <w:right w:val="single" w:sz="4" w:space="0" w:color="000000"/>
+            </w:tcBorders>
+            <w:shd w:val="clear" w:color="auto" w:fill="auto"/>
+          </w:tcPr>
+          <w:p>
+            <w:pPr>
+              <w:widowControl w:val="0"/>
+              <w:autoSpaceDE w:val="0"/>
+              <w:autoSpaceDN w:val="0"/>
+              <w:adjustRightInd w:val="0"/>
+              <w:spacing w:before="0" w:line="240" w:lineRule="auto"/>
+              <w:rPr>
+                <w:rFonts w:ascii="BRH Malayalam Extra" w:hAnsi="BRH Malayalam Extra" w:cs="BRH Malayalam Extra"/>
+                <w:sz w:val="40"/>
+                <w:szCs w:val="40"/>
+                <w:lang w:val="en-IN" w:eastAsia="en-IN"/>
+              </w:rPr>
+            </w:pPr>
+            <w:r>
+              <w:rPr>
+                <w:rFonts w:ascii="Latha" w:hAnsi="Latha" w:cs="Latha" w:hint="cs"/>
+                <w:sz w:val="28"/>
+                <w:szCs w:val="28"/>
+                <w:cs/>
+                <w:lang w:bidi="ta-IN"/>
+              </w:rPr>
+              <w:t>ய</w:t>
+            </w:r>
+            <w:r>
+              <w:rPr>
+                <w:rFonts w:ascii="BRH Tamil Tab Extra" w:hAnsi="BRH Tamil Tab Extra"/>
+                <w:b/>
+                <w:sz w:val="36"/>
+                <w:szCs w:val="28"/>
+              </w:rPr>
+              <w:t>…</w:t>
+            </w:r>
+            <w:r>
+              <w:rPr>
+                <w:rFonts w:ascii="Latha" w:hAnsi="Latha" w:cs="Latha" w:hint="cs"/>
+                <w:sz w:val="28"/>
+                <w:szCs w:val="28"/>
+                <w:cs/>
+                <w:lang w:bidi="ta-IN"/>
+              </w:rPr>
+              <w:t>ஜ்ஞே</w:t>
+            </w:r>
+            <w:r>
+              <w:rPr>
+                <w:rFonts w:ascii="Mangal" w:hAnsi="Mangal" w:hint="cs"/>
+                <w:sz w:val="28"/>
+                <w:szCs w:val="28"/>
+                <w:cs/>
+                <w:lang w:bidi="ta-IN"/>
+              </w:rPr>
+              <w:t xml:space="preserve"> </w:t>
+            </w:r>
+            <w:r>
+              <w:rPr>
+                <w:rFonts w:ascii="Latha" w:hAnsi="Latha" w:cs="Latha" w:hint="cs"/>
+                <w:sz w:val="28"/>
+                <w:szCs w:val="28"/>
+                <w:cs/>
+                <w:lang w:bidi="ta-IN"/>
+              </w:rPr>
+              <w:t>ய</w:t>
+            </w:r>
+            <w:r>
+              <w:rPr>
+                <w:rFonts w:ascii="BRH Tamil Tab Extra" w:hAnsi="BRH Tamil Tab Extra"/>
+                <w:b/>
+                <w:sz w:val="36"/>
+                <w:szCs w:val="28"/>
+              </w:rPr>
+              <w:t>…</w:t>
+            </w:r>
+            <w:r>
+              <w:rPr>
+                <w:rFonts w:ascii="Latha" w:hAnsi="Latha" w:cs="Latha" w:hint="cs"/>
+                <w:sz w:val="28"/>
+                <w:szCs w:val="28"/>
+                <w:cs/>
+                <w:lang w:bidi="ta-IN"/>
+              </w:rPr>
+              <w:t>ஜ்ஞ</w:t>
+            </w:r>
+            <w:r>
+              <w:rPr>
+                <w:rFonts w:ascii="Latha" w:hAnsi="Latha" w:cs="Latha" w:hint="cs"/>
+                <w:sz w:val="28"/>
+                <w:szCs w:val="28"/>
+                <w:highlight w:val="yellow"/>
+                <w:cs/>
+                <w:lang w:bidi="ta-IN"/>
+              </w:rPr>
+              <w:t>பதி</w:t>
+            </w:r>
+            <w:r>
+              <w:rPr>
+                <w:rFonts w:ascii="BRH Tamil Tab Extra" w:hAnsi="BRH Tamil Tab Extra"/>
+                <w:b/>
+                <w:sz w:val="36"/>
+                <w:szCs w:val="28"/>
+              </w:rPr>
+              <w:t>†</w:t>
+            </w:r>
+            <w:r>
+              <w:rPr>
+                <w:rFonts w:ascii="Latha" w:hAnsi="Latha" w:cs="Latha" w:hint="cs"/>
+                <w:sz w:val="28"/>
+                <w:szCs w:val="28"/>
+                <w:cs/>
+                <w:lang w:bidi="ta-IN"/>
+              </w:rPr>
+              <w:t>ந்தா</w:t>
+            </w:r>
+            <w:r>
+              <w:rPr>
+                <w:rFonts w:ascii="Latha" w:hAnsi="Latha" w:cs="Latha" w:hint="cs"/>
+                <w:b/>
+                <w:bCs/>
+                <w:position w:val="-12"/>
+                <w:sz w:val="28"/>
+                <w:szCs w:val="28"/>
+                <w:cs/>
+                <w:lang w:bidi="ta-IN"/>
+              </w:rPr>
+              <w:t>4</w:t>
+            </w:r>
+            <w:r>
+              <w:rPr>
+                <w:rFonts w:ascii="Latha" w:hAnsi="Latha" w:cs="Latha" w:hint="cs"/>
+                <w:b/>
+                <w:bCs/>
+                <w:i/>
+                <w:sz w:val="28"/>
+                <w:szCs w:val="28"/>
+                <w:cs/>
+                <w:lang w:bidi="ta-IN"/>
+              </w:rPr>
+              <w:t>:</w:t>
+            </w:r>
+            <w:r>
+              <w:rPr>
+                <w:rFonts w:ascii="Mangal" w:hAnsi="Mangal" w:hint="cs"/>
+                <w:sz w:val="28"/>
+                <w:szCs w:val="28"/>
+                <w:cs/>
+                <w:lang w:bidi="ta-IN"/>
+              </w:rPr>
+              <w:t xml:space="preserve"> </w:t>
+            </w:r>
+            <w:r>
+              <w:rPr>
+                <w:rFonts w:ascii="Latha" w:hAnsi="Latha" w:cs="Latha" w:hint="cs"/>
+                <w:sz w:val="28"/>
+                <w:szCs w:val="28"/>
+                <w:cs/>
+                <w:lang w:bidi="ta-IN"/>
+              </w:rPr>
+              <w:t>ப்</w:t>
+            </w:r>
+            <w:r>
+              <w:rPr>
+                <w:rFonts w:ascii="Latha" w:hAnsi="Latha" w:cs="Latha" w:hint="cs"/>
+                <w:b/>
+                <w:i/>
+                <w:iCs/>
+                <w:sz w:val="32"/>
+                <w:szCs w:val="28"/>
+                <w:cs/>
+                <w:lang w:bidi="ta-IN"/>
+              </w:rPr>
+              <w:t>ரு</w:t>
+            </w:r>
+            <w:r>
+              <w:rPr>
+                <w:rFonts w:ascii="BRH Tamil Tab Extra" w:hAnsi="BRH Tamil Tab Extra"/>
+                <w:b/>
+                <w:sz w:val="36"/>
+                <w:szCs w:val="28"/>
+              </w:rPr>
+              <w:t>†</w:t>
+            </w:r>
+            <w:r>
+              <w:rPr>
+                <w:rFonts w:ascii="Latha" w:hAnsi="Latha" w:cs="Latha" w:hint="cs"/>
+                <w:sz w:val="28"/>
+                <w:szCs w:val="28"/>
+                <w:cs/>
+                <w:lang w:bidi="ta-IN"/>
+              </w:rPr>
+              <w:t>தி</w:t>
+            </w:r>
+            <w:r>
+              <w:rPr>
+                <w:rFonts w:ascii="BRH Tamil Tab Extra" w:hAnsi="BRH Tamil Tab Extra"/>
+                <w:b/>
+                <w:sz w:val="36"/>
+                <w:szCs w:val="28"/>
+              </w:rPr>
+              <w:t>…</w:t>
+            </w:r>
+            <w:r>
+              <w:rPr>
+                <w:rFonts w:ascii="Latha" w:hAnsi="Latha" w:cs="Latha" w:hint="cs"/>
+                <w:b/>
+                <w:bCs/>
+                <w:position w:val="-12"/>
+                <w:sz w:val="28"/>
+                <w:szCs w:val="28"/>
+                <w:cs/>
+                <w:lang w:bidi="ta-IN"/>
+              </w:rPr>
+              <w:t>2</w:t>
+            </w:r>
+            <w:r>
+              <w:rPr>
+                <w:rFonts w:ascii="Latha" w:hAnsi="Latha" w:cs="Latha" w:hint="cs"/>
+                <w:sz w:val="28"/>
+                <w:szCs w:val="28"/>
+                <w:cs/>
+                <w:lang w:bidi="ta-IN"/>
+              </w:rPr>
+              <w:t>வ்யா</w:t>
+            </w:r>
+            <w:r>
+              <w:rPr>
+                <w:rFonts w:ascii="Latha" w:hAnsi="Latha" w:cs="Latha" w:hint="cs"/>
+                <w:b/>
+                <w:bCs/>
+                <w:i/>
+                <w:sz w:val="28"/>
+                <w:szCs w:val="28"/>
+                <w:cs/>
+                <w:lang w:bidi="ta-IN"/>
+              </w:rPr>
+              <w:t>:</w:t>
+            </w:r>
+          </w:p>
+        </w:tc>
+        <w:tc>
+          <w:tcPr>
+            <w:tcW w:w="5103" w:type="dxa"/>
+            <w:tcBorders>
+              <w:top w:val="single" w:sz="4" w:space="0" w:color="000000"/>
+              <w:left w:val="single" w:sz="4" w:space="0" w:color="000000"/>
+              <w:bottom w:val="single" w:sz="4" w:space="0" w:color="000000"/>
+              <w:right w:val="single" w:sz="4" w:space="0" w:color="000000"/>
+            </w:tcBorders>
+            <w:shd w:val="clear" w:color="auto" w:fill="auto"/>
+          </w:tcPr>
+          <w:p>
+            <w:pPr>
+              <w:spacing w:before="0" w:line="240" w:lineRule="auto"/>
+              <w:rPr>
+                <w:rFonts w:ascii="BRH Malayalam Extra" w:hAnsi="BRH Malayalam Extra" w:cs="BRH Malayalam Extra"/>
+                <w:sz w:val="40"/>
+                <w:szCs w:val="40"/>
+                <w:lang w:val="en-IN" w:eastAsia="en-IN"/>
+              </w:rPr>
+            </w:pPr>
+            <w:r>
+              <w:rPr>
+                <w:rFonts w:ascii="Latha" w:hAnsi="Latha" w:cs="Latha" w:hint="cs"/>
+                <w:sz w:val="28"/>
+                <w:szCs w:val="28"/>
+                <w:cs/>
+                <w:lang w:bidi="ta-IN"/>
+              </w:rPr>
+              <w:t>ய</w:t>
+            </w:r>
+            <w:r>
+              <w:rPr>
+                <w:rFonts w:ascii="BRH Tamil Tab Extra" w:hAnsi="BRH Tamil Tab Extra"/>
+                <w:b/>
+                <w:sz w:val="36"/>
+                <w:szCs w:val="28"/>
+              </w:rPr>
+              <w:t>…</w:t>
+            </w:r>
+            <w:r>
+              <w:rPr>
+                <w:rFonts w:ascii="Latha" w:hAnsi="Latha" w:cs="Latha" w:hint="cs"/>
+                <w:sz w:val="28"/>
+                <w:szCs w:val="28"/>
+                <w:cs/>
+                <w:lang w:bidi="ta-IN"/>
+              </w:rPr>
+              <w:t>ஜ்ஞே</w:t>
+            </w:r>
+            <w:r>
+              <w:rPr>
+                <w:rFonts w:ascii="Mangal" w:hAnsi="Mangal" w:hint="cs"/>
+                <w:sz w:val="28"/>
+                <w:szCs w:val="28"/>
+                <w:cs/>
+                <w:lang w:bidi="ta-IN"/>
+              </w:rPr>
+              <w:t xml:space="preserve"> </w:t>
+            </w:r>
+            <w:r>
+              <w:rPr>
+                <w:rFonts w:ascii="Latha" w:hAnsi="Latha" w:cs="Latha" w:hint="cs"/>
+                <w:sz w:val="28"/>
+                <w:szCs w:val="28"/>
+                <w:cs/>
+                <w:lang w:bidi="ta-IN"/>
+              </w:rPr>
+              <w:t>ய</w:t>
+            </w:r>
+            <w:r>
+              <w:rPr>
+                <w:rFonts w:ascii="BRH Tamil Tab Extra" w:hAnsi="BRH Tamil Tab Extra"/>
+                <w:b/>
+                <w:sz w:val="36"/>
+                <w:szCs w:val="28"/>
+              </w:rPr>
+              <w:t>…</w:t>
+            </w:r>
+            <w:r>
+              <w:rPr>
+                <w:rFonts w:ascii="Latha" w:hAnsi="Latha" w:cs="Latha" w:hint="cs"/>
+                <w:sz w:val="28"/>
+                <w:szCs w:val="28"/>
+                <w:highlight w:val="green"/>
+                <w:cs/>
+                <w:lang w:bidi="ta-IN"/>
+              </w:rPr>
+              <w:t>ஜ்ஞப</w:t>
+            </w:r>
+            <w:r>
+              <w:rPr>
+                <w:rFonts w:ascii="BRH Tamil Tab Extra" w:hAnsi="BRH Tamil Tab Extra"/>
+                <w:b/>
+                <w:sz w:val="36"/>
+                <w:szCs w:val="28"/>
+                <w:highlight w:val="green"/>
+              </w:rPr>
+              <w:t>†</w:t>
+            </w:r>
+            <w:r>
+              <w:rPr>
+                <w:rFonts w:ascii="Latha" w:hAnsi="Latha" w:cs="Latha" w:hint="cs"/>
+                <w:sz w:val="28"/>
+                <w:szCs w:val="28"/>
+                <w:highlight w:val="green"/>
+                <w:cs/>
+                <w:lang w:bidi="ta-IN"/>
+              </w:rPr>
+              <w:t>திந்தா</w:t>
+            </w:r>
+            <w:r>
+              <w:rPr>
+                <w:rFonts w:ascii="Latha" w:hAnsi="Latha" w:cs="Latha" w:hint="cs"/>
+                <w:b/>
+                <w:bCs/>
+                <w:position w:val="-12"/>
+                <w:sz w:val="28"/>
+                <w:szCs w:val="28"/>
+                <w:highlight w:val="green"/>
+                <w:cs/>
+                <w:lang w:bidi="ta-IN"/>
+              </w:rPr>
+              <w:t>4</w:t>
+            </w:r>
+            <w:r>
+              <w:rPr>
+                <w:rFonts w:ascii="Latha" w:hAnsi="Latha" w:cs="Latha" w:hint="cs"/>
+                <w:b/>
+                <w:bCs/>
+                <w:i/>
+                <w:sz w:val="28"/>
+                <w:szCs w:val="28"/>
+                <w:cs/>
+                <w:lang w:bidi="ta-IN"/>
+              </w:rPr>
+              <w:t>:</w:t>
+            </w:r>
+            <w:r>
+              <w:rPr>
+                <w:rFonts w:ascii="Mangal" w:hAnsi="Mangal" w:hint="cs"/>
+                <w:sz w:val="28"/>
+                <w:szCs w:val="28"/>
+                <w:cs/>
+                <w:lang w:bidi="ta-IN"/>
+              </w:rPr>
+              <w:t xml:space="preserve"> </w:t>
+            </w:r>
+            <w:r>
+              <w:rPr>
+                <w:rFonts w:ascii="Latha" w:hAnsi="Latha" w:cs="Latha" w:hint="cs"/>
+                <w:sz w:val="28"/>
+                <w:szCs w:val="28"/>
+                <w:cs/>
+                <w:lang w:bidi="ta-IN"/>
+              </w:rPr>
+              <w:t>ப்</w:t>
+            </w:r>
+            <w:r>
+              <w:rPr>
+                <w:rFonts w:ascii="Latha" w:hAnsi="Latha" w:cs="Latha" w:hint="cs"/>
+                <w:b/>
+                <w:i/>
+                <w:iCs/>
+                <w:sz w:val="32"/>
+                <w:szCs w:val="28"/>
+                <w:cs/>
+                <w:lang w:bidi="ta-IN"/>
+              </w:rPr>
+              <w:t>ரு</w:t>
+            </w:r>
+            <w:r>
+              <w:rPr>
+                <w:rFonts w:ascii="BRH Tamil Tab Extra" w:hAnsi="BRH Tamil Tab Extra"/>
+                <w:b/>
+                <w:sz w:val="36"/>
+                <w:szCs w:val="28"/>
+              </w:rPr>
+              <w:t>†</w:t>
+            </w:r>
+            <w:r>
+              <w:rPr>
+                <w:rFonts w:ascii="Latha" w:hAnsi="Latha" w:cs="Latha" w:hint="cs"/>
+                <w:sz w:val="28"/>
+                <w:szCs w:val="28"/>
+                <w:cs/>
+                <w:lang w:bidi="ta-IN"/>
+              </w:rPr>
+              <w:t>தி</w:t>
+            </w:r>
+            <w:r>
+              <w:rPr>
+                <w:rFonts w:ascii="BRH Tamil Tab Extra" w:hAnsi="BRH Tamil Tab Extra"/>
+                <w:b/>
+                <w:sz w:val="36"/>
+                <w:szCs w:val="28"/>
+              </w:rPr>
+              <w:t>…</w:t>
+            </w:r>
+            <w:r>
+              <w:rPr>
+                <w:rFonts w:ascii="Latha" w:hAnsi="Latha" w:cs="Latha" w:hint="cs"/>
+                <w:b/>
+                <w:bCs/>
+                <w:position w:val="-12"/>
+                <w:sz w:val="28"/>
+                <w:szCs w:val="28"/>
+                <w:cs/>
+                <w:lang w:bidi="ta-IN"/>
+              </w:rPr>
+              <w:t>2</w:t>
+            </w:r>
+            <w:r>
+              <w:rPr>
+                <w:rFonts w:ascii="Latha" w:hAnsi="Latha" w:cs="Latha" w:hint="cs"/>
+                <w:sz w:val="28"/>
+                <w:szCs w:val="28"/>
+                <w:cs/>
+                <w:lang w:bidi="ta-IN"/>
+              </w:rPr>
+              <w:t>வ்யா</w:t>
+            </w:r>
+            <w:r>
+              <w:rPr>
+                <w:rFonts w:ascii="Latha" w:hAnsi="Latha" w:cs="Latha" w:hint="cs"/>
+                <w:b/>
+                <w:bCs/>
+                <w:i/>
+                <w:sz w:val="28"/>
+                <w:szCs w:val="28"/>
+                <w:cs/>
+                <w:lang w:bidi="ta-IN"/>
+              </w:rPr>
+              <w:t>:</w:t>
+            </w:r>
+          </w:p>
+        </w:tc>
+      </w:tr>
+      <w:tr>
+        <w:trPr>
+          <w:trHeight w:val="1060"/>
+        </w:trPr>
+        <w:tc>
+          <w:tcPr>
+            <w:tcW w:w="3310" w:type="dxa"/>
+            <w:tcBorders>
+              <w:top w:val="single" w:sz="4" w:space="0" w:color="000000"/>
+              <w:left w:val="single" w:sz="4" w:space="0" w:color="000000"/>
+              <w:bottom w:val="single" w:sz="4" w:space="0" w:color="000000"/>
+              <w:right w:val="single" w:sz="4" w:space="0" w:color="000000"/>
+            </w:tcBorders>
+            <w:shd w:val="clear" w:color="auto" w:fill="auto"/>
+          </w:tcPr>
+          <w:p>
+            <w:pPr>
+              <w:widowControl w:val="0"/>
+              <w:autoSpaceDE w:val="0"/>
+              <w:autoSpaceDN w:val="0"/>
+              <w:adjustRightInd w:val="0"/>
+              <w:spacing w:before="0" w:line="240" w:lineRule="auto"/>
+              <w:rPr>
+                <w:rFonts w:cs="Arial"/>
+                <w:b/>
+                <w:sz w:val="28"/>
+                <w:szCs w:val="28"/>
+                <w:lang w:val="en-IN"/>
+              </w:rPr>
+            </w:pPr>
+            <w:r>
+              <w:rPr>
+                <w:rFonts w:cs="Arial"/>
+                <w:b/>
+                <w:sz w:val="28"/>
+                <w:szCs w:val="28"/>
+                <w:lang w:val="en-IN"/>
+              </w:rPr>
+              <w:t>TS 1.</w:t>
+            </w:r>
+            <w:r>
+              <w:rPr>
+                <w:rFonts w:cs="Arial"/>
+                <w:b/>
+                <w:sz w:val="28"/>
+                <w:szCs w:val="28"/>
+                <w:lang w:val="en-IN"/>
+              </w:rPr>
+              <w:t>6</w:t>
+            </w:r>
+            <w:r>
+              <w:rPr>
+                <w:rFonts w:cs="Arial"/>
+                <w:b/>
+                <w:sz w:val="28"/>
+                <w:szCs w:val="28"/>
+                <w:lang w:val="en-IN"/>
+              </w:rPr>
+              <w:t>.</w:t>
+            </w:r>
+            <w:r>
+              <w:rPr>
+                <w:rFonts w:cs="Arial"/>
+                <w:b/>
+                <w:sz w:val="28"/>
+                <w:szCs w:val="28"/>
+                <w:lang w:val="en-IN"/>
+              </w:rPr>
+              <w:t>3</w:t>
+            </w:r>
+            <w:r>
+              <w:rPr>
+                <w:rFonts w:cs="Arial"/>
+                <w:b/>
+                <w:sz w:val="28"/>
+                <w:szCs w:val="28"/>
+                <w:lang w:val="en-IN"/>
+              </w:rPr>
+              <w:t>.</w:t>
+            </w:r>
+            <w:r>
+              <w:rPr>
+                <w:rFonts w:cs="Arial"/>
+                <w:b/>
+                <w:sz w:val="28"/>
+                <w:szCs w:val="28"/>
+                <w:lang w:val="en-IN"/>
+              </w:rPr>
+              <w:t>1 Vaakyam</w:t>
+            </w:r>
+          </w:p>
+          <w:p>
+            <w:pPr>
+              <w:widowControl w:val="0"/>
+              <w:autoSpaceDE w:val="0"/>
+              <w:autoSpaceDN w:val="0"/>
+              <w:adjustRightInd w:val="0"/>
+              <w:spacing w:before="0" w:line="240" w:lineRule="auto"/>
+              <w:rPr>
+                <w:rFonts w:cs="Arial"/>
+                <w:b/>
+                <w:sz w:val="28"/>
+                <w:szCs w:val="28"/>
+                <w:lang w:val="en-IN"/>
+              </w:rPr>
+            </w:pPr>
+            <w:r>
+              <w:rPr>
+                <w:rFonts w:cs="Arial"/>
+                <w:b/>
+                <w:sz w:val="28"/>
+                <w:szCs w:val="28"/>
+                <w:lang w:val="en-IN"/>
+              </w:rPr>
+              <w:t xml:space="preserve">Line 2 </w:t>
+            </w:r>
+          </w:p>
+          <w:p>
+            <w:pPr>
+              <w:widowControl w:val="0"/>
+              <w:autoSpaceDE w:val="0"/>
+              <w:autoSpaceDN w:val="0"/>
+              <w:adjustRightInd w:val="0"/>
+              <w:spacing w:before="0" w:line="240" w:lineRule="auto"/>
+              <w:rPr>
+                <w:rFonts w:cs="Arial"/>
+                <w:b/>
+                <w:sz w:val="28"/>
+                <w:szCs w:val="28"/>
+                <w:lang w:val="en-IN"/>
+              </w:rPr>
+            </w:pPr>
+            <w:r>
+              <w:rPr>
+                <w:rFonts w:cs="Arial"/>
+                <w:b/>
+                <w:sz w:val="28"/>
+                <w:szCs w:val="28"/>
+                <w:lang w:val="en-IN"/>
+              </w:rPr>
+              <w:t>Panchaati No - 8</w:t>
+            </w:r>
+            <w:r>
+              <w:rPr>
+                <w:rFonts w:cs="Arial"/>
+                <w:b/>
+                <w:sz w:val="28"/>
+                <w:szCs w:val="28"/>
+                <w:lang w:val="en-IN"/>
+              </w:rPr>
+              <w:t xml:space="preserve"> </w:t>
+            </w:r>
+          </w:p>
+        </w:tc>
+        <w:tc>
+          <w:tcPr>
+            <w:tcW w:w="5162" w:type="dxa"/>
+            <w:tcBorders>
+              <w:top w:val="single" w:sz="4" w:space="0" w:color="000000"/>
+              <w:left w:val="single" w:sz="4" w:space="0" w:color="000000"/>
+              <w:bottom w:val="single" w:sz="4" w:space="0" w:color="000000"/>
+              <w:right w:val="single" w:sz="4" w:space="0" w:color="000000"/>
+            </w:tcBorders>
+            <w:shd w:val="clear" w:color="auto" w:fill="auto"/>
+          </w:tcPr>
+          <w:p>
+            <w:pPr>
+              <w:widowControl w:val="0"/>
+              <w:autoSpaceDE w:val="0"/>
+              <w:autoSpaceDN w:val="0"/>
+              <w:adjustRightInd w:val="0"/>
+              <w:spacing w:before="0" w:line="240" w:lineRule="auto"/>
+              <w:rPr>
+                <w:rFonts w:ascii="Latha" w:hAnsi="Latha" w:cs="Latha" w:hint="cs"/>
+                <w:sz w:val="28"/>
+                <w:szCs w:val="28"/>
+                <w:cs/>
+                <w:lang w:bidi="ta-IN"/>
+              </w:rPr>
+            </w:pPr>
+            <w:r>
+              <w:rPr>
+                <w:rFonts w:ascii="Latha" w:hAnsi="Latha" w:cs="Latha" w:hint="cs"/>
+                <w:sz w:val="28"/>
+                <w:szCs w:val="28"/>
+                <w:cs/>
+                <w:lang w:bidi="ta-IN"/>
+              </w:rPr>
+              <w:t>ஜேஷ</w:t>
+            </w:r>
+            <w:r>
+              <w:rPr>
+                <w:rFonts w:ascii="BRH Tamil Tab Extra" w:hAnsi="BRH Tamil Tab Extra"/>
+                <w:b/>
+                <w:sz w:val="36"/>
+                <w:szCs w:val="28"/>
+              </w:rPr>
+              <w:t>…</w:t>
+            </w:r>
+            <w:r>
+              <w:rPr>
+                <w:rFonts w:ascii="BRH Devanagari Extra" w:hAnsi="BRH Devanagari Extra"/>
+                <w:b/>
+                <w:sz w:val="36"/>
+                <w:szCs w:val="28"/>
+                <w:highlight w:val="yellow"/>
+              </w:rPr>
+              <w:t>óè</w:t>
+            </w:r>
+            <w:r>
+              <w:rPr>
+                <w:rFonts w:ascii="BRH Tamil Tab Extra" w:hAnsi="BRH Tamil Tab Extra"/>
+                <w:b/>
+                <w:sz w:val="36"/>
+                <w:szCs w:val="28"/>
+                <w:highlight w:val="yellow"/>
+              </w:rPr>
+              <w:t>…</w:t>
+            </w:r>
+            <w:r>
+              <w:rPr>
+                <w:sz w:val="28"/>
+                <w:szCs w:val="28"/>
+                <w:highlight w:val="yellow"/>
+              </w:rPr>
+              <w:t xml:space="preserve"> </w:t>
+            </w:r>
+            <w:r>
+              <w:rPr>
+                <w:rFonts w:ascii="Latha" w:hAnsi="Latha" w:cs="Latha" w:hint="cs"/>
+                <w:sz w:val="28"/>
+                <w:szCs w:val="28"/>
+                <w:highlight w:val="yellow"/>
+                <w:cs/>
+                <w:lang w:bidi="ta-IN"/>
+              </w:rPr>
+              <w:t>ரூ</w:t>
+            </w:r>
+            <w:r>
+              <w:rPr>
+                <w:rFonts w:ascii="BRH Tamil Tab Extra" w:hAnsi="BRH Tamil Tab Extra"/>
+                <w:b/>
+                <w:sz w:val="36"/>
+                <w:szCs w:val="28"/>
+                <w:highlight w:val="yellow"/>
+              </w:rPr>
+              <w:t>†</w:t>
+            </w:r>
+            <w:r>
+              <w:rPr>
+                <w:rFonts w:ascii="Latha" w:hAnsi="Latha" w:cs="Latha" w:hint="cs"/>
+                <w:sz w:val="28"/>
+                <w:szCs w:val="28"/>
+                <w:cs/>
+                <w:lang w:bidi="ta-IN"/>
+              </w:rPr>
+              <w:t>பவர்</w:t>
+            </w:r>
+            <w:r>
+              <w:rPr>
+                <w:rFonts w:ascii="Latha" w:hAnsi="Latha" w:cs="Latha"/>
+                <w:b/>
+                <w:bCs/>
+                <w:sz w:val="32"/>
+                <w:szCs w:val="32"/>
+              </w:rPr>
+              <w:t>.</w:t>
+            </w:r>
+            <w:r>
+              <w:rPr>
+                <w:rFonts w:ascii="Latha" w:hAnsi="Latha" w:cs="Latha" w:hint="cs"/>
+                <w:sz w:val="28"/>
+                <w:szCs w:val="28"/>
+                <w:cs/>
+                <w:lang w:bidi="ta-IN"/>
+              </w:rPr>
+              <w:t>ஷவர்ண</w:t>
+            </w:r>
+          </w:p>
+        </w:tc>
+        <w:tc>
+          <w:tcPr>
+            <w:tcW w:w="5103" w:type="dxa"/>
+            <w:tcBorders>
+              <w:top w:val="single" w:sz="4" w:space="0" w:color="000000"/>
+              <w:left w:val="single" w:sz="4" w:space="0" w:color="000000"/>
+              <w:bottom w:val="single" w:sz="4" w:space="0" w:color="000000"/>
+              <w:right w:val="single" w:sz="4" w:space="0" w:color="000000"/>
+            </w:tcBorders>
+            <w:shd w:val="clear" w:color="auto" w:fill="auto"/>
+          </w:tcPr>
+          <w:p>
+            <w:pPr>
+              <w:spacing w:before="0" w:line="240" w:lineRule="auto"/>
+              <w:rPr>
+                <w:rFonts w:ascii="Latha" w:hAnsi="Latha" w:cs="Latha" w:hint="cs"/>
+                <w:sz w:val="28"/>
+                <w:szCs w:val="28"/>
+                <w:cs/>
+                <w:lang w:bidi="ta-IN"/>
+              </w:rPr>
+            </w:pPr>
+            <w:r>
+              <w:rPr>
+                <w:rFonts w:ascii="Latha" w:hAnsi="Latha" w:cs="Latha" w:hint="cs"/>
+                <w:sz w:val="28"/>
+                <w:szCs w:val="28"/>
+                <w:cs/>
+                <w:lang w:bidi="ta-IN"/>
+              </w:rPr>
+              <w:t>ஜேஷ</w:t>
+            </w:r>
+            <w:r>
+              <w:rPr>
+                <w:rFonts w:ascii="BRH Tamil Tab Extra" w:hAnsi="BRH Tamil Tab Extra"/>
+                <w:b/>
+                <w:sz w:val="36"/>
+                <w:szCs w:val="28"/>
+              </w:rPr>
+              <w:t>…</w:t>
+            </w:r>
+            <w:r>
+              <w:rPr>
+                <w:rFonts w:ascii="BRH Devanagari Extra" w:hAnsi="BRH Devanagari Extra"/>
+                <w:b/>
+                <w:sz w:val="36"/>
+                <w:szCs w:val="28"/>
+              </w:rPr>
+              <w:t>óè</w:t>
+            </w:r>
+            <w:r>
+              <w:rPr>
+                <w:rFonts w:ascii="BRH Tamil Tab Extra" w:hAnsi="BRH Tamil Tab Extra"/>
+                <w:b/>
+                <w:sz w:val="36"/>
+                <w:szCs w:val="28"/>
+              </w:rPr>
+              <w:t>…</w:t>
+            </w:r>
+            <w:r>
+              <w:rPr>
+                <w:sz w:val="28"/>
+                <w:szCs w:val="28"/>
+              </w:rPr>
+              <w:t xml:space="preserve"> </w:t>
+            </w:r>
+            <w:r>
+              <w:rPr>
+                <w:rFonts w:cs="Latha" w:hint="cs"/>
+                <w:sz w:val="28"/>
+                <w:szCs w:val="28"/>
+                <w:highlight w:val="green"/>
+                <w:cs/>
+                <w:lang w:bidi="ta-IN"/>
+              </w:rPr>
+              <w:t>ஸு</w:t>
+            </w:r>
+            <w:r>
+              <w:rPr>
+                <w:rFonts w:ascii="Latha" w:hAnsi="Latha" w:cs="Latha" w:hint="cs"/>
+                <w:sz w:val="28"/>
+                <w:szCs w:val="28"/>
+                <w:cs/>
+                <w:lang w:bidi="ta-IN"/>
+              </w:rPr>
+              <w:t>ரூ</w:t>
+            </w:r>
+            <w:r>
+              <w:rPr>
+                <w:rFonts w:ascii="BRH Tamil Tab Extra" w:hAnsi="BRH Tamil Tab Extra"/>
+                <w:b/>
+                <w:sz w:val="36"/>
+                <w:szCs w:val="28"/>
+              </w:rPr>
+              <w:t>†</w:t>
+            </w:r>
+            <w:r>
+              <w:rPr>
+                <w:rFonts w:ascii="Latha" w:hAnsi="Latha" w:cs="Latha" w:hint="cs"/>
+                <w:sz w:val="28"/>
+                <w:szCs w:val="28"/>
+                <w:cs/>
+                <w:lang w:bidi="ta-IN"/>
+              </w:rPr>
+              <w:t>பவர்</w:t>
+            </w:r>
+            <w:r>
+              <w:rPr>
+                <w:rFonts w:ascii="Latha" w:hAnsi="Latha" w:cs="Latha"/>
+                <w:b/>
+                <w:bCs/>
+                <w:sz w:val="32"/>
+                <w:szCs w:val="32"/>
+              </w:rPr>
+              <w:t>.</w:t>
+            </w:r>
+            <w:r>
+              <w:rPr>
+                <w:rFonts w:ascii="Latha" w:hAnsi="Latha" w:cs="Latha" w:hint="cs"/>
+                <w:sz w:val="28"/>
+                <w:szCs w:val="28"/>
+                <w:cs/>
+                <w:lang w:bidi="ta-IN"/>
+              </w:rPr>
+              <w:t>ஷவர்ண</w:t>
+            </w:r>
+            <w:r>
+              <w:rPr>
+                <w:rFonts w:ascii="Latha" w:hAnsi="Latha" w:cs="Latha"/>
+                <w:sz w:val="28"/>
+                <w:szCs w:val="28"/>
+                <w:lang w:bidi="ta-IN"/>
+              </w:rPr>
+              <w:br/>
+              <w:t xml:space="preserve">(deletion of letter </w:t>
+            </w:r>
+            <w:r>
+              <w:rPr>
+                <w:rFonts w:cs="Latha" w:hint="cs"/>
+                <w:sz w:val="28"/>
+                <w:szCs w:val="28"/>
+                <w:highlight w:val="green"/>
+                <w:cs/>
+                <w:lang w:bidi="ta-IN"/>
+              </w:rPr>
+              <w:t>ஸு</w:t>
+            </w:r>
+            <w:r>
+              <w:rPr>
+                <w:rFonts w:cs="Latha"/>
+                <w:sz w:val="28"/>
+                <w:szCs w:val="28"/>
+                <w:lang w:bidi="ta-IN"/>
+              </w:rPr>
+              <w:t>)</w:t>
+            </w:r>
+          </w:p>
+        </w:tc>
+      </w:tr>
+    </w:tbl>
+    <w:p>
+      <w:pPr>
+        <w:spacing w:before="0" w:line="240" w:lineRule="auto"/>
+        <w:rPr>
+          <w:sz w:val="32"/>
+          <w:szCs w:val="32"/>
+          <w:u w:val="single"/>
+        </w:rPr>
+      </w:pPr>
+    </w:p>
     <w:p>
       <w:pPr>
         <w:spacing w:before="0" w:line="240" w:lineRule="auto"/>
@@ -650,6 +2517,7 @@
                 <w:szCs w:val="28"/>
                 <w:lang w:val="en-IN"/>
               </w:rPr>
+              <w:lastRenderedPageBreak/>
               <w:t>TS 1.4.45.3 – Vaakyam</w:t>
             </w:r>
           </w:p>
@@ -981,6 +2849,32 @@
         </w:rPr>
         <w:t>==========</w:t>
       </w:r>
+    </w:p>
+    <w:p>
+      <w:pPr>
+        <w:spacing w:before="0" w:line="240" w:lineRule="auto"/>
+        <w:jc w:val="center"/>
+        <w:rPr>
+          <w:b/>
+          <w:bCs/>
+          <w:sz w:val="32"/>
+          <w:szCs w:val="32"/>
+          <w:u w:val="single"/>
+        </w:rPr>
+      </w:pPr>
+    </w:p>
+    <w:p>
+      <w:pPr>
+        <w:spacing w:before="0" w:line="240" w:lineRule="auto"/>
+        <w:jc w:val="center"/>
+        <w:rPr>
+          <w:b/>
+          <w:bCs/>
+          <w:sz w:val="32"/>
+          <w:szCs w:val="32"/>
+          <w:u w:val="single"/>
+        </w:rPr>
+      </w:pPr>
     </w:p>
     <w:p>
       <w:pPr>
@@ -1470,7 +3364,6 @@
           <w:szCs w:val="32"/>
           <w:u w:val="single"/>
         </w:rPr>
-        <w:lastRenderedPageBreak/>
         <w:t xml:space="preserve">TS Pada Paatam </w:t>
       </w:r>
       <w:r>
@@ -1739,6 +3632,7 @@
                 <w:sz w:val="28"/>
                 <w:szCs w:val="28"/>
               </w:rPr>
+              <w:lastRenderedPageBreak/>
               <w:t>TS 1.4.</w:t>
             </w:r>
             <w:r>
@@ -3044,7 +4938,6 @@
           <w:szCs w:val="32"/>
           <w:u w:val="single"/>
         </w:rPr>
-        <w:lastRenderedPageBreak/>
         <w:t xml:space="preserve">TS </w:t>
       </w:r>
       <w:r>
@@ -3197,6 +5090,7 @@
                 <w:sz w:val="32"/>
                 <w:szCs w:val="32"/>
               </w:rPr>
+              <w:lastRenderedPageBreak/>
               <w:t>Reference</w:t>
             </w:r>
           </w:p>
@@ -3223,6 +5117,7 @@
                 <w:sz w:val="32"/>
                 <w:szCs w:val="32"/>
               </w:rPr>
+              <w:lastRenderedPageBreak/>
               <w:t>As Printed</w:t>
             </w:r>
           </w:p>
@@ -5666,7 +7561,6 @@
           <w:szCs w:val="32"/>
           <w:u w:val="single"/>
         </w:rPr>
-        <w:lastRenderedPageBreak/>
         <w:t xml:space="preserve">TS </w:t>
       </w:r>
       <w:r>
@@ -5840,6 +7734,7 @@
                 <w:sz w:val="32"/>
                 <w:szCs w:val="32"/>
               </w:rPr>
+              <w:lastRenderedPageBreak/>
               <w:t>Reference</w:t>
             </w:r>
           </w:p>
@@ -5866,6 +7761,7 @@
                 <w:sz w:val="32"/>
                 <w:szCs w:val="32"/>
               </w:rPr>
+              <w:lastRenderedPageBreak/>
               <w:t>As Printed</w:t>
             </w:r>
           </w:p>
@@ -53632,7 +55528,7 @@
 </file>
 
 <file path=word/endnotes.xml><?xml version="1.0" encoding="utf-8"?>
-<w:endnotes xmlns:wpc="http://schemas.microsoft.com/office/word/2010/wordprocessingCanvas" xmlns:cx="http://schemas.microsoft.com/office/drawing/2014/chartex" xmlns:cx1="http://schemas.microsoft.com/office/drawing/2015/9/8/chartex" xmlns:cx2="http://schemas.microsoft.com/office/drawing/2015/10/21/chartex" xmlns:cx3="http://schemas.microsoft.com/office/drawing/2016/5/9/chartex" xmlns:cx4="http://schemas.microsoft.com/office/drawing/2016/5/10/chartex" xmlns:cx5="http://schemas.microsoft.com/office/drawing/2016/5/11/chartex" xmlns:cx6="http://schemas.microsoft.com/office/drawing/2016/5/12/chartex" xmlns:cx7="http://schemas.microsoft.com/office/drawing/2016/5/13/chartex" xmlns:cx8="http://schemas.microsoft.com/office/drawing/2016/5/14/chartex" xmlns:mc="http://schemas.openxmlformats.org/markup-compatibility/2006" xmlns:aink="http://schemas.microsoft.com/office/drawing/2016/ink" xmlns:am3d="http://schemas.microsoft.com/office/drawing/2017/model3d" xmlns:o="urn:schemas-microsoft-com:office:office" xmlns:oel="http://schemas.microsoft.com/office/2019/extlst" xmlns:r="http://schemas.openxmlformats.org/officeDocument/2006/relationships" xmlns:m="http://schemas.openxmlformats.org/officeDocument/2006/math" xmlns:v="urn:schemas-microsoft-com:vml" xmlns:wp14="http://schemas.microsoft.com/office/word/2010/wordprocessingDrawing" xmlns:wp="http://schemas.openxmlformats.org/drawingml/2006/wordprocessingDrawing" xmlns:w10="urn:schemas-microsoft-com:office:word" xmlns:w="http://schemas.openxmlformats.org/wordprocessingml/2006/main" xmlns:w14="http://schemas.microsoft.com/office/word/2010/wordml" xmlns:w15="http://schemas.microsoft.com/office/word/2012/wordml" xmlns:w16cex="http://schemas.microsoft.com/office/word/2018/wordml/cex" xmlns:w16cid="http://schemas.microsoft.com/office/word/2016/wordml/cid" xmlns:w16="http://schemas.microsoft.com/office/word/2018/wordml" xmlns:w16du="http://schemas.microsoft.com/office/word/2023/wordml/word16du" xmlns:w16sdtdh="http://schemas.microsoft.com/office/word/2020/wordml/sdtdatahash" xmlns:w16se="http://schemas.microsoft.com/office/word/2015/wordml/symex" xmlns:wpg="http://schemas.microsoft.com/office/word/2010/wordprocessingGroup" xmlns:wpi="http://schemas.microsoft.com/office/word/2010/wordprocessingInk" xmlns:wne="http://schemas.microsoft.com/office/word/2006/wordml" xmlns:wps="http://schemas.microsoft.com/office/word/2010/wordprocessingShape" mc:Ignorable="w14 w15 w16se w16cid w16 w16cex w16sdtdh w16du wp14">
+<w:endnotes xmlns:wpc="http://schemas.microsoft.com/office/word/2010/wordprocessingCanvas" xmlns:cx="http://schemas.microsoft.com/office/drawing/2014/chartex" xmlns:cx1="http://schemas.microsoft.com/office/drawing/2015/9/8/chartex" xmlns:cx2="http://schemas.microsoft.com/office/drawing/2015/10/21/chartex" xmlns:cx3="http://schemas.microsoft.com/office/drawing/2016/5/9/chartex" xmlns:cx4="http://schemas.microsoft.com/office/drawing/2016/5/10/chartex" xmlns:cx5="http://schemas.microsoft.com/office/drawing/2016/5/11/chartex" xmlns:cx6="http://schemas.microsoft.com/office/drawing/2016/5/12/chartex" xmlns:cx7="http://schemas.microsoft.com/office/drawing/2016/5/13/chartex" xmlns:cx8="http://schemas.microsoft.com/office/drawing/2016/5/14/chartex" xmlns:mc="http://schemas.openxmlformats.org/markup-compatibility/2006" xmlns:aink="http://schemas.microsoft.com/office/drawing/2016/ink" xmlns:am3d="http://schemas.microsoft.com/office/drawing/2017/model3d" xmlns:o="urn:schemas-microsoft-com:office:office" xmlns:oel="http://schemas.microsoft.com/office/2019/extlst" xmlns:r="http://schemas.openxmlformats.org/officeDocument/2006/relationships" xmlns:m="http://schemas.openxmlformats.org/officeDocument/2006/math" xmlns:v="urn:schemas-microsoft-com:vml" xmlns:wp14="http://schemas.microsoft.com/office/word/2010/wordprocessingDrawing" xmlns:wp="http://schemas.openxmlformats.org/drawingml/2006/wordprocessingDrawing" xmlns:w10="urn:schemas-microsoft-com:office:word" xmlns:w="http://schemas.openxmlformats.org/wordprocessingml/2006/main" xmlns:w14="http://schemas.microsoft.com/office/word/2010/wordml" xmlns:w15="http://schemas.microsoft.com/office/word/2012/wordml" xmlns:w16cex="http://schemas.microsoft.com/office/word/2018/wordml/cex" xmlns:w16cid="http://schemas.microsoft.com/office/word/2016/wordml/cid" xmlns:w16="http://schemas.microsoft.com/office/word/2018/wordml" xmlns:w16du="http://schemas.microsoft.com/office/word/2023/wordml/word16du" xmlns:w16sdtdh="http://schemas.microsoft.com/office/word/2020/wordml/sdtdatahash" xmlns:w16se="http://schemas.microsoft.com/office/word/2015/wordml/symex" xmlns:wpg="http://schemas.microsoft.com/office/word/2010/wordprocessingGroup" xmlns:wpi="http://schemas.microsoft.com/office/word/2010/wordprocessingInk" xmlns:wne="http://schemas.microsoft.com/office/word/2006/wordml" xmlns:wps="http://schemas.microsoft.com/office/word/2010/wordprocessingShape" mc:Ignorable="w14 w15 w16se w16cid w16 w16cex w16sdtdh wp14">
   <w:endnote w:type="separator" w:id="-1">
     <w:p>
       <w:pPr>
@@ -53657,7 +55553,7 @@
 </file>
 
 <file path=word/footer1.xml><?xml version="1.0" encoding="utf-8"?>
-<w:ftr xmlns:wpc="http://schemas.microsoft.com/office/word/2010/wordprocessingCanvas" xmlns:cx="http://schemas.microsoft.com/office/drawing/2014/chartex" xmlns:cx1="http://schemas.microsoft.com/office/drawing/2015/9/8/chartex" xmlns:cx2="http://schemas.microsoft.com/office/drawing/2015/10/21/chartex" xmlns:cx3="http://schemas.microsoft.com/office/drawing/2016/5/9/chartex" xmlns:cx4="http://schemas.microsoft.com/office/drawing/2016/5/10/chartex" xmlns:cx5="http://schemas.microsoft.com/office/drawing/2016/5/11/chartex" xmlns:cx6="http://schemas.microsoft.com/office/drawing/2016/5/12/chartex" xmlns:cx7="http://schemas.microsoft.com/office/drawing/2016/5/13/chartex" xmlns:cx8="http://schemas.microsoft.com/office/drawing/2016/5/14/chartex" xmlns:mc="http://schemas.openxmlformats.org/markup-compatibility/2006" xmlns:aink="http://schemas.microsoft.com/office/drawing/2016/ink" xmlns:am3d="http://schemas.microsoft.com/office/drawing/2017/model3d" xmlns:o="urn:schemas-microsoft-com:office:office" xmlns:oel="http://schemas.microsoft.com/office/2019/extlst" xmlns:r="http://schemas.openxmlformats.org/officeDocument/2006/relationships" xmlns:m="http://schemas.openxmlformats.org/officeDocument/2006/math" xmlns:v="urn:schemas-microsoft-com:vml" xmlns:wp14="http://schemas.microsoft.com/office/word/2010/wordprocessingDrawing" xmlns:wp="http://schemas.openxmlformats.org/drawingml/2006/wordprocessingDrawing" xmlns:w10="urn:schemas-microsoft-com:office:word" xmlns:w="http://schemas.openxmlformats.org/wordprocessingml/2006/main" xmlns:w14="http://schemas.microsoft.com/office/word/2010/wordml" xmlns:w15="http://schemas.microsoft.com/office/word/2012/wordml" xmlns:w16cex="http://schemas.microsoft.com/office/word/2018/wordml/cex" xmlns:w16cid="http://schemas.microsoft.com/office/word/2016/wordml/cid" xmlns:w16="http://schemas.microsoft.com/office/word/2018/wordml" xmlns:w16du="http://schemas.microsoft.com/office/word/2023/wordml/word16du" xmlns:w16sdtdh="http://schemas.microsoft.com/office/word/2020/wordml/sdtdatahash" xmlns:w16se="http://schemas.microsoft.com/office/word/2015/wordml/symex" xmlns:wpg="http://schemas.microsoft.com/office/word/2010/wordprocessingGroup" xmlns:wpi="http://schemas.microsoft.com/office/word/2010/wordprocessingInk" xmlns:wne="http://schemas.microsoft.com/office/word/2006/wordml" xmlns:wps="http://schemas.microsoft.com/office/word/2010/wordprocessingShape" mc:Ignorable="w14 w15 w16se w16cid w16 w16cex w16sdtdh w16du wp14">
+<w:ftr xmlns:wpc="http://schemas.microsoft.com/office/word/2010/wordprocessingCanvas" xmlns:cx="http://schemas.microsoft.com/office/drawing/2014/chartex" xmlns:cx1="http://schemas.microsoft.com/office/drawing/2015/9/8/chartex" xmlns:cx2="http://schemas.microsoft.com/office/drawing/2015/10/21/chartex" xmlns:cx3="http://schemas.microsoft.com/office/drawing/2016/5/9/chartex" xmlns:cx4="http://schemas.microsoft.com/office/drawing/2016/5/10/chartex" xmlns:cx5="http://schemas.microsoft.com/office/drawing/2016/5/11/chartex" xmlns:cx6="http://schemas.microsoft.com/office/drawing/2016/5/12/chartex" xmlns:cx7="http://schemas.microsoft.com/office/drawing/2016/5/13/chartex" xmlns:cx8="http://schemas.microsoft.com/office/drawing/2016/5/14/chartex" xmlns:mc="http://schemas.openxmlformats.org/markup-compatibility/2006" xmlns:aink="http://schemas.microsoft.com/office/drawing/2016/ink" xmlns:am3d="http://schemas.microsoft.com/office/drawing/2017/model3d" xmlns:o="urn:schemas-microsoft-com:office:office" xmlns:oel="http://schemas.microsoft.com/office/2019/extlst" xmlns:r="http://schemas.openxmlformats.org/officeDocument/2006/relationships" xmlns:m="http://schemas.openxmlformats.org/officeDocument/2006/math" xmlns:v="urn:schemas-microsoft-com:vml" xmlns:wp14="http://schemas.microsoft.com/office/word/2010/wordprocessingDrawing" xmlns:wp="http://schemas.openxmlformats.org/drawingml/2006/wordprocessingDrawing" xmlns:w10="urn:schemas-microsoft-com:office:word" xmlns:w="http://schemas.openxmlformats.org/wordprocessingml/2006/main" xmlns:w14="http://schemas.microsoft.com/office/word/2010/wordml" xmlns:w15="http://schemas.microsoft.com/office/word/2012/wordml" xmlns:w16cex="http://schemas.microsoft.com/office/word/2018/wordml/cex" xmlns:w16cid="http://schemas.microsoft.com/office/word/2016/wordml/cid" xmlns:w16="http://schemas.microsoft.com/office/word/2018/wordml" xmlns:w16du="http://schemas.microsoft.com/office/word/2023/wordml/word16du" xmlns:w16sdtdh="http://schemas.microsoft.com/office/word/2020/wordml/sdtdatahash" xmlns:w16se="http://schemas.microsoft.com/office/word/2015/wordml/symex" xmlns:wpg="http://schemas.microsoft.com/office/word/2010/wordprocessingGroup" xmlns:wpi="http://schemas.microsoft.com/office/word/2010/wordprocessingInk" xmlns:wne="http://schemas.microsoft.com/office/word/2006/wordml" xmlns:wps="http://schemas.microsoft.com/office/word/2010/wordprocessingShape" mc:Ignorable="w14 w15 w16se w16cid w16 w16cex w16sdtdh wp14">
   <w:p>
     <w:pPr>
       <w:pStyle w:val="Footer"/>
@@ -53814,7 +55710,7 @@
 </file>
 
 <file path=word/footer2.xml><?xml version="1.0" encoding="utf-8"?>
-<w:ftr xmlns:wpc="http://schemas.microsoft.com/office/word/2010/wordprocessingCanvas" xmlns:cx="http://schemas.microsoft.com/office/drawing/2014/chartex" xmlns:cx1="http://schemas.microsoft.com/office/drawing/2015/9/8/chartex" xmlns:cx2="http://schemas.microsoft.com/office/drawing/2015/10/21/chartex" xmlns:cx3="http://schemas.microsoft.com/office/drawing/2016/5/9/chartex" xmlns:cx4="http://schemas.microsoft.com/office/drawing/2016/5/10/chartex" xmlns:cx5="http://schemas.microsoft.com/office/drawing/2016/5/11/chartex" xmlns:cx6="http://schemas.microsoft.com/office/drawing/2016/5/12/chartex" xmlns:cx7="http://schemas.microsoft.com/office/drawing/2016/5/13/chartex" xmlns:cx8="http://schemas.microsoft.com/office/drawing/2016/5/14/chartex" xmlns:mc="http://schemas.openxmlformats.org/markup-compatibility/2006" xmlns:aink="http://schemas.microsoft.com/office/drawing/2016/ink" xmlns:am3d="http://schemas.microsoft.com/office/drawing/2017/model3d" xmlns:o="urn:schemas-microsoft-com:office:office" xmlns:oel="http://schemas.microsoft.com/office/2019/extlst" xmlns:r="http://schemas.openxmlformats.org/officeDocument/2006/relationships" xmlns:m="http://schemas.openxmlformats.org/officeDocument/2006/math" xmlns:v="urn:schemas-microsoft-com:vml" xmlns:wp14="http://schemas.microsoft.com/office/word/2010/wordprocessingDrawing" xmlns:wp="http://schemas.openxmlformats.org/drawingml/2006/wordprocessingDrawing" xmlns:w10="urn:schemas-microsoft-com:office:word" xmlns:w="http://schemas.openxmlformats.org/wordprocessingml/2006/main" xmlns:w14="http://schemas.microsoft.com/office/word/2010/wordml" xmlns:w15="http://schemas.microsoft.com/office/word/2012/wordml" xmlns:w16cex="http://schemas.microsoft.com/office/word/2018/wordml/cex" xmlns:w16cid="http://schemas.microsoft.com/office/word/2016/wordml/cid" xmlns:w16="http://schemas.microsoft.com/office/word/2018/wordml" xmlns:w16du="http://schemas.microsoft.com/office/word/2023/wordml/word16du" xmlns:w16sdtdh="http://schemas.microsoft.com/office/word/2020/wordml/sdtdatahash" xmlns:w16se="http://schemas.microsoft.com/office/word/2015/wordml/symex" xmlns:wpg="http://schemas.microsoft.com/office/word/2010/wordprocessingGroup" xmlns:wpi="http://schemas.microsoft.com/office/word/2010/wordprocessingInk" xmlns:wne="http://schemas.microsoft.com/office/word/2006/wordml" xmlns:wps="http://schemas.microsoft.com/office/word/2010/wordprocessingShape" mc:Ignorable="w14 w15 w16se w16cid w16 w16cex w16sdtdh w16du wp14">
+<w:ftr xmlns:wpc="http://schemas.microsoft.com/office/word/2010/wordprocessingCanvas" xmlns:cx="http://schemas.microsoft.com/office/drawing/2014/chartex" xmlns:cx1="http://schemas.microsoft.com/office/drawing/2015/9/8/chartex" xmlns:cx2="http://schemas.microsoft.com/office/drawing/2015/10/21/chartex" xmlns:cx3="http://schemas.microsoft.com/office/drawing/2016/5/9/chartex" xmlns:cx4="http://schemas.microsoft.com/office/drawing/2016/5/10/chartex" xmlns:cx5="http://schemas.microsoft.com/office/drawing/2016/5/11/chartex" xmlns:cx6="http://schemas.microsoft.com/office/drawing/2016/5/12/chartex" xmlns:cx7="http://schemas.microsoft.com/office/drawing/2016/5/13/chartex" xmlns:cx8="http://schemas.microsoft.com/office/drawing/2016/5/14/chartex" xmlns:mc="http://schemas.openxmlformats.org/markup-compatibility/2006" xmlns:aink="http://schemas.microsoft.com/office/drawing/2016/ink" xmlns:am3d="http://schemas.microsoft.com/office/drawing/2017/model3d" xmlns:o="urn:schemas-microsoft-com:office:office" xmlns:oel="http://schemas.microsoft.com/office/2019/extlst" xmlns:r="http://schemas.openxmlformats.org/officeDocument/2006/relationships" xmlns:m="http://schemas.openxmlformats.org/officeDocument/2006/math" xmlns:v="urn:schemas-microsoft-com:vml" xmlns:wp14="http://schemas.microsoft.com/office/word/2010/wordprocessingDrawing" xmlns:wp="http://schemas.openxmlformats.org/drawingml/2006/wordprocessingDrawing" xmlns:w10="urn:schemas-microsoft-com:office:word" xmlns:w="http://schemas.openxmlformats.org/wordprocessingml/2006/main" xmlns:w14="http://schemas.microsoft.com/office/word/2010/wordml" xmlns:w15="http://schemas.microsoft.com/office/word/2012/wordml" xmlns:w16cex="http://schemas.microsoft.com/office/word/2018/wordml/cex" xmlns:w16cid="http://schemas.microsoft.com/office/word/2016/wordml/cid" xmlns:w16="http://schemas.microsoft.com/office/word/2018/wordml" xmlns:w16du="http://schemas.microsoft.com/office/word/2023/wordml/word16du" xmlns:w16sdtdh="http://schemas.microsoft.com/office/word/2020/wordml/sdtdatahash" xmlns:w16se="http://schemas.microsoft.com/office/word/2015/wordml/symex" xmlns:wpg="http://schemas.microsoft.com/office/word/2010/wordprocessingGroup" xmlns:wpi="http://schemas.microsoft.com/office/word/2010/wordprocessingInk" xmlns:wne="http://schemas.microsoft.com/office/word/2006/wordml" xmlns:wps="http://schemas.microsoft.com/office/word/2010/wordprocessingShape" mc:Ignorable="w14 w15 w16se w16cid w16 w16cex w16sdtdh wp14">
   <w:p>
     <w:pPr>
       <w:pBdr>
@@ -53975,7 +55871,7 @@
 </file>
 
 <file path=word/footnotes.xml><?xml version="1.0" encoding="utf-8"?>
-<w:footnotes xmlns:wpc="http://schemas.microsoft.com/office/word/2010/wordprocessingCanvas" xmlns:cx="http://schemas.microsoft.com/office/drawing/2014/chartex" xmlns:cx1="http://schemas.microsoft.com/office/drawing/2015/9/8/chartex" xmlns:cx2="http://schemas.microsoft.com/office/drawing/2015/10/21/chartex" xmlns:cx3="http://schemas.microsoft.com/office/drawing/2016/5/9/chartex" xmlns:cx4="http://schemas.microsoft.com/office/drawing/2016/5/10/chartex" xmlns:cx5="http://schemas.microsoft.com/office/drawing/2016/5/11/chartex" xmlns:cx6="http://schemas.microsoft.com/office/drawing/2016/5/12/chartex" xmlns:cx7="http://schemas.microsoft.com/office/drawing/2016/5/13/chartex" xmlns:cx8="http://schemas.microsoft.com/office/drawing/2016/5/14/chartex" xmlns:mc="http://schemas.openxmlformats.org/markup-compatibility/2006" xmlns:aink="http://schemas.microsoft.com/office/drawing/2016/ink" xmlns:am3d="http://schemas.microsoft.com/office/drawing/2017/model3d" xmlns:o="urn:schemas-microsoft-com:office:office" xmlns:oel="http://schemas.microsoft.com/office/2019/extlst" xmlns:r="http://schemas.openxmlformats.org/officeDocument/2006/relationships" xmlns:m="http://schemas.openxmlformats.org/officeDocument/2006/math" xmlns:v="urn:schemas-microsoft-com:vml" xmlns:wp14="http://schemas.microsoft.com/office/word/2010/wordprocessingDrawing" xmlns:wp="http://schemas.openxmlformats.org/drawingml/2006/wordprocessingDrawing" xmlns:w10="urn:schemas-microsoft-com:office:word" xmlns:w="http://schemas.openxmlformats.org/wordprocessingml/2006/main" xmlns:w14="http://schemas.microsoft.com/office/word/2010/wordml" xmlns:w15="http://schemas.microsoft.com/office/word/2012/wordml" xmlns:w16cex="http://schemas.microsoft.com/office/word/2018/wordml/cex" xmlns:w16cid="http://schemas.microsoft.com/office/word/2016/wordml/cid" xmlns:w16="http://schemas.microsoft.com/office/word/2018/wordml" xmlns:w16du="http://schemas.microsoft.com/office/word/2023/wordml/word16du" xmlns:w16sdtdh="http://schemas.microsoft.com/office/word/2020/wordml/sdtdatahash" xmlns:w16se="http://schemas.microsoft.com/office/word/2015/wordml/symex" xmlns:wpg="http://schemas.microsoft.com/office/word/2010/wordprocessingGroup" xmlns:wpi="http://schemas.microsoft.com/office/word/2010/wordprocessingInk" xmlns:wne="http://schemas.microsoft.com/office/word/2006/wordml" xmlns:wps="http://schemas.microsoft.com/office/word/2010/wordprocessingShape" mc:Ignorable="w14 w15 w16se w16cid w16 w16cex w16sdtdh w16du wp14">
+<w:footnotes xmlns:wpc="http://schemas.microsoft.com/office/word/2010/wordprocessingCanvas" xmlns:cx="http://schemas.microsoft.com/office/drawing/2014/chartex" xmlns:cx1="http://schemas.microsoft.com/office/drawing/2015/9/8/chartex" xmlns:cx2="http://schemas.microsoft.com/office/drawing/2015/10/21/chartex" xmlns:cx3="http://schemas.microsoft.com/office/drawing/2016/5/9/chartex" xmlns:cx4="http://schemas.microsoft.com/office/drawing/2016/5/10/chartex" xmlns:cx5="http://schemas.microsoft.com/office/drawing/2016/5/11/chartex" xmlns:cx6="http://schemas.microsoft.com/office/drawing/2016/5/12/chartex" xmlns:cx7="http://schemas.microsoft.com/office/drawing/2016/5/13/chartex" xmlns:cx8="http://schemas.microsoft.com/office/drawing/2016/5/14/chartex" xmlns:mc="http://schemas.openxmlformats.org/markup-compatibility/2006" xmlns:aink="http://schemas.microsoft.com/office/drawing/2016/ink" xmlns:am3d="http://schemas.microsoft.com/office/drawing/2017/model3d" xmlns:o="urn:schemas-microsoft-com:office:office" xmlns:oel="http://schemas.microsoft.com/office/2019/extlst" xmlns:r="http://schemas.openxmlformats.org/officeDocument/2006/relationships" xmlns:m="http://schemas.openxmlformats.org/officeDocument/2006/math" xmlns:v="urn:schemas-microsoft-com:vml" xmlns:wp14="http://schemas.microsoft.com/office/word/2010/wordprocessingDrawing" xmlns:wp="http://schemas.openxmlformats.org/drawingml/2006/wordprocessingDrawing" xmlns:w10="urn:schemas-microsoft-com:office:word" xmlns:w="http://schemas.openxmlformats.org/wordprocessingml/2006/main" xmlns:w14="http://schemas.microsoft.com/office/word/2010/wordml" xmlns:w15="http://schemas.microsoft.com/office/word/2012/wordml" xmlns:w16cex="http://schemas.microsoft.com/office/word/2018/wordml/cex" xmlns:w16cid="http://schemas.microsoft.com/office/word/2016/wordml/cid" xmlns:w16="http://schemas.microsoft.com/office/word/2018/wordml" xmlns:w16du="http://schemas.microsoft.com/office/word/2023/wordml/word16du" xmlns:w16sdtdh="http://schemas.microsoft.com/office/word/2020/wordml/sdtdatahash" xmlns:w16se="http://schemas.microsoft.com/office/word/2015/wordml/symex" xmlns:wpg="http://schemas.microsoft.com/office/word/2010/wordprocessingGroup" xmlns:wpi="http://schemas.microsoft.com/office/word/2010/wordprocessingInk" xmlns:wne="http://schemas.microsoft.com/office/word/2006/wordml" xmlns:wps="http://schemas.microsoft.com/office/word/2010/wordprocessingShape" mc:Ignorable="w14 w15 w16se w16cid w16 w16cex w16sdtdh wp14">
   <w:footnote w:type="separator" w:id="-1">
     <w:p>
       <w:pPr>
@@ -54000,7 +55896,7 @@
 </file>
 
 <file path=word/header1.xml><?xml version="1.0" encoding="utf-8"?>
-<w:hdr xmlns:wpc="http://schemas.microsoft.com/office/word/2010/wordprocessingCanvas" xmlns:cx="http://schemas.microsoft.com/office/drawing/2014/chartex" xmlns:cx1="http://schemas.microsoft.com/office/drawing/2015/9/8/chartex" xmlns:cx2="http://schemas.microsoft.com/office/drawing/2015/10/21/chartex" xmlns:cx3="http://schemas.microsoft.com/office/drawing/2016/5/9/chartex" xmlns:cx4="http://schemas.microsoft.com/office/drawing/2016/5/10/chartex" xmlns:cx5="http://schemas.microsoft.com/office/drawing/2016/5/11/chartex" xmlns:cx6="http://schemas.microsoft.com/office/drawing/2016/5/12/chartex" xmlns:cx7="http://schemas.microsoft.com/office/drawing/2016/5/13/chartex" xmlns:cx8="http://schemas.microsoft.com/office/drawing/2016/5/14/chartex" xmlns:mc="http://schemas.openxmlformats.org/markup-compatibility/2006" xmlns:aink="http://schemas.microsoft.com/office/drawing/2016/ink" xmlns:am3d="http://schemas.microsoft.com/office/drawing/2017/model3d" xmlns:o="urn:schemas-microsoft-com:office:office" xmlns:oel="http://schemas.microsoft.com/office/2019/extlst" xmlns:r="http://schemas.openxmlformats.org/officeDocument/2006/relationships" xmlns:m="http://schemas.openxmlformats.org/officeDocument/2006/math" xmlns:v="urn:schemas-microsoft-com:vml" xmlns:wp14="http://schemas.microsoft.com/office/word/2010/wordprocessingDrawing" xmlns:wp="http://schemas.openxmlformats.org/drawingml/2006/wordprocessingDrawing" xmlns:w10="urn:schemas-microsoft-com:office:word" xmlns:w="http://schemas.openxmlformats.org/wordprocessingml/2006/main" xmlns:w14="http://schemas.microsoft.com/office/word/2010/wordml" xmlns:w15="http://schemas.microsoft.com/office/word/2012/wordml" xmlns:w16cex="http://schemas.microsoft.com/office/word/2018/wordml/cex" xmlns:w16cid="http://schemas.microsoft.com/office/word/2016/wordml/cid" xmlns:w16="http://schemas.microsoft.com/office/word/2018/wordml" xmlns:w16du="http://schemas.microsoft.com/office/word/2023/wordml/word16du" xmlns:w16sdtdh="http://schemas.microsoft.com/office/word/2020/wordml/sdtdatahash" xmlns:w16se="http://schemas.microsoft.com/office/word/2015/wordml/symex" xmlns:wpg="http://schemas.microsoft.com/office/word/2010/wordprocessingGroup" xmlns:wpi="http://schemas.microsoft.com/office/word/2010/wordprocessingInk" xmlns:wne="http://schemas.microsoft.com/office/word/2006/wordml" xmlns:wps="http://schemas.microsoft.com/office/word/2010/wordprocessingShape" mc:Ignorable="w14 w15 w16se w16cid w16 w16cex w16sdtdh w16du wp14">
+<w:hdr xmlns:wpc="http://schemas.microsoft.com/office/word/2010/wordprocessingCanvas" xmlns:cx="http://schemas.microsoft.com/office/drawing/2014/chartex" xmlns:cx1="http://schemas.microsoft.com/office/drawing/2015/9/8/chartex" xmlns:cx2="http://schemas.microsoft.com/office/drawing/2015/10/21/chartex" xmlns:cx3="http://schemas.microsoft.com/office/drawing/2016/5/9/chartex" xmlns:cx4="http://schemas.microsoft.com/office/drawing/2016/5/10/chartex" xmlns:cx5="http://schemas.microsoft.com/office/drawing/2016/5/11/chartex" xmlns:cx6="http://schemas.microsoft.com/office/drawing/2016/5/12/chartex" xmlns:cx7="http://schemas.microsoft.com/office/drawing/2016/5/13/chartex" xmlns:cx8="http://schemas.microsoft.com/office/drawing/2016/5/14/chartex" xmlns:mc="http://schemas.openxmlformats.org/markup-compatibility/2006" xmlns:aink="http://schemas.microsoft.com/office/drawing/2016/ink" xmlns:am3d="http://schemas.microsoft.com/office/drawing/2017/model3d" xmlns:o="urn:schemas-microsoft-com:office:office" xmlns:oel="http://schemas.microsoft.com/office/2019/extlst" xmlns:r="http://schemas.openxmlformats.org/officeDocument/2006/relationships" xmlns:m="http://schemas.openxmlformats.org/officeDocument/2006/math" xmlns:v="urn:schemas-microsoft-com:vml" xmlns:wp14="http://schemas.microsoft.com/office/word/2010/wordprocessingDrawing" xmlns:wp="http://schemas.openxmlformats.org/drawingml/2006/wordprocessingDrawing" xmlns:w10="urn:schemas-microsoft-com:office:word" xmlns:w="http://schemas.openxmlformats.org/wordprocessingml/2006/main" xmlns:w14="http://schemas.microsoft.com/office/word/2010/wordml" xmlns:w15="http://schemas.microsoft.com/office/word/2012/wordml" xmlns:w16cex="http://schemas.microsoft.com/office/word/2018/wordml/cex" xmlns:w16cid="http://schemas.microsoft.com/office/word/2016/wordml/cid" xmlns:w16="http://schemas.microsoft.com/office/word/2018/wordml" xmlns:w16du="http://schemas.microsoft.com/office/word/2023/wordml/word16du" xmlns:w16sdtdh="http://schemas.microsoft.com/office/word/2020/wordml/sdtdatahash" xmlns:w16se="http://schemas.microsoft.com/office/word/2015/wordml/symex" xmlns:wpg="http://schemas.microsoft.com/office/word/2010/wordprocessingGroup" xmlns:wpi="http://schemas.microsoft.com/office/word/2010/wordprocessingInk" xmlns:wne="http://schemas.microsoft.com/office/word/2006/wordml" xmlns:wps="http://schemas.microsoft.com/office/word/2010/wordprocessingShape" mc:Ignorable="w14 w15 w16se w16cid w16 w16cex w16sdtdh wp14">
   <w:p>
     <w:pPr>
       <w:pStyle w:val="Header"/>
@@ -54013,7 +55909,7 @@
 </file>
 
 <file path=word/header2.xml><?xml version="1.0" encoding="utf-8"?>
-<w:hdr xmlns:wpc="http://schemas.microsoft.com/office/word/2010/wordprocessingCanvas" xmlns:cx="http://schemas.microsoft.com/office/drawing/2014/chartex" xmlns:cx1="http://schemas.microsoft.com/office/drawing/2015/9/8/chartex" xmlns:cx2="http://schemas.microsoft.com/office/drawing/2015/10/21/chartex" xmlns:cx3="http://schemas.microsoft.com/office/drawing/2016/5/9/chartex" xmlns:cx4="http://schemas.microsoft.com/office/drawing/2016/5/10/chartex" xmlns:cx5="http://schemas.microsoft.com/office/drawing/2016/5/11/chartex" xmlns:cx6="http://schemas.microsoft.com/office/drawing/2016/5/12/chartex" xmlns:cx7="http://schemas.microsoft.com/office/drawing/2016/5/13/chartex" xmlns:cx8="http://schemas.microsoft.com/office/drawing/2016/5/14/chartex" xmlns:mc="http://schemas.openxmlformats.org/markup-compatibility/2006" xmlns:aink="http://schemas.microsoft.com/office/drawing/2016/ink" xmlns:am3d="http://schemas.microsoft.com/office/drawing/2017/model3d" xmlns:o="urn:schemas-microsoft-com:office:office" xmlns:oel="http://schemas.microsoft.com/office/2019/extlst" xmlns:r="http://schemas.openxmlformats.org/officeDocument/2006/relationships" xmlns:m="http://schemas.openxmlformats.org/officeDocument/2006/math" xmlns:v="urn:schemas-microsoft-com:vml" xmlns:wp14="http://schemas.microsoft.com/office/word/2010/wordprocessingDrawing" xmlns:wp="http://schemas.openxmlformats.org/drawingml/2006/wordprocessingDrawing" xmlns:w10="urn:schemas-microsoft-com:office:word" xmlns:w="http://schemas.openxmlformats.org/wordprocessingml/2006/main" xmlns:w14="http://schemas.microsoft.com/office/word/2010/wordml" xmlns:w15="http://schemas.microsoft.com/office/word/2012/wordml" xmlns:w16cex="http://schemas.microsoft.com/office/word/2018/wordml/cex" xmlns:w16cid="http://schemas.microsoft.com/office/word/2016/wordml/cid" xmlns:w16="http://schemas.microsoft.com/office/word/2018/wordml" xmlns:w16du="http://schemas.microsoft.com/office/word/2023/wordml/word16du" xmlns:w16sdtdh="http://schemas.microsoft.com/office/word/2020/wordml/sdtdatahash" xmlns:w16se="http://schemas.microsoft.com/office/word/2015/wordml/symex" xmlns:wpg="http://schemas.microsoft.com/office/word/2010/wordprocessingGroup" xmlns:wpi="http://schemas.microsoft.com/office/word/2010/wordprocessingInk" xmlns:wne="http://schemas.microsoft.com/office/word/2006/wordml" xmlns:wps="http://schemas.microsoft.com/office/word/2010/wordprocessingShape" mc:Ignorable="w14 w15 w16se w16cid w16 w16cex w16sdtdh w16du wp14">
+<w:hdr xmlns:wpc="http://schemas.microsoft.com/office/word/2010/wordprocessingCanvas" xmlns:cx="http://schemas.microsoft.com/office/drawing/2014/chartex" xmlns:cx1="http://schemas.microsoft.com/office/drawing/2015/9/8/chartex" xmlns:cx2="http://schemas.microsoft.com/office/drawing/2015/10/21/chartex" xmlns:cx3="http://schemas.microsoft.com/office/drawing/2016/5/9/chartex" xmlns:cx4="http://schemas.microsoft.com/office/drawing/2016/5/10/chartex" xmlns:cx5="http://schemas.microsoft.com/office/drawing/2016/5/11/chartex" xmlns:cx6="http://schemas.microsoft.com/office/drawing/2016/5/12/chartex" xmlns:cx7="http://schemas.microsoft.com/office/drawing/2016/5/13/chartex" xmlns:cx8="http://schemas.microsoft.com/office/drawing/2016/5/14/chartex" xmlns:mc="http://schemas.openxmlformats.org/markup-compatibility/2006" xmlns:aink="http://schemas.microsoft.com/office/drawing/2016/ink" xmlns:am3d="http://schemas.microsoft.com/office/drawing/2017/model3d" xmlns:o="urn:schemas-microsoft-com:office:office" xmlns:oel="http://schemas.microsoft.com/office/2019/extlst" xmlns:r="http://schemas.openxmlformats.org/officeDocument/2006/relationships" xmlns:m="http://schemas.openxmlformats.org/officeDocument/2006/math" xmlns:v="urn:schemas-microsoft-com:vml" xmlns:wp14="http://schemas.microsoft.com/office/word/2010/wordprocessingDrawing" xmlns:wp="http://schemas.openxmlformats.org/drawingml/2006/wordprocessingDrawing" xmlns:w10="urn:schemas-microsoft-com:office:word" xmlns:w="http://schemas.openxmlformats.org/wordprocessingml/2006/main" xmlns:w14="http://schemas.microsoft.com/office/word/2010/wordml" xmlns:w15="http://schemas.microsoft.com/office/word/2012/wordml" xmlns:w16cex="http://schemas.microsoft.com/office/word/2018/wordml/cex" xmlns:w16cid="http://schemas.microsoft.com/office/word/2016/wordml/cid" xmlns:w16="http://schemas.microsoft.com/office/word/2018/wordml" xmlns:w16du="http://schemas.microsoft.com/office/word/2023/wordml/word16du" xmlns:w16sdtdh="http://schemas.microsoft.com/office/word/2020/wordml/sdtdatahash" xmlns:w16se="http://schemas.microsoft.com/office/word/2015/wordml/symex" xmlns:wpg="http://schemas.microsoft.com/office/word/2010/wordprocessingGroup" xmlns:wpi="http://schemas.microsoft.com/office/word/2010/wordprocessingInk" xmlns:wne="http://schemas.microsoft.com/office/word/2006/wordml" xmlns:wps="http://schemas.microsoft.com/office/word/2010/wordprocessingShape" mc:Ignorable="w14 w15 w16se w16cid w16 w16cex w16sdtdh wp14">
   <w:p>
     <w:pPr>
       <w:pStyle w:val="Header"/>
@@ -54026,7 +55922,7 @@
 </file>
 
 <file path=word/styles.xml><?xml version="1.0" encoding="utf-8"?>
-<w:styles xmlns:mc="http://schemas.openxmlformats.org/markup-compatibility/2006" xmlns:r="http://schemas.openxmlformats.org/officeDocument/2006/relationships" xmlns:w="http://schemas.openxmlformats.org/wordprocessingml/2006/main" xmlns:w14="http://schemas.microsoft.com/office/word/2010/wordml" xmlns:w15="http://schemas.microsoft.com/office/word/2012/wordml" xmlns:w16cex="http://schemas.microsoft.com/office/word/2018/wordml/cex" xmlns:w16cid="http://schemas.microsoft.com/office/word/2016/wordml/cid" xmlns:w16="http://schemas.microsoft.com/office/word/2018/wordml" xmlns:w16du="http://schemas.microsoft.com/office/word/2023/wordml/word16du" xmlns:w16sdtdh="http://schemas.microsoft.com/office/word/2020/wordml/sdtdatahash" xmlns:w16se="http://schemas.microsoft.com/office/word/2015/wordml/symex" mc:Ignorable="w14 w15 w16se w16cid w16 w16cex w16sdtdh w16du">
+<w:styles xmlns:mc="http://schemas.openxmlformats.org/markup-compatibility/2006" xmlns:r="http://schemas.openxmlformats.org/officeDocument/2006/relationships" xmlns:w="http://schemas.openxmlformats.org/wordprocessingml/2006/main" xmlns:w14="http://schemas.microsoft.com/office/word/2010/wordml" xmlns:w15="http://schemas.microsoft.com/office/word/2012/wordml" xmlns:w16cex="http://schemas.microsoft.com/office/word/2018/wordml/cex" xmlns:w16cid="http://schemas.microsoft.com/office/word/2016/wordml/cid" xmlns:w16="http://schemas.microsoft.com/office/word/2018/wordml" xmlns:w16sdtdh="http://schemas.microsoft.com/office/word/2020/wordml/sdtdatahash" xmlns:w16se="http://schemas.microsoft.com/office/word/2015/wordml/symex" mc:Ignorable="w14 w15 w16se w16cid w16 w16cex w16sdtdh">
   <w:docDefaults>
     <w:rPrDefault>
       <w:rPr>

</xml_diff>